<commit_message>
Added cc_375 attachment; finished formatting cc_375 fields (except #7)
</commit_message>
<xml_diff>
--- a/docassemble/MLHPPOAndProposedOrder/data/templates/cc_375_statement_of_facts.docx
+++ b/docassemble/MLHPPOAndProposedOrder/data/templates/cc_375_statement_of_facts.docx
@@ -394,23 +394,7 @@
           <w:sz w:val="20"/>
           <w:szCs w:val="20"/>
         </w:rPr>
-        <w:t>{{ alpha(loop.index0, case=’lower’) }}</w:t>
-      </w:r>
-      <w:r>
-        <w:rPr>
-          <w:color w:val="000000"/>
-          <w:sz w:val="20"/>
-          <w:szCs w:val="20"/>
-        </w:rPr>
-        <w:t>.</w:t>
-      </w:r>
-      <w:r>
-        <w:rPr>
-          <w:color w:val="000000"/>
-          <w:sz w:val="20"/>
-          <w:szCs w:val="20"/>
-        </w:rPr>
-        <w:t>{% if loop.index0 &lt; 1 %}</w:t>
+        <w:t>{{ alpha(loop.index0, case=’lower’) }}.{% if loop.index0 &lt; 1 %}</w:t>
       </w:r>
       <w:r>
         <w:rPr>
@@ -592,31 +576,7 @@
           <w:sz w:val="20"/>
           <w:szCs w:val="20"/>
         </w:rPr>
-        <w:t>{% if incident.emotional_effect %}</w:t>
-      </w:r>
-      <w:r>
-        <w:rPr>
-          <w:color w:val="000000"/>
-          <w:sz w:val="20"/>
-          <w:szCs w:val="20"/>
-        </w:rPr>
-        <w:t xml:space="preserve">Because of this incident I felt </w:t>
-      </w:r>
-      <w:r>
-        <w:rPr>
-          <w:color w:val="000000"/>
-          <w:sz w:val="20"/>
-          <w:szCs w:val="20"/>
-        </w:rPr>
-        <w:t>{{ incident.emotional_effect }}</w:t>
-      </w:r>
-      <w:r>
-        <w:rPr>
-          <w:color w:val="000000"/>
-          <w:sz w:val="20"/>
-          <w:szCs w:val="20"/>
-        </w:rPr>
-        <w:t>.</w:t>
+        <w:t>{% if incident.emotional_effect %}Because of this incident I felt {{ incident.emotional_effect }}.</w:t>
       </w:r>
       <w:r>
         <w:rPr>
@@ -632,31 +592,7 @@
           <w:sz w:val="20"/>
           <w:szCs w:val="20"/>
         </w:rPr>
-        <w:t>{% endif %}{% if incident.physical_injury %}</w:t>
-      </w:r>
-      <w:r>
-        <w:rPr>
-          <w:color w:val="000000"/>
-          <w:sz w:val="20"/>
-          <w:szCs w:val="20"/>
-        </w:rPr>
-        <w:t>As a result, I was physically injured:</w:t>
-      </w:r>
-      <w:r>
-        <w:rPr>
-          <w:color w:val="000000"/>
-          <w:sz w:val="20"/>
-          <w:szCs w:val="20"/>
-        </w:rPr>
-        <w:t xml:space="preserve"> {{ incident.physical_injury }}</w:t>
-      </w:r>
-      <w:r>
-        <w:rPr>
-          <w:color w:val="000000"/>
-          <w:sz w:val="20"/>
-          <w:szCs w:val="20"/>
-        </w:rPr>
-        <w:t>.</w:t>
+        <w:t>{% endif %}{% if incident.physical_injury %}As a result, I was physically injured: {{ incident.physical_injury }}.</w:t>
       </w:r>
       <w:r>
         <w:rPr>
@@ -801,39 +737,7 @@
           <w:sz w:val="20"/>
           <w:szCs w:val="20"/>
         </w:rPr>
-        <w:t>{{ alpha(</w:t>
-      </w:r>
-      <w:r>
-        <w:rPr>
-          <w:color w:val="000000"/>
-          <w:sz w:val="20"/>
-          <w:szCs w:val="20"/>
-        </w:rPr>
-        <w:t>incidents | length + 1</w:t>
-      </w:r>
-      <w:r>
-        <w:rPr>
-          <w:color w:val="000000"/>
-          <w:sz w:val="20"/>
-          <w:szCs w:val="20"/>
-        </w:rPr>
-        <w:t>, case=’lower’) }}</w:t>
-      </w:r>
-      <w:r>
-        <w:rPr>
-          <w:color w:val="000000"/>
-          <w:sz w:val="20"/>
-          <w:szCs w:val="20"/>
-        </w:rPr>
-        <w:t xml:space="preserve">. I would also like the court to know: </w:t>
-      </w:r>
-      <w:r>
-        <w:rPr>
-          <w:color w:val="000000"/>
-          <w:sz w:val="20"/>
-          <w:szCs w:val="20"/>
-        </w:rPr>
-        <w:t>{{ other_details }}.</w:t>
+        <w:t>{{ alpha(incidents | length + 1, case=’lower’) }}. I would also like the court to know: {{ other_details }}.</w:t>
       </w:r>
     </w:p>
     <w:p>
@@ -862,6 +766,141 @@
         </w:rPr>
         <w:t>{%p endif %}</w:t>
       </w:r>
+    </w:p>
+    <w:p>
+      <w:pPr>
+        <w:widowControl w:val="0"/>
+        <w:pBdr>
+          <w:top w:val="nil"/>
+          <w:left w:val="nil"/>
+          <w:bottom w:val="nil"/>
+          <w:right w:val="nil"/>
+          <w:between w:val="nil"/>
+        </w:pBdr>
+        <w:spacing w:line="240" w:lineRule="auto"/>
+        <w:ind w:right="955"/>
+        <w:rPr>
+          <w:color w:val="000000"/>
+          <w:sz w:val="20"/>
+          <w:szCs w:val="20"/>
+        </w:rPr>
+      </w:pPr>
+      <w:r>
+        <w:rPr>
+          <w:color w:val="000000"/>
+          <w:sz w:val="20"/>
+          <w:szCs w:val="20"/>
+        </w:rPr>
+        <w:t>{%p if wants_other_request %}</w:t>
+      </w:r>
+    </w:p>
+    <w:p>
+      <w:pPr>
+        <w:widowControl w:val="0"/>
+        <w:pBdr>
+          <w:top w:val="nil"/>
+          <w:left w:val="nil"/>
+          <w:bottom w:val="nil"/>
+          <w:right w:val="nil"/>
+          <w:between w:val="nil"/>
+        </w:pBdr>
+        <w:spacing w:line="240" w:lineRule="auto"/>
+        <w:ind w:left="332"/>
+        <w:rPr>
+          <w:color w:val="000000"/>
+          <w:sz w:val="20"/>
+          <w:szCs w:val="20"/>
+        </w:rPr>
+      </w:pPr>
+    </w:p>
+    <w:p>
+      <w:pPr>
+        <w:widowControl w:val="0"/>
+        <w:pBdr>
+          <w:top w:val="nil"/>
+          <w:left w:val="nil"/>
+          <w:bottom w:val="nil"/>
+          <w:right w:val="nil"/>
+          <w:between w:val="nil"/>
+        </w:pBdr>
+        <w:spacing w:line="240" w:lineRule="auto"/>
+        <w:ind w:left="332"/>
+        <w:rPr>
+          <w:color w:val="000000"/>
+          <w:sz w:val="20"/>
+          <w:szCs w:val="20"/>
+        </w:rPr>
+      </w:pPr>
+      <w:r>
+        <w:rPr>
+          <w:color w:val="000000"/>
+          <w:sz w:val="20"/>
+          <w:szCs w:val="20"/>
+        </w:rPr>
+        <w:t>5</w:t>
+      </w:r>
+      <w:r>
+        <w:rPr>
+          <w:color w:val="000000"/>
+          <w:sz w:val="20"/>
+          <w:szCs w:val="20"/>
+        </w:rPr>
+        <w:t>. (Continued)</w:t>
+      </w:r>
+    </w:p>
+    <w:p>
+      <w:pPr>
+        <w:widowControl w:val="0"/>
+        <w:pBdr>
+          <w:top w:val="nil"/>
+          <w:left w:val="nil"/>
+          <w:bottom w:val="nil"/>
+          <w:right w:val="nil"/>
+          <w:between w:val="nil"/>
+        </w:pBdr>
+        <w:spacing w:before="51" w:line="240" w:lineRule="auto"/>
+        <w:ind w:left="469"/>
+        <w:rPr>
+          <w:color w:val="000000"/>
+          <w:sz w:val="20"/>
+          <w:szCs w:val="20"/>
+        </w:rPr>
+      </w:pPr>
+      <w:r>
+        <w:rPr>
+          <w:color w:val="000000"/>
+          <w:sz w:val="20"/>
+          <w:szCs w:val="20"/>
+        </w:rPr>
+        <w:t>l. {{ other_request_exp }}</w:t>
+      </w:r>
+    </w:p>
+    <w:p>
+      <w:pPr>
+        <w:widowControl w:val="0"/>
+        <w:pBdr>
+          <w:top w:val="nil"/>
+          <w:left w:val="nil"/>
+          <w:bottom w:val="nil"/>
+          <w:right w:val="nil"/>
+          <w:between w:val="nil"/>
+        </w:pBdr>
+        <w:spacing w:line="240" w:lineRule="auto"/>
+        <w:ind w:right="955"/>
+        <w:rPr>
+          <w:color w:val="000000"/>
+          <w:sz w:val="20"/>
+          <w:szCs w:val="20"/>
+        </w:rPr>
+      </w:pPr>
+      <w:r>
+        <w:rPr>
+          <w:color w:val="000000"/>
+          <w:sz w:val="20"/>
+          <w:szCs w:val="20"/>
+        </w:rPr>
+        <w:t>{%p endif %}</w:t>
+      </w:r>
       <w:r>
         <w:rPr>
           <w:color w:val="000000"/>
@@ -881,51 +920,21 @@
           <w:right w:val="nil"/>
           <w:between w:val="nil"/>
         </w:pBdr>
-        <w:spacing w:before="7988" w:line="240" w:lineRule="auto"/>
-        <w:ind w:right="4583"/>
-        <w:jc w:val="right"/>
-        <w:rPr>
-          <w:color w:val="000000"/>
-          <w:sz w:val="20"/>
-          <w:szCs w:val="20"/>
-        </w:rPr>
-      </w:pPr>
-      <w:r>
-        <w:rPr>
-          <w:color w:val="000000"/>
-          <w:sz w:val="20"/>
-          <w:szCs w:val="20"/>
-        </w:rPr>
-        <w:lastRenderedPageBreak/>
-        <w:t xml:space="preserve">Statement of Facts </w:t>
-      </w:r>
-    </w:p>
-    <w:p>
-      <w:pPr>
-        <w:widowControl w:val="0"/>
-        <w:pBdr>
-          <w:top w:val="nil"/>
-          <w:left w:val="nil"/>
-          <w:bottom w:val="nil"/>
-          <w:right w:val="nil"/>
-          <w:between w:val="nil"/>
-        </w:pBdr>
         <w:spacing w:line="240" w:lineRule="auto"/>
-        <w:ind w:right="5108"/>
-        <w:jc w:val="right"/>
-        <w:rPr>
-          <w:color w:val="000000"/>
-          <w:sz w:val="20"/>
-          <w:szCs w:val="20"/>
-        </w:rPr>
-      </w:pPr>
-      <w:r>
-        <w:rPr>
-          <w:color w:val="000000"/>
-          <w:sz w:val="20"/>
-          <w:szCs w:val="20"/>
-        </w:rPr>
-        <w:t xml:space="preserve">Page 1 </w:t>
+        <w:ind w:left="478" w:right="955"/>
+        <w:rPr>
+          <w:color w:val="000000"/>
+          <w:sz w:val="20"/>
+          <w:szCs w:val="20"/>
+        </w:rPr>
+      </w:pPr>
+      <w:r>
+        <w:rPr>
+          <w:color w:val="000000"/>
+          <w:sz w:val="20"/>
+          <w:szCs w:val="20"/>
+        </w:rPr>
+        <w:t xml:space="preserve"> </w:t>
       </w:r>
     </w:p>
     <w:sectPr>

</xml_diff>

<commit_message>
Fixes issue 121: added children questions for Oakland county + corresponding info in docx template
</commit_message>
<xml_diff>
--- a/docassemble/MLHPPOAndProposedOrder/data/templates/cc_375_statement_of_facts.docx
+++ b/docassemble/MLHPPOAndProposedOrder/data/templates/cc_375_statement_of_facts.docx
@@ -323,23 +323,7 @@
           <w:sz w:val="20"/>
           <w:szCs w:val="20"/>
         </w:rPr>
-        <w:t xml:space="preserve">p if </w:t>
-      </w:r>
-      <w:r>
-        <w:rPr>
-          <w:color w:val="000000"/>
-          <w:sz w:val="20"/>
-          <w:szCs w:val="20"/>
-        </w:rPr>
-        <w:t>petitioner_and_respondent_living_together</w:t>
-      </w:r>
-      <w:r>
-        <w:rPr>
-          <w:color w:val="000000"/>
-          <w:sz w:val="20"/>
-          <w:szCs w:val="20"/>
-        </w:rPr>
-        <w:t xml:space="preserve"> </w:t>
+        <w:t xml:space="preserve">p if petitioner_and_respondent_living_together </w:t>
       </w:r>
       <w:r>
         <w:rPr>
@@ -428,6 +412,1310 @@
           <w:sz w:val="20"/>
           <w:szCs w:val="20"/>
         </w:rPr>
+        <w:t>{%p if children | length &gt; 0 %}</w:t>
+      </w:r>
+    </w:p>
+    <w:p>
+      <w:pPr>
+        <w:widowControl w:val="0"/>
+        <w:pBdr>
+          <w:top w:val="nil"/>
+          <w:left w:val="nil"/>
+          <w:bottom w:val="nil"/>
+          <w:right w:val="nil"/>
+          <w:between w:val="nil"/>
+        </w:pBdr>
+        <w:spacing w:line="222" w:lineRule="auto"/>
+        <w:ind w:left="478" w:right="644" w:hanging="6"/>
+        <w:rPr>
+          <w:color w:val="000000"/>
+          <w:sz w:val="20"/>
+          <w:szCs w:val="20"/>
+        </w:rPr>
+      </w:pPr>
+    </w:p>
+    <w:p>
+      <w:pPr>
+        <w:widowControl w:val="0"/>
+        <w:pBdr>
+          <w:top w:val="nil"/>
+          <w:left w:val="nil"/>
+          <w:bottom w:val="nil"/>
+          <w:right w:val="nil"/>
+          <w:between w:val="nil"/>
+        </w:pBdr>
+        <w:spacing w:line="222" w:lineRule="auto"/>
+        <w:ind w:left="478" w:right="644" w:hanging="6"/>
+        <w:rPr>
+          <w:color w:val="000000"/>
+          <w:sz w:val="20"/>
+          <w:szCs w:val="20"/>
+        </w:rPr>
+      </w:pPr>
+      <w:r>
+        <w:rPr>
+          <w:color w:val="000000"/>
+          <w:sz w:val="20"/>
+          <w:szCs w:val="20"/>
+        </w:rPr>
+        <w:t>The parties have {{ children | length }} children in common:</w:t>
+      </w:r>
+    </w:p>
+    <w:p>
+      <w:pPr>
+        <w:widowControl w:val="0"/>
+        <w:pBdr>
+          <w:top w:val="nil"/>
+          <w:left w:val="nil"/>
+          <w:bottom w:val="nil"/>
+          <w:right w:val="nil"/>
+          <w:between w:val="nil"/>
+        </w:pBdr>
+        <w:spacing w:line="222" w:lineRule="auto"/>
+        <w:ind w:left="478" w:right="644" w:hanging="6"/>
+        <w:rPr>
+          <w:color w:val="000000"/>
+          <w:sz w:val="20"/>
+          <w:szCs w:val="20"/>
+        </w:rPr>
+      </w:pPr>
+      <w:r>
+        <w:rPr>
+          <w:color w:val="000000"/>
+          <w:sz w:val="20"/>
+          <w:szCs w:val="20"/>
+        </w:rPr>
+        <w:t>{%p for child in children %}</w:t>
+      </w:r>
+    </w:p>
+    <w:p>
+      <w:pPr>
+        <w:widowControl w:val="0"/>
+        <w:pBdr>
+          <w:top w:val="nil"/>
+          <w:left w:val="nil"/>
+          <w:bottom w:val="nil"/>
+          <w:right w:val="nil"/>
+          <w:between w:val="nil"/>
+        </w:pBdr>
+        <w:spacing w:line="222" w:lineRule="auto"/>
+        <w:ind w:left="478" w:right="644" w:hanging="6"/>
+        <w:rPr>
+          <w:color w:val="000000"/>
+          <w:sz w:val="20"/>
+          <w:szCs w:val="20"/>
+        </w:rPr>
+      </w:pPr>
+      <w:r>
+        <w:rPr>
+          <w:color w:val="000000"/>
+          <w:sz w:val="20"/>
+          <w:szCs w:val="20"/>
+        </w:rPr>
+        <w:t>{{ child }}{% if not loop.last %},{% endif %}</w:t>
+      </w:r>
+    </w:p>
+    <w:p>
+      <w:pPr>
+        <w:widowControl w:val="0"/>
+        <w:pBdr>
+          <w:top w:val="nil"/>
+          <w:left w:val="nil"/>
+          <w:bottom w:val="nil"/>
+          <w:right w:val="nil"/>
+          <w:between w:val="nil"/>
+        </w:pBdr>
+        <w:spacing w:line="222" w:lineRule="auto"/>
+        <w:ind w:left="478" w:right="644" w:hanging="6"/>
+        <w:rPr>
+          <w:color w:val="000000"/>
+          <w:sz w:val="20"/>
+          <w:szCs w:val="20"/>
+        </w:rPr>
+      </w:pPr>
+      <w:r>
+        <w:rPr>
+          <w:color w:val="000000"/>
+          <w:sz w:val="20"/>
+          <w:szCs w:val="20"/>
+        </w:rPr>
+        <w:t>{%p endfor %}</w:t>
+      </w:r>
+    </w:p>
+    <w:p>
+      <w:pPr>
+        <w:widowControl w:val="0"/>
+        <w:pBdr>
+          <w:top w:val="nil"/>
+          <w:left w:val="nil"/>
+          <w:bottom w:val="nil"/>
+          <w:right w:val="nil"/>
+          <w:between w:val="nil"/>
+        </w:pBdr>
+        <w:spacing w:line="222" w:lineRule="auto"/>
+        <w:ind w:left="478" w:right="644" w:hanging="6"/>
+        <w:rPr>
+          <w:color w:val="000000"/>
+          <w:sz w:val="20"/>
+          <w:szCs w:val="20"/>
+        </w:rPr>
+      </w:pPr>
+      <w:r>
+        <w:rPr>
+          <w:color w:val="000000"/>
+          <w:sz w:val="20"/>
+          <w:szCs w:val="20"/>
+        </w:rPr>
+        <w:t>{%</w:t>
+      </w:r>
+      <w:r>
+        <w:rPr>
+          <w:color w:val="000000"/>
+          <w:sz w:val="20"/>
+          <w:szCs w:val="20"/>
+        </w:rPr>
+        <w:t>p</w:t>
+      </w:r>
+      <w:r>
+        <w:rPr>
+          <w:color w:val="000000"/>
+          <w:sz w:val="20"/>
+          <w:szCs w:val="20"/>
+        </w:rPr>
+        <w:t xml:space="preserve"> if children|selectattr(“lives_with”, “equalto”, “petitioner”)|list|count &gt; 0 %}</w:t>
+      </w:r>
+    </w:p>
+    <w:p>
+      <w:pPr>
+        <w:widowControl w:val="0"/>
+        <w:pBdr>
+          <w:top w:val="nil"/>
+          <w:left w:val="nil"/>
+          <w:bottom w:val="nil"/>
+          <w:right w:val="nil"/>
+          <w:between w:val="nil"/>
+        </w:pBdr>
+        <w:spacing w:line="222" w:lineRule="auto"/>
+        <w:ind w:left="478" w:right="644" w:hanging="6"/>
+        <w:rPr>
+          <w:color w:val="000000"/>
+          <w:sz w:val="20"/>
+          <w:szCs w:val="20"/>
+        </w:rPr>
+      </w:pPr>
+    </w:p>
+    <w:p>
+      <w:pPr>
+        <w:widowControl w:val="0"/>
+        <w:pBdr>
+          <w:top w:val="nil"/>
+          <w:left w:val="nil"/>
+          <w:bottom w:val="nil"/>
+          <w:right w:val="nil"/>
+          <w:between w:val="nil"/>
+        </w:pBdr>
+        <w:spacing w:line="222" w:lineRule="auto"/>
+        <w:ind w:left="478" w:right="644" w:hanging="6"/>
+        <w:rPr>
+          <w:color w:val="000000"/>
+          <w:sz w:val="20"/>
+          <w:szCs w:val="20"/>
+        </w:rPr>
+      </w:pPr>
+      <w:r>
+        <w:rPr>
+          <w:color w:val="000000"/>
+          <w:sz w:val="20"/>
+          <w:szCs w:val="20"/>
+        </w:rPr>
+        <w:t xml:space="preserve">{% for child in children|selectattr(“lives_with”, “equalto”, “petitioner”) %}{% if loop.first %}{{ child }}{% endif %}{% if not loop.first and not loop.last %}, {{ child }}{% endif %}{% if loop.last and loop.index0 &gt; 1 %}, and {{ child }}{% endif %}{% if loop.last and loop.index0 == 1 %} and {{ child }}{% endif %}{% endfor %} </w:t>
+      </w:r>
+      <w:r>
+        <w:rPr>
+          <w:color w:val="000000"/>
+          <w:sz w:val="20"/>
+          <w:szCs w:val="20"/>
+        </w:rPr>
+        <w:t>{% if children|selectattr(“lives_with”, “equalto”, “petitioner”)|list|count &lt; 2 %}</w:t>
+      </w:r>
+      <w:r>
+        <w:rPr>
+          <w:color w:val="000000"/>
+          <w:sz w:val="20"/>
+          <w:szCs w:val="20"/>
+        </w:rPr>
+        <w:t>live</w:t>
+      </w:r>
+      <w:r>
+        <w:rPr>
+          <w:color w:val="000000"/>
+          <w:sz w:val="20"/>
+          <w:szCs w:val="20"/>
+        </w:rPr>
+        <w:t>s{% else %}live{% endif %}</w:t>
+      </w:r>
+      <w:r>
+        <w:rPr>
+          <w:color w:val="000000"/>
+          <w:sz w:val="20"/>
+          <w:szCs w:val="20"/>
+        </w:rPr>
+        <w:t xml:space="preserve"> with the Petitioner.</w:t>
+      </w:r>
+    </w:p>
+    <w:p>
+      <w:pPr>
+        <w:widowControl w:val="0"/>
+        <w:pBdr>
+          <w:top w:val="nil"/>
+          <w:left w:val="nil"/>
+          <w:bottom w:val="nil"/>
+          <w:right w:val="nil"/>
+          <w:between w:val="nil"/>
+        </w:pBdr>
+        <w:spacing w:line="222" w:lineRule="auto"/>
+        <w:ind w:left="478" w:right="644" w:hanging="6"/>
+        <w:rPr>
+          <w:color w:val="000000"/>
+          <w:sz w:val="20"/>
+          <w:szCs w:val="20"/>
+        </w:rPr>
+      </w:pPr>
+      <w:r>
+        <w:rPr>
+          <w:color w:val="000000"/>
+          <w:sz w:val="20"/>
+          <w:szCs w:val="20"/>
+        </w:rPr>
+        <w:t>{%</w:t>
+      </w:r>
+      <w:r>
+        <w:rPr>
+          <w:color w:val="000000"/>
+          <w:sz w:val="20"/>
+          <w:szCs w:val="20"/>
+        </w:rPr>
+        <w:t>p</w:t>
+      </w:r>
+      <w:r>
+        <w:rPr>
+          <w:color w:val="000000"/>
+          <w:sz w:val="20"/>
+          <w:szCs w:val="20"/>
+        </w:rPr>
+        <w:t xml:space="preserve"> endif %}</w:t>
+      </w:r>
+    </w:p>
+    <w:p>
+      <w:pPr>
+        <w:widowControl w:val="0"/>
+        <w:pBdr>
+          <w:top w:val="nil"/>
+          <w:left w:val="nil"/>
+          <w:bottom w:val="nil"/>
+          <w:right w:val="nil"/>
+          <w:between w:val="nil"/>
+        </w:pBdr>
+        <w:spacing w:line="222" w:lineRule="auto"/>
+        <w:ind w:left="478" w:right="644" w:hanging="6"/>
+        <w:rPr>
+          <w:color w:val="000000"/>
+          <w:sz w:val="20"/>
+          <w:szCs w:val="20"/>
+        </w:rPr>
+      </w:pPr>
+      <w:r>
+        <w:rPr>
+          <w:color w:val="000000"/>
+          <w:sz w:val="20"/>
+          <w:szCs w:val="20"/>
+        </w:rPr>
+        <w:t>{%p if children|selectattr(“lives_with”, “equalto”, “respondent”)|list|count &gt; 0 %}</w:t>
+      </w:r>
+    </w:p>
+    <w:p>
+      <w:pPr>
+        <w:widowControl w:val="0"/>
+        <w:pBdr>
+          <w:top w:val="nil"/>
+          <w:left w:val="nil"/>
+          <w:bottom w:val="nil"/>
+          <w:right w:val="nil"/>
+          <w:between w:val="nil"/>
+        </w:pBdr>
+        <w:spacing w:line="222" w:lineRule="auto"/>
+        <w:ind w:left="478" w:right="644" w:hanging="6"/>
+        <w:rPr>
+          <w:color w:val="000000"/>
+          <w:sz w:val="20"/>
+          <w:szCs w:val="20"/>
+        </w:rPr>
+      </w:pPr>
+    </w:p>
+    <w:p>
+      <w:pPr>
+        <w:widowControl w:val="0"/>
+        <w:pBdr>
+          <w:top w:val="nil"/>
+          <w:left w:val="nil"/>
+          <w:bottom w:val="nil"/>
+          <w:right w:val="nil"/>
+          <w:between w:val="nil"/>
+        </w:pBdr>
+        <w:spacing w:line="222" w:lineRule="auto"/>
+        <w:ind w:left="478" w:right="644" w:hanging="6"/>
+        <w:rPr>
+          <w:color w:val="000000"/>
+          <w:sz w:val="20"/>
+          <w:szCs w:val="20"/>
+        </w:rPr>
+      </w:pPr>
+      <w:r>
+        <w:rPr>
+          <w:color w:val="000000"/>
+          <w:sz w:val="20"/>
+          <w:szCs w:val="20"/>
+        </w:rPr>
+        <w:t xml:space="preserve">{% for child in children|selectattr(“lives_with”, “equalto”, “respondent”) %}{% if loop.first %}{{ child }}{% endif %}{% if not loop.first and not loop.last %}, {{ child }}{% endif %}{% if loop.last and loop.index0 &gt; 1 %}, and {{ child }}{% endif %}{% if loop.last and loop.index0 == 1 %} and {{ child }}{% endif %}{% endfor %} </w:t>
+      </w:r>
+      <w:r>
+        <w:rPr>
+          <w:color w:val="000000"/>
+          <w:sz w:val="20"/>
+          <w:szCs w:val="20"/>
+        </w:rPr>
+        <w:t>{% if children|selectattr(“lives_with”, “equalto”, “respondent”)|list|count &lt; 2 %}</w:t>
+      </w:r>
+      <w:r>
+        <w:rPr>
+          <w:color w:val="000000"/>
+          <w:sz w:val="20"/>
+          <w:szCs w:val="20"/>
+        </w:rPr>
+        <w:t>live</w:t>
+      </w:r>
+      <w:r>
+        <w:rPr>
+          <w:color w:val="000000"/>
+          <w:sz w:val="20"/>
+          <w:szCs w:val="20"/>
+        </w:rPr>
+        <w:t>s{% else %}live{% endif %}</w:t>
+      </w:r>
+      <w:r>
+        <w:rPr>
+          <w:color w:val="000000"/>
+          <w:sz w:val="20"/>
+          <w:szCs w:val="20"/>
+        </w:rPr>
+        <w:t xml:space="preserve"> with the Respondent.</w:t>
+      </w:r>
+    </w:p>
+    <w:p>
+      <w:pPr>
+        <w:widowControl w:val="0"/>
+        <w:pBdr>
+          <w:top w:val="nil"/>
+          <w:left w:val="nil"/>
+          <w:bottom w:val="nil"/>
+          <w:right w:val="nil"/>
+          <w:between w:val="nil"/>
+        </w:pBdr>
+        <w:spacing w:line="222" w:lineRule="auto"/>
+        <w:ind w:left="478" w:right="644" w:hanging="6"/>
+        <w:rPr>
+          <w:color w:val="000000"/>
+          <w:sz w:val="20"/>
+          <w:szCs w:val="20"/>
+        </w:rPr>
+      </w:pPr>
+      <w:r>
+        <w:rPr>
+          <w:color w:val="000000"/>
+          <w:sz w:val="20"/>
+          <w:szCs w:val="20"/>
+        </w:rPr>
+        <w:t>{%p endif %}</w:t>
+      </w:r>
+    </w:p>
+    <w:p>
+      <w:pPr>
+        <w:widowControl w:val="0"/>
+        <w:pBdr>
+          <w:top w:val="nil"/>
+          <w:left w:val="nil"/>
+          <w:bottom w:val="nil"/>
+          <w:right w:val="nil"/>
+          <w:between w:val="nil"/>
+        </w:pBdr>
+        <w:spacing w:line="222" w:lineRule="auto"/>
+        <w:ind w:left="478" w:right="644" w:hanging="6"/>
+        <w:rPr>
+          <w:color w:val="000000"/>
+          <w:sz w:val="20"/>
+          <w:szCs w:val="20"/>
+        </w:rPr>
+      </w:pPr>
+      <w:r>
+        <w:rPr>
+          <w:color w:val="000000"/>
+          <w:sz w:val="20"/>
+          <w:szCs w:val="20"/>
+        </w:rPr>
+        <w:t>{%p if children|selectattr(“lives_with”, “equalto”, “someone_else”)|list|count &gt; 0 %}</w:t>
+      </w:r>
+    </w:p>
+    <w:p>
+      <w:pPr>
+        <w:widowControl w:val="0"/>
+        <w:pBdr>
+          <w:top w:val="nil"/>
+          <w:left w:val="nil"/>
+          <w:bottom w:val="nil"/>
+          <w:right w:val="nil"/>
+          <w:between w:val="nil"/>
+        </w:pBdr>
+        <w:spacing w:line="222" w:lineRule="auto"/>
+        <w:ind w:left="478" w:right="644" w:hanging="6"/>
+        <w:rPr>
+          <w:color w:val="000000"/>
+          <w:sz w:val="20"/>
+          <w:szCs w:val="20"/>
+        </w:rPr>
+      </w:pPr>
+    </w:p>
+    <w:p>
+      <w:pPr>
+        <w:widowControl w:val="0"/>
+        <w:pBdr>
+          <w:top w:val="nil"/>
+          <w:left w:val="nil"/>
+          <w:bottom w:val="nil"/>
+          <w:right w:val="nil"/>
+          <w:between w:val="nil"/>
+        </w:pBdr>
+        <w:spacing w:line="222" w:lineRule="auto"/>
+        <w:ind w:left="478" w:right="644" w:hanging="6"/>
+        <w:rPr>
+          <w:color w:val="000000"/>
+          <w:sz w:val="20"/>
+          <w:szCs w:val="20"/>
+        </w:rPr>
+      </w:pPr>
+      <w:r>
+        <w:rPr>
+          <w:color w:val="000000"/>
+          <w:sz w:val="20"/>
+          <w:szCs w:val="20"/>
+        </w:rPr>
+        <w:t xml:space="preserve">{% for child in children|selectattr(“lives_with”, “equalto”, “someone_else”) %}{% if loop.first %}{{ child }}{% endif %}{% if not loop.first and not loop.last %}, {{ child }}{% endif %}{% if loop.last and loop.index0 &gt; 1 %}, and {{ child }}{% endif %}{% if loop.last and loop.index0 == 1 %} and {{ child }}{% endif %}{% endfor %} </w:t>
+      </w:r>
+      <w:r>
+        <w:rPr>
+          <w:color w:val="000000"/>
+          <w:sz w:val="20"/>
+          <w:szCs w:val="20"/>
+        </w:rPr>
+        <w:t>{% if children|selectattr(“lives_with”, “equalto”, “someone_else”)|list|count &lt; 2 %}</w:t>
+      </w:r>
+      <w:r>
+        <w:rPr>
+          <w:color w:val="000000"/>
+          <w:sz w:val="20"/>
+          <w:szCs w:val="20"/>
+        </w:rPr>
+        <w:t>live</w:t>
+      </w:r>
+      <w:r>
+        <w:rPr>
+          <w:color w:val="000000"/>
+          <w:sz w:val="20"/>
+          <w:szCs w:val="20"/>
+        </w:rPr>
+        <w:t>s{% else %}live{% endif %}</w:t>
+      </w:r>
+      <w:r>
+        <w:rPr>
+          <w:color w:val="000000"/>
+          <w:sz w:val="20"/>
+          <w:szCs w:val="20"/>
+        </w:rPr>
+        <w:t xml:space="preserve"> with a third party.</w:t>
+      </w:r>
+    </w:p>
+    <w:p>
+      <w:pPr>
+        <w:widowControl w:val="0"/>
+        <w:pBdr>
+          <w:top w:val="nil"/>
+          <w:left w:val="nil"/>
+          <w:bottom w:val="nil"/>
+          <w:right w:val="nil"/>
+          <w:between w:val="nil"/>
+        </w:pBdr>
+        <w:spacing w:line="222" w:lineRule="auto"/>
+        <w:ind w:left="478" w:right="644" w:hanging="6"/>
+        <w:rPr>
+          <w:color w:val="000000"/>
+          <w:sz w:val="20"/>
+          <w:szCs w:val="20"/>
+        </w:rPr>
+      </w:pPr>
+      <w:r>
+        <w:rPr>
+          <w:color w:val="000000"/>
+          <w:sz w:val="20"/>
+          <w:szCs w:val="20"/>
+        </w:rPr>
+        <w:t>{%p endif %}</w:t>
+      </w:r>
+    </w:p>
+    <w:p>
+      <w:pPr>
+        <w:widowControl w:val="0"/>
+        <w:pBdr>
+          <w:top w:val="nil"/>
+          <w:left w:val="nil"/>
+          <w:bottom w:val="nil"/>
+          <w:right w:val="nil"/>
+          <w:between w:val="nil"/>
+        </w:pBdr>
+        <w:spacing w:line="222" w:lineRule="auto"/>
+        <w:ind w:left="478" w:right="644" w:hanging="6"/>
+        <w:rPr>
+          <w:color w:val="000000"/>
+          <w:sz w:val="20"/>
+          <w:szCs w:val="20"/>
+        </w:rPr>
+      </w:pPr>
+      <w:r>
+        <w:rPr>
+          <w:color w:val="000000"/>
+          <w:sz w:val="20"/>
+          <w:szCs w:val="20"/>
+        </w:rPr>
+        <w:t>{%p for child in children %}</w:t>
+      </w:r>
+    </w:p>
+    <w:p>
+      <w:pPr>
+        <w:widowControl w:val="0"/>
+        <w:pBdr>
+          <w:top w:val="nil"/>
+          <w:left w:val="nil"/>
+          <w:bottom w:val="nil"/>
+          <w:right w:val="nil"/>
+          <w:between w:val="nil"/>
+        </w:pBdr>
+        <w:spacing w:line="222" w:lineRule="auto"/>
+        <w:ind w:right="644"/>
+        <w:rPr>
+          <w:color w:val="000000"/>
+          <w:sz w:val="20"/>
+          <w:szCs w:val="20"/>
+        </w:rPr>
+      </w:pPr>
+    </w:p>
+    <w:p>
+      <w:pPr>
+        <w:widowControl w:val="0"/>
+        <w:pBdr>
+          <w:top w:val="nil"/>
+          <w:left w:val="nil"/>
+          <w:bottom w:val="nil"/>
+          <w:right w:val="nil"/>
+          <w:between w:val="nil"/>
+        </w:pBdr>
+        <w:spacing w:line="222" w:lineRule="auto"/>
+        <w:ind w:left="478" w:right="644" w:hanging="6"/>
+        <w:rPr>
+          <w:color w:val="000000"/>
+          <w:sz w:val="20"/>
+          <w:szCs w:val="20"/>
+        </w:rPr>
+      </w:pPr>
+      <w:r>
+        <w:rPr>
+          <w:color w:val="000000"/>
+          <w:sz w:val="20"/>
+          <w:szCs w:val="20"/>
+        </w:rPr>
+        <w:t>{% if parties_same_gender %}{% if child.was_adopted %}Legal parentage for {{ child }} was established through adoption: Case Number {{ child.adoption_case_number }} in {{ child.adoption_case_court }}.{% else %}{% if child.legal_parent == “petitioner” %}I am {% elif child.legal_parent == “respondent” %}{{ other_parties[0] }} is {% endif %}{{ child }}’s legal parent.{% endif %}{% else %}</w:t>
+      </w:r>
+    </w:p>
+    <w:p>
+      <w:pPr>
+        <w:widowControl w:val="0"/>
+        <w:pBdr>
+          <w:top w:val="nil"/>
+          <w:left w:val="nil"/>
+          <w:bottom w:val="nil"/>
+          <w:right w:val="nil"/>
+          <w:between w:val="nil"/>
+        </w:pBdr>
+        <w:spacing w:line="222" w:lineRule="auto"/>
+        <w:ind w:left="472" w:right="644"/>
+        <w:rPr>
+          <w:color w:val="000000"/>
+          <w:sz w:val="20"/>
+          <w:szCs w:val="20"/>
+        </w:rPr>
+      </w:pPr>
+      <w:r>
+        <w:rPr>
+          <w:color w:val="000000"/>
+          <w:sz w:val="20"/>
+          <w:szCs w:val="20"/>
+        </w:rPr>
+        <w:t xml:space="preserve">Paternity for {{ child }} {% if child.parties_married_when_born %}was established by marriage{% elif child.paternity == “by_court_order” %}was established by court order: Case Number {{ child.paternity_case_number }} in {{ child.paternity_case_court_name }}{% elif child.paternity == “by_acknowledgement_of_parentage” %}was established by Affidavit of Parentage{% elif child.paternity == </w:t>
+      </w:r>
+      <w:r>
+        <w:rPr>
+          <w:color w:val="000000"/>
+          <w:sz w:val="20"/>
+          <w:szCs w:val="20"/>
+        </w:rPr>
+        <w:lastRenderedPageBreak/>
+        <w:t>“paternity_case_pending” %}has not been legally established{% endif %}.</w:t>
+      </w:r>
+      <w:r>
+        <w:rPr>
+          <w:color w:val="000000"/>
+          <w:sz w:val="20"/>
+          <w:szCs w:val="20"/>
+        </w:rPr>
+        <w:t>{% endif %}</w:t>
+      </w:r>
+      <w:r>
+        <w:rPr>
+          <w:color w:val="000000"/>
+          <w:sz w:val="20"/>
+          <w:szCs w:val="20"/>
+        </w:rPr>
+        <w:t xml:space="preserve"> </w:t>
+      </w:r>
+      <w:r>
+        <w:rPr>
+          <w:color w:val="000000"/>
+          <w:sz w:val="20"/>
+          <w:szCs w:val="20"/>
+        </w:rPr>
+        <w:t xml:space="preserve">There is </w:t>
+      </w:r>
+      <w:r>
+        <w:rPr>
+          <w:color w:val="000000"/>
+          <w:sz w:val="20"/>
+          <w:szCs w:val="20"/>
+        </w:rPr>
+        <w:t>{% if child.has_order_in_effect %}</w:t>
+      </w:r>
+      <w:r>
+        <w:rPr>
+          <w:color w:val="000000"/>
+          <w:sz w:val="20"/>
+          <w:szCs w:val="20"/>
+        </w:rPr>
+        <w:t>a custody/parenting time order for {{ child }}: Case number {{ child.custody_case_number }} in {{ child.custody_case_court }}</w:t>
+      </w:r>
+      <w:r>
+        <w:rPr>
+          <w:color w:val="000000"/>
+          <w:sz w:val="20"/>
+          <w:szCs w:val="20"/>
+        </w:rPr>
+        <w:t>. {% if child.physical_custody_by_order == “sole_petitioner” %}The Petitioner has sole physical custody{% elif child.physical_custody_by_order == “sole_respondent” %}The Respondent has sole physical custody{% elif child.physical_custody_by_order == “joint_custody” %}The parties have joint physical custody{% endif %} based on this order.</w:t>
+      </w:r>
+      <w:r>
+        <w:rPr>
+          <w:color w:val="000000"/>
+          <w:sz w:val="20"/>
+          <w:szCs w:val="20"/>
+        </w:rPr>
+        <w:t xml:space="preserve"> The court order </w:t>
+      </w:r>
+      <w:r>
+        <w:rPr>
+          <w:color w:val="000000"/>
+          <w:sz w:val="20"/>
+          <w:szCs w:val="20"/>
+        </w:rPr>
+        <w:t>{% if child.parenting_time_order == “reasonable_parenting_time</w:t>
+      </w:r>
+      <w:r>
+        <w:rPr>
+          <w:color w:val="000000"/>
+          <w:sz w:val="20"/>
+          <w:szCs w:val="20"/>
+        </w:rPr>
+        <w:t>”</w:t>
+      </w:r>
+      <w:r>
+        <w:rPr>
+          <w:color w:val="000000"/>
+          <w:sz w:val="20"/>
+          <w:szCs w:val="20"/>
+        </w:rPr>
+        <w:t xml:space="preserve"> %}</w:t>
+      </w:r>
+      <w:r>
+        <w:rPr>
+          <w:color w:val="000000"/>
+          <w:sz w:val="20"/>
+          <w:szCs w:val="20"/>
+        </w:rPr>
+        <w:t>does not include a specific schedule with days and times. It says there will be “reasonable parenting time”{% elif child.parenting_time_order == “specific_times” %}lists specific days and times for parenting time{% elif child.parenting_time_order == “one_parent_supervised” %}provides that {% if child.who_has_supervised_time == “petitioner” %}{{ users[0] }}{% elif child.who_has_supervised_time == “respondent” %}{{ other_parties[0] }}{% endif %} is to be supervised by {{ child.who_supervises_parenting_time }}</w:t>
+      </w:r>
+      <w:r>
+        <w:rPr>
+          <w:color w:val="000000"/>
+          <w:sz w:val="20"/>
+          <w:szCs w:val="20"/>
+        </w:rPr>
+        <w:t>{% elif child.parenting_time_order == “one_parent_no_parenting_time” %}provides that {% if child.parent_without_parenting_time == “petitioner” %}{{ users[0] }}{% elif child.parent_without_parenting_time == “respondent” %}{{ other_parties[0] }}{% endif %} is to not have any parenting time with the child</w:t>
+      </w:r>
+      <w:r>
+        <w:rPr>
+          <w:color w:val="000000"/>
+          <w:sz w:val="20"/>
+          <w:szCs w:val="20"/>
+        </w:rPr>
+        <w:t>{% endif %}</w:t>
+      </w:r>
+      <w:r>
+        <w:rPr>
+          <w:color w:val="000000"/>
+          <w:sz w:val="20"/>
+          <w:szCs w:val="20"/>
+        </w:rPr>
+        <w:t>{% else %}</w:t>
+      </w:r>
+      <w:r>
+        <w:rPr>
+          <w:color w:val="000000"/>
+          <w:sz w:val="20"/>
+          <w:szCs w:val="20"/>
+        </w:rPr>
+        <w:t>no custody/parenting time order for {{ child }}</w:t>
+      </w:r>
+      <w:r>
+        <w:rPr>
+          <w:color w:val="000000"/>
+          <w:sz w:val="20"/>
+          <w:szCs w:val="20"/>
+        </w:rPr>
+        <w:t>{% endif %}</w:t>
+      </w:r>
+      <w:r>
+        <w:rPr>
+          <w:color w:val="000000"/>
+          <w:sz w:val="20"/>
+          <w:szCs w:val="20"/>
+        </w:rPr>
+        <w:t>.</w:t>
+      </w:r>
+    </w:p>
+    <w:p>
+      <w:pPr>
+        <w:widowControl w:val="0"/>
+        <w:pBdr>
+          <w:top w:val="nil"/>
+          <w:left w:val="nil"/>
+          <w:bottom w:val="nil"/>
+          <w:right w:val="nil"/>
+          <w:between w:val="nil"/>
+        </w:pBdr>
+        <w:spacing w:line="222" w:lineRule="auto"/>
+        <w:ind w:left="478" w:right="644" w:hanging="6"/>
+        <w:rPr>
+          <w:color w:val="000000"/>
+          <w:sz w:val="20"/>
+          <w:szCs w:val="20"/>
+        </w:rPr>
+      </w:pPr>
+      <w:r>
+        <w:rPr>
+          <w:color w:val="000000"/>
+          <w:sz w:val="20"/>
+          <w:szCs w:val="20"/>
+        </w:rPr>
+        <w:t>{%p if not custody_parenting_time_provisions_same %}</w:t>
+      </w:r>
+    </w:p>
+    <w:p>
+      <w:pPr>
+        <w:widowControl w:val="0"/>
+        <w:pBdr>
+          <w:top w:val="nil"/>
+          <w:left w:val="nil"/>
+          <w:bottom w:val="nil"/>
+          <w:right w:val="nil"/>
+          <w:between w:val="nil"/>
+        </w:pBdr>
+        <w:spacing w:line="222" w:lineRule="auto"/>
+        <w:ind w:left="478" w:right="644" w:hanging="6"/>
+        <w:rPr>
+          <w:color w:val="000000"/>
+          <w:sz w:val="20"/>
+          <w:szCs w:val="20"/>
+        </w:rPr>
+      </w:pPr>
+    </w:p>
+    <w:p>
+      <w:pPr>
+        <w:widowControl w:val="0"/>
+        <w:pBdr>
+          <w:top w:val="nil"/>
+          <w:left w:val="nil"/>
+          <w:bottom w:val="nil"/>
+          <w:right w:val="nil"/>
+          <w:between w:val="nil"/>
+        </w:pBdr>
+        <w:spacing w:line="222" w:lineRule="auto"/>
+        <w:ind w:left="478" w:right="644" w:hanging="6"/>
+        <w:rPr>
+          <w:color w:val="000000"/>
+          <w:sz w:val="20"/>
+          <w:szCs w:val="20"/>
+        </w:rPr>
+      </w:pPr>
+      <w:r>
+        <w:rPr>
+          <w:color w:val="000000"/>
+          <w:sz w:val="20"/>
+          <w:szCs w:val="20"/>
+        </w:rPr>
+        <w:t>{% if child.desired_parenting_time_changes == “no_change” %}I do not want to change the current custody and parenting time arrangements for {{ child }}{% elif child.desired_parenting_time_changes == “no_change_except_exchange” %}I do not want to change the current custody and parenting time arrangements for {{ child }}. However, I want the exchange to take place at the following neutral place: {% if child.exchange_location == “police” %}{{ child.exchange_police_department_location }}{% elif child.exchange_location == “other” %}{{ child.exchange_other_location }}</w:t>
+      </w:r>
+      <w:r>
+        <w:rPr>
+          <w:color w:val="000000"/>
+          <w:sz w:val="20"/>
+          <w:szCs w:val="20"/>
+        </w:rPr>
+        <w:t>{% endif %}</w:t>
+      </w:r>
+      <w:r>
+        <w:rPr>
+          <w:color w:val="000000"/>
+          <w:sz w:val="20"/>
+          <w:szCs w:val="20"/>
+        </w:rPr>
+        <w:t>{%</w:t>
+      </w:r>
+      <w:r>
+        <w:rPr>
+          <w:color w:val="000000"/>
+          <w:sz w:val="20"/>
+          <w:szCs w:val="20"/>
+        </w:rPr>
+        <w:t xml:space="preserve">elif child.desired_parenting_time_changes == “suspend_respondent_time” </w:t>
+      </w:r>
+      <w:r>
+        <w:rPr>
+          <w:color w:val="000000"/>
+          <w:sz w:val="20"/>
+          <w:szCs w:val="20"/>
+        </w:rPr>
+        <w:t>%}</w:t>
+      </w:r>
+      <w:r>
+        <w:rPr>
+          <w:color w:val="000000"/>
+          <w:sz w:val="20"/>
+          <w:szCs w:val="20"/>
+        </w:rPr>
+        <w:t>I think that the safety of {{ child }} is at risk. I would like all parenting time between the Respondent and {{ child }} suspended</w:t>
+      </w:r>
+      <w:r>
+        <w:rPr>
+          <w:color w:val="000000"/>
+          <w:sz w:val="20"/>
+          <w:szCs w:val="20"/>
+        </w:rPr>
+        <w:t>{% endif %}</w:t>
+      </w:r>
+    </w:p>
+    <w:p>
+      <w:pPr>
+        <w:widowControl w:val="0"/>
+        <w:pBdr>
+          <w:top w:val="nil"/>
+          <w:left w:val="nil"/>
+          <w:bottom w:val="nil"/>
+          <w:right w:val="nil"/>
+          <w:between w:val="nil"/>
+        </w:pBdr>
+        <w:spacing w:line="222" w:lineRule="auto"/>
+        <w:ind w:left="478" w:right="644" w:hanging="6"/>
+        <w:rPr>
+          <w:color w:val="000000"/>
+          <w:sz w:val="20"/>
+          <w:szCs w:val="20"/>
+        </w:rPr>
+      </w:pPr>
+      <w:r>
+        <w:rPr>
+          <w:color w:val="000000"/>
+          <w:sz w:val="20"/>
+          <w:szCs w:val="20"/>
+        </w:rPr>
+        <w:t>{%p endif %}</w:t>
+      </w:r>
+      <w:r>
+        <w:rPr>
+          <w:color w:val="000000"/>
+          <w:sz w:val="20"/>
+          <w:szCs w:val="20"/>
+        </w:rPr>
+        <w:t>.</w:t>
+      </w:r>
+    </w:p>
+    <w:p>
+      <w:pPr>
+        <w:widowControl w:val="0"/>
+        <w:pBdr>
+          <w:top w:val="nil"/>
+          <w:left w:val="nil"/>
+          <w:bottom w:val="nil"/>
+          <w:right w:val="nil"/>
+          <w:between w:val="nil"/>
+        </w:pBdr>
+        <w:spacing w:line="222" w:lineRule="auto"/>
+        <w:ind w:left="478" w:right="644" w:hanging="6"/>
+        <w:rPr>
+          <w:color w:val="000000"/>
+          <w:sz w:val="20"/>
+          <w:szCs w:val="20"/>
+        </w:rPr>
+      </w:pPr>
+      <w:r>
+        <w:rPr>
+          <w:color w:val="000000"/>
+          <w:sz w:val="20"/>
+          <w:szCs w:val="20"/>
+        </w:rPr>
+        <w:t>{%p end</w:t>
+      </w:r>
+      <w:r>
+        <w:rPr>
+          <w:color w:val="000000"/>
+          <w:sz w:val="20"/>
+          <w:szCs w:val="20"/>
+        </w:rPr>
+        <w:t>for</w:t>
+      </w:r>
+      <w:r>
+        <w:rPr>
+          <w:color w:val="000000"/>
+          <w:sz w:val="20"/>
+          <w:szCs w:val="20"/>
+        </w:rPr>
+        <w:t xml:space="preserve"> %}</w:t>
+      </w:r>
+    </w:p>
+    <w:p>
+      <w:pPr>
+        <w:widowControl w:val="0"/>
+        <w:pBdr>
+          <w:top w:val="nil"/>
+          <w:left w:val="nil"/>
+          <w:bottom w:val="nil"/>
+          <w:right w:val="nil"/>
+          <w:between w:val="nil"/>
+        </w:pBdr>
+        <w:spacing w:line="222" w:lineRule="auto"/>
+        <w:ind w:left="478" w:right="644" w:hanging="6"/>
+        <w:rPr>
+          <w:color w:val="000000"/>
+          <w:sz w:val="20"/>
+          <w:szCs w:val="20"/>
+        </w:rPr>
+      </w:pPr>
+      <w:r>
+        <w:rPr>
+          <w:color w:val="000000"/>
+          <w:sz w:val="20"/>
+          <w:szCs w:val="20"/>
+        </w:rPr>
+        <w:t>{%p if custody_parenting_time_provisions_same %}</w:t>
+      </w:r>
+    </w:p>
+    <w:p>
+      <w:pPr>
+        <w:widowControl w:val="0"/>
+        <w:pBdr>
+          <w:top w:val="nil"/>
+          <w:left w:val="nil"/>
+          <w:bottom w:val="nil"/>
+          <w:right w:val="nil"/>
+          <w:between w:val="nil"/>
+        </w:pBdr>
+        <w:spacing w:line="222" w:lineRule="auto"/>
+        <w:ind w:left="478" w:right="644" w:hanging="6"/>
+        <w:rPr>
+          <w:color w:val="000000"/>
+          <w:sz w:val="20"/>
+          <w:szCs w:val="20"/>
+        </w:rPr>
+      </w:pPr>
+    </w:p>
+    <w:p>
+      <w:pPr>
+        <w:widowControl w:val="0"/>
+        <w:pBdr>
+          <w:top w:val="nil"/>
+          <w:left w:val="nil"/>
+          <w:bottom w:val="nil"/>
+          <w:right w:val="nil"/>
+          <w:between w:val="nil"/>
+        </w:pBdr>
+        <w:spacing w:line="222" w:lineRule="auto"/>
+        <w:ind w:left="478" w:right="644" w:hanging="6"/>
+        <w:rPr>
+          <w:color w:val="000000"/>
+          <w:sz w:val="20"/>
+          <w:szCs w:val="20"/>
+        </w:rPr>
+      </w:pPr>
+      <w:r>
+        <w:rPr>
+          <w:color w:val="000000"/>
+          <w:sz w:val="20"/>
+          <w:szCs w:val="20"/>
+        </w:rPr>
+        <w:t>{% if desired_parenting_time_changes == “no_change” %}I do not want to change the current custody and parenting time arrangements for our minor children{% elif desired_parenting_time_changes == “no_change_except_exchange” %}I do not want to change the current custody and parenting time arrangements for our minor children. However, I want the exchange of children to take place at the following neutral place: {% if exchange_location == “police” %}{{ exchange_police_department_location }}{% elif exchange_location == “other” %}{{ exchange_other_location }}</w:t>
+      </w:r>
+      <w:r>
+        <w:rPr>
+          <w:color w:val="000000"/>
+          <w:sz w:val="20"/>
+          <w:szCs w:val="20"/>
+        </w:rPr>
+        <w:t>{% endif %}</w:t>
+      </w:r>
+      <w:r>
+        <w:rPr>
+          <w:color w:val="000000"/>
+          <w:sz w:val="20"/>
+          <w:szCs w:val="20"/>
+        </w:rPr>
+        <w:t>{%elif desired_parenting_time_changes == “suspend_respondent_time” %}I think that the safety of our minor children is at risk. I would like all parenting time between the Respondent and our minor children suspended{% endif %}.</w:t>
+      </w:r>
+    </w:p>
+    <w:p>
+      <w:pPr>
+        <w:widowControl w:val="0"/>
+        <w:pBdr>
+          <w:top w:val="nil"/>
+          <w:left w:val="nil"/>
+          <w:bottom w:val="nil"/>
+          <w:right w:val="nil"/>
+          <w:between w:val="nil"/>
+        </w:pBdr>
+        <w:spacing w:line="222" w:lineRule="auto"/>
+        <w:ind w:left="478" w:right="644" w:hanging="6"/>
+        <w:rPr>
+          <w:color w:val="000000"/>
+          <w:sz w:val="20"/>
+          <w:szCs w:val="20"/>
+        </w:rPr>
+      </w:pPr>
+      <w:r>
+        <w:rPr>
+          <w:color w:val="000000"/>
+          <w:sz w:val="20"/>
+          <w:szCs w:val="20"/>
+        </w:rPr>
+        <w:t>{%p endif %}</w:t>
+      </w:r>
+    </w:p>
+    <w:p>
+      <w:pPr>
+        <w:widowControl w:val="0"/>
+        <w:pBdr>
+          <w:top w:val="nil"/>
+          <w:left w:val="nil"/>
+          <w:bottom w:val="nil"/>
+          <w:right w:val="nil"/>
+          <w:between w:val="nil"/>
+        </w:pBdr>
+        <w:spacing w:line="222" w:lineRule="auto"/>
+        <w:ind w:left="478" w:right="644" w:hanging="6"/>
+        <w:rPr>
+          <w:color w:val="000000"/>
+          <w:sz w:val="20"/>
+          <w:szCs w:val="20"/>
+        </w:rPr>
+      </w:pPr>
+      <w:r>
+        <w:rPr>
+          <w:color w:val="000000"/>
+          <w:sz w:val="20"/>
+          <w:szCs w:val="20"/>
+        </w:rPr>
+        <w:t>{%p endif %}</w:t>
+      </w:r>
+    </w:p>
+    <w:p>
+      <w:pPr>
+        <w:widowControl w:val="0"/>
+        <w:pBdr>
+          <w:top w:val="nil"/>
+          <w:left w:val="nil"/>
+          <w:bottom w:val="nil"/>
+          <w:right w:val="nil"/>
+          <w:between w:val="nil"/>
+        </w:pBdr>
+        <w:spacing w:line="222" w:lineRule="auto"/>
+        <w:ind w:left="478" w:right="644" w:hanging="6"/>
+        <w:rPr>
+          <w:color w:val="000000"/>
+          <w:sz w:val="20"/>
+          <w:szCs w:val="20"/>
+        </w:rPr>
+      </w:pPr>
+    </w:p>
+    <w:p>
+      <w:pPr>
+        <w:widowControl w:val="0"/>
+        <w:pBdr>
+          <w:top w:val="nil"/>
+          <w:left w:val="nil"/>
+          <w:bottom w:val="nil"/>
+          <w:right w:val="nil"/>
+          <w:between w:val="nil"/>
+        </w:pBdr>
+        <w:spacing w:line="222" w:lineRule="auto"/>
+        <w:ind w:left="478" w:right="644" w:hanging="6"/>
+        <w:rPr>
+          <w:color w:val="000000"/>
+          <w:sz w:val="20"/>
+          <w:szCs w:val="20"/>
+        </w:rPr>
+      </w:pPr>
+      <w:r>
+        <w:rPr>
+          <w:color w:val="000000"/>
+          <w:sz w:val="20"/>
+          <w:szCs w:val="20"/>
+        </w:rPr>
+        <w:t>Other children living in Petitioner’s home who are not the children of Respondent: {% if petitioner_other_children | length &gt; 0 %}</w:t>
+      </w:r>
+      <w:r>
+        <w:rPr>
+          <w:color w:val="000000"/>
+          <w:sz w:val="20"/>
+          <w:szCs w:val="20"/>
+        </w:rPr>
+        <w:t>{% for child in petitioner_other_children %}{% if loop.first %}{{ child }}{% endif %}{% if not loop.first and not loop.last %}, {{ child }}{% endif %}{% if loop.last and loop.index0 &gt; 1 %}, and {{ child }}{% endif %}{% if loop.last and loop.index0 == 1 %} and {{ child }}{% endif %}{% endfor %}</w:t>
+      </w:r>
+      <w:r>
+        <w:rPr>
+          <w:color w:val="000000"/>
+          <w:sz w:val="20"/>
+          <w:szCs w:val="20"/>
+        </w:rPr>
+        <w:t>{% else %}None{% endif %}.</w:t>
+      </w:r>
+    </w:p>
+    <w:p>
+      <w:pPr>
+        <w:widowControl w:val="0"/>
+        <w:pBdr>
+          <w:top w:val="nil"/>
+          <w:left w:val="nil"/>
+          <w:bottom w:val="nil"/>
+          <w:right w:val="nil"/>
+          <w:between w:val="nil"/>
+        </w:pBdr>
+        <w:spacing w:line="222" w:lineRule="auto"/>
+        <w:ind w:left="478" w:right="644" w:hanging="6"/>
+        <w:rPr>
+          <w:color w:val="000000"/>
+          <w:sz w:val="20"/>
+          <w:szCs w:val="20"/>
+        </w:rPr>
+      </w:pPr>
+    </w:p>
+    <w:p>
+      <w:pPr>
+        <w:widowControl w:val="0"/>
+        <w:pBdr>
+          <w:top w:val="nil"/>
+          <w:left w:val="nil"/>
+          <w:bottom w:val="nil"/>
+          <w:right w:val="nil"/>
+          <w:between w:val="nil"/>
+        </w:pBdr>
+        <w:spacing w:line="222" w:lineRule="auto"/>
+        <w:ind w:left="478" w:right="644" w:hanging="6"/>
+        <w:rPr>
+          <w:color w:val="000000"/>
+          <w:sz w:val="20"/>
+          <w:szCs w:val="20"/>
+        </w:rPr>
+      </w:pPr>
+      <w:r>
+        <w:rPr>
+          <w:color w:val="000000"/>
+          <w:sz w:val="20"/>
+          <w:szCs w:val="20"/>
+        </w:rPr>
+        <w:t>Other children living in Respondent’s home who are not the children of Petitioner:</w:t>
+      </w:r>
+      <w:r>
+        <w:rPr>
+          <w:color w:val="000000"/>
+          <w:sz w:val="20"/>
+          <w:szCs w:val="20"/>
+        </w:rPr>
+        <w:t xml:space="preserve"> {% if petitioner_other_children | length &gt; 0 %}{% for child in respondent_other_children %}{% if loop.first %}{{ child }}{% endif %}{% if not loop.first and not loop.last %}, {{ child }}{% endif %}{% if loop.last and loop.index0 &gt; 1 %}, and {{ child }}{% endif %}{% if loop.last and loop.index0 == 1 %} and {{ child }}{% endif %}{% endfor %}{% else %}None{% endif %}.</w:t>
+      </w:r>
+    </w:p>
+    <w:p>
+      <w:pPr>
+        <w:widowControl w:val="0"/>
+        <w:pBdr>
+          <w:top w:val="nil"/>
+          <w:left w:val="nil"/>
+          <w:bottom w:val="nil"/>
+          <w:right w:val="nil"/>
+          <w:between w:val="nil"/>
+        </w:pBdr>
+        <w:spacing w:line="222" w:lineRule="auto"/>
+        <w:ind w:left="478" w:right="644" w:hanging="6"/>
+        <w:rPr>
+          <w:color w:val="000000"/>
+          <w:sz w:val="20"/>
+          <w:szCs w:val="20"/>
+        </w:rPr>
+      </w:pPr>
+    </w:p>
+    <w:p>
+      <w:pPr>
+        <w:widowControl w:val="0"/>
+        <w:pBdr>
+          <w:top w:val="nil"/>
+          <w:left w:val="nil"/>
+          <w:bottom w:val="nil"/>
+          <w:right w:val="nil"/>
+          <w:between w:val="nil"/>
+        </w:pBdr>
+        <w:spacing w:line="222" w:lineRule="auto"/>
+        <w:ind w:left="478" w:right="644" w:hanging="6"/>
+        <w:rPr>
+          <w:color w:val="000000"/>
+          <w:sz w:val="20"/>
+          <w:szCs w:val="20"/>
+        </w:rPr>
+      </w:pPr>
+      <w:r>
+        <w:rPr>
+          <w:color w:val="000000"/>
+          <w:sz w:val="20"/>
+          <w:szCs w:val="20"/>
+        </w:rPr>
         <w:t>{%p for incident in incidents %}</w:t>
       </w:r>
     </w:p>
@@ -637,6 +1925,7 @@
           <w:sz w:val="20"/>
           <w:szCs w:val="20"/>
         </w:rPr>
+        <w:lastRenderedPageBreak/>
         <w:t>{%</w:t>
       </w:r>
       <w:r>
@@ -1773,7 +3062,6 @@
   <w:style w:type="character" w:default="1" w:styleId="DefaultParagraphFont">
     <w:name w:val="Default Paragraph Font"/>
     <w:uiPriority w:val="1"/>
-    <w:semiHidden/>
     <w:unhideWhenUsed/>
   </w:style>
   <w:style w:type="table" w:default="1" w:styleId="TableNormal">

</xml_diff>

<commit_message>
Fixes issues #109 and #123
</commit_message>
<xml_diff>
--- a/docassemble/MLHPPOAndProposedOrder/data/templates/cc_375_statement_of_facts.docx
+++ b/docassemble/MLHPPOAndProposedOrder/data/templates/cc_375_statement_of_facts.docx
@@ -501,7 +501,7 @@
           <w:sz w:val="20"/>
           <w:szCs w:val="20"/>
         </w:rPr>
-        <w:t xml:space="preserve">{%p endif %} </w:t>
+        <w:t>{%p endif %}</w:t>
       </w:r>
     </w:p>
     <w:p>
@@ -536,6 +536,154 @@
           <w:sz w:val="20"/>
           <w:szCs w:val="20"/>
         </w:rPr>
+        <w:t>relationship_to_respondent_exp</w:t>
+      </w:r>
+      <w:r>
+        <w:rPr>
+          <w:color w:val="000000"/>
+          <w:sz w:val="20"/>
+          <w:szCs w:val="20"/>
+        </w:rPr>
+        <w:t xml:space="preserve"> %}</w:t>
+      </w:r>
+    </w:p>
+    <w:p>
+      <w:pPr>
+        <w:widowControl w:val="0"/>
+        <w:pBdr>
+          <w:top w:val="nil"/>
+          <w:left w:val="nil"/>
+          <w:bottom w:val="nil"/>
+          <w:right w:val="nil"/>
+          <w:between w:val="nil"/>
+        </w:pBdr>
+        <w:spacing w:line="222" w:lineRule="auto"/>
+        <w:ind w:left="478" w:right="644" w:hanging="6"/>
+        <w:rPr>
+          <w:color w:val="000000"/>
+          <w:sz w:val="20"/>
+          <w:szCs w:val="20"/>
+        </w:rPr>
+      </w:pPr>
+    </w:p>
+    <w:p>
+      <w:pPr>
+        <w:widowControl w:val="0"/>
+        <w:pBdr>
+          <w:top w:val="nil"/>
+          <w:left w:val="nil"/>
+          <w:bottom w:val="nil"/>
+          <w:right w:val="nil"/>
+          <w:between w:val="nil"/>
+        </w:pBdr>
+        <w:spacing w:line="222" w:lineRule="auto"/>
+        <w:ind w:left="478" w:right="644" w:hanging="6"/>
+        <w:rPr>
+          <w:color w:val="000000"/>
+          <w:sz w:val="20"/>
+          <w:szCs w:val="20"/>
+        </w:rPr>
+      </w:pPr>
+      <w:r>
+        <w:rPr>
+          <w:color w:val="000000"/>
+          <w:sz w:val="20"/>
+          <w:szCs w:val="20"/>
+        </w:rPr>
+        <w:t xml:space="preserve">The parties’ relationship is as follows: </w:t>
+      </w:r>
+      <w:r>
+        <w:rPr>
+          <w:color w:val="000000"/>
+          <w:sz w:val="20"/>
+          <w:szCs w:val="20"/>
+        </w:rPr>
+        <w:t xml:space="preserve">{{ </w:t>
+      </w:r>
+      <w:r>
+        <w:rPr>
+          <w:color w:val="000000"/>
+          <w:sz w:val="20"/>
+          <w:szCs w:val="20"/>
+        </w:rPr>
+        <w:t>relationship_to_respondent_exp</w:t>
+      </w:r>
+      <w:r>
+        <w:rPr>
+          <w:color w:val="000000"/>
+          <w:sz w:val="20"/>
+          <w:szCs w:val="20"/>
+        </w:rPr>
+        <w:t xml:space="preserve"> }}</w:t>
+      </w:r>
+    </w:p>
+    <w:p>
+      <w:pPr>
+        <w:widowControl w:val="0"/>
+        <w:pBdr>
+          <w:top w:val="nil"/>
+          <w:left w:val="nil"/>
+          <w:bottom w:val="nil"/>
+          <w:right w:val="nil"/>
+          <w:between w:val="nil"/>
+        </w:pBdr>
+        <w:spacing w:line="222" w:lineRule="auto"/>
+        <w:ind w:left="478" w:right="644" w:hanging="6"/>
+        <w:rPr>
+          <w:color w:val="000000"/>
+          <w:sz w:val="20"/>
+          <w:szCs w:val="20"/>
+        </w:rPr>
+      </w:pPr>
+      <w:r>
+        <w:rPr>
+          <w:color w:val="000000"/>
+          <w:sz w:val="20"/>
+          <w:szCs w:val="20"/>
+        </w:rPr>
+        <w:t>{%p endif %}</w:t>
+      </w:r>
+      <w:r>
+        <w:rPr>
+          <w:color w:val="000000"/>
+          <w:sz w:val="20"/>
+          <w:szCs w:val="20"/>
+        </w:rPr>
+        <w:t xml:space="preserve"> </w:t>
+      </w:r>
+    </w:p>
+    <w:p>
+      <w:pPr>
+        <w:widowControl w:val="0"/>
+        <w:pBdr>
+          <w:top w:val="nil"/>
+          <w:left w:val="nil"/>
+          <w:bottom w:val="nil"/>
+          <w:right w:val="nil"/>
+          <w:between w:val="nil"/>
+        </w:pBdr>
+        <w:spacing w:line="222" w:lineRule="auto"/>
+        <w:ind w:left="478" w:right="644" w:hanging="6"/>
+        <w:rPr>
+          <w:color w:val="000000"/>
+          <w:sz w:val="20"/>
+          <w:szCs w:val="20"/>
+        </w:rPr>
+      </w:pPr>
+      <w:r>
+        <w:rPr>
+          <w:color w:val="000000"/>
+          <w:sz w:val="20"/>
+          <w:szCs w:val="20"/>
+        </w:rPr>
+        <w:t xml:space="preserve">{%p if </w:t>
+      </w:r>
+      <w:r>
+        <w:rPr>
+          <w:color w:val="000000"/>
+          <w:sz w:val="20"/>
+          <w:szCs w:val="20"/>
+        </w:rPr>
         <w:t>len(children.complete_elements()) &gt; 0</w:t>
       </w:r>
       <w:r>
@@ -1172,7 +1320,628 @@
           <w:sz w:val="20"/>
           <w:szCs w:val="20"/>
         </w:rPr>
-        <w:t xml:space="preserve">{% if parties_same_gender %}{% if child.was_adopted %}Legal parentage for {{ child }} was established through adoption: Case Number {{ child.adoption_case_number }} in {{ child.adoption_case_court }}.{% else %}{% if child.legal_parent == “petitioner” %}I am {% elif child.legal_parent == “respondent” %}{{ </w:t>
+        <w:t>{% if parties_same_gender %}{% if child.was_adopted %}Legal parentage for {{ child }} was established through adoption: Case Number {{ child.adoption_case_number }} in {{ child.adoption_case_court }}.{% else %}{% if child.legal_parent == “petitioner” %}I am {% elif child.legal_parent == “respondent” %}{{ other_parties[0] }} is {% endif %}{{ child }}’s legal parent.{% endif %}{% else %}</w:t>
+      </w:r>
+    </w:p>
+    <w:p>
+      <w:pPr>
+        <w:widowControl w:val="0"/>
+        <w:pBdr>
+          <w:top w:val="nil"/>
+          <w:left w:val="nil"/>
+          <w:bottom w:val="nil"/>
+          <w:right w:val="nil"/>
+          <w:between w:val="nil"/>
+        </w:pBdr>
+        <w:spacing w:line="222" w:lineRule="auto"/>
+        <w:ind w:left="472" w:right="644"/>
+        <w:rPr>
+          <w:color w:val="000000"/>
+          <w:sz w:val="20"/>
+          <w:szCs w:val="20"/>
+        </w:rPr>
+      </w:pPr>
+      <w:r>
+        <w:rPr>
+          <w:color w:val="000000"/>
+          <w:sz w:val="20"/>
+          <w:szCs w:val="20"/>
+        </w:rPr>
+        <w:t>Paternity for {{ child }} {% if child.parties_married_when_born %}was established by marriage{% elif child.paternity == “by_court_order” %}was established by court order: Case Number {{ child.paternity_case_number }} in {{ child.paternity_case_court_name }}{% elif child.paternity == “by_acknowledgement_of_parentage” %}was established by Affidavit of Parentage{% elif child.paternity == “paternity_case_pending” %}has not been legally established{% endif %}.</w:t>
+      </w:r>
+      <w:r>
+        <w:rPr>
+          <w:color w:val="000000"/>
+          <w:sz w:val="20"/>
+          <w:szCs w:val="20"/>
+        </w:rPr>
+        <w:t>{% endif %}</w:t>
+      </w:r>
+      <w:r>
+        <w:rPr>
+          <w:color w:val="000000"/>
+          <w:sz w:val="20"/>
+          <w:szCs w:val="20"/>
+        </w:rPr>
+        <w:t xml:space="preserve"> </w:t>
+      </w:r>
+      <w:r>
+        <w:rPr>
+          <w:color w:val="000000"/>
+          <w:sz w:val="20"/>
+          <w:szCs w:val="20"/>
+        </w:rPr>
+        <w:t xml:space="preserve">There is </w:t>
+      </w:r>
+      <w:r>
+        <w:rPr>
+          <w:color w:val="000000"/>
+          <w:sz w:val="20"/>
+          <w:szCs w:val="20"/>
+        </w:rPr>
+        <w:t>{% if child.has_order_in_effect %}</w:t>
+      </w:r>
+      <w:r>
+        <w:rPr>
+          <w:color w:val="000000"/>
+          <w:sz w:val="20"/>
+          <w:szCs w:val="20"/>
+        </w:rPr>
+        <w:t>a custody/parenting time order for {{ child }}: Case number {{ child.custody_case_number }} in {{ child.custody_case_court }}</w:t>
+      </w:r>
+      <w:r>
+        <w:rPr>
+          <w:color w:val="000000"/>
+          <w:sz w:val="20"/>
+          <w:szCs w:val="20"/>
+        </w:rPr>
+        <w:t>. {% if child.physical_custody_by_order == “sole_petitioner” %}The Petitioner has sole physical custody{% elif child.physical_custody_by_order == “sole_respondent” %}The Respondent has sole physical custody{% elif child.physical_custody_by_order == “joint_custody” %}The parties have joint physical custody{% endif %} based on this order.</w:t>
+      </w:r>
+      <w:r>
+        <w:rPr>
+          <w:color w:val="000000"/>
+          <w:sz w:val="20"/>
+          <w:szCs w:val="20"/>
+        </w:rPr>
+        <w:t xml:space="preserve"> The court order </w:t>
+      </w:r>
+      <w:r>
+        <w:rPr>
+          <w:color w:val="000000"/>
+          <w:sz w:val="20"/>
+          <w:szCs w:val="20"/>
+        </w:rPr>
+        <w:t>{% if child.parenting_time_order == “reasonable_parenting_time</w:t>
+      </w:r>
+      <w:r>
+        <w:rPr>
+          <w:color w:val="000000"/>
+          <w:sz w:val="20"/>
+          <w:szCs w:val="20"/>
+        </w:rPr>
+        <w:t>”</w:t>
+      </w:r>
+      <w:r>
+        <w:rPr>
+          <w:color w:val="000000"/>
+          <w:sz w:val="20"/>
+          <w:szCs w:val="20"/>
+        </w:rPr>
+        <w:t xml:space="preserve"> %}</w:t>
+      </w:r>
+      <w:r>
+        <w:rPr>
+          <w:color w:val="000000"/>
+          <w:sz w:val="20"/>
+          <w:szCs w:val="20"/>
+        </w:rPr>
+        <w:t>does not include a specific schedule with days and times. It says there will be “reasonable parenting time”{% elif child.parenting_time_order == “specific_times” %}lists specific days and times for parenting time{% elif child.parenting_time_order == “one_parent_supervised” %}provides that {% if child.who_has_supervised_time == “petitioner” %}{{ users[0] }}{% elif child.who_has_supervised_time == “respondent” %}{{ other_parties[0] }}{% endif %} is to be supervised by {{ child.who_supervises_parenting_time }}</w:t>
+      </w:r>
+      <w:r>
+        <w:rPr>
+          <w:color w:val="000000"/>
+          <w:sz w:val="20"/>
+          <w:szCs w:val="20"/>
+        </w:rPr>
+        <w:t>{% elif child.parenting_time_order == “one_parent_no_parenting_time” %}provides that {% if child.parent_without_parenting_time == “petitioner” %}{{ users[0] }}{% elif child.parent_without_parenting_time == “respondent” %}{{ other_parties[0] }}{% endif %} is to not have any parenting time with the child</w:t>
+      </w:r>
+      <w:r>
+        <w:rPr>
+          <w:color w:val="000000"/>
+          <w:sz w:val="20"/>
+          <w:szCs w:val="20"/>
+        </w:rPr>
+        <w:t>{% endif %}</w:t>
+      </w:r>
+      <w:r>
+        <w:rPr>
+          <w:color w:val="000000"/>
+          <w:sz w:val="20"/>
+          <w:szCs w:val="20"/>
+        </w:rPr>
+        <w:t>{% else %}</w:t>
+      </w:r>
+      <w:r>
+        <w:rPr>
+          <w:color w:val="000000"/>
+          <w:sz w:val="20"/>
+          <w:szCs w:val="20"/>
+        </w:rPr>
+        <w:t>no custody/parenting time order for {{ child }}</w:t>
+      </w:r>
+      <w:r>
+        <w:rPr>
+          <w:color w:val="000000"/>
+          <w:sz w:val="20"/>
+          <w:szCs w:val="20"/>
+        </w:rPr>
+        <w:t>{% endif %}</w:t>
+      </w:r>
+      <w:r>
+        <w:rPr>
+          <w:color w:val="000000"/>
+          <w:sz w:val="20"/>
+          <w:szCs w:val="20"/>
+        </w:rPr>
+        <w:t>.</w:t>
+      </w:r>
+    </w:p>
+    <w:p>
+      <w:pPr>
+        <w:widowControl w:val="0"/>
+        <w:pBdr>
+          <w:top w:val="nil"/>
+          <w:left w:val="nil"/>
+          <w:bottom w:val="nil"/>
+          <w:right w:val="nil"/>
+          <w:between w:val="nil"/>
+        </w:pBdr>
+        <w:spacing w:line="222" w:lineRule="auto"/>
+        <w:ind w:left="478" w:right="644" w:hanging="6"/>
+        <w:rPr>
+          <w:color w:val="000000"/>
+          <w:sz w:val="20"/>
+          <w:szCs w:val="20"/>
+        </w:rPr>
+      </w:pPr>
+      <w:r>
+        <w:rPr>
+          <w:color w:val="000000"/>
+          <w:sz w:val="20"/>
+          <w:szCs w:val="20"/>
+        </w:rPr>
+        <w:t>{%p if not custody_parenting_time_provisions_same %}</w:t>
+      </w:r>
+    </w:p>
+    <w:p>
+      <w:pPr>
+        <w:widowControl w:val="0"/>
+        <w:pBdr>
+          <w:top w:val="nil"/>
+          <w:left w:val="nil"/>
+          <w:bottom w:val="nil"/>
+          <w:right w:val="nil"/>
+          <w:between w:val="nil"/>
+        </w:pBdr>
+        <w:spacing w:line="222" w:lineRule="auto"/>
+        <w:ind w:left="478" w:right="644" w:hanging="6"/>
+        <w:rPr>
+          <w:color w:val="000000"/>
+          <w:sz w:val="20"/>
+          <w:szCs w:val="20"/>
+        </w:rPr>
+      </w:pPr>
+    </w:p>
+    <w:p>
+      <w:pPr>
+        <w:widowControl w:val="0"/>
+        <w:pBdr>
+          <w:top w:val="nil"/>
+          <w:left w:val="nil"/>
+          <w:bottom w:val="nil"/>
+          <w:right w:val="nil"/>
+          <w:between w:val="nil"/>
+        </w:pBdr>
+        <w:spacing w:line="222" w:lineRule="auto"/>
+        <w:ind w:left="478" w:right="644" w:hanging="6"/>
+        <w:rPr>
+          <w:color w:val="000000"/>
+          <w:sz w:val="20"/>
+          <w:szCs w:val="20"/>
+        </w:rPr>
+      </w:pPr>
+      <w:r>
+        <w:rPr>
+          <w:color w:val="000000"/>
+          <w:sz w:val="20"/>
+          <w:szCs w:val="20"/>
+        </w:rPr>
+        <w:t>{% if child.desired_parenting_time_changes == “no_change” %}I do not want to change the current custody and parenting time arrangements for {{ child }}{% elif child.desired_parenting_time_changes == “no_change_except_exchange” %}I do not want to change the current custody and parenting time arrangements for {{ child }}. However, I want the exchange to take place at the following neutral place: {% if child.exchange_location == “police” %}{{ child.exchange_police_department_location }}{% elif child.exchange_location == “other” %}{{ child.exchange_other_location }}</w:t>
+      </w:r>
+      <w:r>
+        <w:rPr>
+          <w:color w:val="000000"/>
+          <w:sz w:val="20"/>
+          <w:szCs w:val="20"/>
+        </w:rPr>
+        <w:t>{% endif %}</w:t>
+      </w:r>
+      <w:r>
+        <w:rPr>
+          <w:color w:val="000000"/>
+          <w:sz w:val="20"/>
+          <w:szCs w:val="20"/>
+        </w:rPr>
+        <w:t>{%</w:t>
+      </w:r>
+      <w:r>
+        <w:rPr>
+          <w:color w:val="000000"/>
+          <w:sz w:val="20"/>
+          <w:szCs w:val="20"/>
+        </w:rPr>
+        <w:t xml:space="preserve">elif child.desired_parenting_time_changes == “suspend_respondent_time” </w:t>
+      </w:r>
+      <w:r>
+        <w:rPr>
+          <w:color w:val="000000"/>
+          <w:sz w:val="20"/>
+          <w:szCs w:val="20"/>
+        </w:rPr>
+        <w:t>%}</w:t>
+      </w:r>
+      <w:r>
+        <w:rPr>
+          <w:color w:val="000000"/>
+          <w:sz w:val="20"/>
+          <w:szCs w:val="20"/>
+        </w:rPr>
+        <w:t>I think that the safety of {{ child }} is at risk. I would like all parenting time between the Respondent and {{ child }} suspended</w:t>
+      </w:r>
+      <w:r>
+        <w:rPr>
+          <w:color w:val="000000"/>
+          <w:sz w:val="20"/>
+          <w:szCs w:val="20"/>
+        </w:rPr>
+        <w:t>{% endif %}</w:t>
+      </w:r>
+    </w:p>
+    <w:p>
+      <w:pPr>
+        <w:widowControl w:val="0"/>
+        <w:pBdr>
+          <w:top w:val="nil"/>
+          <w:left w:val="nil"/>
+          <w:bottom w:val="nil"/>
+          <w:right w:val="nil"/>
+          <w:between w:val="nil"/>
+        </w:pBdr>
+        <w:spacing w:line="222" w:lineRule="auto"/>
+        <w:ind w:left="478" w:right="644" w:hanging="6"/>
+        <w:rPr>
+          <w:color w:val="000000"/>
+          <w:sz w:val="20"/>
+          <w:szCs w:val="20"/>
+        </w:rPr>
+      </w:pPr>
+      <w:r>
+        <w:rPr>
+          <w:color w:val="000000"/>
+          <w:sz w:val="20"/>
+          <w:szCs w:val="20"/>
+        </w:rPr>
+        <w:t>{%p endif %}</w:t>
+      </w:r>
+      <w:r>
+        <w:rPr>
+          <w:color w:val="000000"/>
+          <w:sz w:val="20"/>
+          <w:szCs w:val="20"/>
+        </w:rPr>
+        <w:t>.</w:t>
+      </w:r>
+    </w:p>
+    <w:p>
+      <w:pPr>
+        <w:widowControl w:val="0"/>
+        <w:pBdr>
+          <w:top w:val="nil"/>
+          <w:left w:val="nil"/>
+          <w:bottom w:val="nil"/>
+          <w:right w:val="nil"/>
+          <w:between w:val="nil"/>
+        </w:pBdr>
+        <w:spacing w:line="222" w:lineRule="auto"/>
+        <w:ind w:left="478" w:right="644" w:hanging="6"/>
+        <w:rPr>
+          <w:color w:val="000000"/>
+          <w:sz w:val="20"/>
+          <w:szCs w:val="20"/>
+        </w:rPr>
+      </w:pPr>
+      <w:r>
+        <w:rPr>
+          <w:color w:val="000000"/>
+          <w:sz w:val="20"/>
+          <w:szCs w:val="20"/>
+        </w:rPr>
+        <w:t>{%p end</w:t>
+      </w:r>
+      <w:r>
+        <w:rPr>
+          <w:color w:val="000000"/>
+          <w:sz w:val="20"/>
+          <w:szCs w:val="20"/>
+        </w:rPr>
+        <w:t>for</w:t>
+      </w:r>
+      <w:r>
+        <w:rPr>
+          <w:color w:val="000000"/>
+          <w:sz w:val="20"/>
+          <w:szCs w:val="20"/>
+        </w:rPr>
+        <w:t xml:space="preserve"> %}</w:t>
+      </w:r>
+    </w:p>
+    <w:p>
+      <w:pPr>
+        <w:widowControl w:val="0"/>
+        <w:pBdr>
+          <w:top w:val="nil"/>
+          <w:left w:val="nil"/>
+          <w:bottom w:val="nil"/>
+          <w:right w:val="nil"/>
+          <w:between w:val="nil"/>
+        </w:pBdr>
+        <w:spacing w:line="222" w:lineRule="auto"/>
+        <w:ind w:left="478" w:right="644" w:hanging="6"/>
+        <w:rPr>
+          <w:color w:val="000000"/>
+          <w:sz w:val="20"/>
+          <w:szCs w:val="20"/>
+        </w:rPr>
+      </w:pPr>
+      <w:r>
+        <w:rPr>
+          <w:color w:val="000000"/>
+          <w:sz w:val="20"/>
+          <w:szCs w:val="20"/>
+        </w:rPr>
+        <w:t>{%p if custody_parenting_time_provisions_same %}</w:t>
+      </w:r>
+    </w:p>
+    <w:p>
+      <w:pPr>
+        <w:widowControl w:val="0"/>
+        <w:pBdr>
+          <w:top w:val="nil"/>
+          <w:left w:val="nil"/>
+          <w:bottom w:val="nil"/>
+          <w:right w:val="nil"/>
+          <w:between w:val="nil"/>
+        </w:pBdr>
+        <w:spacing w:line="222" w:lineRule="auto"/>
+        <w:ind w:left="478" w:right="644" w:hanging="6"/>
+        <w:rPr>
+          <w:color w:val="000000"/>
+          <w:sz w:val="20"/>
+          <w:szCs w:val="20"/>
+        </w:rPr>
+      </w:pPr>
+    </w:p>
+    <w:p>
+      <w:pPr>
+        <w:widowControl w:val="0"/>
+        <w:pBdr>
+          <w:top w:val="nil"/>
+          <w:left w:val="nil"/>
+          <w:bottom w:val="nil"/>
+          <w:right w:val="nil"/>
+          <w:between w:val="nil"/>
+        </w:pBdr>
+        <w:spacing w:line="222" w:lineRule="auto"/>
+        <w:ind w:left="478" w:right="644" w:hanging="6"/>
+        <w:rPr>
+          <w:color w:val="000000"/>
+          <w:sz w:val="20"/>
+          <w:szCs w:val="20"/>
+        </w:rPr>
+      </w:pPr>
+      <w:r>
+        <w:rPr>
+          <w:color w:val="000000"/>
+          <w:sz w:val="20"/>
+          <w:szCs w:val="20"/>
+        </w:rPr>
+        <w:t>{% if desired_parenting_time_changes == “no_change” %}I do not want to change the current custody and parenting time arrangements for our minor children{% elif desired_parenting_time_changes == “no_change_except_exchange” %}I do not want to change the current custody and parenting time arrangements for our minor children. However, I want the exchange of children to take place at the following neutral place: {% if exchange_location == “police” %}{{ exchange_police_department_location }}{% elif exchange_location == “other” %}{{ exchange_other_location }}</w:t>
+      </w:r>
+      <w:r>
+        <w:rPr>
+          <w:color w:val="000000"/>
+          <w:sz w:val="20"/>
+          <w:szCs w:val="20"/>
+        </w:rPr>
+        <w:t>{% endif %}</w:t>
+      </w:r>
+      <w:r>
+        <w:rPr>
+          <w:color w:val="000000"/>
+          <w:sz w:val="20"/>
+          <w:szCs w:val="20"/>
+        </w:rPr>
+        <w:t>{%elif desired_parenting_time_changes == “suspend_respondent_time” %}I think that the safety of our minor children is at risk. I would like all parenting time between the Respondent and our minor children suspended{% endif %}.</w:t>
+      </w:r>
+    </w:p>
+    <w:p>
+      <w:pPr>
+        <w:widowControl w:val="0"/>
+        <w:pBdr>
+          <w:top w:val="nil"/>
+          <w:left w:val="nil"/>
+          <w:bottom w:val="nil"/>
+          <w:right w:val="nil"/>
+          <w:between w:val="nil"/>
+        </w:pBdr>
+        <w:spacing w:line="222" w:lineRule="auto"/>
+        <w:ind w:left="478" w:right="644" w:hanging="6"/>
+        <w:rPr>
+          <w:color w:val="000000"/>
+          <w:sz w:val="20"/>
+          <w:szCs w:val="20"/>
+        </w:rPr>
+      </w:pPr>
+      <w:r>
+        <w:rPr>
+          <w:color w:val="000000"/>
+          <w:sz w:val="20"/>
+          <w:szCs w:val="20"/>
+        </w:rPr>
+        <w:t>{%p endif %}</w:t>
+      </w:r>
+    </w:p>
+    <w:p>
+      <w:pPr>
+        <w:widowControl w:val="0"/>
+        <w:pBdr>
+          <w:top w:val="nil"/>
+          <w:left w:val="nil"/>
+          <w:bottom w:val="nil"/>
+          <w:right w:val="nil"/>
+          <w:between w:val="nil"/>
+        </w:pBdr>
+        <w:spacing w:line="222" w:lineRule="auto"/>
+        <w:ind w:left="478" w:right="644" w:hanging="6"/>
+        <w:rPr>
+          <w:color w:val="000000"/>
+          <w:sz w:val="20"/>
+          <w:szCs w:val="20"/>
+        </w:rPr>
+      </w:pPr>
+      <w:r>
+        <w:rPr>
+          <w:color w:val="000000"/>
+          <w:sz w:val="20"/>
+          <w:szCs w:val="20"/>
+        </w:rPr>
+        <w:t>{%p endif %}</w:t>
+      </w:r>
+    </w:p>
+    <w:p>
+      <w:pPr>
+        <w:widowControl w:val="0"/>
+        <w:pBdr>
+          <w:top w:val="nil"/>
+          <w:left w:val="nil"/>
+          <w:bottom w:val="nil"/>
+          <w:right w:val="nil"/>
+          <w:between w:val="nil"/>
+        </w:pBdr>
+        <w:spacing w:line="222" w:lineRule="auto"/>
+        <w:ind w:left="478" w:right="644" w:hanging="6"/>
+        <w:rPr>
+          <w:color w:val="000000"/>
+          <w:sz w:val="20"/>
+          <w:szCs w:val="20"/>
+        </w:rPr>
+      </w:pPr>
+    </w:p>
+    <w:p>
+      <w:pPr>
+        <w:widowControl w:val="0"/>
+        <w:pBdr>
+          <w:top w:val="nil"/>
+          <w:left w:val="nil"/>
+          <w:bottom w:val="nil"/>
+          <w:right w:val="nil"/>
+          <w:between w:val="nil"/>
+        </w:pBdr>
+        <w:spacing w:line="222" w:lineRule="auto"/>
+        <w:ind w:left="478" w:right="644" w:hanging="6"/>
+        <w:rPr>
+          <w:color w:val="000000"/>
+          <w:sz w:val="20"/>
+          <w:szCs w:val="20"/>
+        </w:rPr>
+      </w:pPr>
+      <w:r>
+        <w:rPr>
+          <w:color w:val="000000"/>
+          <w:sz w:val="20"/>
+          <w:szCs w:val="20"/>
+        </w:rPr>
+        <w:t>Other children living in Petitioner’s home who are not the children of Respondent: {% if petitioner_other_children | length &gt; 0 %}</w:t>
+      </w:r>
+      <w:r>
+        <w:rPr>
+          <w:color w:val="000000"/>
+          <w:sz w:val="20"/>
+          <w:szCs w:val="20"/>
+        </w:rPr>
+        <w:t>{% for child in petitioner_other_children %}{% if loop.first %}{{ child }}{% endif %}{% if not loop.first and not loop.last %}, {{ child }}{% endif %}{% if loop.last and loop.index0 &gt; 1 %}, and {{ child }}{% endif %}{% if loop.last and loop.index0 == 1 %} and {{ child }}{% endif %}{% endfor %}</w:t>
+      </w:r>
+      <w:r>
+        <w:rPr>
+          <w:color w:val="000000"/>
+          <w:sz w:val="20"/>
+          <w:szCs w:val="20"/>
+        </w:rPr>
+        <w:t>{% else %}None{% endif %}.</w:t>
+      </w:r>
+    </w:p>
+    <w:p>
+      <w:pPr>
+        <w:widowControl w:val="0"/>
+        <w:pBdr>
+          <w:top w:val="nil"/>
+          <w:left w:val="nil"/>
+          <w:bottom w:val="nil"/>
+          <w:right w:val="nil"/>
+          <w:between w:val="nil"/>
+        </w:pBdr>
+        <w:spacing w:line="222" w:lineRule="auto"/>
+        <w:ind w:left="478" w:right="644" w:hanging="6"/>
+        <w:rPr>
+          <w:color w:val="000000"/>
+          <w:sz w:val="20"/>
+          <w:szCs w:val="20"/>
+        </w:rPr>
+      </w:pPr>
+    </w:p>
+    <w:p>
+      <w:pPr>
+        <w:widowControl w:val="0"/>
+        <w:pBdr>
+          <w:top w:val="nil"/>
+          <w:left w:val="nil"/>
+          <w:bottom w:val="nil"/>
+          <w:right w:val="nil"/>
+          <w:between w:val="nil"/>
+        </w:pBdr>
+        <w:spacing w:line="222" w:lineRule="auto"/>
+        <w:ind w:left="478" w:right="644" w:hanging="6"/>
+        <w:rPr>
+          <w:color w:val="000000"/>
+          <w:sz w:val="20"/>
+          <w:szCs w:val="20"/>
+        </w:rPr>
+      </w:pPr>
+      <w:r>
+        <w:rPr>
+          <w:color w:val="000000"/>
+          <w:sz w:val="20"/>
+          <w:szCs w:val="20"/>
+        </w:rPr>
+        <w:t>Other children living in Respondent’s home who are not the children of Petitioner:</w:t>
+      </w:r>
+      <w:r>
+        <w:rPr>
+          <w:color w:val="000000"/>
+          <w:sz w:val="20"/>
+          <w:szCs w:val="20"/>
+        </w:rPr>
+        <w:t xml:space="preserve"> {% if petitioner_other_children | length &gt; 0 %}{% for child in respondent_other_children %}{% if loop.first %}{{ child }}{% endif %}{% if not loop.first and not loop.last %}, {{ child }}{% endif %}{% if loop.last and loop.index0 &gt; 1 %}, and {{ child }}{% endif %}{% if loop.last and loop.index0 == 1 %} and {{ child }}{% endif %}{% endfor %}{% else </w:t>
       </w:r>
       <w:r>
         <w:rPr>
@@ -1181,42 +1950,61 @@
           <w:szCs w:val="20"/>
         </w:rPr>
         <w:lastRenderedPageBreak/>
-        <w:t>other_parties[0] }} is {% endif %}{{ child }}’s legal parent.{% endif %}{% else %}</w:t>
-      </w:r>
-    </w:p>
-    <w:p>
-      <w:pPr>
-        <w:widowControl w:val="0"/>
-        <w:pBdr>
-          <w:top w:val="nil"/>
-          <w:left w:val="nil"/>
-          <w:bottom w:val="nil"/>
-          <w:right w:val="nil"/>
-          <w:between w:val="nil"/>
-        </w:pBdr>
-        <w:spacing w:line="222" w:lineRule="auto"/>
-        <w:ind w:left="472" w:right="644"/>
-        <w:rPr>
-          <w:color w:val="000000"/>
-          <w:sz w:val="20"/>
-          <w:szCs w:val="20"/>
-        </w:rPr>
-      </w:pPr>
-      <w:r>
-        <w:rPr>
-          <w:color w:val="000000"/>
-          <w:sz w:val="20"/>
-          <w:szCs w:val="20"/>
-        </w:rPr>
-        <w:t>Paternity for {{ child }} {% if child.parties_married_when_born %}was established by marriage{% elif child.paternity == “by_court_order” %}was established by court order: Case Number {{ child.paternity_case_number }} in {{ child.paternity_case_court_name }}{% elif child.paternity == “by_acknowledgement_of_parentage” %}was established by Affidavit of Parentage{% elif child.paternity == “paternity_case_pending” %}has not been legally established{% endif %}.</w:t>
-      </w:r>
-      <w:r>
-        <w:rPr>
-          <w:color w:val="000000"/>
-          <w:sz w:val="20"/>
-          <w:szCs w:val="20"/>
-        </w:rPr>
-        <w:t>{% endif %}</w:t>
+        <w:t>%}None{% endif %}.</w:t>
+      </w:r>
+    </w:p>
+    <w:p>
+      <w:pPr>
+        <w:widowControl w:val="0"/>
+        <w:pBdr>
+          <w:top w:val="nil"/>
+          <w:left w:val="nil"/>
+          <w:bottom w:val="nil"/>
+          <w:right w:val="nil"/>
+          <w:between w:val="nil"/>
+        </w:pBdr>
+        <w:spacing w:line="222" w:lineRule="auto"/>
+        <w:ind w:left="478" w:right="644" w:hanging="6"/>
+        <w:rPr>
+          <w:color w:val="000000"/>
+          <w:sz w:val="20"/>
+          <w:szCs w:val="20"/>
+        </w:rPr>
+      </w:pPr>
+      <w:r>
+        <w:rPr>
+          <w:color w:val="000000"/>
+          <w:sz w:val="20"/>
+          <w:szCs w:val="20"/>
+        </w:rPr>
+        <w:t>{%p for incident in incidents %}</w:t>
+      </w:r>
+    </w:p>
+    <w:p>
+      <w:pPr>
+        <w:widowControl w:val="0"/>
+        <w:pBdr>
+          <w:top w:val="nil"/>
+          <w:left w:val="nil"/>
+          <w:bottom w:val="nil"/>
+          <w:right w:val="nil"/>
+          <w:between w:val="nil"/>
+        </w:pBdr>
+        <w:spacing w:before="211" w:after="240" w:line="222" w:lineRule="auto"/>
+        <w:ind w:left="478" w:right="644" w:hanging="6"/>
+        <w:rPr>
+          <w:color w:val="000000"/>
+          <w:sz w:val="20"/>
+          <w:szCs w:val="20"/>
+        </w:rPr>
+      </w:pPr>
+      <w:r>
+        <w:rPr>
+          <w:color w:val="000000"/>
+          <w:sz w:val="20"/>
+          <w:szCs w:val="20"/>
+        </w:rPr>
+        <w:t>{{ alpha(loop.index0, case=’lower’) }}.{% if loop.index0 &lt; 1 %}</w:t>
       </w:r>
       <w:r>
         <w:rPr>
@@ -1232,87 +2020,7 @@
           <w:sz w:val="20"/>
           <w:szCs w:val="20"/>
         </w:rPr>
-        <w:t xml:space="preserve">There is </w:t>
-      </w:r>
-      <w:r>
-        <w:rPr>
-          <w:color w:val="000000"/>
-          <w:sz w:val="20"/>
-          <w:szCs w:val="20"/>
-        </w:rPr>
-        <w:t>{% if child.has_order_in_effect %}</w:t>
-      </w:r>
-      <w:r>
-        <w:rPr>
-          <w:color w:val="000000"/>
-          <w:sz w:val="20"/>
-          <w:szCs w:val="20"/>
-        </w:rPr>
-        <w:t>a custody/parenting time order for {{ child }}: Case number {{ child.custody_case_number }} in {{ child.custody_case_court }}</w:t>
-      </w:r>
-      <w:r>
-        <w:rPr>
-          <w:color w:val="000000"/>
-          <w:sz w:val="20"/>
-          <w:szCs w:val="20"/>
-        </w:rPr>
-        <w:t>. {% if child.physical_custody_by_order == “sole_petitioner” %}The Petitioner has sole physical custody{% elif child.physical_custody_by_order == “sole_respondent” %}The Respondent has sole physical custody{% elif child.physical_custody_by_order == “joint_custody” %}The parties have joint physical custody{% endif %} based on this order.</w:t>
-      </w:r>
-      <w:r>
-        <w:rPr>
-          <w:color w:val="000000"/>
-          <w:sz w:val="20"/>
-          <w:szCs w:val="20"/>
-        </w:rPr>
-        <w:t xml:space="preserve"> The court order </w:t>
-      </w:r>
-      <w:r>
-        <w:rPr>
-          <w:color w:val="000000"/>
-          <w:sz w:val="20"/>
-          <w:szCs w:val="20"/>
-        </w:rPr>
-        <w:t>{% if child.parenting_time_order == “reasonable_parenting_time</w:t>
-      </w:r>
-      <w:r>
-        <w:rPr>
-          <w:color w:val="000000"/>
-          <w:sz w:val="20"/>
-          <w:szCs w:val="20"/>
-        </w:rPr>
-        <w:t>”</w:t>
-      </w:r>
-      <w:r>
-        <w:rPr>
-          <w:color w:val="000000"/>
-          <w:sz w:val="20"/>
-          <w:szCs w:val="20"/>
-        </w:rPr>
-        <w:t xml:space="preserve"> %}</w:t>
-      </w:r>
-      <w:r>
-        <w:rPr>
-          <w:color w:val="000000"/>
-          <w:sz w:val="20"/>
-          <w:szCs w:val="20"/>
-        </w:rPr>
-        <w:t>does not include a specific schedule with days and times. It says there will be “reasonable parenting time”{% elif child.parenting_time_order == “specific_times” %}lists specific days and times for parenting time{% elif child.parenting_time_order == “one_parent_supervised” %}provides that {% if child.who_has_supervised_time == “petitioner” %}{{ users[0] }}{% elif child.who_has_supervised_time == “respondent” %}{{ other_parties[0] }}{% endif %} is to be supervised by {{ child.who_supervises_parenting_time }}</w:t>
-      </w:r>
-      <w:r>
-        <w:rPr>
-          <w:color w:val="000000"/>
-          <w:sz w:val="20"/>
-          <w:szCs w:val="20"/>
-        </w:rPr>
-        <w:t>{% elif child.parenting_time_order == “one_parent_no_parenting_time” %}provides that {% if child.parent_without_parenting_time == “petitioner” %}{{ users[0] }}{% elif child.parent_without_parenting_time == “respondent” %}{{ other_parties[0] }}{% endif %} is to not have any parenting time with the child</w:t>
-      </w:r>
-      <w:r>
-        <w:rPr>
-          <w:color w:val="000000"/>
-          <w:sz w:val="20"/>
-          <w:szCs w:val="20"/>
-        </w:rPr>
-        <w:t>{% endif %}</w:t>
+        <w:t>One</w:t>
       </w:r>
       <w:r>
         <w:rPr>
@@ -1328,542 +2036,6 @@
           <w:sz w:val="20"/>
           <w:szCs w:val="20"/>
         </w:rPr>
-        <w:t>no custody/parenting time order for {{ child }}</w:t>
-      </w:r>
-      <w:r>
-        <w:rPr>
-          <w:color w:val="000000"/>
-          <w:sz w:val="20"/>
-          <w:szCs w:val="20"/>
-        </w:rPr>
-        <w:t>{% endif %}</w:t>
-      </w:r>
-      <w:r>
-        <w:rPr>
-          <w:color w:val="000000"/>
-          <w:sz w:val="20"/>
-          <w:szCs w:val="20"/>
-        </w:rPr>
-        <w:t>.</w:t>
-      </w:r>
-    </w:p>
-    <w:p>
-      <w:pPr>
-        <w:widowControl w:val="0"/>
-        <w:pBdr>
-          <w:top w:val="nil"/>
-          <w:left w:val="nil"/>
-          <w:bottom w:val="nil"/>
-          <w:right w:val="nil"/>
-          <w:between w:val="nil"/>
-        </w:pBdr>
-        <w:spacing w:line="222" w:lineRule="auto"/>
-        <w:ind w:left="478" w:right="644" w:hanging="6"/>
-        <w:rPr>
-          <w:color w:val="000000"/>
-          <w:sz w:val="20"/>
-          <w:szCs w:val="20"/>
-        </w:rPr>
-      </w:pPr>
-      <w:r>
-        <w:rPr>
-          <w:color w:val="000000"/>
-          <w:sz w:val="20"/>
-          <w:szCs w:val="20"/>
-        </w:rPr>
-        <w:t>{%p if not custody_parenting_time_provisions_same %}</w:t>
-      </w:r>
-    </w:p>
-    <w:p>
-      <w:pPr>
-        <w:widowControl w:val="0"/>
-        <w:pBdr>
-          <w:top w:val="nil"/>
-          <w:left w:val="nil"/>
-          <w:bottom w:val="nil"/>
-          <w:right w:val="nil"/>
-          <w:between w:val="nil"/>
-        </w:pBdr>
-        <w:spacing w:line="222" w:lineRule="auto"/>
-        <w:ind w:left="478" w:right="644" w:hanging="6"/>
-        <w:rPr>
-          <w:color w:val="000000"/>
-          <w:sz w:val="20"/>
-          <w:szCs w:val="20"/>
-        </w:rPr>
-      </w:pPr>
-    </w:p>
-    <w:p>
-      <w:pPr>
-        <w:widowControl w:val="0"/>
-        <w:pBdr>
-          <w:top w:val="nil"/>
-          <w:left w:val="nil"/>
-          <w:bottom w:val="nil"/>
-          <w:right w:val="nil"/>
-          <w:between w:val="nil"/>
-        </w:pBdr>
-        <w:spacing w:line="222" w:lineRule="auto"/>
-        <w:ind w:left="478" w:right="644" w:hanging="6"/>
-        <w:rPr>
-          <w:color w:val="000000"/>
-          <w:sz w:val="20"/>
-          <w:szCs w:val="20"/>
-        </w:rPr>
-      </w:pPr>
-      <w:r>
-        <w:rPr>
-          <w:color w:val="000000"/>
-          <w:sz w:val="20"/>
-          <w:szCs w:val="20"/>
-        </w:rPr>
-        <w:t>{% if child.desired_parenting_time_changes == “no_change” %}I do not want to change the current custody and parenting time arrangements for {{ child }}{% elif child.desired_parenting_time_changes == “no_change_except_exchange” %}I do not want to change the current custody and parenting time arrangements for {{ child }}. However, I want the exchange to take place at the following neutral place: {% if child.exchange_location == “police” %}{{ child.exchange_police_department_location }}{% elif child.exchange_location == “other” %}{{ child.exchange_other_location }}</w:t>
-      </w:r>
-      <w:r>
-        <w:rPr>
-          <w:color w:val="000000"/>
-          <w:sz w:val="20"/>
-          <w:szCs w:val="20"/>
-        </w:rPr>
-        <w:t>{% endif %}</w:t>
-      </w:r>
-      <w:r>
-        <w:rPr>
-          <w:color w:val="000000"/>
-          <w:sz w:val="20"/>
-          <w:szCs w:val="20"/>
-        </w:rPr>
-        <w:t>{%</w:t>
-      </w:r>
-      <w:r>
-        <w:rPr>
-          <w:color w:val="000000"/>
-          <w:sz w:val="20"/>
-          <w:szCs w:val="20"/>
-        </w:rPr>
-        <w:t xml:space="preserve">elif child.desired_parenting_time_changes == “suspend_respondent_time” </w:t>
-      </w:r>
-      <w:r>
-        <w:rPr>
-          <w:color w:val="000000"/>
-          <w:sz w:val="20"/>
-          <w:szCs w:val="20"/>
-        </w:rPr>
-        <w:t>%}</w:t>
-      </w:r>
-      <w:r>
-        <w:rPr>
-          <w:color w:val="000000"/>
-          <w:sz w:val="20"/>
-          <w:szCs w:val="20"/>
-        </w:rPr>
-        <w:t>I think that the safety of {{ child }} is at risk. I would like all parenting time between the Respondent and {{ child }} suspended</w:t>
-      </w:r>
-      <w:r>
-        <w:rPr>
-          <w:color w:val="000000"/>
-          <w:sz w:val="20"/>
-          <w:szCs w:val="20"/>
-        </w:rPr>
-        <w:t>{% endif %}</w:t>
-      </w:r>
-    </w:p>
-    <w:p>
-      <w:pPr>
-        <w:widowControl w:val="0"/>
-        <w:pBdr>
-          <w:top w:val="nil"/>
-          <w:left w:val="nil"/>
-          <w:bottom w:val="nil"/>
-          <w:right w:val="nil"/>
-          <w:between w:val="nil"/>
-        </w:pBdr>
-        <w:spacing w:line="222" w:lineRule="auto"/>
-        <w:ind w:left="478" w:right="644" w:hanging="6"/>
-        <w:rPr>
-          <w:color w:val="000000"/>
-          <w:sz w:val="20"/>
-          <w:szCs w:val="20"/>
-        </w:rPr>
-      </w:pPr>
-      <w:r>
-        <w:rPr>
-          <w:color w:val="000000"/>
-          <w:sz w:val="20"/>
-          <w:szCs w:val="20"/>
-        </w:rPr>
-        <w:t>{%p endif %}</w:t>
-      </w:r>
-      <w:r>
-        <w:rPr>
-          <w:color w:val="000000"/>
-          <w:sz w:val="20"/>
-          <w:szCs w:val="20"/>
-        </w:rPr>
-        <w:t>.</w:t>
-      </w:r>
-    </w:p>
-    <w:p>
-      <w:pPr>
-        <w:widowControl w:val="0"/>
-        <w:pBdr>
-          <w:top w:val="nil"/>
-          <w:left w:val="nil"/>
-          <w:bottom w:val="nil"/>
-          <w:right w:val="nil"/>
-          <w:between w:val="nil"/>
-        </w:pBdr>
-        <w:spacing w:line="222" w:lineRule="auto"/>
-        <w:ind w:left="478" w:right="644" w:hanging="6"/>
-        <w:rPr>
-          <w:color w:val="000000"/>
-          <w:sz w:val="20"/>
-          <w:szCs w:val="20"/>
-        </w:rPr>
-      </w:pPr>
-      <w:r>
-        <w:rPr>
-          <w:color w:val="000000"/>
-          <w:sz w:val="20"/>
-          <w:szCs w:val="20"/>
-        </w:rPr>
-        <w:t>{%p end</w:t>
-      </w:r>
-      <w:r>
-        <w:rPr>
-          <w:color w:val="000000"/>
-          <w:sz w:val="20"/>
-          <w:szCs w:val="20"/>
-        </w:rPr>
-        <w:t>for</w:t>
-      </w:r>
-      <w:r>
-        <w:rPr>
-          <w:color w:val="000000"/>
-          <w:sz w:val="20"/>
-          <w:szCs w:val="20"/>
-        </w:rPr>
-        <w:t xml:space="preserve"> %}</w:t>
-      </w:r>
-    </w:p>
-    <w:p>
-      <w:pPr>
-        <w:widowControl w:val="0"/>
-        <w:pBdr>
-          <w:top w:val="nil"/>
-          <w:left w:val="nil"/>
-          <w:bottom w:val="nil"/>
-          <w:right w:val="nil"/>
-          <w:between w:val="nil"/>
-        </w:pBdr>
-        <w:spacing w:line="222" w:lineRule="auto"/>
-        <w:ind w:left="478" w:right="644" w:hanging="6"/>
-        <w:rPr>
-          <w:color w:val="000000"/>
-          <w:sz w:val="20"/>
-          <w:szCs w:val="20"/>
-        </w:rPr>
-      </w:pPr>
-      <w:r>
-        <w:rPr>
-          <w:color w:val="000000"/>
-          <w:sz w:val="20"/>
-          <w:szCs w:val="20"/>
-        </w:rPr>
-        <w:t>{%p if custody_parenting_time_provisions_same %}</w:t>
-      </w:r>
-    </w:p>
-    <w:p>
-      <w:pPr>
-        <w:widowControl w:val="0"/>
-        <w:pBdr>
-          <w:top w:val="nil"/>
-          <w:left w:val="nil"/>
-          <w:bottom w:val="nil"/>
-          <w:right w:val="nil"/>
-          <w:between w:val="nil"/>
-        </w:pBdr>
-        <w:spacing w:line="222" w:lineRule="auto"/>
-        <w:ind w:left="478" w:right="644" w:hanging="6"/>
-        <w:rPr>
-          <w:color w:val="000000"/>
-          <w:sz w:val="20"/>
-          <w:szCs w:val="20"/>
-        </w:rPr>
-      </w:pPr>
-    </w:p>
-    <w:p>
-      <w:pPr>
-        <w:widowControl w:val="0"/>
-        <w:pBdr>
-          <w:top w:val="nil"/>
-          <w:left w:val="nil"/>
-          <w:bottom w:val="nil"/>
-          <w:right w:val="nil"/>
-          <w:between w:val="nil"/>
-        </w:pBdr>
-        <w:spacing w:line="222" w:lineRule="auto"/>
-        <w:ind w:left="478" w:right="644" w:hanging="6"/>
-        <w:rPr>
-          <w:color w:val="000000"/>
-          <w:sz w:val="20"/>
-          <w:szCs w:val="20"/>
-        </w:rPr>
-      </w:pPr>
-      <w:r>
-        <w:rPr>
-          <w:color w:val="000000"/>
-          <w:sz w:val="20"/>
-          <w:szCs w:val="20"/>
-        </w:rPr>
-        <w:t>{% if desired_parenting_time_changes == “no_change” %}I do not want to change the current custody and parenting time arrangements for our minor children{% elif desired_parenting_time_changes == “no_change_except_exchange” %}I do not want to change the current custody and parenting time arrangements for our minor children. However, I want the exchange of children to take place at the following neutral place: {% if exchange_location == “police” %}{{ exchange_police_department_location }}{% elif exchange_location == “other” %}{{ exchange_other_location }}</w:t>
-      </w:r>
-      <w:r>
-        <w:rPr>
-          <w:color w:val="000000"/>
-          <w:sz w:val="20"/>
-          <w:szCs w:val="20"/>
-        </w:rPr>
-        <w:t>{% endif %}</w:t>
-      </w:r>
-      <w:r>
-        <w:rPr>
-          <w:color w:val="000000"/>
-          <w:sz w:val="20"/>
-          <w:szCs w:val="20"/>
-        </w:rPr>
-        <w:t>{%elif desired_parenting_time_changes == “suspend_respondent_time” %}I think that the safety of our minor children is at risk. I would like all parenting time between the Respondent and our minor children suspended{% endif %}.</w:t>
-      </w:r>
-    </w:p>
-    <w:p>
-      <w:pPr>
-        <w:widowControl w:val="0"/>
-        <w:pBdr>
-          <w:top w:val="nil"/>
-          <w:left w:val="nil"/>
-          <w:bottom w:val="nil"/>
-          <w:right w:val="nil"/>
-          <w:between w:val="nil"/>
-        </w:pBdr>
-        <w:spacing w:line="222" w:lineRule="auto"/>
-        <w:ind w:left="478" w:right="644" w:hanging="6"/>
-        <w:rPr>
-          <w:color w:val="000000"/>
-          <w:sz w:val="20"/>
-          <w:szCs w:val="20"/>
-        </w:rPr>
-      </w:pPr>
-      <w:r>
-        <w:rPr>
-          <w:color w:val="000000"/>
-          <w:sz w:val="20"/>
-          <w:szCs w:val="20"/>
-        </w:rPr>
-        <w:t>{%p endif %}</w:t>
-      </w:r>
-    </w:p>
-    <w:p>
-      <w:pPr>
-        <w:widowControl w:val="0"/>
-        <w:pBdr>
-          <w:top w:val="nil"/>
-          <w:left w:val="nil"/>
-          <w:bottom w:val="nil"/>
-          <w:right w:val="nil"/>
-          <w:between w:val="nil"/>
-        </w:pBdr>
-        <w:spacing w:line="222" w:lineRule="auto"/>
-        <w:ind w:left="478" w:right="644" w:hanging="6"/>
-        <w:rPr>
-          <w:color w:val="000000"/>
-          <w:sz w:val="20"/>
-          <w:szCs w:val="20"/>
-        </w:rPr>
-      </w:pPr>
-      <w:r>
-        <w:rPr>
-          <w:color w:val="000000"/>
-          <w:sz w:val="20"/>
-          <w:szCs w:val="20"/>
-        </w:rPr>
-        <w:t>{%p endif %}</w:t>
-      </w:r>
-    </w:p>
-    <w:p>
-      <w:pPr>
-        <w:widowControl w:val="0"/>
-        <w:pBdr>
-          <w:top w:val="nil"/>
-          <w:left w:val="nil"/>
-          <w:bottom w:val="nil"/>
-          <w:right w:val="nil"/>
-          <w:between w:val="nil"/>
-        </w:pBdr>
-        <w:spacing w:line="222" w:lineRule="auto"/>
-        <w:ind w:left="478" w:right="644" w:hanging="6"/>
-        <w:rPr>
-          <w:color w:val="000000"/>
-          <w:sz w:val="20"/>
-          <w:szCs w:val="20"/>
-        </w:rPr>
-      </w:pPr>
-    </w:p>
-    <w:p>
-      <w:pPr>
-        <w:widowControl w:val="0"/>
-        <w:pBdr>
-          <w:top w:val="nil"/>
-          <w:left w:val="nil"/>
-          <w:bottom w:val="nil"/>
-          <w:right w:val="nil"/>
-          <w:between w:val="nil"/>
-        </w:pBdr>
-        <w:spacing w:line="222" w:lineRule="auto"/>
-        <w:ind w:left="478" w:right="644" w:hanging="6"/>
-        <w:rPr>
-          <w:color w:val="000000"/>
-          <w:sz w:val="20"/>
-          <w:szCs w:val="20"/>
-        </w:rPr>
-      </w:pPr>
-      <w:r>
-        <w:rPr>
-          <w:color w:val="000000"/>
-          <w:sz w:val="20"/>
-          <w:szCs w:val="20"/>
-        </w:rPr>
-        <w:t>Other children living in Petitioner’s home who are not the children of Respondent: {% if petitioner_other_children | length &gt; 0 %}</w:t>
-      </w:r>
-      <w:r>
-        <w:rPr>
-          <w:color w:val="000000"/>
-          <w:sz w:val="20"/>
-          <w:szCs w:val="20"/>
-        </w:rPr>
-        <w:t>{% for child in petitioner_other_children %}{% if loop.first %}{{ child }}{% endif %}{% if not loop.first and not loop.last %}, {{ child }}{% endif %}{% if loop.last and loop.index0 &gt; 1 %}, and {{ child }}{% endif %}{% if loop.last and loop.index0 == 1 %} and {{ child }}{% endif %}{% endfor %}</w:t>
-      </w:r>
-      <w:r>
-        <w:rPr>
-          <w:color w:val="000000"/>
-          <w:sz w:val="20"/>
-          <w:szCs w:val="20"/>
-        </w:rPr>
-        <w:t>{% else %}None{% endif %}.</w:t>
-      </w:r>
-    </w:p>
-    <w:p>
-      <w:pPr>
-        <w:widowControl w:val="0"/>
-        <w:pBdr>
-          <w:top w:val="nil"/>
-          <w:left w:val="nil"/>
-          <w:bottom w:val="nil"/>
-          <w:right w:val="nil"/>
-          <w:between w:val="nil"/>
-        </w:pBdr>
-        <w:spacing w:line="222" w:lineRule="auto"/>
-        <w:ind w:left="478" w:right="644" w:hanging="6"/>
-        <w:rPr>
-          <w:color w:val="000000"/>
-          <w:sz w:val="20"/>
-          <w:szCs w:val="20"/>
-        </w:rPr>
-      </w:pPr>
-    </w:p>
-    <w:p>
-      <w:pPr>
-        <w:widowControl w:val="0"/>
-        <w:pBdr>
-          <w:top w:val="nil"/>
-          <w:left w:val="nil"/>
-          <w:bottom w:val="nil"/>
-          <w:right w:val="nil"/>
-          <w:between w:val="nil"/>
-        </w:pBdr>
-        <w:spacing w:line="222" w:lineRule="auto"/>
-        <w:ind w:left="478" w:right="644" w:hanging="6"/>
-        <w:rPr>
-          <w:color w:val="000000"/>
-          <w:sz w:val="20"/>
-          <w:szCs w:val="20"/>
-        </w:rPr>
-      </w:pPr>
-      <w:r>
-        <w:rPr>
-          <w:color w:val="000000"/>
-          <w:sz w:val="20"/>
-          <w:szCs w:val="20"/>
-        </w:rPr>
-        <w:t>Other children living in Respondent’s home who are not the children of Petitioner:</w:t>
-      </w:r>
-      <w:r>
-        <w:rPr>
-          <w:color w:val="000000"/>
-          <w:sz w:val="20"/>
-          <w:szCs w:val="20"/>
-        </w:rPr>
-        <w:t xml:space="preserve"> {% if petitioner_other_children | length &gt; 0 %}{% for child in respondent_other_children %}{% if loop.first %}{{ child }}{% endif %}{% if not loop.first and not loop.last %}, {{ child }}{% endif %}{% if loop.last and loop.index0 &gt; 1 %}, and {{ child }}{% endif %}{% if loop.last and loop.index0 == 1 %} and {{ child }}{% endif %}{% endfor %}{% else %}None{% endif %}.</w:t>
-      </w:r>
-    </w:p>
-    <w:p>
-      <w:pPr>
-        <w:widowControl w:val="0"/>
-        <w:pBdr>
-          <w:top w:val="nil"/>
-          <w:left w:val="nil"/>
-          <w:bottom w:val="nil"/>
-          <w:right w:val="nil"/>
-          <w:between w:val="nil"/>
-        </w:pBdr>
-        <w:spacing w:line="222" w:lineRule="auto"/>
-        <w:ind w:left="478" w:right="644" w:hanging="6"/>
-        <w:rPr>
-          <w:color w:val="000000"/>
-          <w:sz w:val="20"/>
-          <w:szCs w:val="20"/>
-        </w:rPr>
-      </w:pPr>
-      <w:r>
-        <w:rPr>
-          <w:color w:val="000000"/>
-          <w:sz w:val="20"/>
-          <w:szCs w:val="20"/>
-        </w:rPr>
-        <w:t>{%p for incident in incidents %}</w:t>
-      </w:r>
-    </w:p>
-    <w:p>
-      <w:pPr>
-        <w:widowControl w:val="0"/>
-        <w:pBdr>
-          <w:top w:val="nil"/>
-          <w:left w:val="nil"/>
-          <w:bottom w:val="nil"/>
-          <w:right w:val="nil"/>
-          <w:between w:val="nil"/>
-        </w:pBdr>
-        <w:spacing w:before="211" w:after="240" w:line="222" w:lineRule="auto"/>
-        <w:ind w:left="478" w:right="644" w:hanging="6"/>
-        <w:rPr>
-          <w:color w:val="000000"/>
-          <w:sz w:val="20"/>
-          <w:szCs w:val="20"/>
-        </w:rPr>
-      </w:pPr>
-      <w:r>
-        <w:rPr>
-          <w:color w:val="000000"/>
-          <w:sz w:val="20"/>
-          <w:szCs w:val="20"/>
-        </w:rPr>
-        <w:t>{{ alpha(loop.index0, case=’lower’) }}.{% if loop.index0 &lt; 1 %}</w:t>
-      </w:r>
-      <w:r>
-        <w:rPr>
-          <w:color w:val="000000"/>
-          <w:sz w:val="20"/>
-          <w:szCs w:val="20"/>
-        </w:rPr>
         <w:t xml:space="preserve"> </w:t>
       </w:r>
       <w:r>
@@ -1872,30 +2044,6 @@
           <w:sz w:val="20"/>
           <w:szCs w:val="20"/>
         </w:rPr>
-        <w:t>One</w:t>
-      </w:r>
-      <w:r>
-        <w:rPr>
-          <w:color w:val="000000"/>
-          <w:sz w:val="20"/>
-          <w:szCs w:val="20"/>
-        </w:rPr>
-        <w:t>{% else %}</w:t>
-      </w:r>
-      <w:r>
-        <w:rPr>
-          <w:color w:val="000000"/>
-          <w:sz w:val="20"/>
-          <w:szCs w:val="20"/>
-        </w:rPr>
-        <w:t xml:space="preserve"> </w:t>
-      </w:r>
-      <w:r>
-        <w:rPr>
-          <w:color w:val="000000"/>
-          <w:sz w:val="20"/>
-          <w:szCs w:val="20"/>
-        </w:rPr>
         <w:t>Another{% endif %}</w:t>
       </w:r>
       <w:r>
@@ -1904,16 +2052,7 @@
           <w:sz w:val="20"/>
           <w:szCs w:val="20"/>
         </w:rPr>
-        <w:t xml:space="preserve"> incident of </w:t>
-      </w:r>
-      <w:r>
-        <w:rPr>
-          <w:color w:val="000000"/>
-          <w:sz w:val="20"/>
-          <w:szCs w:val="20"/>
-        </w:rPr>
-        <w:lastRenderedPageBreak/>
-        <w:t xml:space="preserve">violence, threat of violence, or other abusive behavior by </w:t>
+        <w:t xml:space="preserve"> incident of violence, threat of violence, or other abusive behavior by </w:t>
       </w:r>
       <w:r>
         <w:rPr>

</xml_diff>

<commit_message>
change reference to petitioner_respondent_relationship in template to accomodate dictionary datatype
</commit_message>
<xml_diff>
--- a/docassemble/MLHPPOAndProposedOrder/data/templates/cc_375_statement_of_facts.docx
+++ b/docassemble/MLHPPOAndProposedOrder/data/templates/cc_375_statement_of_facts.docx
@@ -406,16 +406,54 @@
           <w:sz w:val="20"/>
           <w:szCs w:val="20"/>
         </w:rPr>
-        <w:t>Petitioner alias: {%</w:t>
-      </w:r>
-      <w:r>
-        <w:rPr>
-          <w:color w:val="000000"/>
-          <w:sz w:val="20"/>
-          <w:szCs w:val="20"/>
-          <w:highlight w:val="cyan"/>
-        </w:rPr>
-        <w:t xml:space="preserve"> if user_alias.there_are_any </w:t>
+        <w:t xml:space="preserve">Petitioner </w:t>
+      </w:r>
+      <w:proofErr w:type="gramStart"/>
+      <w:r>
+        <w:rPr>
+          <w:color w:val="000000"/>
+          <w:sz w:val="20"/>
+          <w:szCs w:val="20"/>
+        </w:rPr>
+        <w:t>alias: {</w:t>
+      </w:r>
+      <w:proofErr w:type="gramEnd"/>
+      <w:r>
+        <w:rPr>
+          <w:color w:val="000000"/>
+          <w:sz w:val="20"/>
+          <w:szCs w:val="20"/>
+        </w:rPr>
+        <w:t>%</w:t>
+      </w:r>
+      <w:r>
+        <w:rPr>
+          <w:color w:val="000000"/>
+          <w:sz w:val="20"/>
+          <w:szCs w:val="20"/>
+          <w:highlight w:val="cyan"/>
+        </w:rPr>
+        <w:t xml:space="preserve"> if user_</w:t>
+      </w:r>
+      <w:proofErr w:type="gramStart"/>
+      <w:r>
+        <w:rPr>
+          <w:color w:val="000000"/>
+          <w:sz w:val="20"/>
+          <w:szCs w:val="20"/>
+          <w:highlight w:val="cyan"/>
+        </w:rPr>
+        <w:t>alias.there</w:t>
+      </w:r>
+      <w:proofErr w:type="gramEnd"/>
+      <w:r>
+        <w:rPr>
+          <w:color w:val="000000"/>
+          <w:sz w:val="20"/>
+          <w:szCs w:val="20"/>
+          <w:highlight w:val="cyan"/>
+        </w:rPr>
+        <w:t xml:space="preserve">_are_any </w:t>
       </w:r>
       <w:r>
         <w:rPr>
@@ -520,16 +558,54 @@
           <w:sz w:val="20"/>
           <w:szCs w:val="20"/>
         </w:rPr>
-        <w:t>Respondent alias: {%</w:t>
-      </w:r>
-      <w:r>
-        <w:rPr>
-          <w:color w:val="000000"/>
-          <w:sz w:val="20"/>
-          <w:szCs w:val="20"/>
-          <w:highlight w:val="cyan"/>
-        </w:rPr>
-        <w:t xml:space="preserve"> if other_party_alias.there_are_any </w:t>
+        <w:t xml:space="preserve">Respondent </w:t>
+      </w:r>
+      <w:proofErr w:type="gramStart"/>
+      <w:r>
+        <w:rPr>
+          <w:color w:val="000000"/>
+          <w:sz w:val="20"/>
+          <w:szCs w:val="20"/>
+        </w:rPr>
+        <w:t>alias: {</w:t>
+      </w:r>
+      <w:proofErr w:type="gramEnd"/>
+      <w:r>
+        <w:rPr>
+          <w:color w:val="000000"/>
+          <w:sz w:val="20"/>
+          <w:szCs w:val="20"/>
+        </w:rPr>
+        <w:t>%</w:t>
+      </w:r>
+      <w:r>
+        <w:rPr>
+          <w:color w:val="000000"/>
+          <w:sz w:val="20"/>
+          <w:szCs w:val="20"/>
+          <w:highlight w:val="cyan"/>
+        </w:rPr>
+        <w:t xml:space="preserve"> if other_party_</w:t>
+      </w:r>
+      <w:proofErr w:type="gramStart"/>
+      <w:r>
+        <w:rPr>
+          <w:color w:val="000000"/>
+          <w:sz w:val="20"/>
+          <w:szCs w:val="20"/>
+          <w:highlight w:val="cyan"/>
+        </w:rPr>
+        <w:t>alias.there</w:t>
+      </w:r>
+      <w:proofErr w:type="gramEnd"/>
+      <w:r>
+        <w:rPr>
+          <w:color w:val="000000"/>
+          <w:sz w:val="20"/>
+          <w:szCs w:val="20"/>
+          <w:highlight w:val="cyan"/>
+        </w:rPr>
+        <w:t xml:space="preserve">_are_any </w:t>
       </w:r>
       <w:r>
         <w:rPr>
@@ -668,7 +744,17 @@
           <w:szCs w:val="20"/>
           <w:highlight w:val="cyan"/>
         </w:rPr>
-        <w:t xml:space="preserve">p endif </w:t>
+        <w:t xml:space="preserve">p </w:t>
+      </w:r>
+      <w:proofErr w:type="gramStart"/>
+      <w:r>
+        <w:rPr>
+          <w:color w:val="000000"/>
+          <w:sz w:val="20"/>
+          <w:szCs w:val="20"/>
+          <w:highlight w:val="cyan"/>
+        </w:rPr>
+        <w:t xml:space="preserve">endif </w:t>
       </w:r>
       <w:r>
         <w:rPr>
@@ -678,6 +764,7 @@
         </w:rPr>
         <w:t>%}</w:t>
       </w:r>
+      <w:proofErr w:type="gramEnd"/>
       <w:r>
         <w:rPr>
           <w:color w:val="000000"/>
@@ -720,7 +807,17 @@
           <w:szCs w:val="20"/>
           <w:highlight w:val="cyan"/>
         </w:rPr>
-        <w:t xml:space="preserve">p if petitioner_and_respondent_living_together </w:t>
+        <w:t>p if petitioner_and_respondent_living_</w:t>
+      </w:r>
+      <w:proofErr w:type="gramStart"/>
+      <w:r>
+        <w:rPr>
+          <w:color w:val="000000"/>
+          <w:sz w:val="20"/>
+          <w:szCs w:val="20"/>
+          <w:highlight w:val="cyan"/>
+        </w:rPr>
+        <w:t xml:space="preserve">together </w:t>
       </w:r>
       <w:r>
         <w:rPr>
@@ -730,6 +827,7 @@
         </w:rPr>
         <w:t>%}</w:t>
       </w:r>
+      <w:proofErr w:type="gramEnd"/>
     </w:p>
     <w:p>
       <w:pPr>
@@ -810,7 +908,17 @@
           <w:szCs w:val="20"/>
           <w:highlight w:val="cyan"/>
         </w:rPr>
-        <w:t xml:space="preserve">p endif </w:t>
+        <w:t xml:space="preserve">p </w:t>
+      </w:r>
+      <w:proofErr w:type="gramStart"/>
+      <w:r>
+        <w:rPr>
+          <w:color w:val="000000"/>
+          <w:sz w:val="20"/>
+          <w:szCs w:val="20"/>
+          <w:highlight w:val="cyan"/>
+        </w:rPr>
+        <w:t xml:space="preserve">endif </w:t>
       </w:r>
       <w:r>
         <w:rPr>
@@ -820,6 +928,7 @@
         </w:rPr>
         <w:t>%}</w:t>
       </w:r>
+      <w:proofErr w:type="gramEnd"/>
     </w:p>
     <w:p>
       <w:pPr>
@@ -899,8 +1008,6 @@
         <w:ind w:left="478" w:right="644" w:hanging="6"/>
         <w:rPr>
           <w:color w:val="000000"/>
-          <w:sz w:val="20"/>
-          <w:szCs w:val="20"/>
         </w:rPr>
       </w:pPr>
       <w:r>
@@ -992,9 +1099,56 @@
           <w:sz w:val="20"/>
           <w:szCs w:val="20"/>
         </w:rPr>
-        <w:t>petitioner_respondent_relationship</w:t>
+        <w:t>petitioner_respondent_</w:t>
+      </w:r>
+      <w:proofErr w:type="gramStart"/>
+      <w:r>
+        <w:rPr>
+          <w:color w:val="000000"/>
+          <w:sz w:val="20"/>
+          <w:szCs w:val="20"/>
+        </w:rPr>
+        <w:t>relationship</w:t>
+      </w:r>
+      <w:r>
+        <w:rPr>
+          <w:color w:val="000000"/>
+        </w:rPr>
+        <w:t>.true</w:t>
+      </w:r>
+      <w:proofErr w:type="gramEnd"/>
+      <w:r>
+        <w:rPr>
+          <w:color w:val="000000"/>
+        </w:rPr>
+        <w:t>_values</w:t>
       </w:r>
       <w:proofErr w:type="spellEnd"/>
+      <w:r>
+        <w:rPr>
+          <w:color w:val="000000"/>
+        </w:rPr>
+        <w:t>()</w:t>
+      </w:r>
+    </w:p>
+    <w:p>
+      <w:pPr>
+        <w:widowControl w:val="0"/>
+        <w:pBdr>
+          <w:top w:val="nil"/>
+          <w:left w:val="nil"/>
+          <w:bottom w:val="nil"/>
+          <w:right w:val="nil"/>
+          <w:between w:val="nil"/>
+        </w:pBdr>
+        <w:spacing w:line="222" w:lineRule="auto"/>
+        <w:ind w:left="478" w:right="644" w:hanging="6"/>
+        <w:rPr>
+          <w:color w:val="000000"/>
+          <w:sz w:val="20"/>
+          <w:szCs w:val="20"/>
+        </w:rPr>
+      </w:pPr>
       <w:r>
         <w:rPr>
           <w:color w:val="000000"/>
@@ -1071,12 +1225,177 @@
           <w:szCs w:val="20"/>
           <w:highlight w:val="cyan"/>
         </w:rPr>
+        <w:t>petitioner_respondent_</w:t>
+      </w:r>
+      <w:proofErr w:type="gramStart"/>
+      <w:r>
+        <w:rPr>
+          <w:color w:val="000000"/>
+          <w:sz w:val="20"/>
+          <w:szCs w:val="20"/>
+          <w:highlight w:val="cyan"/>
+        </w:rPr>
+        <w:t>relationship</w:t>
+      </w:r>
+      <w:r>
+        <w:rPr>
+          <w:color w:val="000000"/>
+        </w:rPr>
+        <w:t>.true</w:t>
+      </w:r>
+      <w:proofErr w:type="gramEnd"/>
+      <w:r>
+        <w:rPr>
+          <w:color w:val="000000"/>
+        </w:rPr>
+        <w:t>_values</w:t>
+      </w:r>
+      <w:proofErr w:type="spellEnd"/>
+      <w:r>
+        <w:rPr>
+          <w:color w:val="000000"/>
+        </w:rPr>
+        <w:t>()</w:t>
+      </w:r>
+      <w:r>
+        <w:rPr>
+          <w:color w:val="000000"/>
+          <w:sz w:val="20"/>
+          <w:szCs w:val="20"/>
+          <w:highlight w:val="cyan"/>
+        </w:rPr>
+        <w:t xml:space="preserve"> </w:t>
+      </w:r>
+      <w:r>
+        <w:rPr>
+          <w:color w:val="000000"/>
+          <w:sz w:val="20"/>
+          <w:szCs w:val="20"/>
+        </w:rPr>
+        <w:t>%}Spouses.</w:t>
+      </w:r>
+      <w:r>
+        <w:rPr>
+          <w:color w:val="000000"/>
+          <w:sz w:val="20"/>
+          <w:szCs w:val="20"/>
+        </w:rPr>
+        <w:t xml:space="preserve"> </w:t>
+      </w:r>
+      <w:r>
+        <w:rPr>
+          <w:color w:val="000000"/>
+          <w:sz w:val="20"/>
+          <w:szCs w:val="20"/>
+        </w:rPr>
+        <w:t>{%</w:t>
+      </w:r>
+      <w:r>
+        <w:rPr>
+          <w:color w:val="000000"/>
+          <w:sz w:val="20"/>
+          <w:szCs w:val="20"/>
+          <w:highlight w:val="cyan"/>
+        </w:rPr>
+        <w:t xml:space="preserve"> endif </w:t>
+      </w:r>
+      <w:proofErr w:type="gramStart"/>
+      <w:r>
+        <w:rPr>
+          <w:color w:val="000000"/>
+          <w:sz w:val="20"/>
+          <w:szCs w:val="20"/>
+        </w:rPr>
+        <w:t>%}</w:t>
+      </w:r>
+      <w:r>
+        <w:rPr>
+          <w:color w:val="000000"/>
+          <w:sz w:val="20"/>
+          <w:szCs w:val="20"/>
+        </w:rPr>
+        <w:t>{</w:t>
+      </w:r>
+      <w:proofErr w:type="gramEnd"/>
+      <w:r>
+        <w:rPr>
+          <w:color w:val="000000"/>
+          <w:sz w:val="20"/>
+          <w:szCs w:val="20"/>
+        </w:rPr>
+        <w:t>%</w:t>
+      </w:r>
+      <w:r>
+        <w:rPr>
+          <w:color w:val="000000"/>
+          <w:sz w:val="20"/>
+          <w:szCs w:val="20"/>
+          <w:highlight w:val="cyan"/>
+        </w:rPr>
+        <w:t xml:space="preserve"> if “</w:t>
+      </w:r>
+      <w:proofErr w:type="spellStart"/>
+      <w:r>
+        <w:rPr>
+          <w:color w:val="000000"/>
+          <w:sz w:val="20"/>
+          <w:szCs w:val="20"/>
+          <w:highlight w:val="cyan"/>
+        </w:rPr>
+        <w:t>was_married</w:t>
+      </w:r>
+      <w:proofErr w:type="spellEnd"/>
+      <w:r>
+        <w:rPr>
+          <w:color w:val="000000"/>
+          <w:sz w:val="20"/>
+          <w:szCs w:val="20"/>
+          <w:highlight w:val="cyan"/>
+        </w:rPr>
+        <w:t>”</w:t>
+      </w:r>
+      <w:r>
+        <w:rPr>
+          <w:color w:val="000000"/>
+          <w:sz w:val="20"/>
+          <w:szCs w:val="20"/>
+        </w:rPr>
+        <w:t xml:space="preserve"> </w:t>
+      </w:r>
+      <w:r>
+        <w:rPr>
+          <w:color w:val="000000"/>
+          <w:sz w:val="20"/>
+          <w:szCs w:val="20"/>
+        </w:rPr>
+        <w:t xml:space="preserve">in </w:t>
+      </w:r>
+      <w:proofErr w:type="spellStart"/>
+      <w:r>
+        <w:rPr>
+          <w:color w:val="000000"/>
+          <w:sz w:val="20"/>
+          <w:szCs w:val="20"/>
+          <w:highlight w:val="cyan"/>
+        </w:rPr>
         <w:t>petitioner_respondent_relationship</w:t>
       </w:r>
+      <w:r>
+        <w:rPr>
+          <w:color w:val="000000"/>
+        </w:rPr>
+        <w:t>.true_values</w:t>
+      </w:r>
       <w:proofErr w:type="spellEnd"/>
       <w:r>
         <w:rPr>
           <w:color w:val="000000"/>
+        </w:rPr>
+        <w:t>()</w:t>
+      </w:r>
+      <w:r>
+        <w:rPr>
+          <w:color w:val="000000"/>
           <w:sz w:val="20"/>
           <w:szCs w:val="20"/>
           <w:highlight w:val="cyan"/>
@@ -1089,7 +1408,31 @@
           <w:sz w:val="20"/>
           <w:szCs w:val="20"/>
         </w:rPr>
-        <w:t>%}Spouses.</w:t>
+        <w:t>%}</w:t>
+      </w:r>
+      <w:r>
+        <w:rPr>
+          <w:color w:val="000000"/>
+          <w:sz w:val="20"/>
+          <w:szCs w:val="20"/>
+        </w:rPr>
+        <w:t>Former s</w:t>
+      </w:r>
+      <w:r>
+        <w:rPr>
+          <w:color w:val="000000"/>
+          <w:sz w:val="20"/>
+          <w:szCs w:val="20"/>
+        </w:rPr>
+        <w:t>pouses.</w:t>
+      </w:r>
+      <w:r>
+        <w:rPr>
+          <w:color w:val="000000"/>
+          <w:sz w:val="20"/>
+          <w:szCs w:val="20"/>
+        </w:rPr>
+        <w:t xml:space="preserve"> </w:t>
       </w:r>
       <w:r>
         <w:rPr>
@@ -1108,6 +1451,7 @@
         </w:rPr>
         <w:t xml:space="preserve"> endif </w:t>
       </w:r>
+      <w:proofErr w:type="gramStart"/>
       <w:r>
         <w:rPr>
           <w:color w:val="000000"/>
@@ -1122,6 +1466,132 @@
           <w:sz w:val="20"/>
           <w:szCs w:val="20"/>
         </w:rPr>
+        <w:t>{</w:t>
+      </w:r>
+      <w:proofErr w:type="gramEnd"/>
+      <w:r>
+        <w:rPr>
+          <w:color w:val="000000"/>
+          <w:sz w:val="20"/>
+          <w:szCs w:val="20"/>
+        </w:rPr>
+        <w:t>%</w:t>
+      </w:r>
+      <w:r>
+        <w:rPr>
+          <w:color w:val="000000"/>
+          <w:sz w:val="20"/>
+          <w:szCs w:val="20"/>
+          <w:highlight w:val="cyan"/>
+        </w:rPr>
+        <w:t xml:space="preserve"> if “</w:t>
+      </w:r>
+      <w:proofErr w:type="spellStart"/>
+      <w:r>
+        <w:rPr>
+          <w:color w:val="000000"/>
+          <w:sz w:val="20"/>
+          <w:szCs w:val="20"/>
+          <w:highlight w:val="cyan"/>
+        </w:rPr>
+        <w:t>have_child</w:t>
+      </w:r>
+      <w:proofErr w:type="spellEnd"/>
+      <w:r>
+        <w:rPr>
+          <w:color w:val="000000"/>
+          <w:sz w:val="20"/>
+          <w:szCs w:val="20"/>
+          <w:highlight w:val="cyan"/>
+        </w:rPr>
+        <w:t>”</w:t>
+      </w:r>
+      <w:r>
+        <w:rPr>
+          <w:color w:val="000000"/>
+          <w:sz w:val="20"/>
+          <w:szCs w:val="20"/>
+        </w:rPr>
+        <w:t xml:space="preserve"> </w:t>
+      </w:r>
+      <w:r>
+        <w:rPr>
+          <w:color w:val="000000"/>
+          <w:sz w:val="20"/>
+          <w:szCs w:val="20"/>
+        </w:rPr>
+        <w:t xml:space="preserve">in </w:t>
+      </w:r>
+      <w:proofErr w:type="spellStart"/>
+      <w:r>
+        <w:rPr>
+          <w:color w:val="000000"/>
+          <w:sz w:val="20"/>
+          <w:szCs w:val="20"/>
+          <w:highlight w:val="cyan"/>
+        </w:rPr>
+        <w:t>petitioner_respondent_relationship</w:t>
+      </w:r>
+      <w:r>
+        <w:rPr>
+          <w:color w:val="000000"/>
+        </w:rPr>
+        <w:t>.true_values</w:t>
+      </w:r>
+      <w:proofErr w:type="spellEnd"/>
+      <w:r>
+        <w:rPr>
+          <w:color w:val="000000"/>
+        </w:rPr>
+        <w:t>()</w:t>
+      </w:r>
+      <w:r>
+        <w:rPr>
+          <w:color w:val="000000"/>
+          <w:sz w:val="20"/>
+          <w:szCs w:val="20"/>
+          <w:highlight w:val="cyan"/>
+        </w:rPr>
+        <w:t xml:space="preserve"> </w:t>
+      </w:r>
+      <w:r>
+        <w:rPr>
+          <w:color w:val="000000"/>
+          <w:sz w:val="20"/>
+          <w:szCs w:val="20"/>
+        </w:rPr>
+        <w:t>%}</w:t>
+      </w:r>
+      <w:r>
+        <w:rPr>
+          <w:color w:val="000000"/>
+          <w:sz w:val="20"/>
+          <w:szCs w:val="20"/>
+        </w:rPr>
+        <w:t>Have a child together</w:t>
+      </w:r>
+      <w:r>
+        <w:rPr>
+          <w:color w:val="000000"/>
+          <w:sz w:val="20"/>
+          <w:szCs w:val="20"/>
+        </w:rPr>
+        <w:t>.</w:t>
+      </w:r>
+      <w:r>
+        <w:rPr>
+          <w:color w:val="000000"/>
+          <w:sz w:val="20"/>
+          <w:szCs w:val="20"/>
+        </w:rPr>
+        <w:t xml:space="preserve"> </w:t>
+      </w:r>
+      <w:r>
+        <w:rPr>
+          <w:color w:val="000000"/>
+          <w:sz w:val="20"/>
+          <w:szCs w:val="20"/>
+        </w:rPr>
         <w:t>{%</w:t>
       </w:r>
       <w:r>
@@ -1131,8 +1601,77 @@
           <w:szCs w:val="20"/>
           <w:highlight w:val="cyan"/>
         </w:rPr>
+        <w:t xml:space="preserve"> endif </w:t>
+      </w:r>
+      <w:proofErr w:type="gramStart"/>
+      <w:r>
+        <w:rPr>
+          <w:color w:val="000000"/>
+          <w:sz w:val="20"/>
+          <w:szCs w:val="20"/>
+        </w:rPr>
+        <w:t>%}</w:t>
+      </w:r>
+      <w:r>
+        <w:rPr>
+          <w:color w:val="000000"/>
+          <w:sz w:val="20"/>
+          <w:szCs w:val="20"/>
+        </w:rPr>
+        <w:t>{</w:t>
+      </w:r>
+      <w:proofErr w:type="gramEnd"/>
+      <w:r>
+        <w:rPr>
+          <w:color w:val="000000"/>
+          <w:sz w:val="20"/>
+          <w:szCs w:val="20"/>
+        </w:rPr>
+        <w:t>%</w:t>
+      </w:r>
+      <w:r>
+        <w:rPr>
+          <w:color w:val="000000"/>
+          <w:sz w:val="20"/>
+          <w:szCs w:val="20"/>
+          <w:highlight w:val="cyan"/>
+        </w:rPr>
         <w:t xml:space="preserve"> if “</w:t>
       </w:r>
+      <w:r>
+        <w:rPr>
+          <w:color w:val="000000"/>
+          <w:sz w:val="20"/>
+          <w:szCs w:val="20"/>
+          <w:highlight w:val="cyan"/>
+        </w:rPr>
+        <w:t>dating</w:t>
+      </w:r>
+      <w:r>
+        <w:rPr>
+          <w:color w:val="000000"/>
+          <w:sz w:val="20"/>
+          <w:szCs w:val="20"/>
+          <w:highlight w:val="cyan"/>
+        </w:rPr>
+        <w:t>”</w:t>
+      </w:r>
+      <w:r>
+        <w:rPr>
+          <w:color w:val="000000"/>
+          <w:sz w:val="20"/>
+          <w:szCs w:val="20"/>
+        </w:rPr>
+        <w:t xml:space="preserve"> </w:t>
+      </w:r>
+      <w:r>
+        <w:rPr>
+          <w:color w:val="000000"/>
+          <w:sz w:val="20"/>
+          <w:szCs w:val="20"/>
+        </w:rPr>
+        <w:t xml:space="preserve">in </w:t>
+      </w:r>
       <w:proofErr w:type="spellStart"/>
       <w:r>
         <w:rPr>
@@ -1141,23 +1680,27 @@
           <w:szCs w:val="20"/>
           <w:highlight w:val="cyan"/>
         </w:rPr>
-        <w:t>was_married</w:t>
+        <w:t>petitioner_respondent_relationship</w:t>
+      </w:r>
+      <w:r>
+        <w:rPr>
+          <w:color w:val="000000"/>
+        </w:rPr>
+        <w:t>.true_values</w:t>
       </w:r>
       <w:proofErr w:type="spellEnd"/>
       <w:r>
         <w:rPr>
           <w:color w:val="000000"/>
-          <w:sz w:val="20"/>
-          <w:szCs w:val="20"/>
-          <w:highlight w:val="cyan"/>
-        </w:rPr>
-        <w:t>”</w:t>
-      </w:r>
-      <w:r>
-        <w:rPr>
-          <w:color w:val="000000"/>
-          <w:sz w:val="20"/>
-          <w:szCs w:val="20"/>
+        </w:rPr>
+        <w:t>()</w:t>
+      </w:r>
+      <w:r>
+        <w:rPr>
+          <w:color w:val="000000"/>
+          <w:sz w:val="20"/>
+          <w:szCs w:val="20"/>
+          <w:highlight w:val="cyan"/>
         </w:rPr>
         <w:t xml:space="preserve"> </w:t>
       </w:r>
@@ -1167,293 +1710,31 @@
           <w:sz w:val="20"/>
           <w:szCs w:val="20"/>
         </w:rPr>
-        <w:t xml:space="preserve">in </w:t>
-      </w:r>
-      <w:proofErr w:type="spellStart"/>
-      <w:r>
-        <w:rPr>
-          <w:color w:val="000000"/>
-          <w:sz w:val="20"/>
-          <w:szCs w:val="20"/>
-          <w:highlight w:val="cyan"/>
-        </w:rPr>
-        <w:t>petitioner_respondent_relationship</w:t>
-      </w:r>
-      <w:proofErr w:type="spellEnd"/>
-      <w:r>
-        <w:rPr>
-          <w:color w:val="000000"/>
-          <w:sz w:val="20"/>
-          <w:szCs w:val="20"/>
-          <w:highlight w:val="cyan"/>
+        <w:t>%}</w:t>
+      </w:r>
+      <w:r>
+        <w:rPr>
+          <w:color w:val="000000"/>
+          <w:sz w:val="20"/>
+          <w:szCs w:val="20"/>
+        </w:rPr>
+        <w:t>Dated or dating</w:t>
+      </w:r>
+      <w:r>
+        <w:rPr>
+          <w:color w:val="000000"/>
+          <w:sz w:val="20"/>
+          <w:szCs w:val="20"/>
+        </w:rPr>
+        <w:t>.</w:t>
+      </w:r>
+      <w:r>
+        <w:rPr>
+          <w:color w:val="000000"/>
+          <w:sz w:val="20"/>
+          <w:szCs w:val="20"/>
         </w:rPr>
         <w:t xml:space="preserve"> </w:t>
-      </w:r>
-      <w:r>
-        <w:rPr>
-          <w:color w:val="000000"/>
-          <w:sz w:val="20"/>
-          <w:szCs w:val="20"/>
-        </w:rPr>
-        <w:t>%}</w:t>
-      </w:r>
-      <w:r>
-        <w:rPr>
-          <w:color w:val="000000"/>
-          <w:sz w:val="20"/>
-          <w:szCs w:val="20"/>
-        </w:rPr>
-        <w:t>Former s</w:t>
-      </w:r>
-      <w:r>
-        <w:rPr>
-          <w:color w:val="000000"/>
-          <w:sz w:val="20"/>
-          <w:szCs w:val="20"/>
-        </w:rPr>
-        <w:t>pouses.</w:t>
-      </w:r>
-      <w:r>
-        <w:rPr>
-          <w:color w:val="000000"/>
-          <w:sz w:val="20"/>
-          <w:szCs w:val="20"/>
-        </w:rPr>
-        <w:t>{%</w:t>
-      </w:r>
-      <w:r>
-        <w:rPr>
-          <w:color w:val="000000"/>
-          <w:sz w:val="20"/>
-          <w:szCs w:val="20"/>
-          <w:highlight w:val="cyan"/>
-        </w:rPr>
-        <w:t xml:space="preserve"> endif </w:t>
-      </w:r>
-      <w:r>
-        <w:rPr>
-          <w:color w:val="000000"/>
-          <w:sz w:val="20"/>
-          <w:szCs w:val="20"/>
-        </w:rPr>
-        <w:t>%}</w:t>
-      </w:r>
-      <w:r>
-        <w:rPr>
-          <w:color w:val="000000"/>
-          <w:sz w:val="20"/>
-          <w:szCs w:val="20"/>
-        </w:rPr>
-        <w:t>{%</w:t>
-      </w:r>
-      <w:r>
-        <w:rPr>
-          <w:color w:val="000000"/>
-          <w:sz w:val="20"/>
-          <w:szCs w:val="20"/>
-          <w:highlight w:val="cyan"/>
-        </w:rPr>
-        <w:t xml:space="preserve"> if “</w:t>
-      </w:r>
-      <w:proofErr w:type="spellStart"/>
-      <w:r>
-        <w:rPr>
-          <w:color w:val="000000"/>
-          <w:sz w:val="20"/>
-          <w:szCs w:val="20"/>
-          <w:highlight w:val="cyan"/>
-        </w:rPr>
-        <w:t>have_child</w:t>
-      </w:r>
-      <w:proofErr w:type="spellEnd"/>
-      <w:r>
-        <w:rPr>
-          <w:color w:val="000000"/>
-          <w:sz w:val="20"/>
-          <w:szCs w:val="20"/>
-          <w:highlight w:val="cyan"/>
-        </w:rPr>
-        <w:t>”</w:t>
-      </w:r>
-      <w:r>
-        <w:rPr>
-          <w:color w:val="000000"/>
-          <w:sz w:val="20"/>
-          <w:szCs w:val="20"/>
-        </w:rPr>
-        <w:t xml:space="preserve"> </w:t>
-      </w:r>
-      <w:r>
-        <w:rPr>
-          <w:color w:val="000000"/>
-          <w:sz w:val="20"/>
-          <w:szCs w:val="20"/>
-        </w:rPr>
-        <w:t xml:space="preserve">in </w:t>
-      </w:r>
-      <w:proofErr w:type="spellStart"/>
-      <w:r>
-        <w:rPr>
-          <w:color w:val="000000"/>
-          <w:sz w:val="20"/>
-          <w:szCs w:val="20"/>
-          <w:highlight w:val="cyan"/>
-        </w:rPr>
-        <w:t>petitioner_respondent_relationship</w:t>
-      </w:r>
-      <w:proofErr w:type="spellEnd"/>
-      <w:r>
-        <w:rPr>
-          <w:color w:val="000000"/>
-          <w:sz w:val="20"/>
-          <w:szCs w:val="20"/>
-          <w:highlight w:val="cyan"/>
-        </w:rPr>
-        <w:t xml:space="preserve"> </w:t>
-      </w:r>
-      <w:r>
-        <w:rPr>
-          <w:color w:val="000000"/>
-          <w:sz w:val="20"/>
-          <w:szCs w:val="20"/>
-        </w:rPr>
-        <w:t>%}</w:t>
-      </w:r>
-      <w:r>
-        <w:rPr>
-          <w:color w:val="000000"/>
-          <w:sz w:val="20"/>
-          <w:szCs w:val="20"/>
-        </w:rPr>
-        <w:t>Have a child together</w:t>
-      </w:r>
-      <w:r>
-        <w:rPr>
-          <w:color w:val="000000"/>
-          <w:sz w:val="20"/>
-          <w:szCs w:val="20"/>
-        </w:rPr>
-        <w:t>.</w:t>
-      </w:r>
-      <w:r>
-        <w:rPr>
-          <w:color w:val="000000"/>
-          <w:sz w:val="20"/>
-          <w:szCs w:val="20"/>
-        </w:rPr>
-        <w:t>{%</w:t>
-      </w:r>
-      <w:r>
-        <w:rPr>
-          <w:color w:val="000000"/>
-          <w:sz w:val="20"/>
-          <w:szCs w:val="20"/>
-          <w:highlight w:val="cyan"/>
-        </w:rPr>
-        <w:t xml:space="preserve"> endif </w:t>
-      </w:r>
-      <w:r>
-        <w:rPr>
-          <w:color w:val="000000"/>
-          <w:sz w:val="20"/>
-          <w:szCs w:val="20"/>
-        </w:rPr>
-        <w:t>%}</w:t>
-      </w:r>
-      <w:r>
-        <w:rPr>
-          <w:color w:val="000000"/>
-          <w:sz w:val="20"/>
-          <w:szCs w:val="20"/>
-        </w:rPr>
-        <w:t>{%</w:t>
-      </w:r>
-      <w:r>
-        <w:rPr>
-          <w:color w:val="000000"/>
-          <w:sz w:val="20"/>
-          <w:szCs w:val="20"/>
-          <w:highlight w:val="cyan"/>
-        </w:rPr>
-        <w:t xml:space="preserve"> if “</w:t>
-      </w:r>
-      <w:r>
-        <w:rPr>
-          <w:color w:val="000000"/>
-          <w:sz w:val="20"/>
-          <w:szCs w:val="20"/>
-          <w:highlight w:val="cyan"/>
-        </w:rPr>
-        <w:t>dating</w:t>
-      </w:r>
-      <w:r>
-        <w:rPr>
-          <w:color w:val="000000"/>
-          <w:sz w:val="20"/>
-          <w:szCs w:val="20"/>
-          <w:highlight w:val="cyan"/>
-        </w:rPr>
-        <w:t>”</w:t>
-      </w:r>
-      <w:r>
-        <w:rPr>
-          <w:color w:val="000000"/>
-          <w:sz w:val="20"/>
-          <w:szCs w:val="20"/>
-        </w:rPr>
-        <w:t xml:space="preserve"> </w:t>
-      </w:r>
-      <w:r>
-        <w:rPr>
-          <w:color w:val="000000"/>
-          <w:sz w:val="20"/>
-          <w:szCs w:val="20"/>
-        </w:rPr>
-        <w:t xml:space="preserve">in </w:t>
-      </w:r>
-      <w:proofErr w:type="spellStart"/>
-      <w:r>
-        <w:rPr>
-          <w:color w:val="000000"/>
-          <w:sz w:val="20"/>
-          <w:szCs w:val="20"/>
-          <w:highlight w:val="cyan"/>
-        </w:rPr>
-        <w:t>petitioner_respondent_relationship</w:t>
-      </w:r>
-      <w:proofErr w:type="spellEnd"/>
-      <w:r>
-        <w:rPr>
-          <w:color w:val="000000"/>
-          <w:sz w:val="20"/>
-          <w:szCs w:val="20"/>
-          <w:highlight w:val="cyan"/>
-        </w:rPr>
-        <w:t xml:space="preserve"> </w:t>
-      </w:r>
-      <w:r>
-        <w:rPr>
-          <w:color w:val="000000"/>
-          <w:sz w:val="20"/>
-          <w:szCs w:val="20"/>
-        </w:rPr>
-        <w:t>%}</w:t>
-      </w:r>
-      <w:r>
-        <w:rPr>
-          <w:color w:val="000000"/>
-          <w:sz w:val="20"/>
-          <w:szCs w:val="20"/>
-        </w:rPr>
-        <w:t>Dated or dating</w:t>
-      </w:r>
-      <w:r>
-        <w:rPr>
-          <w:color w:val="000000"/>
-          <w:sz w:val="20"/>
-          <w:szCs w:val="20"/>
-        </w:rPr>
-        <w:t>.</w:t>
       </w:r>
       <w:r>
         <w:rPr>
@@ -1572,7 +1853,17 @@
           <w:szCs w:val="20"/>
           <w:highlight w:val="cyan"/>
         </w:rPr>
-        <w:t>relationship_to_respondent_exp</w:t>
+        <w:t>relationship_to_respondent_</w:t>
+      </w:r>
+      <w:proofErr w:type="gramStart"/>
+      <w:r>
+        <w:rPr>
+          <w:color w:val="000000"/>
+          <w:sz w:val="20"/>
+          <w:szCs w:val="20"/>
+          <w:highlight w:val="cyan"/>
+        </w:rPr>
+        <w:t>exp</w:t>
       </w:r>
       <w:proofErr w:type="spellEnd"/>
       <w:r>
@@ -1592,6 +1883,7 @@
         </w:rPr>
         <w:t>%}</w:t>
       </w:r>
+      <w:proofErr w:type="gramEnd"/>
     </w:p>
     <w:p>
       <w:pPr>
@@ -1636,7 +1928,16 @@
           <w:sz w:val="20"/>
           <w:szCs w:val="20"/>
         </w:rPr>
-        <w:t>The parties’ relationship is as follows: {{</w:t>
+        <w:t xml:space="preserve">The parties’ relationship is as follows: </w:t>
+      </w:r>
+      <w:proofErr w:type="gramStart"/>
+      <w:r>
+        <w:rPr>
+          <w:color w:val="000000"/>
+          <w:sz w:val="20"/>
+          <w:szCs w:val="20"/>
+        </w:rPr>
+        <w:t>{{</w:t>
       </w:r>
       <w:r>
         <w:rPr>
@@ -1645,7 +1946,17 @@
           <w:szCs w:val="20"/>
           <w:highlight w:val="yellow"/>
         </w:rPr>
-        <w:t xml:space="preserve"> relationship_to_respondent_exp </w:t>
+        <w:t xml:space="preserve"> relationship</w:t>
+      </w:r>
+      <w:proofErr w:type="gramEnd"/>
+      <w:r>
+        <w:rPr>
+          <w:color w:val="000000"/>
+          <w:sz w:val="20"/>
+          <w:szCs w:val="20"/>
+          <w:highlight w:val="yellow"/>
+        </w:rPr>
+        <w:t xml:space="preserve">_to_respondent_exp </w:t>
       </w:r>
       <w:r>
         <w:rPr>
@@ -1689,7 +2000,17 @@
           <w:szCs w:val="20"/>
           <w:highlight w:val="cyan"/>
         </w:rPr>
-        <w:t xml:space="preserve">p endif </w:t>
+        <w:t xml:space="preserve">p </w:t>
+      </w:r>
+      <w:proofErr w:type="gramStart"/>
+      <w:r>
+        <w:rPr>
+          <w:color w:val="000000"/>
+          <w:sz w:val="20"/>
+          <w:szCs w:val="20"/>
+          <w:highlight w:val="cyan"/>
+        </w:rPr>
+        <w:t xml:space="preserve">endif </w:t>
       </w:r>
       <w:r>
         <w:rPr>
@@ -1699,6 +2020,7 @@
         </w:rPr>
         <w:t>%}</w:t>
       </w:r>
+      <w:proofErr w:type="gramEnd"/>
       <w:r>
         <w:rPr>
           <w:color w:val="000000"/>
@@ -1741,7 +2063,17 @@
           <w:szCs w:val="20"/>
           <w:highlight w:val="cyan"/>
         </w:rPr>
-        <w:t xml:space="preserve">p endif </w:t>
+        <w:t xml:space="preserve">p </w:t>
+      </w:r>
+      <w:proofErr w:type="gramStart"/>
+      <w:r>
+        <w:rPr>
+          <w:color w:val="000000"/>
+          <w:sz w:val="20"/>
+          <w:szCs w:val="20"/>
+          <w:highlight w:val="cyan"/>
+        </w:rPr>
+        <w:t xml:space="preserve">endif </w:t>
       </w:r>
       <w:r>
         <w:rPr>
@@ -1751,6 +2083,7 @@
         </w:rPr>
         <w:t>%}</w:t>
       </w:r>
+      <w:proofErr w:type="gramEnd"/>
       <w:r>
         <w:rPr>
           <w:color w:val="000000"/>
@@ -1880,14 +2213,25 @@
         <w:t>(</w:t>
       </w:r>
       <w:proofErr w:type="spellStart"/>
-      <w:r>
-        <w:rPr>
-          <w:color w:val="000000"/>
-          <w:sz w:val="20"/>
-          <w:szCs w:val="20"/>
-          <w:highlight w:val="cyan"/>
-        </w:rPr>
-        <w:t>children.complete_elements</w:t>
+      <w:proofErr w:type="gramStart"/>
+      <w:r>
+        <w:rPr>
+          <w:color w:val="000000"/>
+          <w:sz w:val="20"/>
+          <w:szCs w:val="20"/>
+          <w:highlight w:val="cyan"/>
+        </w:rPr>
+        <w:t>children.complete</w:t>
+      </w:r>
+      <w:proofErr w:type="gramEnd"/>
+      <w:r>
+        <w:rPr>
+          <w:color w:val="000000"/>
+          <w:sz w:val="20"/>
+          <w:szCs w:val="20"/>
+          <w:highlight w:val="cyan"/>
+        </w:rPr>
+        <w:t>_elements</w:t>
       </w:r>
       <w:proofErr w:type="spellEnd"/>
       <w:r>
@@ -1897,7 +2241,17 @@
           <w:szCs w:val="20"/>
           <w:highlight w:val="cyan"/>
         </w:rPr>
-        <w:t>()) &gt; 0</w:t>
+        <w:t xml:space="preserve">()) &gt; </w:t>
+      </w:r>
+      <w:proofErr w:type="gramStart"/>
+      <w:r>
+        <w:rPr>
+          <w:color w:val="000000"/>
+          <w:sz w:val="20"/>
+          <w:szCs w:val="20"/>
+          <w:highlight w:val="cyan"/>
+        </w:rPr>
+        <w:t>0</w:t>
       </w:r>
       <w:r>
         <w:rPr>
@@ -1916,6 +2270,7 @@
         </w:rPr>
         <w:t>%}</w:t>
       </w:r>
+      <w:proofErr w:type="gramEnd"/>
     </w:p>
     <w:p>
       <w:pPr>
@@ -1960,7 +2315,16 @@
           <w:sz w:val="20"/>
           <w:szCs w:val="20"/>
         </w:rPr>
-        <w:t>The parties have {{</w:t>
+        <w:t xml:space="preserve">The parties have </w:t>
+      </w:r>
+      <w:proofErr w:type="gramStart"/>
+      <w:r>
+        <w:rPr>
+          <w:color w:val="000000"/>
+          <w:sz w:val="20"/>
+          <w:szCs w:val="20"/>
+        </w:rPr>
+        <w:t>{{</w:t>
       </w:r>
       <w:r>
         <w:rPr>
@@ -1969,7 +2333,17 @@
           <w:szCs w:val="20"/>
           <w:highlight w:val="yellow"/>
         </w:rPr>
-        <w:t xml:space="preserve"> children | length </w:t>
+        <w:t xml:space="preserve"> children</w:t>
+      </w:r>
+      <w:proofErr w:type="gramEnd"/>
+      <w:r>
+        <w:rPr>
+          <w:color w:val="000000"/>
+          <w:sz w:val="20"/>
+          <w:szCs w:val="20"/>
+          <w:highlight w:val="yellow"/>
+        </w:rPr>
+        <w:t xml:space="preserve"> | length </w:t>
       </w:r>
       <w:r>
         <w:rPr>
@@ -2013,7 +2387,17 @@
           <w:szCs w:val="20"/>
           <w:highlight w:val="cyan"/>
         </w:rPr>
-        <w:t xml:space="preserve">p for child in children </w:t>
+        <w:t xml:space="preserve">p for child in </w:t>
+      </w:r>
+      <w:proofErr w:type="gramStart"/>
+      <w:r>
+        <w:rPr>
+          <w:color w:val="000000"/>
+          <w:sz w:val="20"/>
+          <w:szCs w:val="20"/>
+          <w:highlight w:val="cyan"/>
+        </w:rPr>
+        <w:t xml:space="preserve">children </w:t>
       </w:r>
       <w:r>
         <w:rPr>
@@ -2023,6 +2407,7 @@
         </w:rPr>
         <w:t>%}</w:t>
       </w:r>
+      <w:proofErr w:type="gramEnd"/>
     </w:p>
     <w:p>
       <w:pPr>
@@ -2042,6 +2427,7 @@
           <w:szCs w:val="20"/>
         </w:rPr>
       </w:pPr>
+      <w:proofErr w:type="gramStart"/>
       <w:r>
         <w:rPr>
           <w:color w:val="000000"/>
@@ -2057,7 +2443,17 @@
           <w:szCs w:val="20"/>
           <w:highlight w:val="yellow"/>
         </w:rPr>
-        <w:t xml:space="preserve"> child </w:t>
+        <w:t xml:space="preserve"> child</w:t>
+      </w:r>
+      <w:proofErr w:type="gramEnd"/>
+      <w:r>
+        <w:rPr>
+          <w:color w:val="000000"/>
+          <w:sz w:val="20"/>
+          <w:szCs w:val="20"/>
+          <w:highlight w:val="yellow"/>
+        </w:rPr>
+        <w:t xml:space="preserve"> </w:t>
       </w:r>
       <w:r>
         <w:rPr>
@@ -2091,7 +2487,17 @@
           <w:szCs w:val="20"/>
           <w:highlight w:val="cyan"/>
         </w:rPr>
-        <w:t xml:space="preserve"> endif </w:t>
+        <w:t xml:space="preserve"> </w:t>
+      </w:r>
+      <w:proofErr w:type="gramStart"/>
+      <w:r>
+        <w:rPr>
+          <w:color w:val="000000"/>
+          <w:sz w:val="20"/>
+          <w:szCs w:val="20"/>
+          <w:highlight w:val="cyan"/>
+        </w:rPr>
+        <w:t xml:space="preserve">endif </w:t>
       </w:r>
       <w:r>
         <w:rPr>
@@ -2101,6 +2507,7 @@
         </w:rPr>
         <w:t>%}</w:t>
       </w:r>
+      <w:proofErr w:type="gramEnd"/>
     </w:p>
     <w:p>
       <w:pPr>
@@ -2135,7 +2542,17 @@
           <w:szCs w:val="20"/>
           <w:highlight w:val="cyan"/>
         </w:rPr>
-        <w:t xml:space="preserve">p endfor </w:t>
+        <w:t xml:space="preserve">p </w:t>
+      </w:r>
+      <w:proofErr w:type="gramStart"/>
+      <w:r>
+        <w:rPr>
+          <w:color w:val="000000"/>
+          <w:sz w:val="20"/>
+          <w:szCs w:val="20"/>
+          <w:highlight w:val="cyan"/>
+        </w:rPr>
+        <w:t xml:space="preserve">endfor </w:t>
       </w:r>
       <w:r>
         <w:rPr>
@@ -2145,6 +2562,7 @@
         </w:rPr>
         <w:t>%}</w:t>
       </w:r>
+      <w:proofErr w:type="gramEnd"/>
     </w:p>
     <w:p>
       <w:pPr>
@@ -2188,7 +2606,27 @@
           <w:szCs w:val="20"/>
           <w:highlight w:val="cyan"/>
         </w:rPr>
-        <w:t xml:space="preserve"> if children|selectattr(“lives_with”, “equalto”, “petitioner”)|list|count &gt; 0 </w:t>
+        <w:t xml:space="preserve"> if children|</w:t>
+      </w:r>
+      <w:proofErr w:type="gramStart"/>
+      <w:r>
+        <w:rPr>
+          <w:color w:val="000000"/>
+          <w:sz w:val="20"/>
+          <w:szCs w:val="20"/>
+          <w:highlight w:val="cyan"/>
+        </w:rPr>
+        <w:t>selectattr(</w:t>
+      </w:r>
+      <w:proofErr w:type="gramEnd"/>
+      <w:r>
+        <w:rPr>
+          <w:color w:val="000000"/>
+          <w:sz w:val="20"/>
+          <w:szCs w:val="20"/>
+          <w:highlight w:val="cyan"/>
+        </w:rPr>
+        <w:t xml:space="preserve">“lives_with”, “equalto”, “petitioner”)|list|count &gt; 0 </w:t>
       </w:r>
       <w:r>
         <w:rPr>
@@ -2608,7 +3046,17 @@
           <w:szCs w:val="20"/>
           <w:highlight w:val="cyan"/>
         </w:rPr>
-        <w:t xml:space="preserve"> endif </w:t>
+        <w:t xml:space="preserve"> </w:t>
+      </w:r>
+      <w:proofErr w:type="gramStart"/>
+      <w:r>
+        <w:rPr>
+          <w:color w:val="000000"/>
+          <w:sz w:val="20"/>
+          <w:szCs w:val="20"/>
+          <w:highlight w:val="cyan"/>
+        </w:rPr>
+        <w:t xml:space="preserve">endif </w:t>
       </w:r>
       <w:r>
         <w:rPr>
@@ -2618,6 +3066,7 @@
         </w:rPr>
         <w:t>%}</w:t>
       </w:r>
+      <w:proofErr w:type="gramEnd"/>
     </w:p>
     <w:p>
       <w:pPr>
@@ -2652,7 +3101,27 @@
           <w:szCs w:val="20"/>
           <w:highlight w:val="cyan"/>
         </w:rPr>
-        <w:t xml:space="preserve">p if children|selectattr(“lives_with”, “equalto”, “respondent”)|list|count &gt; 0 </w:t>
+        <w:t>p if children|</w:t>
+      </w:r>
+      <w:proofErr w:type="gramStart"/>
+      <w:r>
+        <w:rPr>
+          <w:color w:val="000000"/>
+          <w:sz w:val="20"/>
+          <w:szCs w:val="20"/>
+          <w:highlight w:val="cyan"/>
+        </w:rPr>
+        <w:t>selectattr(</w:t>
+      </w:r>
+      <w:proofErr w:type="gramEnd"/>
+      <w:r>
+        <w:rPr>
+          <w:color w:val="000000"/>
+          <w:sz w:val="20"/>
+          <w:szCs w:val="20"/>
+          <w:highlight w:val="cyan"/>
+        </w:rPr>
+        <w:t xml:space="preserve">“lives_with”, “equalto”, “respondent”)|list|count &gt; 0 </w:t>
       </w:r>
       <w:r>
         <w:rPr>
@@ -2851,17 +3320,7 @@
           <w:szCs w:val="20"/>
           <w:highlight w:val="yellow"/>
         </w:rPr>
-        <w:t xml:space="preserve"> </w:t>
-      </w:r>
-      <w:r>
-        <w:rPr>
-          <w:color w:val="000000"/>
-          <w:sz w:val="20"/>
-          <w:szCs w:val="20"/>
-          <w:highlight w:val="yellow"/>
-        </w:rPr>
-        <w:lastRenderedPageBreak/>
-        <w:t xml:space="preserve">child </w:t>
+        <w:t xml:space="preserve"> child </w:t>
       </w:r>
       <w:r>
         <w:rPr>
@@ -3073,7 +3532,17 @@
           <w:szCs w:val="20"/>
           <w:highlight w:val="cyan"/>
         </w:rPr>
-        <w:t xml:space="preserve">p endif </w:t>
+        <w:t xml:space="preserve">p </w:t>
+      </w:r>
+      <w:proofErr w:type="gramStart"/>
+      <w:r>
+        <w:rPr>
+          <w:color w:val="000000"/>
+          <w:sz w:val="20"/>
+          <w:szCs w:val="20"/>
+          <w:highlight w:val="cyan"/>
+        </w:rPr>
+        <w:t xml:space="preserve">endif </w:t>
       </w:r>
       <w:r>
         <w:rPr>
@@ -3083,6 +3552,7 @@
         </w:rPr>
         <w:t>%}</w:t>
       </w:r>
+      <w:proofErr w:type="gramEnd"/>
     </w:p>
     <w:p>
       <w:pPr>
@@ -3117,7 +3587,27 @@
           <w:szCs w:val="20"/>
           <w:highlight w:val="cyan"/>
         </w:rPr>
-        <w:t xml:space="preserve">p if children|selectattr(“lives_with”, “equalto”, “someone_else”)|list|count &gt; 0 </w:t>
+        <w:t>p if children|</w:t>
+      </w:r>
+      <w:proofErr w:type="gramStart"/>
+      <w:r>
+        <w:rPr>
+          <w:color w:val="000000"/>
+          <w:sz w:val="20"/>
+          <w:szCs w:val="20"/>
+          <w:highlight w:val="cyan"/>
+        </w:rPr>
+        <w:t>selectattr(</w:t>
+      </w:r>
+      <w:proofErr w:type="gramEnd"/>
+      <w:r>
+        <w:rPr>
+          <w:color w:val="000000"/>
+          <w:sz w:val="20"/>
+          <w:szCs w:val="20"/>
+          <w:highlight w:val="cyan"/>
+        </w:rPr>
+        <w:t xml:space="preserve">“lives_with”, “equalto”, “someone_else”)|list|count &gt; 0 </w:t>
       </w:r>
       <w:r>
         <w:rPr>
@@ -3528,7 +4018,17 @@
           <w:szCs w:val="20"/>
           <w:highlight w:val="cyan"/>
         </w:rPr>
-        <w:t xml:space="preserve">p endif </w:t>
+        <w:t xml:space="preserve">p </w:t>
+      </w:r>
+      <w:proofErr w:type="gramStart"/>
+      <w:r>
+        <w:rPr>
+          <w:color w:val="000000"/>
+          <w:sz w:val="20"/>
+          <w:szCs w:val="20"/>
+          <w:highlight w:val="cyan"/>
+        </w:rPr>
+        <w:t xml:space="preserve">endif </w:t>
       </w:r>
       <w:r>
         <w:rPr>
@@ -3538,6 +4038,7 @@
         </w:rPr>
         <w:t>%}</w:t>
       </w:r>
+      <w:proofErr w:type="gramEnd"/>
     </w:p>
     <w:p>
       <w:pPr>
@@ -3572,7 +4073,17 @@
           <w:szCs w:val="20"/>
           <w:highlight w:val="cyan"/>
         </w:rPr>
-        <w:t xml:space="preserve">p for child in children </w:t>
+        <w:t xml:space="preserve">p for child in </w:t>
+      </w:r>
+      <w:proofErr w:type="gramStart"/>
+      <w:r>
+        <w:rPr>
+          <w:color w:val="000000"/>
+          <w:sz w:val="20"/>
+          <w:szCs w:val="20"/>
+          <w:highlight w:val="cyan"/>
+        </w:rPr>
+        <w:t xml:space="preserve">children </w:t>
       </w:r>
       <w:r>
         <w:rPr>
@@ -3582,6 +4093,7 @@
         </w:rPr>
         <w:t>%}</w:t>
       </w:r>
+      <w:proofErr w:type="gramEnd"/>
     </w:p>
     <w:p>
       <w:pPr>
@@ -4152,7 +4664,27 @@
           <w:szCs w:val="20"/>
           <w:highlight w:val="cyan"/>
         </w:rPr>
-        <w:t xml:space="preserve"> if child.physical_custody_by_order == “sole_petitioner” </w:t>
+        <w:t xml:space="preserve"> if </w:t>
+      </w:r>
+      <w:proofErr w:type="gramStart"/>
+      <w:r>
+        <w:rPr>
+          <w:color w:val="000000"/>
+          <w:sz w:val="20"/>
+          <w:szCs w:val="20"/>
+          <w:highlight w:val="cyan"/>
+        </w:rPr>
+        <w:t>child.physical</w:t>
+      </w:r>
+      <w:proofErr w:type="gramEnd"/>
+      <w:r>
+        <w:rPr>
+          <w:color w:val="000000"/>
+          <w:sz w:val="20"/>
+          <w:szCs w:val="20"/>
+          <w:highlight w:val="cyan"/>
+        </w:rPr>
+        <w:t xml:space="preserve">_custody_by_order == “sole_petitioner” </w:t>
       </w:r>
       <w:r>
         <w:rPr>
@@ -4236,7 +4768,27 @@
           <w:szCs w:val="20"/>
           <w:highlight w:val="cyan"/>
         </w:rPr>
-        <w:t xml:space="preserve"> if child.parenting_time_order == “reasonable_parenting_time</w:t>
+        <w:t xml:space="preserve"> if </w:t>
+      </w:r>
+      <w:proofErr w:type="gramStart"/>
+      <w:r>
+        <w:rPr>
+          <w:color w:val="000000"/>
+          <w:sz w:val="20"/>
+          <w:szCs w:val="20"/>
+          <w:highlight w:val="cyan"/>
+        </w:rPr>
+        <w:t>child.parenting</w:t>
+      </w:r>
+      <w:proofErr w:type="gramEnd"/>
+      <w:r>
+        <w:rPr>
+          <w:color w:val="000000"/>
+          <w:sz w:val="20"/>
+          <w:szCs w:val="20"/>
+          <w:highlight w:val="cyan"/>
+        </w:rPr>
+        <w:t>_time_order == “reasonable_parenting_time</w:t>
       </w:r>
       <w:r>
         <w:rPr>
@@ -4660,7 +5212,17 @@
           <w:szCs w:val="20"/>
           <w:highlight w:val="cyan"/>
         </w:rPr>
-        <w:t xml:space="preserve">p if not custody_parenting_time_provisions_same </w:t>
+        <w:t>p if not custody_parenting_time_provisions_</w:t>
+      </w:r>
+      <w:proofErr w:type="gramStart"/>
+      <w:r>
+        <w:rPr>
+          <w:color w:val="000000"/>
+          <w:sz w:val="20"/>
+          <w:szCs w:val="20"/>
+          <w:highlight w:val="cyan"/>
+        </w:rPr>
+        <w:t xml:space="preserve">same </w:t>
       </w:r>
       <w:r>
         <w:rPr>
@@ -4670,6 +5232,7 @@
         </w:rPr>
         <w:t>%}</w:t>
       </w:r>
+      <w:proofErr w:type="gramEnd"/>
     </w:p>
     <w:p>
       <w:pPr>
@@ -4723,7 +5286,27 @@
           <w:szCs w:val="20"/>
           <w:highlight w:val="cyan"/>
         </w:rPr>
-        <w:t xml:space="preserve"> if child.desired_parenting_time_changes == “no_change” </w:t>
+        <w:t xml:space="preserve"> if </w:t>
+      </w:r>
+      <w:proofErr w:type="gramStart"/>
+      <w:r>
+        <w:rPr>
+          <w:color w:val="000000"/>
+          <w:sz w:val="20"/>
+          <w:szCs w:val="20"/>
+          <w:highlight w:val="cyan"/>
+        </w:rPr>
+        <w:t>child.desired</w:t>
+      </w:r>
+      <w:proofErr w:type="gramEnd"/>
+      <w:r>
+        <w:rPr>
+          <w:color w:val="000000"/>
+          <w:sz w:val="20"/>
+          <w:szCs w:val="20"/>
+          <w:highlight w:val="cyan"/>
+        </w:rPr>
+        <w:t xml:space="preserve">_parenting_time_changes == “no_change” </w:t>
       </w:r>
       <w:r>
         <w:rPr>
@@ -4925,7 +5508,16 @@
           <w:sz w:val="20"/>
           <w:szCs w:val="20"/>
         </w:rPr>
-        <w:t>}} is at risk. I would like all parenting time between the Respondent and {{</w:t>
+        <w:t xml:space="preserve">}} is at risk. I would like all parenting time between the Respondent and </w:t>
+      </w:r>
+      <w:proofErr w:type="gramStart"/>
+      <w:r>
+        <w:rPr>
+          <w:color w:val="000000"/>
+          <w:sz w:val="20"/>
+          <w:szCs w:val="20"/>
+        </w:rPr>
+        <w:t>{{</w:t>
       </w:r>
       <w:r>
         <w:rPr>
@@ -4934,7 +5526,17 @@
           <w:szCs w:val="20"/>
           <w:highlight w:val="yellow"/>
         </w:rPr>
-        <w:t xml:space="preserve"> child </w:t>
+        <w:t xml:space="preserve"> child</w:t>
+      </w:r>
+      <w:proofErr w:type="gramEnd"/>
+      <w:r>
+        <w:rPr>
+          <w:color w:val="000000"/>
+          <w:sz w:val="20"/>
+          <w:szCs w:val="20"/>
+          <w:highlight w:val="yellow"/>
+        </w:rPr>
+        <w:t xml:space="preserve"> </w:t>
       </w:r>
       <w:r>
         <w:rPr>
@@ -4959,7 +5561,17 @@
           <w:szCs w:val="20"/>
           <w:highlight w:val="cyan"/>
         </w:rPr>
-        <w:t xml:space="preserve"> endif </w:t>
+        <w:t xml:space="preserve"> </w:t>
+      </w:r>
+      <w:proofErr w:type="gramStart"/>
+      <w:r>
+        <w:rPr>
+          <w:color w:val="000000"/>
+          <w:sz w:val="20"/>
+          <w:szCs w:val="20"/>
+          <w:highlight w:val="cyan"/>
+        </w:rPr>
+        <w:t xml:space="preserve">endif </w:t>
       </w:r>
       <w:r>
         <w:rPr>
@@ -4969,6 +5581,7 @@
         </w:rPr>
         <w:t>%}</w:t>
       </w:r>
+      <w:proofErr w:type="gramEnd"/>
     </w:p>
     <w:p>
       <w:pPr>
@@ -5003,7 +5616,17 @@
           <w:szCs w:val="20"/>
           <w:highlight w:val="cyan"/>
         </w:rPr>
-        <w:t xml:space="preserve">p endif </w:t>
+        <w:t xml:space="preserve">p </w:t>
+      </w:r>
+      <w:proofErr w:type="gramStart"/>
+      <w:r>
+        <w:rPr>
+          <w:color w:val="000000"/>
+          <w:sz w:val="20"/>
+          <w:szCs w:val="20"/>
+          <w:highlight w:val="cyan"/>
+        </w:rPr>
+        <w:t xml:space="preserve">endif </w:t>
       </w:r>
       <w:r>
         <w:rPr>
@@ -5013,6 +5636,7 @@
         </w:rPr>
         <w:t>%}</w:t>
       </w:r>
+      <w:proofErr w:type="gramEnd"/>
       <w:r>
         <w:rPr>
           <w:color w:val="000000"/>
@@ -5055,7 +5679,17 @@
           <w:szCs w:val="20"/>
           <w:highlight w:val="cyan"/>
         </w:rPr>
-        <w:t>p end</w:t>
+        <w:t xml:space="preserve">p </w:t>
+      </w:r>
+      <w:proofErr w:type="gramStart"/>
+      <w:r>
+        <w:rPr>
+          <w:color w:val="000000"/>
+          <w:sz w:val="20"/>
+          <w:szCs w:val="20"/>
+          <w:highlight w:val="cyan"/>
+        </w:rPr>
+        <w:t>end</w:t>
       </w:r>
       <w:r>
         <w:rPr>
@@ -5083,6 +5717,7 @@
         </w:rPr>
         <w:t>%}</w:t>
       </w:r>
+      <w:proofErr w:type="gramEnd"/>
     </w:p>
     <w:p>
       <w:pPr>
@@ -5117,7 +5752,17 @@
           <w:szCs w:val="20"/>
           <w:highlight w:val="cyan"/>
         </w:rPr>
-        <w:t xml:space="preserve">p if custody_parenting_time_provisions_same </w:t>
+        <w:t>p if custody_parenting_time_provisions_</w:t>
+      </w:r>
+      <w:proofErr w:type="gramStart"/>
+      <w:r>
+        <w:rPr>
+          <w:color w:val="000000"/>
+          <w:sz w:val="20"/>
+          <w:szCs w:val="20"/>
+          <w:highlight w:val="cyan"/>
+        </w:rPr>
+        <w:t xml:space="preserve">same </w:t>
       </w:r>
       <w:r>
         <w:rPr>
@@ -5127,6 +5772,7 @@
         </w:rPr>
         <w:t>%}</w:t>
       </w:r>
+      <w:proofErr w:type="gramEnd"/>
     </w:p>
     <w:p>
       <w:pPr>
@@ -5182,13 +5828,23 @@
         </w:rPr>
         <w:t xml:space="preserve"> if desired_parenting_time_changes == “no_change” </w:t>
       </w:r>
-      <w:r>
-        <w:rPr>
-          <w:color w:val="000000"/>
-          <w:sz w:val="20"/>
-          <w:szCs w:val="20"/>
-        </w:rPr>
-        <w:t>%}I do not want to change the current custody and parenting time arrangements for our minor children{%</w:t>
+      <w:proofErr w:type="gramStart"/>
+      <w:r>
+        <w:rPr>
+          <w:color w:val="000000"/>
+          <w:sz w:val="20"/>
+          <w:szCs w:val="20"/>
+        </w:rPr>
+        <w:t>%}I</w:t>
+      </w:r>
+      <w:proofErr w:type="gramEnd"/>
+      <w:r>
+        <w:rPr>
+          <w:color w:val="000000"/>
+          <w:sz w:val="20"/>
+          <w:szCs w:val="20"/>
+        </w:rPr>
+        <w:t xml:space="preserve"> do not want to change the current custody and parenting time arrangements for our minor children{%</w:t>
       </w:r>
       <w:r>
         <w:rPr>
@@ -5315,32 +5971,79 @@
           <w:szCs w:val="20"/>
           <w:highlight w:val="cyan"/>
         </w:rPr>
-        <w:t xml:space="preserve">elif desired_parenting_time_changes == “suspend_respondent_time” </w:t>
-      </w:r>
-      <w:r>
-        <w:rPr>
-          <w:color w:val="000000"/>
-          <w:sz w:val="20"/>
-          <w:szCs w:val="20"/>
-        </w:rPr>
-        <w:t>%}I think that the safety of our minor children is at risk. I would like all parenting time between the Respondent and our minor children suspended{%</w:t>
-      </w:r>
-      <w:r>
-        <w:rPr>
-          <w:color w:val="000000"/>
-          <w:sz w:val="20"/>
-          <w:szCs w:val="20"/>
-          <w:highlight w:val="cyan"/>
-        </w:rPr>
-        <w:t xml:space="preserve"> endif </w:t>
-      </w:r>
-      <w:r>
-        <w:rPr>
-          <w:color w:val="000000"/>
-          <w:sz w:val="20"/>
-          <w:szCs w:val="20"/>
-        </w:rPr>
-        <w:t>%}.</w:t>
+        <w:t xml:space="preserve">elif </w:t>
+      </w:r>
+      <w:r>
+        <w:rPr>
+          <w:color w:val="000000"/>
+          <w:sz w:val="20"/>
+          <w:szCs w:val="20"/>
+          <w:highlight w:val="cyan"/>
+        </w:rPr>
+        <w:lastRenderedPageBreak/>
+        <w:t xml:space="preserve">desired_parenting_time_changes == “suspend_respondent_time” </w:t>
+      </w:r>
+      <w:r>
+        <w:rPr>
+          <w:color w:val="000000"/>
+          <w:sz w:val="20"/>
+          <w:szCs w:val="20"/>
+        </w:rPr>
+        <w:t xml:space="preserve">%}I think that the safety of our minor children is at risk. I would like all parenting time between the Respondent and our minor children </w:t>
+      </w:r>
+      <w:proofErr w:type="gramStart"/>
+      <w:r>
+        <w:rPr>
+          <w:color w:val="000000"/>
+          <w:sz w:val="20"/>
+          <w:szCs w:val="20"/>
+        </w:rPr>
+        <w:t>suspended{</w:t>
+      </w:r>
+      <w:proofErr w:type="gramEnd"/>
+      <w:r>
+        <w:rPr>
+          <w:color w:val="000000"/>
+          <w:sz w:val="20"/>
+          <w:szCs w:val="20"/>
+        </w:rPr>
+        <w:t>%</w:t>
+      </w:r>
+      <w:r>
+        <w:rPr>
+          <w:color w:val="000000"/>
+          <w:sz w:val="20"/>
+          <w:szCs w:val="20"/>
+          <w:highlight w:val="cyan"/>
+        </w:rPr>
+        <w:t xml:space="preserve"> </w:t>
+      </w:r>
+      <w:proofErr w:type="gramStart"/>
+      <w:r>
+        <w:rPr>
+          <w:color w:val="000000"/>
+          <w:sz w:val="20"/>
+          <w:szCs w:val="20"/>
+          <w:highlight w:val="cyan"/>
+        </w:rPr>
+        <w:t xml:space="preserve">endif </w:t>
+      </w:r>
+      <w:r>
+        <w:rPr>
+          <w:color w:val="000000"/>
+          <w:sz w:val="20"/>
+          <w:szCs w:val="20"/>
+        </w:rPr>
+        <w:t>%}</w:t>
+      </w:r>
+      <w:proofErr w:type="gramEnd"/>
+      <w:r>
+        <w:rPr>
+          <w:color w:val="000000"/>
+          <w:sz w:val="20"/>
+          <w:szCs w:val="20"/>
+        </w:rPr>
+        <w:t>.</w:t>
       </w:r>
     </w:p>
     <w:p>
@@ -5367,7 +6070,6 @@
           <w:sz w:val="20"/>
           <w:szCs w:val="20"/>
         </w:rPr>
-        <w:lastRenderedPageBreak/>
         <w:t>{%</w:t>
       </w:r>
       <w:r>
@@ -5377,7 +6079,17 @@
           <w:szCs w:val="20"/>
           <w:highlight w:val="cyan"/>
         </w:rPr>
-        <w:t xml:space="preserve">p endif </w:t>
+        <w:t xml:space="preserve">p </w:t>
+      </w:r>
+      <w:proofErr w:type="gramStart"/>
+      <w:r>
+        <w:rPr>
+          <w:color w:val="000000"/>
+          <w:sz w:val="20"/>
+          <w:szCs w:val="20"/>
+          <w:highlight w:val="cyan"/>
+        </w:rPr>
+        <w:t xml:space="preserve">endif </w:t>
       </w:r>
       <w:r>
         <w:rPr>
@@ -5387,6 +6099,7 @@
         </w:rPr>
         <w:t>%}</w:t>
       </w:r>
+      <w:proofErr w:type="gramEnd"/>
     </w:p>
     <w:p>
       <w:pPr>
@@ -5421,7 +6134,17 @@
           <w:szCs w:val="20"/>
           <w:highlight w:val="cyan"/>
         </w:rPr>
-        <w:t xml:space="preserve">p endif </w:t>
+        <w:t xml:space="preserve">p </w:t>
+      </w:r>
+      <w:proofErr w:type="gramStart"/>
+      <w:r>
+        <w:rPr>
+          <w:color w:val="000000"/>
+          <w:sz w:val="20"/>
+          <w:szCs w:val="20"/>
+          <w:highlight w:val="cyan"/>
+        </w:rPr>
+        <w:t xml:space="preserve">endif </w:t>
       </w:r>
       <w:r>
         <w:rPr>
@@ -5431,6 +6154,7 @@
         </w:rPr>
         <w:t>%}</w:t>
       </w:r>
+      <w:proofErr w:type="gramEnd"/>
     </w:p>
     <w:p>
       <w:pPr>
@@ -6161,6 +6885,7 @@
         </w:rPr>
         <w:t xml:space="preserve">p </w:t>
       </w:r>
+      <w:proofErr w:type="gramStart"/>
       <w:r>
         <w:rPr>
           <w:color w:val="000000"/>
@@ -6187,6 +6912,7 @@
         </w:rPr>
         <w:t>%}</w:t>
       </w:r>
+      <w:proofErr w:type="gramEnd"/>
     </w:p>
     <w:p>
       <w:pPr>
@@ -6221,7 +6947,17 @@
           <w:szCs w:val="20"/>
           <w:highlight w:val="cyan"/>
         </w:rPr>
-        <w:t xml:space="preserve">p for incident in incidents </w:t>
+        <w:t xml:space="preserve">p for incident in </w:t>
+      </w:r>
+      <w:proofErr w:type="gramStart"/>
+      <w:r>
+        <w:rPr>
+          <w:color w:val="000000"/>
+          <w:sz w:val="20"/>
+          <w:szCs w:val="20"/>
+          <w:highlight w:val="cyan"/>
+        </w:rPr>
+        <w:t xml:space="preserve">incidents </w:t>
       </w:r>
       <w:r>
         <w:rPr>
@@ -6231,6 +6967,7 @@
         </w:rPr>
         <w:t>%}</w:t>
       </w:r>
+      <w:proofErr w:type="gramEnd"/>
     </w:p>
     <w:p>
       <w:pPr>
@@ -6250,6 +6987,7 @@
           <w:szCs w:val="20"/>
         </w:rPr>
       </w:pPr>
+      <w:proofErr w:type="gramStart"/>
       <w:r>
         <w:rPr>
           <w:color w:val="000000"/>
@@ -6265,7 +7003,17 @@
           <w:szCs w:val="20"/>
           <w:highlight w:val="yellow"/>
         </w:rPr>
-        <w:t xml:space="preserve"> alpha(loop.index0, case=’lower’) </w:t>
+        <w:t xml:space="preserve"> alpha</w:t>
+      </w:r>
+      <w:proofErr w:type="gramEnd"/>
+      <w:r>
+        <w:rPr>
+          <w:color w:val="000000"/>
+          <w:sz w:val="20"/>
+          <w:szCs w:val="20"/>
+          <w:highlight w:val="yellow"/>
+        </w:rPr>
+        <w:t xml:space="preserve">(loop.index0, case=’lower’) </w:t>
       </w:r>
       <w:r>
         <w:rPr>
@@ -6282,7 +7030,17 @@
           <w:szCs w:val="20"/>
           <w:highlight w:val="cyan"/>
         </w:rPr>
-        <w:t xml:space="preserve"> if loop.index0 &lt; 1 </w:t>
+        <w:t xml:space="preserve"> if loop.index0 &lt; </w:t>
+      </w:r>
+      <w:proofErr w:type="gramStart"/>
+      <w:r>
+        <w:rPr>
+          <w:color w:val="000000"/>
+          <w:sz w:val="20"/>
+          <w:szCs w:val="20"/>
+          <w:highlight w:val="cyan"/>
+        </w:rPr>
+        <w:t xml:space="preserve">1 </w:t>
       </w:r>
       <w:r>
         <w:rPr>
@@ -6292,6 +7050,7 @@
         </w:rPr>
         <w:t>%}</w:t>
       </w:r>
+      <w:proofErr w:type="gramEnd"/>
       <w:r>
         <w:rPr>
           <w:color w:val="000000"/>
@@ -6500,6 +7259,7 @@
         </w:rPr>
         <w:t xml:space="preserve">At that time, </w:t>
       </w:r>
+      <w:proofErr w:type="gramStart"/>
       <w:r>
         <w:rPr>
           <w:color w:val="000000"/>
@@ -6515,7 +7275,17 @@
           <w:szCs w:val="20"/>
           <w:highlight w:val="yellow"/>
         </w:rPr>
-        <w:t xml:space="preserve"> other_parties[0].name </w:t>
+        <w:t xml:space="preserve"> other</w:t>
+      </w:r>
+      <w:proofErr w:type="gramEnd"/>
+      <w:r>
+        <w:rPr>
+          <w:color w:val="000000"/>
+          <w:sz w:val="20"/>
+          <w:szCs w:val="20"/>
+          <w:highlight w:val="yellow"/>
+        </w:rPr>
+        <w:t xml:space="preserve">_parties[0].name </w:t>
       </w:r>
       <w:r>
         <w:rPr>
@@ -6609,7 +7379,37 @@
           <w:szCs w:val="20"/>
           <w:highlight w:val="cyan"/>
         </w:rPr>
-        <w:t xml:space="preserve"> if incident.emotional_effect </w:t>
+        <w:t xml:space="preserve"> if </w:t>
+      </w:r>
+      <w:proofErr w:type="gramStart"/>
+      <w:r>
+        <w:rPr>
+          <w:color w:val="000000"/>
+          <w:sz w:val="20"/>
+          <w:szCs w:val="20"/>
+          <w:highlight w:val="cyan"/>
+        </w:rPr>
+        <w:t>incident.emotional</w:t>
+      </w:r>
+      <w:proofErr w:type="gramEnd"/>
+      <w:r>
+        <w:rPr>
+          <w:color w:val="000000"/>
+          <w:sz w:val="20"/>
+          <w:szCs w:val="20"/>
+          <w:highlight w:val="cyan"/>
+        </w:rPr>
+        <w:t>_</w:t>
+      </w:r>
+      <w:proofErr w:type="gramStart"/>
+      <w:r>
+        <w:rPr>
+          <w:color w:val="000000"/>
+          <w:sz w:val="20"/>
+          <w:szCs w:val="20"/>
+          <w:highlight w:val="cyan"/>
+        </w:rPr>
+        <w:t xml:space="preserve">effect </w:t>
       </w:r>
       <w:r>
         <w:rPr>
@@ -6619,6 +7419,7 @@
         </w:rPr>
         <w:t>%}</w:t>
       </w:r>
+      <w:proofErr w:type="gramEnd"/>
     </w:p>
     <w:p>
       <w:pPr>
@@ -6644,7 +7445,16 @@
           <w:sz w:val="20"/>
           <w:szCs w:val="20"/>
         </w:rPr>
-        <w:t>Because of this incident I felt {{</w:t>
+        <w:t xml:space="preserve">Because of this incident I felt </w:t>
+      </w:r>
+      <w:proofErr w:type="gramStart"/>
+      <w:r>
+        <w:rPr>
+          <w:color w:val="000000"/>
+          <w:sz w:val="20"/>
+          <w:szCs w:val="20"/>
+        </w:rPr>
+        <w:t>{{</w:t>
       </w:r>
       <w:r>
         <w:rPr>
@@ -6653,7 +7463,17 @@
           <w:szCs w:val="20"/>
           <w:highlight w:val="yellow"/>
         </w:rPr>
-        <w:t xml:space="preserve"> incident.emotional_effect </w:t>
+        <w:t xml:space="preserve"> incident</w:t>
+      </w:r>
+      <w:proofErr w:type="gramEnd"/>
+      <w:r>
+        <w:rPr>
+          <w:color w:val="000000"/>
+          <w:sz w:val="20"/>
+          <w:szCs w:val="20"/>
+          <w:highlight w:val="yellow"/>
+        </w:rPr>
+        <w:t xml:space="preserve">.emotional_effect </w:t>
       </w:r>
       <w:r>
         <w:rPr>
@@ -6706,7 +7526,17 @@
           <w:szCs w:val="20"/>
           <w:highlight w:val="cyan"/>
         </w:rPr>
-        <w:t xml:space="preserve"> endif </w:t>
+        <w:t xml:space="preserve"> </w:t>
+      </w:r>
+      <w:proofErr w:type="gramStart"/>
+      <w:r>
+        <w:rPr>
+          <w:color w:val="000000"/>
+          <w:sz w:val="20"/>
+          <w:szCs w:val="20"/>
+          <w:highlight w:val="cyan"/>
+        </w:rPr>
+        <w:t xml:space="preserve">endif </w:t>
       </w:r>
       <w:r>
         <w:rPr>
@@ -6716,6 +7546,7 @@
         </w:rPr>
         <w:t>%}</w:t>
       </w:r>
+      <w:proofErr w:type="gramEnd"/>
     </w:p>
     <w:p>
       <w:pPr>
@@ -6759,7 +7590,37 @@
           <w:szCs w:val="20"/>
           <w:highlight w:val="cyan"/>
         </w:rPr>
-        <w:t xml:space="preserve"> if incident.physical_injury </w:t>
+        <w:t xml:space="preserve"> if </w:t>
+      </w:r>
+      <w:proofErr w:type="gramStart"/>
+      <w:r>
+        <w:rPr>
+          <w:color w:val="000000"/>
+          <w:sz w:val="20"/>
+          <w:szCs w:val="20"/>
+          <w:highlight w:val="cyan"/>
+        </w:rPr>
+        <w:t>incident.physical</w:t>
+      </w:r>
+      <w:proofErr w:type="gramEnd"/>
+      <w:r>
+        <w:rPr>
+          <w:color w:val="000000"/>
+          <w:sz w:val="20"/>
+          <w:szCs w:val="20"/>
+          <w:highlight w:val="cyan"/>
+        </w:rPr>
+        <w:t>_</w:t>
+      </w:r>
+      <w:proofErr w:type="gramStart"/>
+      <w:r>
+        <w:rPr>
+          <w:color w:val="000000"/>
+          <w:sz w:val="20"/>
+          <w:szCs w:val="20"/>
+          <w:highlight w:val="cyan"/>
+        </w:rPr>
+        <w:t xml:space="preserve">injury </w:t>
       </w:r>
       <w:r>
         <w:rPr>
@@ -6769,6 +7630,7 @@
         </w:rPr>
         <w:t>%}</w:t>
       </w:r>
+      <w:proofErr w:type="gramEnd"/>
     </w:p>
     <w:p>
       <w:pPr>
@@ -6794,7 +7656,16 @@
           <w:sz w:val="20"/>
           <w:szCs w:val="20"/>
         </w:rPr>
-        <w:t>As a result, I was physically injured: {{</w:t>
+        <w:t xml:space="preserve">As a result, I was physically injured: </w:t>
+      </w:r>
+      <w:proofErr w:type="gramStart"/>
+      <w:r>
+        <w:rPr>
+          <w:color w:val="000000"/>
+          <w:sz w:val="20"/>
+          <w:szCs w:val="20"/>
+        </w:rPr>
+        <w:t>{{</w:t>
       </w:r>
       <w:r>
         <w:rPr>
@@ -6803,7 +7674,17 @@
           <w:szCs w:val="20"/>
           <w:highlight w:val="yellow"/>
         </w:rPr>
-        <w:t xml:space="preserve"> incident.physical_injury </w:t>
+        <w:t xml:space="preserve"> incident</w:t>
+      </w:r>
+      <w:proofErr w:type="gramEnd"/>
+      <w:r>
+        <w:rPr>
+          <w:color w:val="000000"/>
+          <w:sz w:val="20"/>
+          <w:szCs w:val="20"/>
+          <w:highlight w:val="yellow"/>
+        </w:rPr>
+        <w:t xml:space="preserve">.physical_injury </w:t>
       </w:r>
       <w:r>
         <w:rPr>
@@ -6856,7 +7737,17 @@
           <w:szCs w:val="20"/>
           <w:highlight w:val="cyan"/>
         </w:rPr>
-        <w:t xml:space="preserve"> endif </w:t>
+        <w:t xml:space="preserve"> </w:t>
+      </w:r>
+      <w:proofErr w:type="gramStart"/>
+      <w:r>
+        <w:rPr>
+          <w:color w:val="000000"/>
+          <w:sz w:val="20"/>
+          <w:szCs w:val="20"/>
+          <w:highlight w:val="cyan"/>
+        </w:rPr>
+        <w:t xml:space="preserve">endif </w:t>
       </w:r>
       <w:r>
         <w:rPr>
@@ -6866,6 +7757,7 @@
         </w:rPr>
         <w:t>%}</w:t>
       </w:r>
+      <w:proofErr w:type="gramEnd"/>
     </w:p>
     <w:p>
       <w:pPr>
@@ -6909,7 +7801,37 @@
           <w:szCs w:val="20"/>
           <w:highlight w:val="cyan"/>
         </w:rPr>
-        <w:t xml:space="preserve"> if incident.police_actions </w:t>
+        <w:t xml:space="preserve"> if </w:t>
+      </w:r>
+      <w:proofErr w:type="gramStart"/>
+      <w:r>
+        <w:rPr>
+          <w:color w:val="000000"/>
+          <w:sz w:val="20"/>
+          <w:szCs w:val="20"/>
+          <w:highlight w:val="cyan"/>
+        </w:rPr>
+        <w:t>incident.police</w:t>
+      </w:r>
+      <w:proofErr w:type="gramEnd"/>
+      <w:r>
+        <w:rPr>
+          <w:color w:val="000000"/>
+          <w:sz w:val="20"/>
+          <w:szCs w:val="20"/>
+          <w:highlight w:val="cyan"/>
+        </w:rPr>
+        <w:t>_</w:t>
+      </w:r>
+      <w:proofErr w:type="gramStart"/>
+      <w:r>
+        <w:rPr>
+          <w:color w:val="000000"/>
+          <w:sz w:val="20"/>
+          <w:szCs w:val="20"/>
+          <w:highlight w:val="cyan"/>
+        </w:rPr>
+        <w:t xml:space="preserve">actions </w:t>
       </w:r>
       <w:r>
         <w:rPr>
@@ -6919,6 +7841,7 @@
         </w:rPr>
         <w:t>%}</w:t>
       </w:r>
+      <w:proofErr w:type="gramEnd"/>
     </w:p>
     <w:p>
       <w:pPr>
@@ -6952,7 +7875,16 @@
           <w:sz w:val="20"/>
           <w:szCs w:val="20"/>
         </w:rPr>
-        <w:t xml:space="preserve"> {{</w:t>
+        <w:t xml:space="preserve"> </w:t>
+      </w:r>
+      <w:proofErr w:type="gramStart"/>
+      <w:r>
+        <w:rPr>
+          <w:color w:val="000000"/>
+          <w:sz w:val="20"/>
+          <w:szCs w:val="20"/>
+        </w:rPr>
+        <w:t>{{</w:t>
       </w:r>
       <w:r>
         <w:rPr>
@@ -6961,7 +7893,17 @@
           <w:szCs w:val="20"/>
           <w:highlight w:val="yellow"/>
         </w:rPr>
-        <w:t xml:space="preserve"> incident.police_actions </w:t>
+        <w:t xml:space="preserve"> incident</w:t>
+      </w:r>
+      <w:proofErr w:type="gramEnd"/>
+      <w:r>
+        <w:rPr>
+          <w:color w:val="000000"/>
+          <w:sz w:val="20"/>
+          <w:szCs w:val="20"/>
+          <w:highlight w:val="yellow"/>
+        </w:rPr>
+        <w:t xml:space="preserve">.police_actions </w:t>
       </w:r>
       <w:r>
         <w:rPr>
@@ -7022,7 +7964,17 @@
           <w:szCs w:val="20"/>
           <w:highlight w:val="cyan"/>
         </w:rPr>
-        <w:t xml:space="preserve"> endif </w:t>
+        <w:t xml:space="preserve"> </w:t>
+      </w:r>
+      <w:proofErr w:type="gramStart"/>
+      <w:r>
+        <w:rPr>
+          <w:color w:val="000000"/>
+          <w:sz w:val="20"/>
+          <w:szCs w:val="20"/>
+          <w:highlight w:val="cyan"/>
+        </w:rPr>
+        <w:t xml:space="preserve">endif </w:t>
       </w:r>
       <w:r>
         <w:rPr>
@@ -7032,6 +7984,7 @@
         </w:rPr>
         <w:t>%}</w:t>
       </w:r>
+      <w:proofErr w:type="gramEnd"/>
     </w:p>
     <w:p>
       <w:pPr>
@@ -7093,7 +8046,17 @@
           <w:szCs w:val="20"/>
           <w:highlight w:val="cyan"/>
         </w:rPr>
-        <w:t xml:space="preserve">p endfor </w:t>
+        <w:t xml:space="preserve">p </w:t>
+      </w:r>
+      <w:proofErr w:type="gramStart"/>
+      <w:r>
+        <w:rPr>
+          <w:color w:val="000000"/>
+          <w:sz w:val="20"/>
+          <w:szCs w:val="20"/>
+          <w:highlight w:val="cyan"/>
+        </w:rPr>
+        <w:t xml:space="preserve">endfor </w:t>
       </w:r>
       <w:r>
         <w:rPr>
@@ -7103,6 +8066,7 @@
         </w:rPr>
         <w:t>%}</w:t>
       </w:r>
+      <w:proofErr w:type="gramEnd"/>
     </w:p>
     <w:p>
       <w:pPr>
@@ -7137,7 +8101,17 @@
           <w:szCs w:val="20"/>
           <w:highlight w:val="cyan"/>
         </w:rPr>
-        <w:t xml:space="preserve">p if other_details </w:t>
+        <w:t>p if other_</w:t>
+      </w:r>
+      <w:proofErr w:type="gramStart"/>
+      <w:r>
+        <w:rPr>
+          <w:color w:val="000000"/>
+          <w:sz w:val="20"/>
+          <w:szCs w:val="20"/>
+          <w:highlight w:val="cyan"/>
+        </w:rPr>
+        <w:t xml:space="preserve">details </w:t>
       </w:r>
       <w:r>
         <w:rPr>
@@ -7147,6 +8121,7 @@
         </w:rPr>
         <w:t>%}</w:t>
       </w:r>
+      <w:proofErr w:type="gramEnd"/>
     </w:p>
     <w:p>
       <w:pPr>
@@ -7166,6 +8141,7 @@
           <w:szCs w:val="20"/>
         </w:rPr>
       </w:pPr>
+      <w:proofErr w:type="gramStart"/>
       <w:r>
         <w:rPr>
           <w:color w:val="000000"/>
@@ -7181,16 +8157,9 @@
           <w:szCs w:val="20"/>
           <w:highlight w:val="yellow"/>
         </w:rPr>
-        <w:t xml:space="preserve"> alpha(incidents | length, case=’lower’) </w:t>
-      </w:r>
-      <w:r>
-        <w:rPr>
-          <w:color w:val="000000"/>
-          <w:sz w:val="20"/>
-          <w:szCs w:val="20"/>
-        </w:rPr>
-        <w:t>}}. I would also like the court to know: {{</w:t>
-      </w:r>
+        <w:t xml:space="preserve"> alpha</w:t>
+      </w:r>
+      <w:proofErr w:type="gramEnd"/>
       <w:r>
         <w:rPr>
           <w:color w:val="000000"/>
@@ -7198,7 +8167,43 @@
           <w:szCs w:val="20"/>
           <w:highlight w:val="yellow"/>
         </w:rPr>
-        <w:t xml:space="preserve"> other_details </w:t>
+        <w:t xml:space="preserve">(incidents | length, case=’lower’) </w:t>
+      </w:r>
+      <w:r>
+        <w:rPr>
+          <w:color w:val="000000"/>
+          <w:sz w:val="20"/>
+          <w:szCs w:val="20"/>
+        </w:rPr>
+        <w:t xml:space="preserve">}}. I would also like the court to know: </w:t>
+      </w:r>
+      <w:proofErr w:type="gramStart"/>
+      <w:r>
+        <w:rPr>
+          <w:color w:val="000000"/>
+          <w:sz w:val="20"/>
+          <w:szCs w:val="20"/>
+        </w:rPr>
+        <w:t>{{</w:t>
+      </w:r>
+      <w:r>
+        <w:rPr>
+          <w:color w:val="000000"/>
+          <w:sz w:val="20"/>
+          <w:szCs w:val="20"/>
+          <w:highlight w:val="yellow"/>
+        </w:rPr>
+        <w:t xml:space="preserve"> other</w:t>
+      </w:r>
+      <w:proofErr w:type="gramEnd"/>
+      <w:r>
+        <w:rPr>
+          <w:color w:val="000000"/>
+          <w:sz w:val="20"/>
+          <w:szCs w:val="20"/>
+          <w:highlight w:val="yellow"/>
+        </w:rPr>
+        <w:t xml:space="preserve">_details </w:t>
       </w:r>
       <w:r>
         <w:rPr>
@@ -7242,7 +8247,17 @@
           <w:szCs w:val="20"/>
           <w:highlight w:val="cyan"/>
         </w:rPr>
-        <w:t xml:space="preserve">p endif </w:t>
+        <w:t xml:space="preserve">p </w:t>
+      </w:r>
+      <w:proofErr w:type="gramStart"/>
+      <w:r>
+        <w:rPr>
+          <w:color w:val="000000"/>
+          <w:sz w:val="20"/>
+          <w:szCs w:val="20"/>
+          <w:highlight w:val="cyan"/>
+        </w:rPr>
+        <w:t xml:space="preserve">endif </w:t>
       </w:r>
       <w:r>
         <w:rPr>
@@ -7252,6 +8267,7 @@
         </w:rPr>
         <w:t>%}</w:t>
       </w:r>
+      <w:proofErr w:type="gramEnd"/>
     </w:p>
     <w:sectPr>
       <w:footerReference w:type="default" r:id="rId6"/>
@@ -7923,7 +8939,6 @@
   <w:style w:type="character" w:default="1" w:styleId="DefaultParagraphFont">
     <w:name w:val="Default Paragraph Font"/>
     <w:uiPriority w:val="1"/>
-    <w:semiHidden/>
     <w:unhideWhenUsed/>
   </w:style>
   <w:style w:type="table" w:default="1" w:styleId="TableNormal">
@@ -8104,6 +9119,36 @@
     <w:link w:val="Footer"/>
     <w:uiPriority w:val="99"/>
     <w:rsid w:val="0009370B"/>
+  </w:style>
+  <w:style w:type="paragraph" w:styleId="HTMLPreformatted">
+    <w:name w:val="HTML Preformatted"/>
+    <w:basedOn w:val="Normal"/>
+    <w:link w:val="HTMLPreformattedChar"/>
+    <w:uiPriority w:val="99"/>
+    <w:semiHidden/>
+    <w:unhideWhenUsed/>
+    <w:rsid w:val="00145843"/>
+    <w:pPr>
+      <w:spacing w:line="240" w:lineRule="auto"/>
+    </w:pPr>
+    <w:rPr>
+      <w:rFonts w:ascii="Consolas" w:hAnsi="Consolas"/>
+      <w:sz w:val="20"/>
+      <w:szCs w:val="20"/>
+    </w:rPr>
+  </w:style>
+  <w:style w:type="character" w:customStyle="1" w:styleId="HTMLPreformattedChar">
+    <w:name w:val="HTML Preformatted Char"/>
+    <w:basedOn w:val="DefaultParagraphFont"/>
+    <w:link w:val="HTMLPreformatted"/>
+    <w:uiPriority w:val="99"/>
+    <w:semiHidden/>
+    <w:rsid w:val="00145843"/>
+    <w:rPr>
+      <w:rFonts w:ascii="Consolas" w:hAnsi="Consolas"/>
+      <w:sz w:val="20"/>
+      <w:szCs w:val="20"/>
+    </w:rPr>
   </w:style>
 </w:styles>
 </file>

</xml_diff>

<commit_message>
Fix logic issue with displaying relationship info in template
</commit_message>
<xml_diff>
--- a/docassemble/MLHPPOAndProposedOrder/data/templates/cc_375_statement_of_facts.docx
+++ b/docassemble/MLHPPOAndProposedOrder/data/templates/cc_375_statement_of_facts.docx
@@ -351,27 +351,7 @@
           <w:szCs w:val="20"/>
           <w:highlight w:val="cyan"/>
         </w:rPr>
-        <w:t xml:space="preserve">p if </w:t>
-      </w:r>
-      <w:proofErr w:type="spellStart"/>
-      <w:r>
-        <w:rPr>
-          <w:color w:val="000000"/>
-          <w:sz w:val="20"/>
-          <w:szCs w:val="20"/>
-          <w:highlight w:val="cyan"/>
-        </w:rPr>
-        <w:t>county_choice</w:t>
-      </w:r>
-      <w:proofErr w:type="spellEnd"/>
-      <w:r>
-        <w:rPr>
-          <w:color w:val="000000"/>
-          <w:sz w:val="20"/>
-          <w:szCs w:val="20"/>
-          <w:highlight w:val="cyan"/>
-        </w:rPr>
-        <w:t xml:space="preserve"> == “Oakland” </w:t>
+        <w:t xml:space="preserve">p if county_choice == “Oakland” </w:t>
       </w:r>
       <w:r>
         <w:rPr>
@@ -406,54 +386,16 @@
           <w:sz w:val="20"/>
           <w:szCs w:val="20"/>
         </w:rPr>
-        <w:t xml:space="preserve">Petitioner </w:t>
-      </w:r>
-      <w:proofErr w:type="gramStart"/>
-      <w:r>
-        <w:rPr>
-          <w:color w:val="000000"/>
-          <w:sz w:val="20"/>
-          <w:szCs w:val="20"/>
-        </w:rPr>
-        <w:t>alias: {</w:t>
-      </w:r>
-      <w:proofErr w:type="gramEnd"/>
-      <w:r>
-        <w:rPr>
-          <w:color w:val="000000"/>
-          <w:sz w:val="20"/>
-          <w:szCs w:val="20"/>
-        </w:rPr>
-        <w:t>%</w:t>
-      </w:r>
-      <w:r>
-        <w:rPr>
-          <w:color w:val="000000"/>
-          <w:sz w:val="20"/>
-          <w:szCs w:val="20"/>
-          <w:highlight w:val="cyan"/>
-        </w:rPr>
-        <w:t xml:space="preserve"> if user_</w:t>
-      </w:r>
-      <w:proofErr w:type="gramStart"/>
-      <w:r>
-        <w:rPr>
-          <w:color w:val="000000"/>
-          <w:sz w:val="20"/>
-          <w:szCs w:val="20"/>
-          <w:highlight w:val="cyan"/>
-        </w:rPr>
-        <w:t>alias.there</w:t>
-      </w:r>
-      <w:proofErr w:type="gramEnd"/>
-      <w:r>
-        <w:rPr>
-          <w:color w:val="000000"/>
-          <w:sz w:val="20"/>
-          <w:szCs w:val="20"/>
-          <w:highlight w:val="cyan"/>
-        </w:rPr>
-        <w:t xml:space="preserve">_are_any </w:t>
+        <w:t>Petitioner alias: {%</w:t>
+      </w:r>
+      <w:r>
+        <w:rPr>
+          <w:color w:val="000000"/>
+          <w:sz w:val="20"/>
+          <w:szCs w:val="20"/>
+          <w:highlight w:val="cyan"/>
+        </w:rPr>
+        <w:t xml:space="preserve"> if user_alias.there_are_any </w:t>
       </w:r>
       <w:r>
         <w:rPr>
@@ -558,54 +500,16 @@
           <w:sz w:val="20"/>
           <w:szCs w:val="20"/>
         </w:rPr>
-        <w:t xml:space="preserve">Respondent </w:t>
-      </w:r>
-      <w:proofErr w:type="gramStart"/>
-      <w:r>
-        <w:rPr>
-          <w:color w:val="000000"/>
-          <w:sz w:val="20"/>
-          <w:szCs w:val="20"/>
-        </w:rPr>
-        <w:t>alias: {</w:t>
-      </w:r>
-      <w:proofErr w:type="gramEnd"/>
-      <w:r>
-        <w:rPr>
-          <w:color w:val="000000"/>
-          <w:sz w:val="20"/>
-          <w:szCs w:val="20"/>
-        </w:rPr>
-        <w:t>%</w:t>
-      </w:r>
-      <w:r>
-        <w:rPr>
-          <w:color w:val="000000"/>
-          <w:sz w:val="20"/>
-          <w:szCs w:val="20"/>
-          <w:highlight w:val="cyan"/>
-        </w:rPr>
-        <w:t xml:space="preserve"> if other_party_</w:t>
-      </w:r>
-      <w:proofErr w:type="gramStart"/>
-      <w:r>
-        <w:rPr>
-          <w:color w:val="000000"/>
-          <w:sz w:val="20"/>
-          <w:szCs w:val="20"/>
-          <w:highlight w:val="cyan"/>
-        </w:rPr>
-        <w:t>alias.there</w:t>
-      </w:r>
-      <w:proofErr w:type="gramEnd"/>
-      <w:r>
-        <w:rPr>
-          <w:color w:val="000000"/>
-          <w:sz w:val="20"/>
-          <w:szCs w:val="20"/>
-          <w:highlight w:val="cyan"/>
-        </w:rPr>
-        <w:t xml:space="preserve">_are_any </w:t>
+        <w:t>Respondent alias: {%</w:t>
+      </w:r>
+      <w:r>
+        <w:rPr>
+          <w:color w:val="000000"/>
+          <w:sz w:val="20"/>
+          <w:szCs w:val="20"/>
+          <w:highlight w:val="cyan"/>
+        </w:rPr>
+        <w:t xml:space="preserve"> if other_party_alias.there_are_any </w:t>
       </w:r>
       <w:r>
         <w:rPr>
@@ -744,17 +648,7 @@
           <w:szCs w:val="20"/>
           <w:highlight w:val="cyan"/>
         </w:rPr>
-        <w:t xml:space="preserve">p </w:t>
-      </w:r>
-      <w:proofErr w:type="gramStart"/>
-      <w:r>
-        <w:rPr>
-          <w:color w:val="000000"/>
-          <w:sz w:val="20"/>
-          <w:szCs w:val="20"/>
-          <w:highlight w:val="cyan"/>
-        </w:rPr>
-        <w:t xml:space="preserve">endif </w:t>
+        <w:t xml:space="preserve">p endif </w:t>
       </w:r>
       <w:r>
         <w:rPr>
@@ -764,7 +658,6 @@
         </w:rPr>
         <w:t>%}</w:t>
       </w:r>
-      <w:proofErr w:type="gramEnd"/>
       <w:r>
         <w:rPr>
           <w:color w:val="000000"/>
@@ -807,17 +700,7 @@
           <w:szCs w:val="20"/>
           <w:highlight w:val="cyan"/>
         </w:rPr>
-        <w:t>p if petitioner_and_respondent_living_</w:t>
-      </w:r>
-      <w:proofErr w:type="gramStart"/>
-      <w:r>
-        <w:rPr>
-          <w:color w:val="000000"/>
-          <w:sz w:val="20"/>
-          <w:szCs w:val="20"/>
-          <w:highlight w:val="cyan"/>
-        </w:rPr>
-        <w:t xml:space="preserve">together </w:t>
+        <w:t xml:space="preserve">p if petitioner_and_respondent_living_together </w:t>
       </w:r>
       <w:r>
         <w:rPr>
@@ -827,7 +710,6 @@
         </w:rPr>
         <w:t>%}</w:t>
       </w:r>
-      <w:proofErr w:type="gramEnd"/>
     </w:p>
     <w:p>
       <w:pPr>
@@ -908,17 +790,7 @@
           <w:szCs w:val="20"/>
           <w:highlight w:val="cyan"/>
         </w:rPr>
-        <w:t xml:space="preserve">p </w:t>
-      </w:r>
-      <w:proofErr w:type="gramStart"/>
-      <w:r>
-        <w:rPr>
-          <w:color w:val="000000"/>
-          <w:sz w:val="20"/>
-          <w:szCs w:val="20"/>
-          <w:highlight w:val="cyan"/>
-        </w:rPr>
-        <w:t xml:space="preserve">endif </w:t>
+        <w:t xml:space="preserve">p endif </w:t>
       </w:r>
       <w:r>
         <w:rPr>
@@ -928,7 +800,6 @@
         </w:rPr>
         <w:t>%}</w:t>
       </w:r>
-      <w:proofErr w:type="gramEnd"/>
     </w:p>
     <w:p>
       <w:pPr>
@@ -963,27 +834,7 @@
           <w:szCs w:val="20"/>
           <w:highlight w:val="cyan"/>
         </w:rPr>
-        <w:t xml:space="preserve">p if </w:t>
-      </w:r>
-      <w:proofErr w:type="spellStart"/>
-      <w:r>
-        <w:rPr>
-          <w:color w:val="000000"/>
-          <w:sz w:val="20"/>
-          <w:szCs w:val="20"/>
-          <w:highlight w:val="cyan"/>
-        </w:rPr>
-        <w:t>county_choice</w:t>
-      </w:r>
-      <w:proofErr w:type="spellEnd"/>
-      <w:r>
-        <w:rPr>
-          <w:color w:val="000000"/>
-          <w:sz w:val="20"/>
-          <w:szCs w:val="20"/>
-          <w:highlight w:val="cyan"/>
-        </w:rPr>
-        <w:t xml:space="preserve"> == “Oakland” or “Wayne” </w:t>
+        <w:t xml:space="preserve">p if county_choice == “Oakland” or “Wayne” </w:t>
       </w:r>
       <w:r>
         <w:rPr>
@@ -1033,102 +884,21 @@
           <w:szCs w:val="20"/>
           <w:highlight w:val="cyan"/>
         </w:rPr>
-        <w:t xml:space="preserve"> if “married” or “</w:t>
-      </w:r>
-      <w:proofErr w:type="spellStart"/>
-      <w:r>
-        <w:rPr>
-          <w:color w:val="000000"/>
-          <w:sz w:val="20"/>
-          <w:szCs w:val="20"/>
-          <w:highlight w:val="cyan"/>
-        </w:rPr>
-        <w:t>was_married</w:t>
-      </w:r>
-      <w:proofErr w:type="spellEnd"/>
-      <w:r>
-        <w:rPr>
-          <w:color w:val="000000"/>
-          <w:sz w:val="20"/>
-          <w:szCs w:val="20"/>
-          <w:highlight w:val="cyan"/>
-        </w:rPr>
-        <w:t xml:space="preserve">” or </w:t>
-      </w:r>
-      <w:r>
-        <w:rPr>
-          <w:color w:val="000000"/>
-          <w:sz w:val="20"/>
-          <w:szCs w:val="20"/>
-          <w:highlight w:val="cyan"/>
-        </w:rPr>
-        <w:t>“</w:t>
-      </w:r>
-      <w:proofErr w:type="spellStart"/>
-      <w:r>
-        <w:rPr>
-          <w:color w:val="000000"/>
-          <w:sz w:val="20"/>
-          <w:szCs w:val="20"/>
-          <w:highlight w:val="cyan"/>
-        </w:rPr>
-        <w:t>have_child</w:t>
-      </w:r>
-      <w:proofErr w:type="spellEnd"/>
-      <w:r>
-        <w:rPr>
-          <w:color w:val="000000"/>
-          <w:sz w:val="20"/>
-          <w:szCs w:val="20"/>
-          <w:highlight w:val="cyan"/>
-        </w:rPr>
-        <w:t xml:space="preserve">” or “dating” </w:t>
-      </w:r>
-      <w:r>
-        <w:rPr>
-          <w:color w:val="000000"/>
-          <w:sz w:val="20"/>
-          <w:szCs w:val="20"/>
-        </w:rPr>
-        <w:t xml:space="preserve">in </w:t>
-      </w:r>
-      <w:proofErr w:type="spellStart"/>
-      <w:r>
-        <w:rPr>
-          <w:color w:val="000000"/>
-          <w:sz w:val="20"/>
-          <w:szCs w:val="20"/>
-        </w:rPr>
-        <w:t>petitioner_respondent_</w:t>
-      </w:r>
-      <w:proofErr w:type="gramStart"/>
-      <w:r>
-        <w:rPr>
-          <w:color w:val="000000"/>
-          <w:sz w:val="20"/>
-          <w:szCs w:val="20"/>
-        </w:rPr>
-        <w:t>relationship</w:t>
-      </w:r>
-      <w:r>
-        <w:rPr>
-          <w:color w:val="000000"/>
-        </w:rPr>
-        <w:t>.true</w:t>
-      </w:r>
-      <w:proofErr w:type="gramEnd"/>
-      <w:r>
-        <w:rPr>
-          <w:color w:val="000000"/>
-        </w:rPr>
-        <w:t>_values</w:t>
-      </w:r>
-      <w:proofErr w:type="spellEnd"/>
-      <w:r>
-        <w:rPr>
-          <w:color w:val="000000"/>
-        </w:rPr>
-        <w:t>()</w:t>
+        <w:t xml:space="preserve"> if “married” </w:t>
+      </w:r>
+      <w:r>
+        <w:rPr>
+          <w:color w:val="000000"/>
+          <w:sz w:val="20"/>
+          <w:szCs w:val="20"/>
+        </w:rPr>
+        <w:t>in petitioner_respondent_relationship</w:t>
+      </w:r>
+      <w:r>
+        <w:rPr>
+          <w:color w:val="000000"/>
+        </w:rPr>
+        <w:t>.true_values()</w:t>
       </w:r>
     </w:p>
     <w:p>
@@ -1145,6 +915,144 @@
         <w:ind w:left="478" w:right="644" w:hanging="6"/>
         <w:rPr>
           <w:color w:val="000000"/>
+        </w:rPr>
+      </w:pPr>
+      <w:r>
+        <w:rPr>
+          <w:color w:val="000000"/>
+          <w:sz w:val="20"/>
+          <w:szCs w:val="20"/>
+          <w:highlight w:val="cyan"/>
+        </w:rPr>
+        <w:t xml:space="preserve">or “was_married” </w:t>
+      </w:r>
+      <w:r>
+        <w:rPr>
+          <w:color w:val="000000"/>
+          <w:sz w:val="20"/>
+          <w:szCs w:val="20"/>
+        </w:rPr>
+        <w:t>in petitioner_respondent_relationship</w:t>
+      </w:r>
+      <w:r>
+        <w:rPr>
+          <w:color w:val="000000"/>
+        </w:rPr>
+        <w:t>.true_values()</w:t>
+      </w:r>
+    </w:p>
+    <w:p>
+      <w:pPr>
+        <w:widowControl w:val="0"/>
+        <w:pBdr>
+          <w:top w:val="nil"/>
+          <w:left w:val="nil"/>
+          <w:bottom w:val="nil"/>
+          <w:right w:val="nil"/>
+          <w:between w:val="nil"/>
+        </w:pBdr>
+        <w:spacing w:line="222" w:lineRule="auto"/>
+        <w:ind w:left="478" w:right="644" w:hanging="6"/>
+        <w:rPr>
+          <w:color w:val="000000"/>
+        </w:rPr>
+      </w:pPr>
+      <w:r>
+        <w:rPr>
+          <w:color w:val="000000"/>
+          <w:sz w:val="20"/>
+          <w:szCs w:val="20"/>
+          <w:highlight w:val="cyan"/>
+        </w:rPr>
+        <w:t xml:space="preserve">or </w:t>
+      </w:r>
+      <w:r>
+        <w:rPr>
+          <w:color w:val="000000"/>
+          <w:sz w:val="20"/>
+          <w:szCs w:val="20"/>
+          <w:highlight w:val="cyan"/>
+        </w:rPr>
+        <w:t>“</w:t>
+      </w:r>
+      <w:r>
+        <w:rPr>
+          <w:color w:val="000000"/>
+          <w:sz w:val="20"/>
+          <w:szCs w:val="20"/>
+          <w:highlight w:val="cyan"/>
+        </w:rPr>
+        <w:t xml:space="preserve">have_child” </w:t>
+      </w:r>
+      <w:r>
+        <w:rPr>
+          <w:color w:val="000000"/>
+          <w:sz w:val="20"/>
+          <w:szCs w:val="20"/>
+        </w:rPr>
+        <w:t>in petitioner_respondent_relationship</w:t>
+      </w:r>
+      <w:r>
+        <w:rPr>
+          <w:color w:val="000000"/>
+        </w:rPr>
+        <w:t>.true_values()</w:t>
+      </w:r>
+    </w:p>
+    <w:p>
+      <w:pPr>
+        <w:widowControl w:val="0"/>
+        <w:pBdr>
+          <w:top w:val="nil"/>
+          <w:left w:val="nil"/>
+          <w:bottom w:val="nil"/>
+          <w:right w:val="nil"/>
+          <w:between w:val="nil"/>
+        </w:pBdr>
+        <w:spacing w:line="222" w:lineRule="auto"/>
+        <w:ind w:left="478" w:right="644" w:hanging="6"/>
+        <w:rPr>
+          <w:color w:val="000000"/>
+        </w:rPr>
+      </w:pPr>
+      <w:r>
+        <w:rPr>
+          <w:color w:val="000000"/>
+          <w:sz w:val="20"/>
+          <w:szCs w:val="20"/>
+          <w:highlight w:val="cyan"/>
+        </w:rPr>
+        <w:t xml:space="preserve">or “dating” </w:t>
+      </w:r>
+      <w:r>
+        <w:rPr>
+          <w:color w:val="000000"/>
+          <w:sz w:val="20"/>
+          <w:szCs w:val="20"/>
+        </w:rPr>
+        <w:t>in petitioner_respondent_relationship</w:t>
+      </w:r>
+      <w:r>
+        <w:rPr>
+          <w:color w:val="000000"/>
+        </w:rPr>
+        <w:t>.true_values()</w:t>
+      </w:r>
+    </w:p>
+    <w:p>
+      <w:pPr>
+        <w:widowControl w:val="0"/>
+        <w:pBdr>
+          <w:top w:val="nil"/>
+          <w:left w:val="nil"/>
+          <w:bottom w:val="nil"/>
+          <w:right w:val="nil"/>
+          <w:between w:val="nil"/>
+        </w:pBdr>
+        <w:spacing w:line="222" w:lineRule="auto"/>
+        <w:ind w:left="478" w:right="644" w:hanging="6"/>
+        <w:rPr>
+          <w:color w:val="000000"/>
           <w:sz w:val="20"/>
           <w:szCs w:val="20"/>
         </w:rPr>
@@ -1217,45 +1125,20 @@
         </w:rPr>
         <w:t xml:space="preserve">in </w:t>
       </w:r>
-      <w:proofErr w:type="spellStart"/>
-      <w:r>
-        <w:rPr>
-          <w:color w:val="000000"/>
-          <w:sz w:val="20"/>
-          <w:szCs w:val="20"/>
-          <w:highlight w:val="cyan"/>
-        </w:rPr>
-        <w:t>petitioner_respondent_</w:t>
-      </w:r>
-      <w:proofErr w:type="gramStart"/>
-      <w:r>
-        <w:rPr>
-          <w:color w:val="000000"/>
-          <w:sz w:val="20"/>
-          <w:szCs w:val="20"/>
-          <w:highlight w:val="cyan"/>
-        </w:rPr>
-        <w:t>relationship</w:t>
-      </w:r>
-      <w:r>
-        <w:rPr>
-          <w:color w:val="000000"/>
-        </w:rPr>
-        <w:t>.true</w:t>
-      </w:r>
-      <w:proofErr w:type="gramEnd"/>
-      <w:r>
-        <w:rPr>
-          <w:color w:val="000000"/>
-        </w:rPr>
-        <w:t>_values</w:t>
-      </w:r>
-      <w:proofErr w:type="spellEnd"/>
-      <w:r>
-        <w:rPr>
-          <w:color w:val="000000"/>
-        </w:rPr>
-        <w:t>()</w:t>
+      <w:r>
+        <w:rPr>
+          <w:color w:val="000000"/>
+          <w:sz w:val="20"/>
+          <w:szCs w:val="20"/>
+          <w:highlight w:val="cyan"/>
+        </w:rPr>
+        <w:t>petitioner_respondent_relationship</w:t>
+      </w:r>
+      <w:r>
+        <w:rPr>
+          <w:color w:val="000000"/>
+        </w:rPr>
+        <w:t>.true_values()</w:t>
       </w:r>
       <w:r>
         <w:rPr>
@@ -1299,7 +1182,6 @@
         </w:rPr>
         <w:t xml:space="preserve"> endif </w:t>
       </w:r>
-      <w:proofErr w:type="gramStart"/>
       <w:r>
         <w:rPr>
           <w:color w:val="000000"/>
@@ -1314,16 +1196,7 @@
           <w:sz w:val="20"/>
           <w:szCs w:val="20"/>
         </w:rPr>
-        <w:t>{</w:t>
-      </w:r>
-      <w:proofErr w:type="gramEnd"/>
-      <w:r>
-        <w:rPr>
-          <w:color w:val="000000"/>
-          <w:sz w:val="20"/>
-          <w:szCs w:val="20"/>
-        </w:rPr>
-        <w:t>%</w:t>
+        <w:t>{%</w:t>
       </w:r>
       <w:r>
         <w:rPr>
@@ -1334,7 +1207,6 @@
         </w:rPr>
         <w:t xml:space="preserve"> if “</w:t>
       </w:r>
-      <w:proofErr w:type="spellStart"/>
       <w:r>
         <w:rPr>
           <w:color w:val="000000"/>
@@ -1344,7 +1216,6 @@
         </w:rPr>
         <w:t>was_married</w:t>
       </w:r>
-      <w:proofErr w:type="spellEnd"/>
       <w:r>
         <w:rPr>
           <w:color w:val="000000"/>
@@ -1370,7 +1241,6 @@
         </w:rPr>
         <w:t xml:space="preserve">in </w:t>
       </w:r>
-      <w:proofErr w:type="spellStart"/>
       <w:r>
         <w:rPr>
           <w:color w:val="000000"/>
@@ -1384,14 +1254,7 @@
         <w:rPr>
           <w:color w:val="000000"/>
         </w:rPr>
-        <w:t>.true_values</w:t>
-      </w:r>
-      <w:proofErr w:type="spellEnd"/>
-      <w:r>
-        <w:rPr>
-          <w:color w:val="000000"/>
-        </w:rPr>
-        <w:t>()</w:t>
+        <w:t>.true_values()</w:t>
       </w:r>
       <w:r>
         <w:rPr>
@@ -1451,7 +1314,6 @@
         </w:rPr>
         <w:t xml:space="preserve"> endif </w:t>
       </w:r>
-      <w:proofErr w:type="gramStart"/>
       <w:r>
         <w:rPr>
           <w:color w:val="000000"/>
@@ -1466,16 +1328,7 @@
           <w:sz w:val="20"/>
           <w:szCs w:val="20"/>
         </w:rPr>
-        <w:t>{</w:t>
-      </w:r>
-      <w:proofErr w:type="gramEnd"/>
-      <w:r>
-        <w:rPr>
-          <w:color w:val="000000"/>
-          <w:sz w:val="20"/>
-          <w:szCs w:val="20"/>
-        </w:rPr>
-        <w:t>%</w:t>
+        <w:t>{%</w:t>
       </w:r>
       <w:r>
         <w:rPr>
@@ -1486,7 +1339,6 @@
         </w:rPr>
         <w:t xml:space="preserve"> if “</w:t>
       </w:r>
-      <w:proofErr w:type="spellStart"/>
       <w:r>
         <w:rPr>
           <w:color w:val="000000"/>
@@ -1496,7 +1348,6 @@
         </w:rPr>
         <w:t>have_child</w:t>
       </w:r>
-      <w:proofErr w:type="spellEnd"/>
       <w:r>
         <w:rPr>
           <w:color w:val="000000"/>
@@ -1522,7 +1373,6 @@
         </w:rPr>
         <w:t xml:space="preserve">in </w:t>
       </w:r>
-      <w:proofErr w:type="spellStart"/>
       <w:r>
         <w:rPr>
           <w:color w:val="000000"/>
@@ -1536,14 +1386,7 @@
         <w:rPr>
           <w:color w:val="000000"/>
         </w:rPr>
-        <w:t>.true_values</w:t>
-      </w:r>
-      <w:proofErr w:type="spellEnd"/>
-      <w:r>
-        <w:rPr>
-          <w:color w:val="000000"/>
-        </w:rPr>
-        <w:t>()</w:t>
+        <w:t>.true_values()</w:t>
       </w:r>
       <w:r>
         <w:rPr>
@@ -1603,7 +1446,6 @@
         </w:rPr>
         <w:t xml:space="preserve"> endif </w:t>
       </w:r>
-      <w:proofErr w:type="gramStart"/>
       <w:r>
         <w:rPr>
           <w:color w:val="000000"/>
@@ -1618,16 +1460,7 @@
           <w:sz w:val="20"/>
           <w:szCs w:val="20"/>
         </w:rPr>
-        <w:t>{</w:t>
-      </w:r>
-      <w:proofErr w:type="gramEnd"/>
-      <w:r>
-        <w:rPr>
-          <w:color w:val="000000"/>
-          <w:sz w:val="20"/>
-          <w:szCs w:val="20"/>
-        </w:rPr>
-        <w:t>%</w:t>
+        <w:t>{%</w:t>
       </w:r>
       <w:r>
         <w:rPr>
@@ -1672,7 +1505,6 @@
         </w:rPr>
         <w:t xml:space="preserve">in </w:t>
       </w:r>
-      <w:proofErr w:type="spellStart"/>
       <w:r>
         <w:rPr>
           <w:color w:val="000000"/>
@@ -1686,14 +1518,7 @@
         <w:rPr>
           <w:color w:val="000000"/>
         </w:rPr>
-        <w:t>.true_values</w:t>
-      </w:r>
-      <w:proofErr w:type="spellEnd"/>
-      <w:r>
-        <w:rPr>
-          <w:color w:val="000000"/>
-        </w:rPr>
-        <w:t>()</w:t>
+        <w:t>.true_values()</w:t>
       </w:r>
       <w:r>
         <w:rPr>
@@ -1816,7 +1641,6 @@
         </w:rPr>
         <w:t xml:space="preserve">p </w:t>
       </w:r>
-      <w:proofErr w:type="spellStart"/>
       <w:r>
         <w:rPr>
           <w:color w:val="000000"/>
@@ -1833,47 +1657,7 @@
           <w:szCs w:val="20"/>
           <w:highlight w:val="cyan"/>
         </w:rPr>
-        <w:t>if</w:t>
-      </w:r>
-      <w:proofErr w:type="spellEnd"/>
-      <w:r>
-        <w:rPr>
-          <w:color w:val="000000"/>
-          <w:sz w:val="20"/>
-          <w:szCs w:val="20"/>
-          <w:highlight w:val="cyan"/>
-        </w:rPr>
-        <w:t xml:space="preserve"> </w:t>
-      </w:r>
-      <w:proofErr w:type="spellStart"/>
-      <w:r>
-        <w:rPr>
-          <w:color w:val="000000"/>
-          <w:sz w:val="20"/>
-          <w:szCs w:val="20"/>
-          <w:highlight w:val="cyan"/>
-        </w:rPr>
-        <w:t>relationship_to_respondent_</w:t>
-      </w:r>
-      <w:proofErr w:type="gramStart"/>
-      <w:r>
-        <w:rPr>
-          <w:color w:val="000000"/>
-          <w:sz w:val="20"/>
-          <w:szCs w:val="20"/>
-          <w:highlight w:val="cyan"/>
-        </w:rPr>
-        <w:t>exp</w:t>
-      </w:r>
-      <w:proofErr w:type="spellEnd"/>
-      <w:r>
-        <w:rPr>
-          <w:color w:val="000000"/>
-          <w:sz w:val="20"/>
-          <w:szCs w:val="20"/>
-          <w:highlight w:val="cyan"/>
-        </w:rPr>
-        <w:t xml:space="preserve"> </w:t>
+        <w:t xml:space="preserve">if relationship_to_respondent_exp </w:t>
       </w:r>
       <w:r>
         <w:rPr>
@@ -1883,7 +1667,6 @@
         </w:rPr>
         <w:t>%}</w:t>
       </w:r>
-      <w:proofErr w:type="gramEnd"/>
     </w:p>
     <w:p>
       <w:pPr>
@@ -1928,16 +1711,7 @@
           <w:sz w:val="20"/>
           <w:szCs w:val="20"/>
         </w:rPr>
-        <w:t xml:space="preserve">The parties’ relationship is as follows: </w:t>
-      </w:r>
-      <w:proofErr w:type="gramStart"/>
-      <w:r>
-        <w:rPr>
-          <w:color w:val="000000"/>
-          <w:sz w:val="20"/>
-          <w:szCs w:val="20"/>
-        </w:rPr>
-        <w:t>{{</w:t>
+        <w:t>The parties’ relationship is as follows: {{</w:t>
       </w:r>
       <w:r>
         <w:rPr>
@@ -1946,17 +1720,7 @@
           <w:szCs w:val="20"/>
           <w:highlight w:val="yellow"/>
         </w:rPr>
-        <w:t xml:space="preserve"> relationship</w:t>
-      </w:r>
-      <w:proofErr w:type="gramEnd"/>
-      <w:r>
-        <w:rPr>
-          <w:color w:val="000000"/>
-          <w:sz w:val="20"/>
-          <w:szCs w:val="20"/>
-          <w:highlight w:val="yellow"/>
-        </w:rPr>
-        <w:t xml:space="preserve">_to_respondent_exp </w:t>
+        <w:t xml:space="preserve"> relationship_to_respondent_exp </w:t>
       </w:r>
       <w:r>
         <w:rPr>
@@ -2000,17 +1764,7 @@
           <w:szCs w:val="20"/>
           <w:highlight w:val="cyan"/>
         </w:rPr>
-        <w:t xml:space="preserve">p </w:t>
-      </w:r>
-      <w:proofErr w:type="gramStart"/>
-      <w:r>
-        <w:rPr>
-          <w:color w:val="000000"/>
-          <w:sz w:val="20"/>
-          <w:szCs w:val="20"/>
-          <w:highlight w:val="cyan"/>
-        </w:rPr>
-        <w:t xml:space="preserve">endif </w:t>
+        <w:t xml:space="preserve">p endif </w:t>
       </w:r>
       <w:r>
         <w:rPr>
@@ -2020,7 +1774,6 @@
         </w:rPr>
         <w:t>%}</w:t>
       </w:r>
-      <w:proofErr w:type="gramEnd"/>
       <w:r>
         <w:rPr>
           <w:color w:val="000000"/>
@@ -2063,17 +1816,7 @@
           <w:szCs w:val="20"/>
           <w:highlight w:val="cyan"/>
         </w:rPr>
-        <w:t xml:space="preserve">p </w:t>
-      </w:r>
-      <w:proofErr w:type="gramStart"/>
-      <w:r>
-        <w:rPr>
-          <w:color w:val="000000"/>
-          <w:sz w:val="20"/>
-          <w:szCs w:val="20"/>
-          <w:highlight w:val="cyan"/>
-        </w:rPr>
-        <w:t xml:space="preserve">endif </w:t>
+        <w:t xml:space="preserve">p endif </w:t>
       </w:r>
       <w:r>
         <w:rPr>
@@ -2083,7 +1826,6 @@
         </w:rPr>
         <w:t>%}</w:t>
       </w:r>
-      <w:proofErr w:type="gramEnd"/>
       <w:r>
         <w:rPr>
           <w:color w:val="000000"/>
@@ -2126,27 +1868,7 @@
           <w:szCs w:val="20"/>
           <w:highlight w:val="cyan"/>
         </w:rPr>
-        <w:t xml:space="preserve">p if </w:t>
-      </w:r>
-      <w:proofErr w:type="spellStart"/>
-      <w:r>
-        <w:rPr>
-          <w:color w:val="000000"/>
-          <w:sz w:val="20"/>
-          <w:szCs w:val="20"/>
-          <w:highlight w:val="cyan"/>
-        </w:rPr>
-        <w:t>county_choice</w:t>
-      </w:r>
-      <w:proofErr w:type="spellEnd"/>
-      <w:r>
-        <w:rPr>
-          <w:color w:val="000000"/>
-          <w:sz w:val="20"/>
-          <w:szCs w:val="20"/>
-          <w:highlight w:val="cyan"/>
-        </w:rPr>
-        <w:t xml:space="preserve"> == “Oakland” </w:t>
+        <w:t xml:space="preserve">p if county_choice == “Oakland” </w:t>
       </w:r>
       <w:r>
         <w:rPr>
@@ -2192,66 +1914,14 @@
         </w:rPr>
         <w:t xml:space="preserve">p if </w:t>
       </w:r>
-      <w:proofErr w:type="spellStart"/>
-      <w:r>
-        <w:rPr>
-          <w:color w:val="000000"/>
-          <w:sz w:val="20"/>
-          <w:szCs w:val="20"/>
-          <w:highlight w:val="cyan"/>
-        </w:rPr>
-        <w:t>len</w:t>
-      </w:r>
-      <w:proofErr w:type="spellEnd"/>
-      <w:r>
-        <w:rPr>
-          <w:color w:val="000000"/>
-          <w:sz w:val="20"/>
-          <w:szCs w:val="20"/>
-          <w:highlight w:val="cyan"/>
-        </w:rPr>
-        <w:t>(</w:t>
-      </w:r>
-      <w:proofErr w:type="spellStart"/>
-      <w:proofErr w:type="gramStart"/>
-      <w:r>
-        <w:rPr>
-          <w:color w:val="000000"/>
-          <w:sz w:val="20"/>
-          <w:szCs w:val="20"/>
-          <w:highlight w:val="cyan"/>
-        </w:rPr>
-        <w:t>children.complete</w:t>
-      </w:r>
-      <w:proofErr w:type="gramEnd"/>
-      <w:r>
-        <w:rPr>
-          <w:color w:val="000000"/>
-          <w:sz w:val="20"/>
-          <w:szCs w:val="20"/>
-          <w:highlight w:val="cyan"/>
-        </w:rPr>
-        <w:t>_elements</w:t>
-      </w:r>
-      <w:proofErr w:type="spellEnd"/>
-      <w:r>
-        <w:rPr>
-          <w:color w:val="000000"/>
-          <w:sz w:val="20"/>
-          <w:szCs w:val="20"/>
-          <w:highlight w:val="cyan"/>
-        </w:rPr>
-        <w:t xml:space="preserve">()) &gt; </w:t>
-      </w:r>
-      <w:proofErr w:type="gramStart"/>
-      <w:r>
-        <w:rPr>
-          <w:color w:val="000000"/>
-          <w:sz w:val="20"/>
-          <w:szCs w:val="20"/>
-          <w:highlight w:val="cyan"/>
-        </w:rPr>
-        <w:t>0</w:t>
+      <w:r>
+        <w:rPr>
+          <w:color w:val="000000"/>
+          <w:sz w:val="20"/>
+          <w:szCs w:val="20"/>
+          <w:highlight w:val="cyan"/>
+        </w:rPr>
+        <w:t>len(children.complete_elements()) &gt; 0</w:t>
       </w:r>
       <w:r>
         <w:rPr>
@@ -2270,7 +1940,6 @@
         </w:rPr>
         <w:t>%}</w:t>
       </w:r>
-      <w:proofErr w:type="gramEnd"/>
     </w:p>
     <w:p>
       <w:pPr>
@@ -2315,16 +1984,7 @@
           <w:sz w:val="20"/>
           <w:szCs w:val="20"/>
         </w:rPr>
-        <w:t xml:space="preserve">The parties have </w:t>
-      </w:r>
-      <w:proofErr w:type="gramStart"/>
-      <w:r>
-        <w:rPr>
-          <w:color w:val="000000"/>
-          <w:sz w:val="20"/>
-          <w:szCs w:val="20"/>
-        </w:rPr>
-        <w:t>{{</w:t>
+        <w:t>The parties have {{</w:t>
       </w:r>
       <w:r>
         <w:rPr>
@@ -2333,17 +1993,7 @@
           <w:szCs w:val="20"/>
           <w:highlight w:val="yellow"/>
         </w:rPr>
-        <w:t xml:space="preserve"> children</w:t>
-      </w:r>
-      <w:proofErr w:type="gramEnd"/>
-      <w:r>
-        <w:rPr>
-          <w:color w:val="000000"/>
-          <w:sz w:val="20"/>
-          <w:szCs w:val="20"/>
-          <w:highlight w:val="yellow"/>
-        </w:rPr>
-        <w:t xml:space="preserve"> | length </w:t>
+        <w:t xml:space="preserve"> children | length </w:t>
       </w:r>
       <w:r>
         <w:rPr>
@@ -2387,17 +2037,7 @@
           <w:szCs w:val="20"/>
           <w:highlight w:val="cyan"/>
         </w:rPr>
-        <w:t xml:space="preserve">p for child in </w:t>
-      </w:r>
-      <w:proofErr w:type="gramStart"/>
-      <w:r>
-        <w:rPr>
-          <w:color w:val="000000"/>
-          <w:sz w:val="20"/>
-          <w:szCs w:val="20"/>
-          <w:highlight w:val="cyan"/>
-        </w:rPr>
-        <w:t xml:space="preserve">children </w:t>
+        <w:t xml:space="preserve">p for child in children </w:t>
       </w:r>
       <w:r>
         <w:rPr>
@@ -2407,7 +2047,6 @@
         </w:rPr>
         <w:t>%}</w:t>
       </w:r>
-      <w:proofErr w:type="gramEnd"/>
     </w:p>
     <w:p>
       <w:pPr>
@@ -2427,7 +2066,6 @@
           <w:szCs w:val="20"/>
         </w:rPr>
       </w:pPr>
-      <w:proofErr w:type="gramStart"/>
       <w:r>
         <w:rPr>
           <w:color w:val="000000"/>
@@ -2443,17 +2081,7 @@
           <w:szCs w:val="20"/>
           <w:highlight w:val="yellow"/>
         </w:rPr>
-        <w:t xml:space="preserve"> child</w:t>
-      </w:r>
-      <w:proofErr w:type="gramEnd"/>
-      <w:r>
-        <w:rPr>
-          <w:color w:val="000000"/>
-          <w:sz w:val="20"/>
-          <w:szCs w:val="20"/>
-          <w:highlight w:val="yellow"/>
-        </w:rPr>
-        <w:t xml:space="preserve"> </w:t>
+        <w:t xml:space="preserve"> child </w:t>
       </w:r>
       <w:r>
         <w:rPr>
@@ -2487,17 +2115,7 @@
           <w:szCs w:val="20"/>
           <w:highlight w:val="cyan"/>
         </w:rPr>
-        <w:t xml:space="preserve"> </w:t>
-      </w:r>
-      <w:proofErr w:type="gramStart"/>
-      <w:r>
-        <w:rPr>
-          <w:color w:val="000000"/>
-          <w:sz w:val="20"/>
-          <w:szCs w:val="20"/>
-          <w:highlight w:val="cyan"/>
-        </w:rPr>
-        <w:t xml:space="preserve">endif </w:t>
+        <w:t xml:space="preserve"> endif </w:t>
       </w:r>
       <w:r>
         <w:rPr>
@@ -2507,7 +2125,6 @@
         </w:rPr>
         <w:t>%}</w:t>
       </w:r>
-      <w:proofErr w:type="gramEnd"/>
     </w:p>
     <w:p>
       <w:pPr>
@@ -2542,17 +2159,7 @@
           <w:szCs w:val="20"/>
           <w:highlight w:val="cyan"/>
         </w:rPr>
-        <w:t xml:space="preserve">p </w:t>
-      </w:r>
-      <w:proofErr w:type="gramStart"/>
-      <w:r>
-        <w:rPr>
-          <w:color w:val="000000"/>
-          <w:sz w:val="20"/>
-          <w:szCs w:val="20"/>
-          <w:highlight w:val="cyan"/>
-        </w:rPr>
-        <w:t xml:space="preserve">endfor </w:t>
+        <w:t xml:space="preserve">p endfor </w:t>
       </w:r>
       <w:r>
         <w:rPr>
@@ -2562,7 +2169,6 @@
         </w:rPr>
         <w:t>%}</w:t>
       </w:r>
-      <w:proofErr w:type="gramEnd"/>
     </w:p>
     <w:p>
       <w:pPr>
@@ -2606,27 +2212,7 @@
           <w:szCs w:val="20"/>
           <w:highlight w:val="cyan"/>
         </w:rPr>
-        <w:t xml:space="preserve"> if children|</w:t>
-      </w:r>
-      <w:proofErr w:type="gramStart"/>
-      <w:r>
-        <w:rPr>
-          <w:color w:val="000000"/>
-          <w:sz w:val="20"/>
-          <w:szCs w:val="20"/>
-          <w:highlight w:val="cyan"/>
-        </w:rPr>
-        <w:t>selectattr(</w:t>
-      </w:r>
-      <w:proofErr w:type="gramEnd"/>
-      <w:r>
-        <w:rPr>
-          <w:color w:val="000000"/>
-          <w:sz w:val="20"/>
-          <w:szCs w:val="20"/>
-          <w:highlight w:val="cyan"/>
-        </w:rPr>
-        <w:t xml:space="preserve">“lives_with”, “equalto”, “petitioner”)|list|count &gt; 0 </w:t>
+        <w:t xml:space="preserve"> if children|selectattr(“lives_with”, “equalto”, “petitioner”)|list|count &gt; 0 </w:t>
       </w:r>
       <w:r>
         <w:rPr>
@@ -3028,6 +2614,7 @@
           <w:sz w:val="20"/>
           <w:szCs w:val="20"/>
         </w:rPr>
+        <w:lastRenderedPageBreak/>
         <w:t>{%</w:t>
       </w:r>
       <w:r>
@@ -3046,17 +2633,7 @@
           <w:szCs w:val="20"/>
           <w:highlight w:val="cyan"/>
         </w:rPr>
-        <w:t xml:space="preserve"> </w:t>
-      </w:r>
-      <w:proofErr w:type="gramStart"/>
-      <w:r>
-        <w:rPr>
-          <w:color w:val="000000"/>
-          <w:sz w:val="20"/>
-          <w:szCs w:val="20"/>
-          <w:highlight w:val="cyan"/>
-        </w:rPr>
-        <w:t xml:space="preserve">endif </w:t>
+        <w:t xml:space="preserve"> endif </w:t>
       </w:r>
       <w:r>
         <w:rPr>
@@ -3066,7 +2643,6 @@
         </w:rPr>
         <w:t>%}</w:t>
       </w:r>
-      <w:proofErr w:type="gramEnd"/>
     </w:p>
     <w:p>
       <w:pPr>
@@ -3101,27 +2677,7 @@
           <w:szCs w:val="20"/>
           <w:highlight w:val="cyan"/>
         </w:rPr>
-        <w:t>p if children|</w:t>
-      </w:r>
-      <w:proofErr w:type="gramStart"/>
-      <w:r>
-        <w:rPr>
-          <w:color w:val="000000"/>
-          <w:sz w:val="20"/>
-          <w:szCs w:val="20"/>
-          <w:highlight w:val="cyan"/>
-        </w:rPr>
-        <w:t>selectattr(</w:t>
-      </w:r>
-      <w:proofErr w:type="gramEnd"/>
-      <w:r>
-        <w:rPr>
-          <w:color w:val="000000"/>
-          <w:sz w:val="20"/>
-          <w:szCs w:val="20"/>
-          <w:highlight w:val="cyan"/>
-        </w:rPr>
-        <w:t xml:space="preserve">“lives_with”, “equalto”, “respondent”)|list|count &gt; 0 </w:t>
+        <w:t xml:space="preserve">p if children|selectattr(“lives_with”, “equalto”, “respondent”)|list|count &gt; 0 </w:t>
       </w:r>
       <w:r>
         <w:rPr>
@@ -3532,17 +3088,7 @@
           <w:szCs w:val="20"/>
           <w:highlight w:val="cyan"/>
         </w:rPr>
-        <w:t xml:space="preserve">p </w:t>
-      </w:r>
-      <w:proofErr w:type="gramStart"/>
-      <w:r>
-        <w:rPr>
-          <w:color w:val="000000"/>
-          <w:sz w:val="20"/>
-          <w:szCs w:val="20"/>
-          <w:highlight w:val="cyan"/>
-        </w:rPr>
-        <w:t xml:space="preserve">endif </w:t>
+        <w:t xml:space="preserve">p endif </w:t>
       </w:r>
       <w:r>
         <w:rPr>
@@ -3552,7 +3098,6 @@
         </w:rPr>
         <w:t>%}</w:t>
       </w:r>
-      <w:proofErr w:type="gramEnd"/>
     </w:p>
     <w:p>
       <w:pPr>
@@ -3587,27 +3132,7 @@
           <w:szCs w:val="20"/>
           <w:highlight w:val="cyan"/>
         </w:rPr>
-        <w:t>p if children|</w:t>
-      </w:r>
-      <w:proofErr w:type="gramStart"/>
-      <w:r>
-        <w:rPr>
-          <w:color w:val="000000"/>
-          <w:sz w:val="20"/>
-          <w:szCs w:val="20"/>
-          <w:highlight w:val="cyan"/>
-        </w:rPr>
-        <w:t>selectattr(</w:t>
-      </w:r>
-      <w:proofErr w:type="gramEnd"/>
-      <w:r>
-        <w:rPr>
-          <w:color w:val="000000"/>
-          <w:sz w:val="20"/>
-          <w:szCs w:val="20"/>
-          <w:highlight w:val="cyan"/>
-        </w:rPr>
-        <w:t xml:space="preserve">“lives_with”, “equalto”, “someone_else”)|list|count &gt; 0 </w:t>
+        <w:t xml:space="preserve">p if children|selectattr(“lives_with”, “equalto”, “someone_else”)|list|count &gt; 0 </w:t>
       </w:r>
       <w:r>
         <w:rPr>
@@ -4018,17 +3543,7 @@
           <w:szCs w:val="20"/>
           <w:highlight w:val="cyan"/>
         </w:rPr>
-        <w:t xml:space="preserve">p </w:t>
-      </w:r>
-      <w:proofErr w:type="gramStart"/>
-      <w:r>
-        <w:rPr>
-          <w:color w:val="000000"/>
-          <w:sz w:val="20"/>
-          <w:szCs w:val="20"/>
-          <w:highlight w:val="cyan"/>
-        </w:rPr>
-        <w:t xml:space="preserve">endif </w:t>
+        <w:t xml:space="preserve">p endif </w:t>
       </w:r>
       <w:r>
         <w:rPr>
@@ -4038,7 +3553,6 @@
         </w:rPr>
         <w:t>%}</w:t>
       </w:r>
-      <w:proofErr w:type="gramEnd"/>
     </w:p>
     <w:p>
       <w:pPr>
@@ -4073,17 +3587,7 @@
           <w:szCs w:val="20"/>
           <w:highlight w:val="cyan"/>
         </w:rPr>
-        <w:t xml:space="preserve">p for child in </w:t>
-      </w:r>
-      <w:proofErr w:type="gramStart"/>
-      <w:r>
-        <w:rPr>
-          <w:color w:val="000000"/>
-          <w:sz w:val="20"/>
-          <w:szCs w:val="20"/>
-          <w:highlight w:val="cyan"/>
-        </w:rPr>
-        <w:t xml:space="preserve">children </w:t>
+        <w:t xml:space="preserve">p for child in children </w:t>
       </w:r>
       <w:r>
         <w:rPr>
@@ -4093,7 +3597,6 @@
         </w:rPr>
         <w:t>%}</w:t>
       </w:r>
-      <w:proofErr w:type="gramEnd"/>
     </w:p>
     <w:p>
       <w:pPr>
@@ -4664,27 +4167,7 @@
           <w:szCs w:val="20"/>
           <w:highlight w:val="cyan"/>
         </w:rPr>
-        <w:t xml:space="preserve"> if </w:t>
-      </w:r>
-      <w:proofErr w:type="gramStart"/>
-      <w:r>
-        <w:rPr>
-          <w:color w:val="000000"/>
-          <w:sz w:val="20"/>
-          <w:szCs w:val="20"/>
-          <w:highlight w:val="cyan"/>
-        </w:rPr>
-        <w:t>child.physical</w:t>
-      </w:r>
-      <w:proofErr w:type="gramEnd"/>
-      <w:r>
-        <w:rPr>
-          <w:color w:val="000000"/>
-          <w:sz w:val="20"/>
-          <w:szCs w:val="20"/>
-          <w:highlight w:val="cyan"/>
-        </w:rPr>
-        <w:t xml:space="preserve">_custody_by_order == “sole_petitioner” </w:t>
+        <w:t xml:space="preserve"> if child.physical_custody_by_order == “sole_petitioner” </w:t>
       </w:r>
       <w:r>
         <w:rPr>
@@ -4768,27 +4251,7 @@
           <w:szCs w:val="20"/>
           <w:highlight w:val="cyan"/>
         </w:rPr>
-        <w:t xml:space="preserve"> if </w:t>
-      </w:r>
-      <w:proofErr w:type="gramStart"/>
-      <w:r>
-        <w:rPr>
-          <w:color w:val="000000"/>
-          <w:sz w:val="20"/>
-          <w:szCs w:val="20"/>
-          <w:highlight w:val="cyan"/>
-        </w:rPr>
-        <w:t>child.parenting</w:t>
-      </w:r>
-      <w:proofErr w:type="gramEnd"/>
-      <w:r>
-        <w:rPr>
-          <w:color w:val="000000"/>
-          <w:sz w:val="20"/>
-          <w:szCs w:val="20"/>
-          <w:highlight w:val="cyan"/>
-        </w:rPr>
-        <w:t>_time_order == “reasonable_parenting_time</w:t>
+        <w:t xml:space="preserve"> if child.parenting_time_order == “reasonable_parenting_time</w:t>
       </w:r>
       <w:r>
         <w:rPr>
@@ -5212,17 +4675,7 @@
           <w:szCs w:val="20"/>
           <w:highlight w:val="cyan"/>
         </w:rPr>
-        <w:t>p if not custody_parenting_time_provisions_</w:t>
-      </w:r>
-      <w:proofErr w:type="gramStart"/>
-      <w:r>
-        <w:rPr>
-          <w:color w:val="000000"/>
-          <w:sz w:val="20"/>
-          <w:szCs w:val="20"/>
-          <w:highlight w:val="cyan"/>
-        </w:rPr>
-        <w:t xml:space="preserve">same </w:t>
+        <w:t xml:space="preserve">p if not custody_parenting_time_provisions_same </w:t>
       </w:r>
       <w:r>
         <w:rPr>
@@ -5232,7 +4685,6 @@
         </w:rPr>
         <w:t>%}</w:t>
       </w:r>
-      <w:proofErr w:type="gramEnd"/>
     </w:p>
     <w:p>
       <w:pPr>
@@ -5286,27 +4738,7 @@
           <w:szCs w:val="20"/>
           <w:highlight w:val="cyan"/>
         </w:rPr>
-        <w:t xml:space="preserve"> if </w:t>
-      </w:r>
-      <w:proofErr w:type="gramStart"/>
-      <w:r>
-        <w:rPr>
-          <w:color w:val="000000"/>
-          <w:sz w:val="20"/>
-          <w:szCs w:val="20"/>
-          <w:highlight w:val="cyan"/>
-        </w:rPr>
-        <w:t>child.desired</w:t>
-      </w:r>
-      <w:proofErr w:type="gramEnd"/>
-      <w:r>
-        <w:rPr>
-          <w:color w:val="000000"/>
-          <w:sz w:val="20"/>
-          <w:szCs w:val="20"/>
-          <w:highlight w:val="cyan"/>
-        </w:rPr>
-        <w:t xml:space="preserve">_parenting_time_changes == “no_change” </w:t>
+        <w:t xml:space="preserve"> if child.desired_parenting_time_changes == “no_change” </w:t>
       </w:r>
       <w:r>
         <w:rPr>
@@ -5508,16 +4940,7 @@
           <w:sz w:val="20"/>
           <w:szCs w:val="20"/>
         </w:rPr>
-        <w:t xml:space="preserve">}} is at risk. I would like all parenting time between the Respondent and </w:t>
-      </w:r>
-      <w:proofErr w:type="gramStart"/>
-      <w:r>
-        <w:rPr>
-          <w:color w:val="000000"/>
-          <w:sz w:val="20"/>
-          <w:szCs w:val="20"/>
-        </w:rPr>
-        <w:t>{{</w:t>
+        <w:t>}} is at risk. I would like all parenting time between the Respondent and {{</w:t>
       </w:r>
       <w:r>
         <w:rPr>
@@ -5526,17 +4949,7 @@
           <w:szCs w:val="20"/>
           <w:highlight w:val="yellow"/>
         </w:rPr>
-        <w:t xml:space="preserve"> child</w:t>
-      </w:r>
-      <w:proofErr w:type="gramEnd"/>
-      <w:r>
-        <w:rPr>
-          <w:color w:val="000000"/>
-          <w:sz w:val="20"/>
-          <w:szCs w:val="20"/>
-          <w:highlight w:val="yellow"/>
-        </w:rPr>
-        <w:t xml:space="preserve"> </w:t>
+        <w:t xml:space="preserve"> child </w:t>
       </w:r>
       <w:r>
         <w:rPr>
@@ -5561,17 +4974,7 @@
           <w:szCs w:val="20"/>
           <w:highlight w:val="cyan"/>
         </w:rPr>
-        <w:t xml:space="preserve"> </w:t>
-      </w:r>
-      <w:proofErr w:type="gramStart"/>
-      <w:r>
-        <w:rPr>
-          <w:color w:val="000000"/>
-          <w:sz w:val="20"/>
-          <w:szCs w:val="20"/>
-          <w:highlight w:val="cyan"/>
-        </w:rPr>
-        <w:t xml:space="preserve">endif </w:t>
+        <w:t xml:space="preserve"> endif </w:t>
       </w:r>
       <w:r>
         <w:rPr>
@@ -5581,7 +4984,6 @@
         </w:rPr>
         <w:t>%}</w:t>
       </w:r>
-      <w:proofErr w:type="gramEnd"/>
     </w:p>
     <w:p>
       <w:pPr>
@@ -5616,17 +5018,7 @@
           <w:szCs w:val="20"/>
           <w:highlight w:val="cyan"/>
         </w:rPr>
-        <w:t xml:space="preserve">p </w:t>
-      </w:r>
-      <w:proofErr w:type="gramStart"/>
-      <w:r>
-        <w:rPr>
-          <w:color w:val="000000"/>
-          <w:sz w:val="20"/>
-          <w:szCs w:val="20"/>
-          <w:highlight w:val="cyan"/>
-        </w:rPr>
-        <w:t xml:space="preserve">endif </w:t>
+        <w:t xml:space="preserve">p endif </w:t>
       </w:r>
       <w:r>
         <w:rPr>
@@ -5636,7 +5028,6 @@
         </w:rPr>
         <w:t>%}</w:t>
       </w:r>
-      <w:proofErr w:type="gramEnd"/>
       <w:r>
         <w:rPr>
           <w:color w:val="000000"/>
@@ -5679,17 +5070,7 @@
           <w:szCs w:val="20"/>
           <w:highlight w:val="cyan"/>
         </w:rPr>
-        <w:t xml:space="preserve">p </w:t>
-      </w:r>
-      <w:proofErr w:type="gramStart"/>
-      <w:r>
-        <w:rPr>
-          <w:color w:val="000000"/>
-          <w:sz w:val="20"/>
-          <w:szCs w:val="20"/>
-          <w:highlight w:val="cyan"/>
-        </w:rPr>
-        <w:t>end</w:t>
+        <w:t>p end</w:t>
       </w:r>
       <w:r>
         <w:rPr>
@@ -5717,7 +5098,6 @@
         </w:rPr>
         <w:t>%}</w:t>
       </w:r>
-      <w:proofErr w:type="gramEnd"/>
     </w:p>
     <w:p>
       <w:pPr>
@@ -5752,17 +5132,7 @@
           <w:szCs w:val="20"/>
           <w:highlight w:val="cyan"/>
         </w:rPr>
-        <w:t>p if custody_parenting_time_provisions_</w:t>
-      </w:r>
-      <w:proofErr w:type="gramStart"/>
-      <w:r>
-        <w:rPr>
-          <w:color w:val="000000"/>
-          <w:sz w:val="20"/>
-          <w:szCs w:val="20"/>
-          <w:highlight w:val="cyan"/>
-        </w:rPr>
-        <w:t xml:space="preserve">same </w:t>
+        <w:t xml:space="preserve">p if custody_parenting_time_provisions_same </w:t>
       </w:r>
       <w:r>
         <w:rPr>
@@ -5772,7 +5142,6 @@
         </w:rPr>
         <w:t>%}</w:t>
       </w:r>
-      <w:proofErr w:type="gramEnd"/>
     </w:p>
     <w:p>
       <w:pPr>
@@ -5828,23 +5197,13 @@
         </w:rPr>
         <w:t xml:space="preserve"> if desired_parenting_time_changes == “no_change” </w:t>
       </w:r>
-      <w:proofErr w:type="gramStart"/>
-      <w:r>
-        <w:rPr>
-          <w:color w:val="000000"/>
-          <w:sz w:val="20"/>
-          <w:szCs w:val="20"/>
-        </w:rPr>
-        <w:t>%}I</w:t>
-      </w:r>
-      <w:proofErr w:type="gramEnd"/>
-      <w:r>
-        <w:rPr>
-          <w:color w:val="000000"/>
-          <w:sz w:val="20"/>
-          <w:szCs w:val="20"/>
-        </w:rPr>
-        <w:t xml:space="preserve"> do not want to change the current custody and parenting time arrangements for our minor children{%</w:t>
+      <w:r>
+        <w:rPr>
+          <w:color w:val="000000"/>
+          <w:sz w:val="20"/>
+          <w:szCs w:val="20"/>
+        </w:rPr>
+        <w:t>%}I do not want to change the current custody and parenting time arrangements for our minor children{%</w:t>
       </w:r>
       <w:r>
         <w:rPr>
@@ -5861,7 +5220,16 @@
           <w:sz w:val="20"/>
           <w:szCs w:val="20"/>
         </w:rPr>
-        <w:t>%}I do not want to change the current custody and parenting time arrangements for our minor children. However, I want the exchange of children to take place at the following neutral place: {%</w:t>
+        <w:t xml:space="preserve">%}I do not want to change the current custody and parenting time arrangements for our minor children. However, I want the exchange of children to take place at the following </w:t>
+      </w:r>
+      <w:r>
+        <w:rPr>
+          <w:color w:val="000000"/>
+          <w:sz w:val="20"/>
+          <w:szCs w:val="20"/>
+        </w:rPr>
+        <w:lastRenderedPageBreak/>
+        <w:t>neutral place: {%</w:t>
       </w:r>
       <w:r>
         <w:rPr>
@@ -5971,79 +5339,32 @@
           <w:szCs w:val="20"/>
           <w:highlight w:val="cyan"/>
         </w:rPr>
-        <w:t xml:space="preserve">elif </w:t>
-      </w:r>
-      <w:r>
-        <w:rPr>
-          <w:color w:val="000000"/>
-          <w:sz w:val="20"/>
-          <w:szCs w:val="20"/>
-          <w:highlight w:val="cyan"/>
-        </w:rPr>
-        <w:lastRenderedPageBreak/>
-        <w:t xml:space="preserve">desired_parenting_time_changes == “suspend_respondent_time” </w:t>
-      </w:r>
-      <w:r>
-        <w:rPr>
-          <w:color w:val="000000"/>
-          <w:sz w:val="20"/>
-          <w:szCs w:val="20"/>
-        </w:rPr>
-        <w:t xml:space="preserve">%}I think that the safety of our minor children is at risk. I would like all parenting time between the Respondent and our minor children </w:t>
-      </w:r>
-      <w:proofErr w:type="gramStart"/>
-      <w:r>
-        <w:rPr>
-          <w:color w:val="000000"/>
-          <w:sz w:val="20"/>
-          <w:szCs w:val="20"/>
-        </w:rPr>
-        <w:t>suspended{</w:t>
-      </w:r>
-      <w:proofErr w:type="gramEnd"/>
-      <w:r>
-        <w:rPr>
-          <w:color w:val="000000"/>
-          <w:sz w:val="20"/>
-          <w:szCs w:val="20"/>
-        </w:rPr>
-        <w:t>%</w:t>
-      </w:r>
-      <w:r>
-        <w:rPr>
-          <w:color w:val="000000"/>
-          <w:sz w:val="20"/>
-          <w:szCs w:val="20"/>
-          <w:highlight w:val="cyan"/>
-        </w:rPr>
-        <w:t xml:space="preserve"> </w:t>
-      </w:r>
-      <w:proofErr w:type="gramStart"/>
-      <w:r>
-        <w:rPr>
-          <w:color w:val="000000"/>
-          <w:sz w:val="20"/>
-          <w:szCs w:val="20"/>
-          <w:highlight w:val="cyan"/>
-        </w:rPr>
-        <w:t xml:space="preserve">endif </w:t>
-      </w:r>
-      <w:r>
-        <w:rPr>
-          <w:color w:val="000000"/>
-          <w:sz w:val="20"/>
-          <w:szCs w:val="20"/>
-        </w:rPr>
-        <w:t>%}</w:t>
-      </w:r>
-      <w:proofErr w:type="gramEnd"/>
-      <w:r>
-        <w:rPr>
-          <w:color w:val="000000"/>
-          <w:sz w:val="20"/>
-          <w:szCs w:val="20"/>
-        </w:rPr>
-        <w:t>.</w:t>
+        <w:t xml:space="preserve">elif desired_parenting_time_changes == “suspend_respondent_time” </w:t>
+      </w:r>
+      <w:r>
+        <w:rPr>
+          <w:color w:val="000000"/>
+          <w:sz w:val="20"/>
+          <w:szCs w:val="20"/>
+        </w:rPr>
+        <w:t>%}I think that the safety of our minor children is at risk. I would like all parenting time between the Respondent and our minor children suspended{%</w:t>
+      </w:r>
+      <w:r>
+        <w:rPr>
+          <w:color w:val="000000"/>
+          <w:sz w:val="20"/>
+          <w:szCs w:val="20"/>
+          <w:highlight w:val="cyan"/>
+        </w:rPr>
+        <w:t xml:space="preserve"> endif </w:t>
+      </w:r>
+      <w:r>
+        <w:rPr>
+          <w:color w:val="000000"/>
+          <w:sz w:val="20"/>
+          <w:szCs w:val="20"/>
+        </w:rPr>
+        <w:t>%}.</w:t>
       </w:r>
     </w:p>
     <w:p>
@@ -6079,17 +5400,7 @@
           <w:szCs w:val="20"/>
           <w:highlight w:val="cyan"/>
         </w:rPr>
-        <w:t xml:space="preserve">p </w:t>
-      </w:r>
-      <w:proofErr w:type="gramStart"/>
-      <w:r>
-        <w:rPr>
-          <w:color w:val="000000"/>
-          <w:sz w:val="20"/>
-          <w:szCs w:val="20"/>
-          <w:highlight w:val="cyan"/>
-        </w:rPr>
-        <w:t xml:space="preserve">endif </w:t>
+        <w:t xml:space="preserve">p endif </w:t>
       </w:r>
       <w:r>
         <w:rPr>
@@ -6099,7 +5410,6 @@
         </w:rPr>
         <w:t>%}</w:t>
       </w:r>
-      <w:proofErr w:type="gramEnd"/>
     </w:p>
     <w:p>
       <w:pPr>
@@ -6134,17 +5444,7 @@
           <w:szCs w:val="20"/>
           <w:highlight w:val="cyan"/>
         </w:rPr>
-        <w:t xml:space="preserve">p </w:t>
-      </w:r>
-      <w:proofErr w:type="gramStart"/>
-      <w:r>
-        <w:rPr>
-          <w:color w:val="000000"/>
-          <w:sz w:val="20"/>
-          <w:szCs w:val="20"/>
-          <w:highlight w:val="cyan"/>
-        </w:rPr>
-        <w:t xml:space="preserve">endif </w:t>
+        <w:t xml:space="preserve">p endif </w:t>
       </w:r>
       <w:r>
         <w:rPr>
@@ -6154,7 +5454,6 @@
         </w:rPr>
         <w:t>%}</w:t>
       </w:r>
-      <w:proofErr w:type="gramEnd"/>
     </w:p>
     <w:p>
       <w:pPr>
@@ -6885,7 +6184,6 @@
         </w:rPr>
         <w:t xml:space="preserve">p </w:t>
       </w:r>
-      <w:proofErr w:type="gramStart"/>
       <w:r>
         <w:rPr>
           <w:color w:val="000000"/>
@@ -6912,7 +6210,6 @@
         </w:rPr>
         <w:t>%}</w:t>
       </w:r>
-      <w:proofErr w:type="gramEnd"/>
     </w:p>
     <w:p>
       <w:pPr>
@@ -6947,17 +6244,7 @@
           <w:szCs w:val="20"/>
           <w:highlight w:val="cyan"/>
         </w:rPr>
-        <w:t xml:space="preserve">p for incident in </w:t>
-      </w:r>
-      <w:proofErr w:type="gramStart"/>
-      <w:r>
-        <w:rPr>
-          <w:color w:val="000000"/>
-          <w:sz w:val="20"/>
-          <w:szCs w:val="20"/>
-          <w:highlight w:val="cyan"/>
-        </w:rPr>
-        <w:t xml:space="preserve">incidents </w:t>
+        <w:t xml:space="preserve">p for incident in incidents </w:t>
       </w:r>
       <w:r>
         <w:rPr>
@@ -6967,7 +6254,6 @@
         </w:rPr>
         <w:t>%}</w:t>
       </w:r>
-      <w:proofErr w:type="gramEnd"/>
     </w:p>
     <w:p>
       <w:pPr>
@@ -6987,7 +6273,6 @@
           <w:szCs w:val="20"/>
         </w:rPr>
       </w:pPr>
-      <w:proofErr w:type="gramStart"/>
       <w:r>
         <w:rPr>
           <w:color w:val="000000"/>
@@ -7003,17 +6288,7 @@
           <w:szCs w:val="20"/>
           <w:highlight w:val="yellow"/>
         </w:rPr>
-        <w:t xml:space="preserve"> alpha</w:t>
-      </w:r>
-      <w:proofErr w:type="gramEnd"/>
-      <w:r>
-        <w:rPr>
-          <w:color w:val="000000"/>
-          <w:sz w:val="20"/>
-          <w:szCs w:val="20"/>
-          <w:highlight w:val="yellow"/>
-        </w:rPr>
-        <w:t xml:space="preserve">(loop.index0, case=’lower’) </w:t>
+        <w:t xml:space="preserve"> alpha(loop.index0, case=’lower’) </w:t>
       </w:r>
       <w:r>
         <w:rPr>
@@ -7030,17 +6305,7 @@
           <w:szCs w:val="20"/>
           <w:highlight w:val="cyan"/>
         </w:rPr>
-        <w:t xml:space="preserve"> if loop.index0 &lt; </w:t>
-      </w:r>
-      <w:proofErr w:type="gramStart"/>
-      <w:r>
-        <w:rPr>
-          <w:color w:val="000000"/>
-          <w:sz w:val="20"/>
-          <w:szCs w:val="20"/>
-          <w:highlight w:val="cyan"/>
-        </w:rPr>
-        <w:t xml:space="preserve">1 </w:t>
+        <w:t xml:space="preserve"> if loop.index0 &lt; 1 </w:t>
       </w:r>
       <w:r>
         <w:rPr>
@@ -7050,7 +6315,6 @@
         </w:rPr>
         <w:t>%}</w:t>
       </w:r>
-      <w:proofErr w:type="gramEnd"/>
       <w:r>
         <w:rPr>
           <w:color w:val="000000"/>
@@ -7259,7 +6523,6 @@
         </w:rPr>
         <w:t xml:space="preserve">At that time, </w:t>
       </w:r>
-      <w:proofErr w:type="gramStart"/>
       <w:r>
         <w:rPr>
           <w:color w:val="000000"/>
@@ -7275,17 +6538,7 @@
           <w:szCs w:val="20"/>
           <w:highlight w:val="yellow"/>
         </w:rPr>
-        <w:t xml:space="preserve"> other</w:t>
-      </w:r>
-      <w:proofErr w:type="gramEnd"/>
-      <w:r>
-        <w:rPr>
-          <w:color w:val="000000"/>
-          <w:sz w:val="20"/>
-          <w:szCs w:val="20"/>
-          <w:highlight w:val="yellow"/>
-        </w:rPr>
-        <w:t xml:space="preserve">_parties[0].name </w:t>
+        <w:t xml:space="preserve"> other_parties[0].name </w:t>
       </w:r>
       <w:r>
         <w:rPr>
@@ -7379,37 +6632,7 @@
           <w:szCs w:val="20"/>
           <w:highlight w:val="cyan"/>
         </w:rPr>
-        <w:t xml:space="preserve"> if </w:t>
-      </w:r>
-      <w:proofErr w:type="gramStart"/>
-      <w:r>
-        <w:rPr>
-          <w:color w:val="000000"/>
-          <w:sz w:val="20"/>
-          <w:szCs w:val="20"/>
-          <w:highlight w:val="cyan"/>
-        </w:rPr>
-        <w:t>incident.emotional</w:t>
-      </w:r>
-      <w:proofErr w:type="gramEnd"/>
-      <w:r>
-        <w:rPr>
-          <w:color w:val="000000"/>
-          <w:sz w:val="20"/>
-          <w:szCs w:val="20"/>
-          <w:highlight w:val="cyan"/>
-        </w:rPr>
-        <w:t>_</w:t>
-      </w:r>
-      <w:proofErr w:type="gramStart"/>
-      <w:r>
-        <w:rPr>
-          <w:color w:val="000000"/>
-          <w:sz w:val="20"/>
-          <w:szCs w:val="20"/>
-          <w:highlight w:val="cyan"/>
-        </w:rPr>
-        <w:t xml:space="preserve">effect </w:t>
+        <w:t xml:space="preserve"> if incident.emotional_effect </w:t>
       </w:r>
       <w:r>
         <w:rPr>
@@ -7419,7 +6642,6 @@
         </w:rPr>
         <w:t>%}</w:t>
       </w:r>
-      <w:proofErr w:type="gramEnd"/>
     </w:p>
     <w:p>
       <w:pPr>
@@ -7445,16 +6667,7 @@
           <w:sz w:val="20"/>
           <w:szCs w:val="20"/>
         </w:rPr>
-        <w:t xml:space="preserve">Because of this incident I felt </w:t>
-      </w:r>
-      <w:proofErr w:type="gramStart"/>
-      <w:r>
-        <w:rPr>
-          <w:color w:val="000000"/>
-          <w:sz w:val="20"/>
-          <w:szCs w:val="20"/>
-        </w:rPr>
-        <w:t>{{</w:t>
+        <w:t>Because of this incident I felt {{</w:t>
       </w:r>
       <w:r>
         <w:rPr>
@@ -7463,17 +6676,7 @@
           <w:szCs w:val="20"/>
           <w:highlight w:val="yellow"/>
         </w:rPr>
-        <w:t xml:space="preserve"> incident</w:t>
-      </w:r>
-      <w:proofErr w:type="gramEnd"/>
-      <w:r>
-        <w:rPr>
-          <w:color w:val="000000"/>
-          <w:sz w:val="20"/>
-          <w:szCs w:val="20"/>
-          <w:highlight w:val="yellow"/>
-        </w:rPr>
-        <w:t xml:space="preserve">.emotional_effect </w:t>
+        <w:t xml:space="preserve"> incident.emotional_effect </w:t>
       </w:r>
       <w:r>
         <w:rPr>
@@ -7526,17 +6729,7 @@
           <w:szCs w:val="20"/>
           <w:highlight w:val="cyan"/>
         </w:rPr>
-        <w:t xml:space="preserve"> </w:t>
-      </w:r>
-      <w:proofErr w:type="gramStart"/>
-      <w:r>
-        <w:rPr>
-          <w:color w:val="000000"/>
-          <w:sz w:val="20"/>
-          <w:szCs w:val="20"/>
-          <w:highlight w:val="cyan"/>
-        </w:rPr>
-        <w:t xml:space="preserve">endif </w:t>
+        <w:t xml:space="preserve"> endif </w:t>
       </w:r>
       <w:r>
         <w:rPr>
@@ -7546,7 +6739,6 @@
         </w:rPr>
         <w:t>%}</w:t>
       </w:r>
-      <w:proofErr w:type="gramEnd"/>
     </w:p>
     <w:p>
       <w:pPr>
@@ -7590,37 +6782,7 @@
           <w:szCs w:val="20"/>
           <w:highlight w:val="cyan"/>
         </w:rPr>
-        <w:t xml:space="preserve"> if </w:t>
-      </w:r>
-      <w:proofErr w:type="gramStart"/>
-      <w:r>
-        <w:rPr>
-          <w:color w:val="000000"/>
-          <w:sz w:val="20"/>
-          <w:szCs w:val="20"/>
-          <w:highlight w:val="cyan"/>
-        </w:rPr>
-        <w:t>incident.physical</w:t>
-      </w:r>
-      <w:proofErr w:type="gramEnd"/>
-      <w:r>
-        <w:rPr>
-          <w:color w:val="000000"/>
-          <w:sz w:val="20"/>
-          <w:szCs w:val="20"/>
-          <w:highlight w:val="cyan"/>
-        </w:rPr>
-        <w:t>_</w:t>
-      </w:r>
-      <w:proofErr w:type="gramStart"/>
-      <w:r>
-        <w:rPr>
-          <w:color w:val="000000"/>
-          <w:sz w:val="20"/>
-          <w:szCs w:val="20"/>
-          <w:highlight w:val="cyan"/>
-        </w:rPr>
-        <w:t xml:space="preserve">injury </w:t>
+        <w:t xml:space="preserve"> if incident.physical_injury </w:t>
       </w:r>
       <w:r>
         <w:rPr>
@@ -7630,7 +6792,6 @@
         </w:rPr>
         <w:t>%}</w:t>
       </w:r>
-      <w:proofErr w:type="gramEnd"/>
     </w:p>
     <w:p>
       <w:pPr>
@@ -7656,16 +6817,7 @@
           <w:sz w:val="20"/>
           <w:szCs w:val="20"/>
         </w:rPr>
-        <w:t xml:space="preserve">As a result, I was physically injured: </w:t>
-      </w:r>
-      <w:proofErr w:type="gramStart"/>
-      <w:r>
-        <w:rPr>
-          <w:color w:val="000000"/>
-          <w:sz w:val="20"/>
-          <w:szCs w:val="20"/>
-        </w:rPr>
-        <w:t>{{</w:t>
+        <w:t>As a result, I was physically injured: {{</w:t>
       </w:r>
       <w:r>
         <w:rPr>
@@ -7674,17 +6826,7 @@
           <w:szCs w:val="20"/>
           <w:highlight w:val="yellow"/>
         </w:rPr>
-        <w:t xml:space="preserve"> incident</w:t>
-      </w:r>
-      <w:proofErr w:type="gramEnd"/>
-      <w:r>
-        <w:rPr>
-          <w:color w:val="000000"/>
-          <w:sz w:val="20"/>
-          <w:szCs w:val="20"/>
-          <w:highlight w:val="yellow"/>
-        </w:rPr>
-        <w:t xml:space="preserve">.physical_injury </w:t>
+        <w:t xml:space="preserve"> incident.physical_injury </w:t>
       </w:r>
       <w:r>
         <w:rPr>
@@ -7737,17 +6879,7 @@
           <w:szCs w:val="20"/>
           <w:highlight w:val="cyan"/>
         </w:rPr>
-        <w:t xml:space="preserve"> </w:t>
-      </w:r>
-      <w:proofErr w:type="gramStart"/>
-      <w:r>
-        <w:rPr>
-          <w:color w:val="000000"/>
-          <w:sz w:val="20"/>
-          <w:szCs w:val="20"/>
-          <w:highlight w:val="cyan"/>
-        </w:rPr>
-        <w:t xml:space="preserve">endif </w:t>
+        <w:t xml:space="preserve"> endif </w:t>
       </w:r>
       <w:r>
         <w:rPr>
@@ -7757,7 +6889,6 @@
         </w:rPr>
         <w:t>%}</w:t>
       </w:r>
-      <w:proofErr w:type="gramEnd"/>
     </w:p>
     <w:p>
       <w:pPr>
@@ -7801,37 +6932,7 @@
           <w:szCs w:val="20"/>
           <w:highlight w:val="cyan"/>
         </w:rPr>
-        <w:t xml:space="preserve"> if </w:t>
-      </w:r>
-      <w:proofErr w:type="gramStart"/>
-      <w:r>
-        <w:rPr>
-          <w:color w:val="000000"/>
-          <w:sz w:val="20"/>
-          <w:szCs w:val="20"/>
-          <w:highlight w:val="cyan"/>
-        </w:rPr>
-        <w:t>incident.police</w:t>
-      </w:r>
-      <w:proofErr w:type="gramEnd"/>
-      <w:r>
-        <w:rPr>
-          <w:color w:val="000000"/>
-          <w:sz w:val="20"/>
-          <w:szCs w:val="20"/>
-          <w:highlight w:val="cyan"/>
-        </w:rPr>
-        <w:t>_</w:t>
-      </w:r>
-      <w:proofErr w:type="gramStart"/>
-      <w:r>
-        <w:rPr>
-          <w:color w:val="000000"/>
-          <w:sz w:val="20"/>
-          <w:szCs w:val="20"/>
-          <w:highlight w:val="cyan"/>
-        </w:rPr>
-        <w:t xml:space="preserve">actions </w:t>
+        <w:t xml:space="preserve"> if incident.police_actions </w:t>
       </w:r>
       <w:r>
         <w:rPr>
@@ -7841,7 +6942,6 @@
         </w:rPr>
         <w:t>%}</w:t>
       </w:r>
-      <w:proofErr w:type="gramEnd"/>
     </w:p>
     <w:p>
       <w:pPr>
@@ -7875,16 +6975,7 @@
           <w:sz w:val="20"/>
           <w:szCs w:val="20"/>
         </w:rPr>
-        <w:t xml:space="preserve"> </w:t>
-      </w:r>
-      <w:proofErr w:type="gramStart"/>
-      <w:r>
-        <w:rPr>
-          <w:color w:val="000000"/>
-          <w:sz w:val="20"/>
-          <w:szCs w:val="20"/>
-        </w:rPr>
-        <w:t>{{</w:t>
+        <w:t xml:space="preserve"> {{</w:t>
       </w:r>
       <w:r>
         <w:rPr>
@@ -7893,17 +6984,7 @@
           <w:szCs w:val="20"/>
           <w:highlight w:val="yellow"/>
         </w:rPr>
-        <w:t xml:space="preserve"> incident</w:t>
-      </w:r>
-      <w:proofErr w:type="gramEnd"/>
-      <w:r>
-        <w:rPr>
-          <w:color w:val="000000"/>
-          <w:sz w:val="20"/>
-          <w:szCs w:val="20"/>
-          <w:highlight w:val="yellow"/>
-        </w:rPr>
-        <w:t xml:space="preserve">.police_actions </w:t>
+        <w:t xml:space="preserve"> incident.police_actions </w:t>
       </w:r>
       <w:r>
         <w:rPr>
@@ -7964,17 +7045,7 @@
           <w:szCs w:val="20"/>
           <w:highlight w:val="cyan"/>
         </w:rPr>
-        <w:t xml:space="preserve"> </w:t>
-      </w:r>
-      <w:proofErr w:type="gramStart"/>
-      <w:r>
-        <w:rPr>
-          <w:color w:val="000000"/>
-          <w:sz w:val="20"/>
-          <w:szCs w:val="20"/>
-          <w:highlight w:val="cyan"/>
-        </w:rPr>
-        <w:t xml:space="preserve">endif </w:t>
+        <w:t xml:space="preserve"> endif </w:t>
       </w:r>
       <w:r>
         <w:rPr>
@@ -7984,7 +7055,6 @@
         </w:rPr>
         <w:t>%}</w:t>
       </w:r>
-      <w:proofErr w:type="gramEnd"/>
     </w:p>
     <w:p>
       <w:pPr>
@@ -8046,17 +7116,7 @@
           <w:szCs w:val="20"/>
           <w:highlight w:val="cyan"/>
         </w:rPr>
-        <w:t xml:space="preserve">p </w:t>
-      </w:r>
-      <w:proofErr w:type="gramStart"/>
-      <w:r>
-        <w:rPr>
-          <w:color w:val="000000"/>
-          <w:sz w:val="20"/>
-          <w:szCs w:val="20"/>
-          <w:highlight w:val="cyan"/>
-        </w:rPr>
-        <w:t xml:space="preserve">endfor </w:t>
+        <w:t xml:space="preserve">p endfor </w:t>
       </w:r>
       <w:r>
         <w:rPr>
@@ -8066,7 +7126,6 @@
         </w:rPr>
         <w:t>%}</w:t>
       </w:r>
-      <w:proofErr w:type="gramEnd"/>
     </w:p>
     <w:p>
       <w:pPr>
@@ -8101,17 +7160,7 @@
           <w:szCs w:val="20"/>
           <w:highlight w:val="cyan"/>
         </w:rPr>
-        <w:t>p if other_</w:t>
-      </w:r>
-      <w:proofErr w:type="gramStart"/>
-      <w:r>
-        <w:rPr>
-          <w:color w:val="000000"/>
-          <w:sz w:val="20"/>
-          <w:szCs w:val="20"/>
-          <w:highlight w:val="cyan"/>
-        </w:rPr>
-        <w:t xml:space="preserve">details </w:t>
+        <w:t xml:space="preserve">p if other_details </w:t>
       </w:r>
       <w:r>
         <w:rPr>
@@ -8121,7 +7170,6 @@
         </w:rPr>
         <w:t>%}</w:t>
       </w:r>
-      <w:proofErr w:type="gramEnd"/>
     </w:p>
     <w:p>
       <w:pPr>
@@ -8141,7 +7189,6 @@
           <w:szCs w:val="20"/>
         </w:rPr>
       </w:pPr>
-      <w:proofErr w:type="gramStart"/>
       <w:r>
         <w:rPr>
           <w:color w:val="000000"/>
@@ -8157,9 +7204,16 @@
           <w:szCs w:val="20"/>
           <w:highlight w:val="yellow"/>
         </w:rPr>
-        <w:t xml:space="preserve"> alpha</w:t>
-      </w:r>
-      <w:proofErr w:type="gramEnd"/>
+        <w:t xml:space="preserve"> alpha(incidents | length, case=’lower’) </w:t>
+      </w:r>
+      <w:r>
+        <w:rPr>
+          <w:color w:val="000000"/>
+          <w:sz w:val="20"/>
+          <w:szCs w:val="20"/>
+        </w:rPr>
+        <w:t>}}. I would also like the court to know: {{</w:t>
+      </w:r>
       <w:r>
         <w:rPr>
           <w:color w:val="000000"/>
@@ -8167,43 +7221,7 @@
           <w:szCs w:val="20"/>
           <w:highlight w:val="yellow"/>
         </w:rPr>
-        <w:t xml:space="preserve">(incidents | length, case=’lower’) </w:t>
-      </w:r>
-      <w:r>
-        <w:rPr>
-          <w:color w:val="000000"/>
-          <w:sz w:val="20"/>
-          <w:szCs w:val="20"/>
-        </w:rPr>
-        <w:t xml:space="preserve">}}. I would also like the court to know: </w:t>
-      </w:r>
-      <w:proofErr w:type="gramStart"/>
-      <w:r>
-        <w:rPr>
-          <w:color w:val="000000"/>
-          <w:sz w:val="20"/>
-          <w:szCs w:val="20"/>
-        </w:rPr>
-        <w:t>{{</w:t>
-      </w:r>
-      <w:r>
-        <w:rPr>
-          <w:color w:val="000000"/>
-          <w:sz w:val="20"/>
-          <w:szCs w:val="20"/>
-          <w:highlight w:val="yellow"/>
-        </w:rPr>
-        <w:t xml:space="preserve"> other</w:t>
-      </w:r>
-      <w:proofErr w:type="gramEnd"/>
-      <w:r>
-        <w:rPr>
-          <w:color w:val="000000"/>
-          <w:sz w:val="20"/>
-          <w:szCs w:val="20"/>
-          <w:highlight w:val="yellow"/>
-        </w:rPr>
-        <w:t xml:space="preserve">_details </w:t>
+        <w:t xml:space="preserve"> other_details </w:t>
       </w:r>
       <w:r>
         <w:rPr>
@@ -8247,17 +7265,7 @@
           <w:szCs w:val="20"/>
           <w:highlight w:val="cyan"/>
         </w:rPr>
-        <w:t xml:space="preserve">p </w:t>
-      </w:r>
-      <w:proofErr w:type="gramStart"/>
-      <w:r>
-        <w:rPr>
-          <w:color w:val="000000"/>
-          <w:sz w:val="20"/>
-          <w:szCs w:val="20"/>
-          <w:highlight w:val="cyan"/>
-        </w:rPr>
-        <w:t xml:space="preserve">endif </w:t>
+        <w:t xml:space="preserve">p endif </w:t>
       </w:r>
       <w:r>
         <w:rPr>
@@ -8267,7 +7275,6 @@
         </w:rPr>
         <w:t>%}</w:t>
       </w:r>
-      <w:proofErr w:type="gramEnd"/>
     </w:p>
     <w:sectPr>
       <w:footerReference w:type="default" r:id="rId6"/>
@@ -8939,6 +7946,7 @@
   <w:style w:type="character" w:default="1" w:styleId="DefaultParagraphFont">
     <w:name w:val="Default Paragraph Font"/>
     <w:uiPriority w:val="1"/>
+    <w:semiHidden/>
     <w:unhideWhenUsed/>
   </w:style>
   <w:style w:type="table" w:default="1" w:styleId="TableNormal">

</xml_diff>

<commit_message>
added ages for P other kids; added "unknown" option for R other kids
</commit_message>
<xml_diff>
--- a/docassemble/MLHPPOAndProposedOrder/data/templates/cc_375_statement_of_facts.docx
+++ b/docassemble/MLHPPOAndProposedOrder/data/templates/cc_375_statement_of_facts.docx
@@ -5786,23 +5786,6 @@
           <w:sz w:val="20"/>
           <w:szCs w:val="20"/>
         </w:rPr>
-        <w:t>%}{%</w:t>
-      </w:r>
-      <w:r>
-        <w:rPr>
-          <w:color w:val="000000"/>
-          <w:sz w:val="20"/>
-          <w:szCs w:val="20"/>
-          <w:highlight w:val="cyan"/>
-        </w:rPr>
-        <w:t xml:space="preserve"> if loop.first </w:t>
-      </w:r>
-      <w:r>
-        <w:rPr>
-          <w:color w:val="000000"/>
-          <w:sz w:val="20"/>
-          <w:szCs w:val="20"/>
-        </w:rPr>
         <w:t>%}{{</w:t>
       </w:r>
       <w:r>
@@ -5820,24 +5803,95 @@
           <w:sz w:val="20"/>
           <w:szCs w:val="20"/>
         </w:rPr>
-        <w:t>}}{%</w:t>
-      </w:r>
-      <w:r>
-        <w:rPr>
-          <w:color w:val="000000"/>
-          <w:sz w:val="20"/>
-          <w:szCs w:val="20"/>
-          <w:highlight w:val="cyan"/>
-        </w:rPr>
-        <w:t xml:space="preserve"> endif </w:t>
-      </w:r>
-      <w:r>
-        <w:rPr>
-          <w:color w:val="000000"/>
-          <w:sz w:val="20"/>
-          <w:szCs w:val="20"/>
-        </w:rPr>
-        <w:t>%}{%</w:t>
+        <w:t>}}</w:t>
+      </w:r>
+      <w:r>
+        <w:rPr>
+          <w:color w:val="000000"/>
+          <w:sz w:val="20"/>
+          <w:szCs w:val="20"/>
+        </w:rPr>
+        <w:t xml:space="preserve">, </w:t>
+      </w:r>
+      <w:r>
+        <w:rPr>
+          <w:color w:val="000000"/>
+          <w:sz w:val="20"/>
+          <w:szCs w:val="20"/>
+        </w:rPr>
+        <w:t xml:space="preserve">age </w:t>
+      </w:r>
+      <w:r>
+        <w:rPr>
+          <w:color w:val="000000"/>
+          <w:sz w:val="20"/>
+          <w:szCs w:val="20"/>
+        </w:rPr>
+        <w:t>{% if child.</w:t>
+      </w:r>
+      <w:r>
+        <w:rPr>
+          <w:color w:val="000000"/>
+          <w:sz w:val="20"/>
+          <w:szCs w:val="20"/>
+        </w:rPr>
+        <w:t>knows_other_child_birthdate</w:t>
+      </w:r>
+      <w:r>
+        <w:rPr>
+          <w:color w:val="000000"/>
+          <w:sz w:val="20"/>
+          <w:szCs w:val="20"/>
+        </w:rPr>
+        <w:t xml:space="preserve"> %}</w:t>
+      </w:r>
+      <w:r>
+        <w:rPr>
+          <w:color w:val="000000"/>
+          <w:sz w:val="20"/>
+          <w:szCs w:val="20"/>
+        </w:rPr>
+        <w:t>{% if child.age_in_years() &lt; 1 %}{{ child.age_in_months() }}{% else %}{{ child.age_in_years() }}{% endif %}</w:t>
+      </w:r>
+      <w:r>
+        <w:rPr>
+          <w:color w:val="000000"/>
+          <w:sz w:val="20"/>
+          <w:szCs w:val="20"/>
+        </w:rPr>
+        <w:t>{% else %}</w:t>
+      </w:r>
+      <w:r>
+        <w:rPr>
+          <w:color w:val="000000"/>
+          <w:sz w:val="20"/>
+          <w:szCs w:val="20"/>
+        </w:rPr>
+        <w:t>{</w:t>
+      </w:r>
+      <w:r>
+        <w:rPr>
+          <w:color w:val="000000"/>
+          <w:sz w:val="20"/>
+          <w:szCs w:val="20"/>
+        </w:rPr>
+        <w:t>{ child.estimated_age }}{</w:t>
+      </w:r>
+      <w:r>
+        <w:rPr>
+          <w:color w:val="000000"/>
+          <w:sz w:val="20"/>
+          <w:szCs w:val="20"/>
+        </w:rPr>
+        <w:t>% endif %}</w:t>
+      </w:r>
+      <w:r>
+        <w:rPr>
+          <w:color w:val="000000"/>
+          <w:sz w:val="20"/>
+          <w:szCs w:val="20"/>
+        </w:rPr>
+        <w:t>{%</w:t>
       </w:r>
       <w:r>
         <w:rPr>
@@ -5854,126 +5908,23 @@
           <w:sz w:val="20"/>
           <w:szCs w:val="20"/>
         </w:rPr>
-        <w:t>%}, {{</w:t>
-      </w:r>
-      <w:r>
-        <w:rPr>
-          <w:color w:val="000000"/>
-          <w:sz w:val="20"/>
-          <w:szCs w:val="20"/>
-          <w:highlight w:val="yellow"/>
-        </w:rPr>
-        <w:t xml:space="preserve"> child </w:t>
-      </w:r>
-      <w:r>
-        <w:rPr>
-          <w:color w:val="000000"/>
-          <w:sz w:val="20"/>
-          <w:szCs w:val="20"/>
-        </w:rPr>
-        <w:t>}}{%</w:t>
-      </w:r>
-      <w:r>
-        <w:rPr>
-          <w:color w:val="000000"/>
-          <w:sz w:val="20"/>
-          <w:szCs w:val="20"/>
-          <w:highlight w:val="cyan"/>
-        </w:rPr>
-        <w:t xml:space="preserve"> endif </w:t>
-      </w:r>
-      <w:r>
-        <w:rPr>
-          <w:color w:val="000000"/>
-          <w:sz w:val="20"/>
-          <w:szCs w:val="20"/>
-        </w:rPr>
-        <w:t>%}{%</w:t>
-      </w:r>
-      <w:r>
-        <w:rPr>
-          <w:color w:val="000000"/>
-          <w:sz w:val="20"/>
-          <w:szCs w:val="20"/>
-          <w:highlight w:val="cyan"/>
-        </w:rPr>
-        <w:t xml:space="preserve"> if loop.last and loop.index0 &gt; 1 </w:t>
-      </w:r>
-      <w:r>
-        <w:rPr>
-          <w:color w:val="000000"/>
-          <w:sz w:val="20"/>
-          <w:szCs w:val="20"/>
-        </w:rPr>
-        <w:t>%}, and {{</w:t>
-      </w:r>
-      <w:r>
-        <w:rPr>
-          <w:color w:val="000000"/>
-          <w:sz w:val="20"/>
-          <w:szCs w:val="20"/>
-          <w:highlight w:val="yellow"/>
-        </w:rPr>
-        <w:t xml:space="preserve"> child </w:t>
-      </w:r>
-      <w:r>
-        <w:rPr>
-          <w:color w:val="000000"/>
-          <w:sz w:val="20"/>
-          <w:szCs w:val="20"/>
-        </w:rPr>
-        <w:t>}}{%</w:t>
-      </w:r>
-      <w:r>
-        <w:rPr>
-          <w:color w:val="000000"/>
-          <w:sz w:val="20"/>
-          <w:szCs w:val="20"/>
-          <w:highlight w:val="cyan"/>
-        </w:rPr>
-        <w:t xml:space="preserve"> endif </w:t>
-      </w:r>
-      <w:r>
-        <w:rPr>
-          <w:color w:val="000000"/>
-          <w:sz w:val="20"/>
-          <w:szCs w:val="20"/>
-        </w:rPr>
-        <w:t>%}{%</w:t>
-      </w:r>
-      <w:r>
-        <w:rPr>
-          <w:color w:val="000000"/>
-          <w:sz w:val="20"/>
-          <w:szCs w:val="20"/>
-          <w:highlight w:val="cyan"/>
-        </w:rPr>
-        <w:t xml:space="preserve"> if loop.last and loop.index0 == 1 </w:t>
-      </w:r>
-      <w:r>
-        <w:rPr>
-          <w:color w:val="000000"/>
-          <w:sz w:val="20"/>
-          <w:szCs w:val="20"/>
-        </w:rPr>
-        <w:t>%} and {{</w:t>
-      </w:r>
-      <w:r>
-        <w:rPr>
-          <w:color w:val="000000"/>
-          <w:sz w:val="20"/>
-          <w:szCs w:val="20"/>
-          <w:highlight w:val="yellow"/>
-        </w:rPr>
-        <w:t xml:space="preserve"> child </w:t>
-      </w:r>
-      <w:r>
-        <w:rPr>
-          <w:color w:val="000000"/>
-          <w:sz w:val="20"/>
-          <w:szCs w:val="20"/>
-        </w:rPr>
-        <w:t>}}{%</w:t>
+        <w:t>%}</w:t>
+      </w:r>
+      <w:r>
+        <w:rPr>
+          <w:color w:val="000000"/>
+          <w:sz w:val="20"/>
+          <w:szCs w:val="20"/>
+        </w:rPr>
+        <w:t>;</w:t>
+      </w:r>
+      <w:r>
+        <w:rPr>
+          <w:color w:val="000000"/>
+          <w:sz w:val="20"/>
+          <w:szCs w:val="20"/>
+        </w:rPr>
+        <w:t xml:space="preserve"> {%</w:t>
       </w:r>
       <w:r>
         <w:rPr>
@@ -6103,7 +6054,31 @@
           <w:sz w:val="20"/>
           <w:szCs w:val="20"/>
         </w:rPr>
-        <w:t xml:space="preserve"> {%</w:t>
+        <w:t xml:space="preserve"> </w:t>
+      </w:r>
+      <w:r>
+        <w:rPr>
+          <w:color w:val="000000"/>
+          <w:sz w:val="20"/>
+          <w:szCs w:val="20"/>
+        </w:rPr>
+        <w:t>{% if</w:t>
+      </w:r>
+      <w:r>
+        <w:rPr>
+          <w:color w:val="000000"/>
+          <w:sz w:val="20"/>
+          <w:szCs w:val="20"/>
+        </w:rPr>
+        <w:t xml:space="preserve"> respondent_has_other_children %}</w:t>
+      </w:r>
+      <w:r>
+        <w:rPr>
+          <w:color w:val="000000"/>
+          <w:sz w:val="20"/>
+          <w:szCs w:val="20"/>
+        </w:rPr>
+        <w:t>{%</w:t>
       </w:r>
       <w:r>
         <w:rPr>
@@ -6358,7 +6333,31 @@
           <w:sz w:val="20"/>
           <w:szCs w:val="20"/>
         </w:rPr>
-        <w:t>%}{%</w:t>
+        <w:t>%}</w:t>
+      </w:r>
+      <w:r>
+        <w:rPr>
+          <w:color w:val="000000"/>
+          <w:sz w:val="20"/>
+          <w:szCs w:val="20"/>
+        </w:rPr>
+        <w:t>{% else %}Unknown</w:t>
+      </w:r>
+      <w:r>
+        <w:rPr>
+          <w:color w:val="000000"/>
+          <w:sz w:val="20"/>
+          <w:szCs w:val="20"/>
+        </w:rPr>
+        <w:t>{% endif %}</w:t>
+      </w:r>
+      <w:r>
+        <w:rPr>
+          <w:color w:val="000000"/>
+          <w:sz w:val="20"/>
+          <w:szCs w:val="20"/>
+        </w:rPr>
+        <w:t>{%</w:t>
       </w:r>
       <w:r>
         <w:rPr>
@@ -8252,6 +8251,7 @@
   <w:style w:type="character" w:default="1" w:styleId="DefaultParagraphFont">
     <w:name w:val="Default Paragraph Font"/>
     <w:uiPriority w:val="1"/>
+    <w:semiHidden/>
     <w:unhideWhenUsed/>
   </w:style>
   <w:style w:type="table" w:default="1" w:styleId="TableNormal">

</xml_diff>

<commit_message>
add unknown option for R other kids; add R other kid age info and make optional
</commit_message>
<xml_diff>
--- a/docassemble/MLHPPOAndProposedOrder/data/templates/cc_375_statement_of_facts.docx
+++ b/docassemble/MLHPPOAndProposedOrder/data/templates/cc_375_statement_of_facts.docx
@@ -6087,7 +6087,25 @@
           <w:szCs w:val="20"/>
           <w:highlight w:val="cyan"/>
         </w:rPr>
-        <w:t xml:space="preserve"> if petitioner_other_children | length &gt; 0 </w:t>
+        <w:t xml:space="preserve"> if </w:t>
+      </w:r>
+      <w:r>
+        <w:rPr>
+          <w:color w:val="000000"/>
+          <w:sz w:val="20"/>
+          <w:szCs w:val="20"/>
+          <w:highlight w:val="cyan"/>
+        </w:rPr>
+        <w:t>respondent</w:t>
+      </w:r>
+      <w:r>
+        <w:rPr>
+          <w:color w:val="000000"/>
+          <w:sz w:val="20"/>
+          <w:szCs w:val="20"/>
+          <w:highlight w:val="cyan"/>
+        </w:rPr>
+        <w:t xml:space="preserve">_other_children | length &gt; 0 </w:t>
       </w:r>
       <w:r>
         <w:rPr>
@@ -6112,6 +6130,180 @@
           <w:sz w:val="20"/>
           <w:szCs w:val="20"/>
         </w:rPr>
+        <w:t>%}</w:t>
+      </w:r>
+      <w:r>
+        <w:rPr>
+          <w:color w:val="000000"/>
+          <w:sz w:val="20"/>
+          <w:szCs w:val="20"/>
+        </w:rPr>
+        <w:t>{{</w:t>
+      </w:r>
+      <w:r>
+        <w:rPr>
+          <w:color w:val="000000"/>
+          <w:sz w:val="20"/>
+          <w:szCs w:val="20"/>
+          <w:highlight w:val="yellow"/>
+        </w:rPr>
+        <w:t xml:space="preserve"> child </w:t>
+      </w:r>
+      <w:r>
+        <w:rPr>
+          <w:color w:val="000000"/>
+          <w:sz w:val="20"/>
+          <w:szCs w:val="20"/>
+        </w:rPr>
+        <w:t>}}</w:t>
+      </w:r>
+      <w:r>
+        <w:rPr>
+          <w:color w:val="000000"/>
+          <w:sz w:val="20"/>
+          <w:szCs w:val="20"/>
+        </w:rPr>
+        <w:t>, age {% if child.knows_other_child_birthdate %}{% if child.age_in_years() &lt; 1 %}{{ child.age_in_months() }}{% else %}{{ child.age_in_years() }}{% endif %}</w:t>
+      </w:r>
+    </w:p>
+    <w:p>
+      <w:pPr>
+        <w:widowControl w:val="0"/>
+        <w:pBdr>
+          <w:top w:val="nil"/>
+          <w:left w:val="nil"/>
+          <w:bottom w:val="nil"/>
+          <w:right w:val="nil"/>
+          <w:between w:val="nil"/>
+        </w:pBdr>
+        <w:spacing w:line="222" w:lineRule="auto"/>
+        <w:ind w:left="478" w:right="644"/>
+        <w:rPr>
+          <w:color w:val="000000"/>
+          <w:sz w:val="20"/>
+          <w:szCs w:val="20"/>
+        </w:rPr>
+      </w:pPr>
+      <w:r>
+        <w:rPr>
+          <w:color w:val="000000"/>
+          <w:sz w:val="20"/>
+          <w:szCs w:val="20"/>
+        </w:rPr>
+        <w:t>{% else %}</w:t>
+      </w:r>
+      <w:r>
+        <w:rPr>
+          <w:color w:val="000000"/>
+          <w:sz w:val="20"/>
+          <w:szCs w:val="20"/>
+        </w:rPr>
+        <w:t>{% if child.estimated_age</w:t>
+      </w:r>
+      <w:r>
+        <w:rPr>
+          <w:color w:val="000000"/>
+          <w:sz w:val="20"/>
+          <w:szCs w:val="20"/>
+        </w:rPr>
+        <w:t xml:space="preserve"> == “”</w:t>
+      </w:r>
+      <w:r>
+        <w:rPr>
+          <w:color w:val="000000"/>
+          <w:sz w:val="20"/>
+          <w:szCs w:val="20"/>
+        </w:rPr>
+        <w:t xml:space="preserve"> %}</w:t>
+      </w:r>
+      <w:r>
+        <w:rPr>
+          <w:color w:val="000000"/>
+          <w:sz w:val="20"/>
+          <w:szCs w:val="20"/>
+        </w:rPr>
+        <w:t>unknown</w:t>
+      </w:r>
+      <w:r>
+        <w:rPr>
+          <w:color w:val="000000"/>
+          <w:sz w:val="20"/>
+          <w:szCs w:val="20"/>
+        </w:rPr>
+        <w:t>{% else %}</w:t>
+      </w:r>
+      <w:r>
+        <w:rPr>
+          <w:color w:val="000000"/>
+          <w:sz w:val="20"/>
+          <w:szCs w:val="20"/>
+        </w:rPr>
+        <w:t>{{ child.estimated_age }}{% endif %}</w:t>
+      </w:r>
+      <w:r>
+        <w:rPr>
+          <w:color w:val="000000"/>
+          <w:sz w:val="20"/>
+          <w:szCs w:val="20"/>
+        </w:rPr>
+        <w:t>{% endif %}</w:t>
+      </w:r>
+      <w:r>
+        <w:rPr>
+          <w:color w:val="000000"/>
+          <w:sz w:val="20"/>
+          <w:szCs w:val="20"/>
+        </w:rPr>
+        <w:t>{%</w:t>
+      </w:r>
+      <w:r>
+        <w:rPr>
+          <w:color w:val="000000"/>
+          <w:sz w:val="20"/>
+          <w:szCs w:val="20"/>
+          <w:highlight w:val="cyan"/>
+        </w:rPr>
+        <w:t xml:space="preserve"> if not loop.first and not loop.last </w:t>
+      </w:r>
+      <w:r>
+        <w:rPr>
+          <w:color w:val="000000"/>
+          <w:sz w:val="20"/>
+          <w:szCs w:val="20"/>
+        </w:rPr>
+        <w:t>%}</w:t>
+      </w:r>
+      <w:r>
+        <w:rPr>
+          <w:color w:val="000000"/>
+          <w:sz w:val="20"/>
+          <w:szCs w:val="20"/>
+        </w:rPr>
+        <w:t>;</w:t>
+      </w:r>
+      <w:r>
+        <w:rPr>
+          <w:color w:val="000000"/>
+          <w:sz w:val="20"/>
+          <w:szCs w:val="20"/>
+        </w:rPr>
+        <w:t xml:space="preserve"> {%</w:t>
+      </w:r>
+      <w:r>
+        <w:rPr>
+          <w:color w:val="000000"/>
+          <w:sz w:val="20"/>
+          <w:szCs w:val="20"/>
+          <w:highlight w:val="cyan"/>
+        </w:rPr>
+        <w:t xml:space="preserve"> endif </w:t>
+      </w:r>
+      <w:r>
+        <w:rPr>
+          <w:color w:val="000000"/>
+          <w:sz w:val="20"/>
+          <w:szCs w:val="20"/>
+        </w:rPr>
         <w:t>%}{%</w:t>
       </w:r>
       <w:r>
@@ -6121,210 +6313,6 @@
           <w:szCs w:val="20"/>
           <w:highlight w:val="cyan"/>
         </w:rPr>
-        <w:t xml:space="preserve"> if loop.first </w:t>
-      </w:r>
-      <w:r>
-        <w:rPr>
-          <w:color w:val="000000"/>
-          <w:sz w:val="20"/>
-          <w:szCs w:val="20"/>
-        </w:rPr>
-        <w:t>%}{{</w:t>
-      </w:r>
-      <w:r>
-        <w:rPr>
-          <w:color w:val="000000"/>
-          <w:sz w:val="20"/>
-          <w:szCs w:val="20"/>
-          <w:highlight w:val="yellow"/>
-        </w:rPr>
-        <w:t xml:space="preserve"> child </w:t>
-      </w:r>
-      <w:r>
-        <w:rPr>
-          <w:color w:val="000000"/>
-          <w:sz w:val="20"/>
-          <w:szCs w:val="20"/>
-        </w:rPr>
-        <w:t>}}{%</w:t>
-      </w:r>
-      <w:r>
-        <w:rPr>
-          <w:color w:val="000000"/>
-          <w:sz w:val="20"/>
-          <w:szCs w:val="20"/>
-          <w:highlight w:val="cyan"/>
-        </w:rPr>
-        <w:t xml:space="preserve"> endif </w:t>
-      </w:r>
-      <w:r>
-        <w:rPr>
-          <w:color w:val="000000"/>
-          <w:sz w:val="20"/>
-          <w:szCs w:val="20"/>
-        </w:rPr>
-        <w:t>%}{%</w:t>
-      </w:r>
-      <w:r>
-        <w:rPr>
-          <w:color w:val="000000"/>
-          <w:sz w:val="20"/>
-          <w:szCs w:val="20"/>
-          <w:highlight w:val="cyan"/>
-        </w:rPr>
-        <w:t xml:space="preserve"> if not loop.first and not loop.last </w:t>
-      </w:r>
-      <w:r>
-        <w:rPr>
-          <w:color w:val="000000"/>
-          <w:sz w:val="20"/>
-          <w:szCs w:val="20"/>
-        </w:rPr>
-        <w:t>%}, {{</w:t>
-      </w:r>
-      <w:r>
-        <w:rPr>
-          <w:color w:val="000000"/>
-          <w:sz w:val="20"/>
-          <w:szCs w:val="20"/>
-          <w:highlight w:val="yellow"/>
-        </w:rPr>
-        <w:t xml:space="preserve"> child </w:t>
-      </w:r>
-      <w:r>
-        <w:rPr>
-          <w:color w:val="000000"/>
-          <w:sz w:val="20"/>
-          <w:szCs w:val="20"/>
-        </w:rPr>
-        <w:t>}}{%</w:t>
-      </w:r>
-      <w:r>
-        <w:rPr>
-          <w:color w:val="000000"/>
-          <w:sz w:val="20"/>
-          <w:szCs w:val="20"/>
-          <w:highlight w:val="cyan"/>
-        </w:rPr>
-        <w:t xml:space="preserve"> endif </w:t>
-      </w:r>
-      <w:r>
-        <w:rPr>
-          <w:color w:val="000000"/>
-          <w:sz w:val="20"/>
-          <w:szCs w:val="20"/>
-        </w:rPr>
-        <w:t>%}{%</w:t>
-      </w:r>
-      <w:r>
-        <w:rPr>
-          <w:color w:val="000000"/>
-          <w:sz w:val="20"/>
-          <w:szCs w:val="20"/>
-          <w:highlight w:val="cyan"/>
-        </w:rPr>
-        <w:t xml:space="preserve"> if loop.last and loop.index0 &gt; 1 </w:t>
-      </w:r>
-      <w:r>
-        <w:rPr>
-          <w:color w:val="000000"/>
-          <w:sz w:val="20"/>
-          <w:szCs w:val="20"/>
-        </w:rPr>
-        <w:t>%}, and {{</w:t>
-      </w:r>
-      <w:r>
-        <w:rPr>
-          <w:color w:val="000000"/>
-          <w:sz w:val="20"/>
-          <w:szCs w:val="20"/>
-          <w:highlight w:val="yellow"/>
-        </w:rPr>
-        <w:t xml:space="preserve"> child </w:t>
-      </w:r>
-      <w:r>
-        <w:rPr>
-          <w:color w:val="000000"/>
-          <w:sz w:val="20"/>
-          <w:szCs w:val="20"/>
-        </w:rPr>
-        <w:t>}}{%</w:t>
-      </w:r>
-      <w:r>
-        <w:rPr>
-          <w:color w:val="000000"/>
-          <w:sz w:val="20"/>
-          <w:szCs w:val="20"/>
-          <w:highlight w:val="cyan"/>
-        </w:rPr>
-        <w:t xml:space="preserve"> endif </w:t>
-      </w:r>
-      <w:r>
-        <w:rPr>
-          <w:color w:val="000000"/>
-          <w:sz w:val="20"/>
-          <w:szCs w:val="20"/>
-        </w:rPr>
-        <w:t>%}{%</w:t>
-      </w:r>
-      <w:r>
-        <w:rPr>
-          <w:color w:val="000000"/>
-          <w:sz w:val="20"/>
-          <w:szCs w:val="20"/>
-          <w:highlight w:val="cyan"/>
-        </w:rPr>
-        <w:t xml:space="preserve"> if loop.last and loop.index0 == 1 </w:t>
-      </w:r>
-      <w:r>
-        <w:rPr>
-          <w:color w:val="000000"/>
-          <w:sz w:val="20"/>
-          <w:szCs w:val="20"/>
-        </w:rPr>
-        <w:t>%} and {{</w:t>
-      </w:r>
-      <w:r>
-        <w:rPr>
-          <w:color w:val="000000"/>
-          <w:sz w:val="20"/>
-          <w:szCs w:val="20"/>
-          <w:highlight w:val="yellow"/>
-        </w:rPr>
-        <w:t xml:space="preserve"> child </w:t>
-      </w:r>
-      <w:r>
-        <w:rPr>
-          <w:color w:val="000000"/>
-          <w:sz w:val="20"/>
-          <w:szCs w:val="20"/>
-        </w:rPr>
-        <w:t>}}{%</w:t>
-      </w:r>
-      <w:r>
-        <w:rPr>
-          <w:color w:val="000000"/>
-          <w:sz w:val="20"/>
-          <w:szCs w:val="20"/>
-          <w:highlight w:val="cyan"/>
-        </w:rPr>
-        <w:t xml:space="preserve"> endif </w:t>
-      </w:r>
-      <w:r>
-        <w:rPr>
-          <w:color w:val="000000"/>
-          <w:sz w:val="20"/>
-          <w:szCs w:val="20"/>
-        </w:rPr>
-        <w:t>%}{%</w:t>
-      </w:r>
-      <w:r>
-        <w:rPr>
-          <w:color w:val="000000"/>
-          <w:sz w:val="20"/>
-          <w:szCs w:val="20"/>
-          <w:highlight w:val="cyan"/>
-        </w:rPr>
         <w:t xml:space="preserve"> endfor </w:t>
       </w:r>
       <w:r>
@@ -6350,6 +6338,22 @@
           <w:szCs w:val="20"/>
         </w:rPr>
         <w:t>{% endif %}</w:t>
+      </w:r>
+      <w:r>
+        <w:rPr>
+          <w:color w:val="000000"/>
+          <w:sz w:val="20"/>
+          <w:szCs w:val="20"/>
+        </w:rPr>
+        <w:t>{% elif respondent_has_other_children == “None” %}</w:t>
+      </w:r>
+      <w:r>
+        <w:rPr>
+          <w:color w:val="000000"/>
+          <w:sz w:val="20"/>
+          <w:szCs w:val="20"/>
+        </w:rPr>
+        <w:t>Unknown</w:t>
       </w:r>
       <w:r>
         <w:rPr>

</xml_diff>

<commit_message>
R kids work: fix logic errors; fix label for unknown names; remove duplicate age question; adjust questions to match LHI; add "months" to month ages
</commit_message>
<xml_diff>
--- a/docassemble/MLHPPOAndProposedOrder/data/templates/cc_375_statement_of_facts.docx
+++ b/docassemble/MLHPPOAndProposedOrder/data/templates/cc_375_statement_of_facts.docx
@@ -2296,6 +2296,14 @@
           <w:sz w:val="20"/>
           <w:szCs w:val="20"/>
         </w:rPr>
+        <w:t xml:space="preserve"> month(s)</w:t>
+      </w:r>
+      <w:r>
+        <w:rPr>
+          <w:color w:val="000000"/>
+          <w:sz w:val="20"/>
+          <w:szCs w:val="20"/>
+        </w:rPr>
         <w:t>{% else</w:t>
       </w:r>
       <w:r>
@@ -5851,7 +5859,23 @@
           <w:sz w:val="20"/>
           <w:szCs w:val="20"/>
         </w:rPr>
-        <w:t>{% if child.age_in_years() &lt; 1 %}{{ child.age_in_months() }}{% else %}{{ child.age_in_years() }}{% endif %}</w:t>
+        <w:t>{% if child.age_in_years() &lt; 1 %}{{ child.age_in_months() }}</w:t>
+      </w:r>
+      <w:r>
+        <w:rPr>
+          <w:color w:val="000000"/>
+          <w:sz w:val="20"/>
+          <w:szCs w:val="20"/>
+        </w:rPr>
+        <w:t xml:space="preserve"> month(s)</w:t>
+      </w:r>
+      <w:r>
+        <w:rPr>
+          <w:color w:val="000000"/>
+          <w:sz w:val="20"/>
+          <w:szCs w:val="20"/>
+        </w:rPr>
+        <w:t>{% else %}{{ child.age_in_years() }}{% endif %}</w:t>
       </w:r>
       <w:r>
         <w:rPr>
@@ -5900,7 +5924,7 @@
           <w:szCs w:val="20"/>
           <w:highlight w:val="cyan"/>
         </w:rPr>
-        <w:t xml:space="preserve"> if not loop.first and not loop.last </w:t>
+        <w:t xml:space="preserve"> if not loop.last </w:t>
       </w:r>
       <w:r>
         <w:rPr>
@@ -6163,27 +6187,56 @@
           <w:sz w:val="20"/>
           <w:szCs w:val="20"/>
         </w:rPr>
-        <w:t>, age {% if child.knows_other_child_birthdate %}{% if child.age_in_years() &lt; 1 %}{{ child.age_in_months() }}{% else %}{{ child.age_in_years() }}{% endif %}</w:t>
-      </w:r>
-    </w:p>
-    <w:p>
-      <w:pPr>
-        <w:widowControl w:val="0"/>
-        <w:pBdr>
-          <w:top w:val="nil"/>
-          <w:left w:val="nil"/>
-          <w:bottom w:val="nil"/>
-          <w:right w:val="nil"/>
-          <w:between w:val="nil"/>
-        </w:pBdr>
-        <w:spacing w:line="222" w:lineRule="auto"/>
-        <w:ind w:left="478" w:right="644"/>
-        <w:rPr>
-          <w:color w:val="000000"/>
-          <w:sz w:val="20"/>
-          <w:szCs w:val="20"/>
-        </w:rPr>
-      </w:pPr>
+        <w:t>, age {% if child.knows_other_child_birthdate %}{% if child.age_in_years() &lt; 1 %}{{ child.age_in_months() }}</w:t>
+      </w:r>
+      <w:r>
+        <w:rPr>
+          <w:color w:val="000000"/>
+          <w:sz w:val="20"/>
+          <w:szCs w:val="20"/>
+        </w:rPr>
+        <w:t xml:space="preserve"> month(s)</w:t>
+      </w:r>
+      <w:r>
+        <w:rPr>
+          <w:color w:val="000000"/>
+          <w:sz w:val="20"/>
+          <w:szCs w:val="20"/>
+        </w:rPr>
+        <w:t>{% else %}{{ child.age_in_years() }}{% endif %}{% else %}</w:t>
+      </w:r>
+      <w:r>
+        <w:rPr>
+          <w:color w:val="000000"/>
+          <w:sz w:val="20"/>
+          <w:szCs w:val="20"/>
+        </w:rPr>
+        <w:t>{% if child.estimated_age</w:t>
+      </w:r>
+      <w:r>
+        <w:rPr>
+          <w:color w:val="000000"/>
+          <w:sz w:val="20"/>
+          <w:szCs w:val="20"/>
+        </w:rPr>
+        <w:t xml:space="preserve"> == “”</w:t>
+      </w:r>
+      <w:r>
+        <w:rPr>
+          <w:color w:val="000000"/>
+          <w:sz w:val="20"/>
+          <w:szCs w:val="20"/>
+        </w:rPr>
+        <w:t xml:space="preserve"> %}</w:t>
+      </w:r>
+      <w:r>
+        <w:rPr>
+          <w:color w:val="000000"/>
+          <w:sz w:val="20"/>
+          <w:szCs w:val="20"/>
+        </w:rPr>
+        <w:t>unknown</w:t>
+      </w:r>
       <w:r>
         <w:rPr>
           <w:color w:val="000000"/>
@@ -6198,31 +6251,90 @@
           <w:sz w:val="20"/>
           <w:szCs w:val="20"/>
         </w:rPr>
-        <w:t>{% if child.estimated_age</w:t>
-      </w:r>
-      <w:r>
-        <w:rPr>
-          <w:color w:val="000000"/>
-          <w:sz w:val="20"/>
-          <w:szCs w:val="20"/>
-        </w:rPr>
-        <w:t xml:space="preserve"> == “”</w:t>
-      </w:r>
-      <w:r>
-        <w:rPr>
-          <w:color w:val="000000"/>
-          <w:sz w:val="20"/>
-          <w:szCs w:val="20"/>
-        </w:rPr>
-        <w:t xml:space="preserve"> %}</w:t>
-      </w:r>
-      <w:r>
-        <w:rPr>
-          <w:color w:val="000000"/>
-          <w:sz w:val="20"/>
-          <w:szCs w:val="20"/>
-        </w:rPr>
-        <w:t>unknown</w:t>
+        <w:t>{{ child.estimated_age }}{% endif %}</w:t>
+      </w:r>
+      <w:r>
+        <w:rPr>
+          <w:color w:val="000000"/>
+          <w:sz w:val="20"/>
+          <w:szCs w:val="20"/>
+        </w:rPr>
+        <w:t>{% endif %}</w:t>
+      </w:r>
+      <w:r>
+        <w:rPr>
+          <w:color w:val="000000"/>
+          <w:sz w:val="20"/>
+          <w:szCs w:val="20"/>
+        </w:rPr>
+        <w:t>{%</w:t>
+      </w:r>
+      <w:r>
+        <w:rPr>
+          <w:color w:val="000000"/>
+          <w:sz w:val="20"/>
+          <w:szCs w:val="20"/>
+          <w:highlight w:val="cyan"/>
+        </w:rPr>
+        <w:t xml:space="preserve"> if not loop.last </w:t>
+      </w:r>
+      <w:r>
+        <w:rPr>
+          <w:color w:val="000000"/>
+          <w:sz w:val="20"/>
+          <w:szCs w:val="20"/>
+        </w:rPr>
+        <w:t>%}</w:t>
+      </w:r>
+      <w:r>
+        <w:rPr>
+          <w:color w:val="000000"/>
+          <w:sz w:val="20"/>
+          <w:szCs w:val="20"/>
+        </w:rPr>
+        <w:t>;</w:t>
+      </w:r>
+      <w:r>
+        <w:rPr>
+          <w:color w:val="000000"/>
+          <w:sz w:val="20"/>
+          <w:szCs w:val="20"/>
+        </w:rPr>
+        <w:t xml:space="preserve"> {%</w:t>
+      </w:r>
+      <w:r>
+        <w:rPr>
+          <w:color w:val="000000"/>
+          <w:sz w:val="20"/>
+          <w:szCs w:val="20"/>
+          <w:highlight w:val="cyan"/>
+        </w:rPr>
+        <w:t xml:space="preserve"> endif </w:t>
+      </w:r>
+      <w:r>
+        <w:rPr>
+          <w:color w:val="000000"/>
+          <w:sz w:val="20"/>
+          <w:szCs w:val="20"/>
+        </w:rPr>
+        <w:t>%}{%</w:t>
+      </w:r>
+      <w:r>
+        <w:rPr>
+          <w:color w:val="000000"/>
+          <w:sz w:val="20"/>
+          <w:szCs w:val="20"/>
+          <w:highlight w:val="cyan"/>
+        </w:rPr>
+        <w:t xml:space="preserve"> endfor </w:t>
+      </w:r>
+      <w:r>
+        <w:rPr>
+          <w:color w:val="000000"/>
+          <w:sz w:val="20"/>
+          <w:szCs w:val="20"/>
+        </w:rPr>
+        <w:t>%}</w:t>
       </w:r>
       <w:r>
         <w:rPr>
@@ -6238,7 +6350,7 @@
           <w:sz w:val="20"/>
           <w:szCs w:val="20"/>
         </w:rPr>
-        <w:t>{{ child.estimated_age }}{% endif %}</w:t>
+        <w:t>Yes, but names are unknown</w:t>
       </w:r>
       <w:r>
         <w:rPr>
@@ -6254,98 +6366,23 @@
           <w:sz w:val="20"/>
           <w:szCs w:val="20"/>
         </w:rPr>
-        <w:t>{%</w:t>
-      </w:r>
-      <w:r>
-        <w:rPr>
-          <w:color w:val="000000"/>
-          <w:sz w:val="20"/>
-          <w:szCs w:val="20"/>
-          <w:highlight w:val="cyan"/>
-        </w:rPr>
-        <w:t xml:space="preserve"> if not loop.first and not loop.last </w:t>
-      </w:r>
-      <w:r>
-        <w:rPr>
-          <w:color w:val="000000"/>
-          <w:sz w:val="20"/>
-          <w:szCs w:val="20"/>
-        </w:rPr>
-        <w:t>%}</w:t>
-      </w:r>
-      <w:r>
-        <w:rPr>
-          <w:color w:val="000000"/>
-          <w:sz w:val="20"/>
-          <w:szCs w:val="20"/>
-        </w:rPr>
-        <w:t>;</w:t>
-      </w:r>
-      <w:r>
-        <w:rPr>
-          <w:color w:val="000000"/>
-          <w:sz w:val="20"/>
-          <w:szCs w:val="20"/>
-        </w:rPr>
-        <w:t xml:space="preserve"> {%</w:t>
-      </w:r>
-      <w:r>
-        <w:rPr>
-          <w:color w:val="000000"/>
-          <w:sz w:val="20"/>
-          <w:szCs w:val="20"/>
-          <w:highlight w:val="cyan"/>
-        </w:rPr>
-        <w:t xml:space="preserve"> endif </w:t>
-      </w:r>
-      <w:r>
-        <w:rPr>
-          <w:color w:val="000000"/>
-          <w:sz w:val="20"/>
-          <w:szCs w:val="20"/>
-        </w:rPr>
-        <w:t>%}{%</w:t>
-      </w:r>
-      <w:r>
-        <w:rPr>
-          <w:color w:val="000000"/>
-          <w:sz w:val="20"/>
-          <w:szCs w:val="20"/>
-          <w:highlight w:val="cyan"/>
-        </w:rPr>
-        <w:t xml:space="preserve"> endfor </w:t>
-      </w:r>
-      <w:r>
-        <w:rPr>
-          <w:color w:val="000000"/>
-          <w:sz w:val="20"/>
-          <w:szCs w:val="20"/>
-        </w:rPr>
-        <w:t>%}</w:t>
-      </w:r>
-      <w:r>
-        <w:rPr>
-          <w:color w:val="000000"/>
-          <w:sz w:val="20"/>
-          <w:szCs w:val="20"/>
-        </w:rPr>
-        <w:t>{% else %}Unknown</w:t>
-      </w:r>
-      <w:r>
-        <w:rPr>
-          <w:color w:val="000000"/>
-          <w:sz w:val="20"/>
-          <w:szCs w:val="20"/>
-        </w:rPr>
-        <w:t>{% endif %}</w:t>
-      </w:r>
-      <w:r>
-        <w:rPr>
-          <w:color w:val="000000"/>
-          <w:sz w:val="20"/>
-          <w:szCs w:val="20"/>
-        </w:rPr>
-        <w:t>{% elif respondent_has_other_children == “None” %}</w:t>
+        <w:t xml:space="preserve">{% elif respondent_has_other_children </w:t>
+      </w:r>
+      <w:r>
+        <w:rPr>
+          <w:color w:val="000000"/>
+          <w:sz w:val="20"/>
+          <w:szCs w:val="20"/>
+        </w:rPr>
+        <w:t>is n</w:t>
+      </w:r>
+      <w:r>
+        <w:rPr>
+          <w:color w:val="000000"/>
+          <w:sz w:val="20"/>
+          <w:szCs w:val="20"/>
+        </w:rPr>
+        <w:t>one %}</w:t>
       </w:r>
       <w:r>
         <w:rPr>

</xml_diff>

<commit_message>
Added conditional logic to CC 375 statement of facts template
</commit_message>
<xml_diff>
--- a/docassemble/MLHPPOAndProposedOrder/data/templates/cc_375_statement_of_facts.docx
+++ b/docassemble/MLHPPOAndProposedOrder/data/templates/cc_375_statement_of_facts.docx
@@ -288,7 +288,31 @@
           <w:sz w:val="20"/>
           <w:szCs w:val="20"/>
         </w:rPr>
-        <w:t>4. (Continued)</w:t>
+        <w:t>{% if respondent_is_minor and (not respondent_is_emancipated_minor) %}5{% else %}</w:t>
+      </w:r>
+      <w:r>
+        <w:rPr>
+          <w:color w:val="000000"/>
+          <w:sz w:val="20"/>
+          <w:szCs w:val="20"/>
+        </w:rPr>
+        <w:t>4</w:t>
+      </w:r>
+      <w:r>
+        <w:rPr>
+          <w:color w:val="000000"/>
+          <w:sz w:val="20"/>
+          <w:szCs w:val="20"/>
+        </w:rPr>
+        <w:t>{% endif %}</w:t>
+      </w:r>
+      <w:r>
+        <w:rPr>
+          <w:color w:val="000000"/>
+          <w:sz w:val="20"/>
+          <w:szCs w:val="20"/>
+        </w:rPr>
+        <w:t>. (Continued)</w:t>
       </w:r>
     </w:p>
     <w:p>

</xml_diff>

<commit_message>
Incorporated fix_punctuation(); still addressing situations where variable is in middle of paragraph
</commit_message>
<xml_diff>
--- a/docassemble/MLHPPOAndProposedOrder/data/templates/cc_375_statement_of_facts.docx
+++ b/docassemble/MLHPPOAndProposedOrder/data/templates/cc_375_statement_of_facts.docx
@@ -14813,16 +14813,7 @@
           <w:szCs w:val="20"/>
           <w:highlight w:val="yellow"/>
         </w:rPr>
-        <w:t>fix_punctuation</w:t>
-      </w:r>
-      <w:r>
-        <w:rPr>
-          <w:color w:val="000000"/>
-          <w:sz w:val="20"/>
-          <w:szCs w:val="20"/>
-          <w:highlight w:val="yellow"/>
-        </w:rPr>
-        <w:t>(</w:t>
+        <w:t>fix_punctuation(</w:t>
       </w:r>
       <w:proofErr w:type="spellStart"/>
       <w:r>

</xml_diff>

<commit_message>
Added strip_end_punctuation() function to CC 375 SOF
</commit_message>
<xml_diff>
--- a/docassemble/MLHPPOAndProposedOrder/data/templates/cc_375_statement_of_facts.docx
+++ b/docassemble/MLHPPOAndProposedOrder/data/templates/cc_375_statement_of_facts.docx
@@ -14761,9 +14761,38 @@
           <w:szCs w:val="20"/>
           <w:highlight w:val="yellow"/>
         </w:rPr>
+        <w:t>strip_end_punctuation</w:t>
+      </w:r>
+      <w:proofErr w:type="spellEnd"/>
+      <w:r>
+        <w:rPr>
+          <w:color w:val="000000"/>
+          <w:sz w:val="20"/>
+          <w:szCs w:val="20"/>
+          <w:highlight w:val="yellow"/>
+        </w:rPr>
+        <w:t>(</w:t>
+      </w:r>
+      <w:proofErr w:type="spellStart"/>
+      <w:r>
+        <w:rPr>
+          <w:color w:val="000000"/>
+          <w:sz w:val="20"/>
+          <w:szCs w:val="20"/>
+          <w:highlight w:val="yellow"/>
+        </w:rPr>
         <w:t>incident.date</w:t>
       </w:r>
       <w:proofErr w:type="spellEnd"/>
+      <w:r>
+        <w:rPr>
+          <w:color w:val="000000"/>
+          <w:sz w:val="20"/>
+          <w:szCs w:val="20"/>
+          <w:highlight w:val="yellow"/>
+        </w:rPr>
+        <w:t>)</w:t>
+      </w:r>
       <w:r>
         <w:rPr>
           <w:color w:val="000000"/>

</xml_diff>

<commit_message>
fix pt changes template error
</commit_message>
<xml_diff>
--- a/docassemble/MLHPPOAndProposedOrder/data/templates/cc_375_statement_of_facts.docx
+++ b/docassemble/MLHPPOAndProposedOrder/data/templates/cc_375_statement_of_facts.docx
@@ -91,8 +91,20 @@
                 <w:sz w:val="20"/>
                 <w:szCs w:val="20"/>
               </w:rPr>
-              <w:t>Petition for Personal Protection Order {%</w:t>
+              <w:t xml:space="preserve">Petition for Personal Protection </w:t>
             </w:r>
+            <w:proofErr w:type="gramStart"/>
+            <w:r>
+              <w:rPr>
+                <w:rFonts w:ascii="Calibri" w:eastAsia="Calibri" w:hAnsi="Calibri" w:cs="Calibri"/>
+                <w:b/>
+                <w:color w:val="000000"/>
+                <w:sz w:val="20"/>
+                <w:szCs w:val="20"/>
+              </w:rPr>
+              <w:t>Order {%</w:t>
+            </w:r>
+            <w:proofErr w:type="gramEnd"/>
             <w:r>
               <w:rPr>
                 <w:rFonts w:ascii="Calibri" w:eastAsia="Calibri" w:hAnsi="Calibri" w:cs="Calibri"/>
@@ -104,6 +116,7 @@
               </w:rPr>
               <w:t xml:space="preserve"> if respondent_is_minor and not respondent_is_emancipated_minor </w:t>
             </w:r>
+            <w:proofErr w:type="gramStart"/>
             <w:r>
               <w:rPr>
                 <w:rFonts w:ascii="Calibri" w:eastAsia="Calibri" w:hAnsi="Calibri" w:cs="Calibri"/>
@@ -112,7 +125,18 @@
                 <w:sz w:val="20"/>
                 <w:szCs w:val="20"/>
               </w:rPr>
-              <w:t>%}Against a Minor {%</w:t>
+              <w:t>%}Against</w:t>
+            </w:r>
+            <w:proofErr w:type="gramEnd"/>
+            <w:r>
+              <w:rPr>
+                <w:rFonts w:ascii="Calibri" w:eastAsia="Calibri" w:hAnsi="Calibri" w:cs="Calibri"/>
+                <w:b/>
+                <w:color w:val="000000"/>
+                <w:sz w:val="20"/>
+                <w:szCs w:val="20"/>
+              </w:rPr>
+              <w:t xml:space="preserve"> a Minor {%</w:t>
             </w:r>
             <w:r>
               <w:rPr>
@@ -349,15 +373,34 @@
           <w:szCs w:val="20"/>
           <w:highlight w:val="cyan"/>
         </w:rPr>
-        <w:t xml:space="preserve"> if respondent_is_minor and (not respondent_is_emancipated_minor) </w:t>
-      </w:r>
-      <w:r>
-        <w:rPr>
-          <w:color w:val="000000"/>
-          <w:sz w:val="20"/>
-          <w:szCs w:val="20"/>
-        </w:rPr>
-        <w:t>%}5{%</w:t>
+        <w:t xml:space="preserve"> if respondent_is_minor and (not respondent_is_emancipated_minor</w:t>
+      </w:r>
+      <w:proofErr w:type="gramStart"/>
+      <w:r>
+        <w:rPr>
+          <w:color w:val="000000"/>
+          <w:sz w:val="20"/>
+          <w:szCs w:val="20"/>
+          <w:highlight w:val="cyan"/>
+        </w:rPr>
+        <w:t xml:space="preserve">) </w:t>
+      </w:r>
+      <w:r>
+        <w:rPr>
+          <w:color w:val="000000"/>
+          <w:sz w:val="20"/>
+          <w:szCs w:val="20"/>
+        </w:rPr>
+        <w:t>%}</w:t>
+      </w:r>
+      <w:proofErr w:type="gramEnd"/>
+      <w:r>
+        <w:rPr>
+          <w:color w:val="000000"/>
+          <w:sz w:val="20"/>
+          <w:szCs w:val="20"/>
+        </w:rPr>
+        <w:t>5{%</w:t>
       </w:r>
       <w:r>
         <w:rPr>
@@ -461,16 +504,54 @@
           <w:sz w:val="20"/>
           <w:szCs w:val="20"/>
         </w:rPr>
-        <w:t>Petitioner alias: {%</w:t>
-      </w:r>
-      <w:r>
-        <w:rPr>
-          <w:color w:val="000000"/>
-          <w:sz w:val="20"/>
-          <w:szCs w:val="20"/>
-          <w:highlight w:val="cyan"/>
-        </w:rPr>
-        <w:t xml:space="preserve"> if user_alias.there_are_any </w:t>
+        <w:t xml:space="preserve">Petitioner </w:t>
+      </w:r>
+      <w:proofErr w:type="gramStart"/>
+      <w:r>
+        <w:rPr>
+          <w:color w:val="000000"/>
+          <w:sz w:val="20"/>
+          <w:szCs w:val="20"/>
+        </w:rPr>
+        <w:t>alias: {</w:t>
+      </w:r>
+      <w:proofErr w:type="gramEnd"/>
+      <w:r>
+        <w:rPr>
+          <w:color w:val="000000"/>
+          <w:sz w:val="20"/>
+          <w:szCs w:val="20"/>
+        </w:rPr>
+        <w:t>%</w:t>
+      </w:r>
+      <w:r>
+        <w:rPr>
+          <w:color w:val="000000"/>
+          <w:sz w:val="20"/>
+          <w:szCs w:val="20"/>
+          <w:highlight w:val="cyan"/>
+        </w:rPr>
+        <w:t xml:space="preserve"> if user_</w:t>
+      </w:r>
+      <w:proofErr w:type="gramStart"/>
+      <w:r>
+        <w:rPr>
+          <w:color w:val="000000"/>
+          <w:sz w:val="20"/>
+          <w:szCs w:val="20"/>
+          <w:highlight w:val="cyan"/>
+        </w:rPr>
+        <w:t>alias.there</w:t>
+      </w:r>
+      <w:proofErr w:type="gramEnd"/>
+      <w:r>
+        <w:rPr>
+          <w:color w:val="000000"/>
+          <w:sz w:val="20"/>
+          <w:szCs w:val="20"/>
+          <w:highlight w:val="cyan"/>
+        </w:rPr>
+        <w:t xml:space="preserve">_are_any </w:t>
       </w:r>
       <w:r>
         <w:rPr>
@@ -593,16 +674,54 @@
           <w:sz w:val="20"/>
           <w:szCs w:val="20"/>
         </w:rPr>
-        <w:t>Respondent alias: {%</w:t>
-      </w:r>
-      <w:r>
-        <w:rPr>
-          <w:color w:val="000000"/>
-          <w:sz w:val="20"/>
-          <w:szCs w:val="20"/>
-          <w:highlight w:val="cyan"/>
-        </w:rPr>
-        <w:t xml:space="preserve"> if other_party_alias.there_are_any </w:t>
+        <w:t xml:space="preserve">Respondent </w:t>
+      </w:r>
+      <w:proofErr w:type="gramStart"/>
+      <w:r>
+        <w:rPr>
+          <w:color w:val="000000"/>
+          <w:sz w:val="20"/>
+          <w:szCs w:val="20"/>
+        </w:rPr>
+        <w:t>alias: {</w:t>
+      </w:r>
+      <w:proofErr w:type="gramEnd"/>
+      <w:r>
+        <w:rPr>
+          <w:color w:val="000000"/>
+          <w:sz w:val="20"/>
+          <w:szCs w:val="20"/>
+        </w:rPr>
+        <w:t>%</w:t>
+      </w:r>
+      <w:r>
+        <w:rPr>
+          <w:color w:val="000000"/>
+          <w:sz w:val="20"/>
+          <w:szCs w:val="20"/>
+          <w:highlight w:val="cyan"/>
+        </w:rPr>
+        <w:t xml:space="preserve"> if other_party_</w:t>
+      </w:r>
+      <w:proofErr w:type="gramStart"/>
+      <w:r>
+        <w:rPr>
+          <w:color w:val="000000"/>
+          <w:sz w:val="20"/>
+          <w:szCs w:val="20"/>
+          <w:highlight w:val="cyan"/>
+        </w:rPr>
+        <w:t>alias.there</w:t>
+      </w:r>
+      <w:proofErr w:type="gramEnd"/>
+      <w:r>
+        <w:rPr>
+          <w:color w:val="000000"/>
+          <w:sz w:val="20"/>
+          <w:szCs w:val="20"/>
+          <w:highlight w:val="cyan"/>
+        </w:rPr>
+        <w:t xml:space="preserve">_are_any </w:t>
       </w:r>
       <w:r>
         <w:rPr>
@@ -759,7 +878,17 @@
           <w:szCs w:val="20"/>
           <w:highlight w:val="cyan"/>
         </w:rPr>
-        <w:t xml:space="preserve">p if petitioner_and_respondent_living_together </w:t>
+        <w:t>p if petitioner_and_respondent_living_</w:t>
+      </w:r>
+      <w:proofErr w:type="gramStart"/>
+      <w:r>
+        <w:rPr>
+          <w:color w:val="000000"/>
+          <w:sz w:val="20"/>
+          <w:szCs w:val="20"/>
+          <w:highlight w:val="cyan"/>
+        </w:rPr>
+        <w:t xml:space="preserve">together </w:t>
       </w:r>
       <w:r>
         <w:rPr>
@@ -769,6 +898,7 @@
         </w:rPr>
         <w:t>%}</w:t>
       </w:r>
+      <w:proofErr w:type="gramEnd"/>
     </w:p>
     <w:p>
       <w:pPr>
@@ -868,7 +998,17 @@
           <w:szCs w:val="20"/>
           <w:highlight w:val="cyan"/>
         </w:rPr>
-        <w:t xml:space="preserve">p else </w:t>
+        <w:t xml:space="preserve">p </w:t>
+      </w:r>
+      <w:proofErr w:type="gramStart"/>
+      <w:r>
+        <w:rPr>
+          <w:color w:val="000000"/>
+          <w:sz w:val="20"/>
+          <w:szCs w:val="20"/>
+          <w:highlight w:val="cyan"/>
+        </w:rPr>
+        <w:t xml:space="preserve">else </w:t>
       </w:r>
       <w:r>
         <w:rPr>
@@ -878,6 +1018,7 @@
         </w:rPr>
         <w:t>%}</w:t>
       </w:r>
+      <w:proofErr w:type="gramEnd"/>
     </w:p>
     <w:p>
       <w:pPr>
@@ -993,7 +1134,17 @@
           <w:szCs w:val="20"/>
           <w:highlight w:val="cyan"/>
         </w:rPr>
-        <w:t xml:space="preserve">p endif </w:t>
+        <w:t xml:space="preserve">p </w:t>
+      </w:r>
+      <w:proofErr w:type="gramStart"/>
+      <w:r>
+        <w:rPr>
+          <w:color w:val="000000"/>
+          <w:sz w:val="20"/>
+          <w:szCs w:val="20"/>
+          <w:highlight w:val="cyan"/>
+        </w:rPr>
+        <w:t xml:space="preserve">endif </w:t>
       </w:r>
       <w:r>
         <w:rPr>
@@ -1003,6 +1154,7 @@
         </w:rPr>
         <w:t>%}</w:t>
       </w:r>
+      <w:proofErr w:type="gramEnd"/>
     </w:p>
     <w:p>
       <w:pPr>
@@ -1056,7 +1208,27 @@
           <w:szCs w:val="20"/>
           <w:highlight w:val="cyan"/>
         </w:rPr>
-        <w:t>in petitioner_respondent_relationship.true_values()</w:t>
+        <w:t>in petitioner_respondent_</w:t>
+      </w:r>
+      <w:proofErr w:type="gramStart"/>
+      <w:r>
+        <w:rPr>
+          <w:color w:val="000000"/>
+          <w:sz w:val="20"/>
+          <w:szCs w:val="20"/>
+          <w:highlight w:val="cyan"/>
+        </w:rPr>
+        <w:t>relationship.true</w:t>
+      </w:r>
+      <w:proofErr w:type="gramEnd"/>
+      <w:r>
+        <w:rPr>
+          <w:color w:val="000000"/>
+          <w:sz w:val="20"/>
+          <w:szCs w:val="20"/>
+          <w:highlight w:val="cyan"/>
+        </w:rPr>
+        <w:t>_values()</w:t>
       </w:r>
     </w:p>
     <w:p>
@@ -1094,7 +1266,27 @@
           <w:szCs w:val="20"/>
           <w:highlight w:val="cyan"/>
         </w:rPr>
-        <w:t>in petitioner_respondent_relationship.true_values()</w:t>
+        <w:t>in petitioner_respondent_</w:t>
+      </w:r>
+      <w:proofErr w:type="gramStart"/>
+      <w:r>
+        <w:rPr>
+          <w:color w:val="000000"/>
+          <w:sz w:val="20"/>
+          <w:szCs w:val="20"/>
+          <w:highlight w:val="cyan"/>
+        </w:rPr>
+        <w:t>relationship.true</w:t>
+      </w:r>
+      <w:proofErr w:type="gramEnd"/>
+      <w:r>
+        <w:rPr>
+          <w:color w:val="000000"/>
+          <w:sz w:val="20"/>
+          <w:szCs w:val="20"/>
+          <w:highlight w:val="cyan"/>
+        </w:rPr>
+        <w:t>_values()</w:t>
       </w:r>
     </w:p>
     <w:p>
@@ -1150,7 +1342,27 @@
           <w:szCs w:val="20"/>
           <w:highlight w:val="cyan"/>
         </w:rPr>
-        <w:t>in petitioner_respondent_relationship.true_values()</w:t>
+        <w:t>in petitioner_respondent_</w:t>
+      </w:r>
+      <w:proofErr w:type="gramStart"/>
+      <w:r>
+        <w:rPr>
+          <w:color w:val="000000"/>
+          <w:sz w:val="20"/>
+          <w:szCs w:val="20"/>
+          <w:highlight w:val="cyan"/>
+        </w:rPr>
+        <w:t>relationship.true</w:t>
+      </w:r>
+      <w:proofErr w:type="gramEnd"/>
+      <w:r>
+        <w:rPr>
+          <w:color w:val="000000"/>
+          <w:sz w:val="20"/>
+          <w:szCs w:val="20"/>
+          <w:highlight w:val="cyan"/>
+        </w:rPr>
+        <w:t>_values()</w:t>
       </w:r>
     </w:p>
     <w:p>
@@ -1188,16 +1400,36 @@
           <w:szCs w:val="20"/>
           <w:highlight w:val="cyan"/>
         </w:rPr>
-        <w:t>in petitioner_respondent_relationship</w:t>
-      </w:r>
-      <w:r>
-        <w:rPr>
-          <w:color w:val="000000"/>
-          <w:sz w:val="20"/>
-          <w:szCs w:val="20"/>
-          <w:highlight w:val="cyan"/>
-        </w:rPr>
-        <w:t>.true_values()</w:t>
+        <w:t>in petitioner_respondent_</w:t>
+      </w:r>
+      <w:proofErr w:type="gramStart"/>
+      <w:r>
+        <w:rPr>
+          <w:color w:val="000000"/>
+          <w:sz w:val="20"/>
+          <w:szCs w:val="20"/>
+          <w:highlight w:val="cyan"/>
+        </w:rPr>
+        <w:t>relationship</w:t>
+      </w:r>
+      <w:r>
+        <w:rPr>
+          <w:color w:val="000000"/>
+          <w:sz w:val="20"/>
+          <w:szCs w:val="20"/>
+          <w:highlight w:val="cyan"/>
+        </w:rPr>
+        <w:t>.true</w:t>
+      </w:r>
+      <w:proofErr w:type="gramEnd"/>
+      <w:r>
+        <w:rPr>
+          <w:color w:val="000000"/>
+          <w:sz w:val="20"/>
+          <w:szCs w:val="20"/>
+          <w:highlight w:val="cyan"/>
+        </w:rPr>
+        <w:t>_values()</w:t>
       </w:r>
     </w:p>
     <w:p>
@@ -1286,7 +1518,136 @@
           <w:szCs w:val="20"/>
           <w:highlight w:val="cyan"/>
         </w:rPr>
-        <w:t>in petitioner_respondent_relationship</w:t>
+        <w:t>in petitioner_respondent_</w:t>
+      </w:r>
+      <w:proofErr w:type="gramStart"/>
+      <w:r>
+        <w:rPr>
+          <w:color w:val="000000"/>
+          <w:sz w:val="20"/>
+          <w:szCs w:val="20"/>
+          <w:highlight w:val="cyan"/>
+        </w:rPr>
+        <w:t>relationship</w:t>
+      </w:r>
+      <w:r>
+        <w:rPr>
+          <w:color w:val="000000"/>
+          <w:highlight w:val="cyan"/>
+        </w:rPr>
+        <w:t>.true</w:t>
+      </w:r>
+      <w:proofErr w:type="gramEnd"/>
+      <w:r>
+        <w:rPr>
+          <w:color w:val="000000"/>
+          <w:highlight w:val="cyan"/>
+        </w:rPr>
+        <w:t>_values()</w:t>
+      </w:r>
+      <w:r>
+        <w:rPr>
+          <w:color w:val="000000"/>
+          <w:sz w:val="20"/>
+          <w:szCs w:val="20"/>
+          <w:highlight w:val="cyan"/>
+        </w:rPr>
+        <w:t xml:space="preserve"> </w:t>
+      </w:r>
+      <w:r>
+        <w:rPr>
+          <w:color w:val="000000"/>
+          <w:sz w:val="20"/>
+          <w:szCs w:val="20"/>
+        </w:rPr>
+        <w:t>%}Spouses.</w:t>
+      </w:r>
+      <w:r>
+        <w:rPr>
+          <w:color w:val="000000"/>
+          <w:sz w:val="20"/>
+          <w:szCs w:val="20"/>
+        </w:rPr>
+        <w:t xml:space="preserve"> </w:t>
+      </w:r>
+      <w:r>
+        <w:rPr>
+          <w:color w:val="000000"/>
+          <w:sz w:val="20"/>
+          <w:szCs w:val="20"/>
+        </w:rPr>
+        <w:t>{%</w:t>
+      </w:r>
+      <w:r>
+        <w:rPr>
+          <w:color w:val="000000"/>
+          <w:sz w:val="20"/>
+          <w:szCs w:val="20"/>
+          <w:highlight w:val="cyan"/>
+        </w:rPr>
+        <w:t xml:space="preserve"> endif </w:t>
+      </w:r>
+      <w:proofErr w:type="gramStart"/>
+      <w:r>
+        <w:rPr>
+          <w:color w:val="000000"/>
+          <w:sz w:val="20"/>
+          <w:szCs w:val="20"/>
+        </w:rPr>
+        <w:t>%}</w:t>
+      </w:r>
+      <w:r>
+        <w:rPr>
+          <w:color w:val="000000"/>
+          <w:sz w:val="20"/>
+          <w:szCs w:val="20"/>
+        </w:rPr>
+        <w:t>{</w:t>
+      </w:r>
+      <w:proofErr w:type="gramEnd"/>
+      <w:r>
+        <w:rPr>
+          <w:color w:val="000000"/>
+          <w:sz w:val="20"/>
+          <w:szCs w:val="20"/>
+        </w:rPr>
+        <w:t>%</w:t>
+      </w:r>
+      <w:r>
+        <w:rPr>
+          <w:color w:val="000000"/>
+          <w:sz w:val="20"/>
+          <w:szCs w:val="20"/>
+          <w:highlight w:val="cyan"/>
+        </w:rPr>
+        <w:t xml:space="preserve"> if “</w:t>
+      </w:r>
+      <w:r>
+        <w:rPr>
+          <w:color w:val="000000"/>
+          <w:sz w:val="20"/>
+          <w:szCs w:val="20"/>
+          <w:highlight w:val="cyan"/>
+        </w:rPr>
+        <w:t>was_married</w:t>
+      </w:r>
+      <w:r>
+        <w:rPr>
+          <w:color w:val="000000"/>
+          <w:sz w:val="20"/>
+          <w:szCs w:val="20"/>
+          <w:highlight w:val="cyan"/>
+        </w:rPr>
+        <w:t>”</w:t>
+      </w:r>
+      <w:r>
+        <w:rPr>
+          <w:color w:val="000000"/>
+          <w:sz w:val="20"/>
+          <w:szCs w:val="20"/>
+          <w:highlight w:val="cyan"/>
+        </w:rPr>
+        <w:t xml:space="preserve"> in petitioner_respondent_relationship</w:t>
       </w:r>
       <w:r>
         <w:rPr>
@@ -1310,7 +1671,23 @@
           <w:sz w:val="20"/>
           <w:szCs w:val="20"/>
         </w:rPr>
-        <w:t>%}Spouses.</w:t>
+        <w:t>%}</w:t>
+      </w:r>
+      <w:r>
+        <w:rPr>
+          <w:color w:val="000000"/>
+          <w:sz w:val="20"/>
+          <w:szCs w:val="20"/>
+        </w:rPr>
+        <w:t>Former s</w:t>
+      </w:r>
+      <w:r>
+        <w:rPr>
+          <w:color w:val="000000"/>
+          <w:sz w:val="20"/>
+          <w:szCs w:val="20"/>
+        </w:rPr>
+        <w:t>pouses.</w:t>
       </w:r>
       <w:r>
         <w:rPr>
@@ -1337,6 +1714,76 @@
         </w:rPr>
         <w:t xml:space="preserve"> endif </w:t>
       </w:r>
+      <w:proofErr w:type="gramStart"/>
+      <w:r>
+        <w:rPr>
+          <w:color w:val="000000"/>
+          <w:sz w:val="20"/>
+          <w:szCs w:val="20"/>
+        </w:rPr>
+        <w:t>%}{</w:t>
+      </w:r>
+      <w:proofErr w:type="gramEnd"/>
+      <w:r>
+        <w:rPr>
+          <w:color w:val="000000"/>
+          <w:sz w:val="20"/>
+          <w:szCs w:val="20"/>
+        </w:rPr>
+        <w:t>%</w:t>
+      </w:r>
+      <w:r>
+        <w:rPr>
+          <w:color w:val="000000"/>
+          <w:sz w:val="20"/>
+          <w:szCs w:val="20"/>
+          <w:highlight w:val="cyan"/>
+        </w:rPr>
+        <w:t xml:space="preserve"> if “</w:t>
+      </w:r>
+      <w:r>
+        <w:rPr>
+          <w:color w:val="000000"/>
+          <w:sz w:val="20"/>
+          <w:szCs w:val="20"/>
+          <w:highlight w:val="cyan"/>
+        </w:rPr>
+        <w:t>have_child</w:t>
+      </w:r>
+      <w:r>
+        <w:rPr>
+          <w:color w:val="000000"/>
+          <w:sz w:val="20"/>
+          <w:szCs w:val="20"/>
+          <w:highlight w:val="cyan"/>
+        </w:rPr>
+        <w:t>”</w:t>
+      </w:r>
+      <w:r>
+        <w:rPr>
+          <w:color w:val="000000"/>
+          <w:sz w:val="20"/>
+          <w:szCs w:val="20"/>
+          <w:highlight w:val="cyan"/>
+        </w:rPr>
+        <w:t xml:space="preserve"> in petitioner_respondent_relationship</w:t>
+      </w:r>
+      <w:r>
+        <w:rPr>
+          <w:color w:val="000000"/>
+          <w:highlight w:val="cyan"/>
+        </w:rPr>
+        <w:t>.true_values()</w:t>
+      </w:r>
+      <w:r>
+        <w:rPr>
+          <w:color w:val="000000"/>
+          <w:sz w:val="20"/>
+          <w:szCs w:val="20"/>
+          <w:highlight w:val="cyan"/>
+        </w:rPr>
+        <w:t xml:space="preserve"> </w:t>
+      </w:r>
       <w:r>
         <w:rPr>
           <w:color w:val="000000"/>
@@ -1351,6 +1798,30 @@
           <w:sz w:val="20"/>
           <w:szCs w:val="20"/>
         </w:rPr>
+        <w:t>Have a child together</w:t>
+      </w:r>
+      <w:r>
+        <w:rPr>
+          <w:color w:val="000000"/>
+          <w:sz w:val="20"/>
+          <w:szCs w:val="20"/>
+        </w:rPr>
+        <w:t>.</w:t>
+      </w:r>
+      <w:r>
+        <w:rPr>
+          <w:color w:val="000000"/>
+          <w:sz w:val="20"/>
+          <w:szCs w:val="20"/>
+        </w:rPr>
+        <w:t xml:space="preserve"> </w:t>
+      </w:r>
+      <w:r>
+        <w:rPr>
+          <w:color w:val="000000"/>
+          <w:sz w:val="20"/>
+          <w:szCs w:val="20"/>
+        </w:rPr>
         <w:t>{%</w:t>
       </w:r>
       <w:r>
@@ -1360,216 +1831,25 @@
           <w:szCs w:val="20"/>
           <w:highlight w:val="cyan"/>
         </w:rPr>
-        <w:t xml:space="preserve"> if “</w:t>
-      </w:r>
-      <w:r>
-        <w:rPr>
-          <w:color w:val="000000"/>
-          <w:sz w:val="20"/>
-          <w:szCs w:val="20"/>
-          <w:highlight w:val="cyan"/>
-        </w:rPr>
-        <w:t>was_married</w:t>
-      </w:r>
-      <w:r>
-        <w:rPr>
-          <w:color w:val="000000"/>
-          <w:sz w:val="20"/>
-          <w:szCs w:val="20"/>
-          <w:highlight w:val="cyan"/>
-        </w:rPr>
-        <w:t>”</w:t>
-      </w:r>
-      <w:r>
-        <w:rPr>
-          <w:color w:val="000000"/>
-          <w:sz w:val="20"/>
-          <w:szCs w:val="20"/>
-          <w:highlight w:val="cyan"/>
-        </w:rPr>
-        <w:t xml:space="preserve"> in petitioner_respondent_relationship</w:t>
-      </w:r>
-      <w:r>
-        <w:rPr>
-          <w:color w:val="000000"/>
-          <w:highlight w:val="cyan"/>
-        </w:rPr>
-        <w:t>.true_values()</w:t>
-      </w:r>
-      <w:r>
-        <w:rPr>
-          <w:color w:val="000000"/>
-          <w:sz w:val="20"/>
-          <w:szCs w:val="20"/>
-          <w:highlight w:val="cyan"/>
-        </w:rPr>
-        <w:t xml:space="preserve"> </w:t>
-      </w:r>
-      <w:r>
-        <w:rPr>
-          <w:color w:val="000000"/>
-          <w:sz w:val="20"/>
-          <w:szCs w:val="20"/>
-        </w:rPr>
-        <w:t>%}</w:t>
-      </w:r>
-      <w:r>
-        <w:rPr>
-          <w:color w:val="000000"/>
-          <w:sz w:val="20"/>
-          <w:szCs w:val="20"/>
-        </w:rPr>
-        <w:t>Former s</w:t>
-      </w:r>
-      <w:r>
-        <w:rPr>
-          <w:color w:val="000000"/>
-          <w:sz w:val="20"/>
-          <w:szCs w:val="20"/>
-        </w:rPr>
-        <w:t>pouses.</w:t>
-      </w:r>
-      <w:r>
-        <w:rPr>
-          <w:color w:val="000000"/>
-          <w:sz w:val="20"/>
-          <w:szCs w:val="20"/>
-        </w:rPr>
-        <w:t xml:space="preserve"> </w:t>
-      </w:r>
-      <w:r>
-        <w:rPr>
-          <w:color w:val="000000"/>
-          <w:sz w:val="20"/>
-          <w:szCs w:val="20"/>
-        </w:rPr>
-        <w:t>{%</w:t>
-      </w:r>
-      <w:r>
-        <w:rPr>
-          <w:color w:val="000000"/>
-          <w:sz w:val="20"/>
-          <w:szCs w:val="20"/>
-          <w:highlight w:val="cyan"/>
-        </w:rPr>
         <w:t xml:space="preserve"> endif </w:t>
       </w:r>
-      <w:r>
-        <w:rPr>
-          <w:color w:val="000000"/>
-          <w:sz w:val="20"/>
-          <w:szCs w:val="20"/>
-        </w:rPr>
-        <w:t>%}{%</w:t>
-      </w:r>
-      <w:r>
-        <w:rPr>
-          <w:color w:val="000000"/>
-          <w:sz w:val="20"/>
-          <w:szCs w:val="20"/>
-          <w:highlight w:val="cyan"/>
-        </w:rPr>
-        <w:t xml:space="preserve"> if “</w:t>
-      </w:r>
-      <w:r>
-        <w:rPr>
-          <w:color w:val="000000"/>
-          <w:sz w:val="20"/>
-          <w:szCs w:val="20"/>
-          <w:highlight w:val="cyan"/>
-        </w:rPr>
-        <w:t>have_child</w:t>
-      </w:r>
-      <w:r>
-        <w:rPr>
-          <w:color w:val="000000"/>
-          <w:sz w:val="20"/>
-          <w:szCs w:val="20"/>
-          <w:highlight w:val="cyan"/>
-        </w:rPr>
-        <w:t>”</w:t>
-      </w:r>
-      <w:r>
-        <w:rPr>
-          <w:color w:val="000000"/>
-          <w:sz w:val="20"/>
-          <w:szCs w:val="20"/>
-          <w:highlight w:val="cyan"/>
-        </w:rPr>
-        <w:t xml:space="preserve"> in petitioner_respondent_relationship</w:t>
-      </w:r>
-      <w:r>
-        <w:rPr>
-          <w:color w:val="000000"/>
-          <w:highlight w:val="cyan"/>
-        </w:rPr>
-        <w:t>.true_values()</w:t>
-      </w:r>
-      <w:r>
-        <w:rPr>
-          <w:color w:val="000000"/>
-          <w:sz w:val="20"/>
-          <w:szCs w:val="20"/>
-          <w:highlight w:val="cyan"/>
-        </w:rPr>
-        <w:t xml:space="preserve"> </w:t>
-      </w:r>
-      <w:r>
-        <w:rPr>
-          <w:color w:val="000000"/>
-          <w:sz w:val="20"/>
-          <w:szCs w:val="20"/>
-        </w:rPr>
-        <w:t>%}</w:t>
-      </w:r>
-      <w:r>
-        <w:rPr>
-          <w:color w:val="000000"/>
-          <w:sz w:val="20"/>
-          <w:szCs w:val="20"/>
-        </w:rPr>
-        <w:t>Have a child together</w:t>
-      </w:r>
-      <w:r>
-        <w:rPr>
-          <w:color w:val="000000"/>
-          <w:sz w:val="20"/>
-          <w:szCs w:val="20"/>
-        </w:rPr>
-        <w:t>.</w:t>
-      </w:r>
-      <w:r>
-        <w:rPr>
-          <w:color w:val="000000"/>
-          <w:sz w:val="20"/>
-          <w:szCs w:val="20"/>
-        </w:rPr>
-        <w:t xml:space="preserve"> </w:t>
-      </w:r>
-      <w:r>
-        <w:rPr>
-          <w:color w:val="000000"/>
-          <w:sz w:val="20"/>
-          <w:szCs w:val="20"/>
-        </w:rPr>
-        <w:t>{%</w:t>
-      </w:r>
-      <w:r>
-        <w:rPr>
-          <w:color w:val="000000"/>
-          <w:sz w:val="20"/>
-          <w:szCs w:val="20"/>
-          <w:highlight w:val="cyan"/>
-        </w:rPr>
-        <w:t xml:space="preserve"> endif </w:t>
-      </w:r>
-      <w:r>
-        <w:rPr>
-          <w:color w:val="000000"/>
-          <w:sz w:val="20"/>
-          <w:szCs w:val="20"/>
-        </w:rPr>
-        <w:t>%}{%</w:t>
+      <w:proofErr w:type="gramStart"/>
+      <w:r>
+        <w:rPr>
+          <w:color w:val="000000"/>
+          <w:sz w:val="20"/>
+          <w:szCs w:val="20"/>
+        </w:rPr>
+        <w:t>%}{</w:t>
+      </w:r>
+      <w:proofErr w:type="gramEnd"/>
+      <w:r>
+        <w:rPr>
+          <w:color w:val="000000"/>
+          <w:sz w:val="20"/>
+          <w:szCs w:val="20"/>
+        </w:rPr>
+        <w:t>%</w:t>
       </w:r>
       <w:r>
         <w:rPr>
@@ -1751,7 +2031,17 @@
           <w:szCs w:val="20"/>
           <w:highlight w:val="cyan"/>
         </w:rPr>
-        <w:t xml:space="preserve">if relationship_to_respondent_exp </w:t>
+        <w:t>if relationship_to_respondent_</w:t>
+      </w:r>
+      <w:proofErr w:type="gramStart"/>
+      <w:r>
+        <w:rPr>
+          <w:color w:val="000000"/>
+          <w:sz w:val="20"/>
+          <w:szCs w:val="20"/>
+          <w:highlight w:val="cyan"/>
+        </w:rPr>
+        <w:t xml:space="preserve">exp </w:t>
       </w:r>
       <w:r>
         <w:rPr>
@@ -1761,6 +2051,7 @@
         </w:rPr>
         <w:t>%}</w:t>
       </w:r>
+      <w:proofErr w:type="gramEnd"/>
     </w:p>
     <w:p>
       <w:pPr>
@@ -1805,7 +2096,16 @@
           <w:sz w:val="20"/>
           <w:szCs w:val="20"/>
         </w:rPr>
-        <w:t>The parties’ relationship is as follows: {{</w:t>
+        <w:t xml:space="preserve">The parties’ relationship is as follows: </w:t>
+      </w:r>
+      <w:proofErr w:type="gramStart"/>
+      <w:r>
+        <w:rPr>
+          <w:color w:val="000000"/>
+          <w:sz w:val="20"/>
+          <w:szCs w:val="20"/>
+        </w:rPr>
+        <w:t>{{</w:t>
       </w:r>
       <w:r>
         <w:rPr>
@@ -1823,7 +2123,17 @@
           <w:szCs w:val="20"/>
           <w:highlight w:val="yellow"/>
         </w:rPr>
-        <w:t>fix_punctuation(</w:t>
+        <w:t>fix</w:t>
+      </w:r>
+      <w:proofErr w:type="gramEnd"/>
+      <w:r>
+        <w:rPr>
+          <w:color w:val="000000"/>
+          <w:sz w:val="20"/>
+          <w:szCs w:val="20"/>
+          <w:highlight w:val="yellow"/>
+        </w:rPr>
+        <w:t>_punctuation(</w:t>
       </w:r>
       <w:r>
         <w:rPr>
@@ -1894,15 +2204,34 @@
           <w:szCs w:val="20"/>
           <w:highlight w:val="cyan"/>
         </w:rPr>
-        <w:t xml:space="preserve">p endif </w:t>
-      </w:r>
-      <w:r>
-        <w:rPr>
-          <w:color w:val="000000"/>
-          <w:sz w:val="20"/>
-          <w:szCs w:val="20"/>
-        </w:rPr>
-        <w:t xml:space="preserve">%} </w:t>
+        <w:t xml:space="preserve">p </w:t>
+      </w:r>
+      <w:proofErr w:type="gramStart"/>
+      <w:r>
+        <w:rPr>
+          <w:color w:val="000000"/>
+          <w:sz w:val="20"/>
+          <w:szCs w:val="20"/>
+          <w:highlight w:val="cyan"/>
+        </w:rPr>
+        <w:t xml:space="preserve">endif </w:t>
+      </w:r>
+      <w:r>
+        <w:rPr>
+          <w:color w:val="000000"/>
+          <w:sz w:val="20"/>
+          <w:szCs w:val="20"/>
+        </w:rPr>
+        <w:t>%}</w:t>
+      </w:r>
+      <w:proofErr w:type="gramEnd"/>
+      <w:r>
+        <w:rPr>
+          <w:color w:val="000000"/>
+          <w:sz w:val="20"/>
+          <w:szCs w:val="20"/>
+        </w:rPr>
+        <w:t xml:space="preserve"> </w:t>
       </w:r>
     </w:p>
     <w:p>
@@ -1946,7 +2275,16 @@
           <w:sz w:val="20"/>
           <w:szCs w:val="20"/>
         </w:rPr>
-        <w:t>petitioner_respondent_have_child</w:t>
+        <w:t>petitioner_respondent_have_</w:t>
+      </w:r>
+      <w:proofErr w:type="gramStart"/>
+      <w:r>
+        <w:rPr>
+          <w:color w:val="000000"/>
+          <w:sz w:val="20"/>
+          <w:szCs w:val="20"/>
+        </w:rPr>
+        <w:t>child</w:t>
       </w:r>
       <w:r>
         <w:rPr>
@@ -1965,6 +2303,7 @@
         </w:rPr>
         <w:t>%}</w:t>
       </w:r>
+      <w:proofErr w:type="gramEnd"/>
     </w:p>
     <w:p>
       <w:pPr>
@@ -2055,16 +2394,35 @@
           <w:sz w:val="20"/>
           <w:szCs w:val="20"/>
         </w:rPr>
-        <w:t>The parties have {{</w:t>
-      </w:r>
-      <w:r>
-        <w:rPr>
-          <w:color w:val="000000"/>
-          <w:sz w:val="20"/>
-          <w:szCs w:val="20"/>
-          <w:highlight w:val="yellow"/>
-        </w:rPr>
-        <w:t xml:space="preserve"> children | length </w:t>
+        <w:t xml:space="preserve">The parties have </w:t>
+      </w:r>
+      <w:proofErr w:type="gramStart"/>
+      <w:r>
+        <w:rPr>
+          <w:color w:val="000000"/>
+          <w:sz w:val="20"/>
+          <w:szCs w:val="20"/>
+        </w:rPr>
+        <w:t>{{</w:t>
+      </w:r>
+      <w:r>
+        <w:rPr>
+          <w:color w:val="000000"/>
+          <w:sz w:val="20"/>
+          <w:szCs w:val="20"/>
+          <w:highlight w:val="yellow"/>
+        </w:rPr>
+        <w:t xml:space="preserve"> children</w:t>
+      </w:r>
+      <w:proofErr w:type="gramEnd"/>
+      <w:r>
+        <w:rPr>
+          <w:color w:val="000000"/>
+          <w:sz w:val="20"/>
+          <w:szCs w:val="20"/>
+          <w:highlight w:val="yellow"/>
+        </w:rPr>
+        <w:t xml:space="preserve"> | length </w:t>
       </w:r>
       <w:r>
         <w:rPr>
@@ -2140,7 +2498,17 @@
           <w:szCs w:val="20"/>
           <w:highlight w:val="cyan"/>
         </w:rPr>
-        <w:t xml:space="preserve">p for child in children </w:t>
+        <w:t xml:space="preserve">p for child in </w:t>
+      </w:r>
+      <w:proofErr w:type="gramStart"/>
+      <w:r>
+        <w:rPr>
+          <w:color w:val="000000"/>
+          <w:sz w:val="20"/>
+          <w:szCs w:val="20"/>
+          <w:highlight w:val="cyan"/>
+        </w:rPr>
+        <w:t xml:space="preserve">children </w:t>
       </w:r>
       <w:r>
         <w:rPr>
@@ -2150,6 +2518,7 @@
         </w:rPr>
         <w:t>%}</w:t>
       </w:r>
+      <w:proofErr w:type="gramEnd"/>
     </w:p>
     <w:p>
       <w:pPr>
@@ -2177,6 +2546,7 @@
         </w:rPr>
         <w:t xml:space="preserve">- </w:t>
       </w:r>
+      <w:proofErr w:type="gramStart"/>
       <w:r>
         <w:rPr>
           <w:color w:val="000000"/>
@@ -2201,7 +2571,17 @@
           <w:szCs w:val="20"/>
           <w:highlight w:val="yellow"/>
         </w:rPr>
-        <w:t>.name_full()</w:t>
+        <w:t>.name</w:t>
+      </w:r>
+      <w:proofErr w:type="gramEnd"/>
+      <w:r>
+        <w:rPr>
+          <w:color w:val="000000"/>
+          <w:sz w:val="20"/>
+          <w:szCs w:val="20"/>
+          <w:highlight w:val="yellow"/>
+        </w:rPr>
+        <w:t>_full()</w:t>
       </w:r>
       <w:r>
         <w:rPr>
@@ -2226,7 +2606,16 @@
           <w:sz w:val="20"/>
           <w:szCs w:val="20"/>
         </w:rPr>
-        <w:t>, age</w:t>
+        <w:t xml:space="preserve">, </w:t>
+      </w:r>
+      <w:proofErr w:type="gramStart"/>
+      <w:r>
+        <w:rPr>
+          <w:color w:val="000000"/>
+          <w:sz w:val="20"/>
+          <w:szCs w:val="20"/>
+        </w:rPr>
+        <w:t>age</w:t>
       </w:r>
       <w:r>
         <w:rPr>
@@ -2244,6 +2633,7 @@
         </w:rPr>
         <w:t>%</w:t>
       </w:r>
+      <w:proofErr w:type="gramEnd"/>
       <w:r>
         <w:rPr>
           <w:color w:val="000000"/>
@@ -2484,7 +2874,17 @@
           <w:szCs w:val="20"/>
           <w:highlight w:val="cyan"/>
         </w:rPr>
-        <w:t xml:space="preserve">p endfor </w:t>
+        <w:t xml:space="preserve">p </w:t>
+      </w:r>
+      <w:proofErr w:type="gramStart"/>
+      <w:r>
+        <w:rPr>
+          <w:color w:val="000000"/>
+          <w:sz w:val="20"/>
+          <w:szCs w:val="20"/>
+          <w:highlight w:val="cyan"/>
+        </w:rPr>
+        <w:t xml:space="preserve">endfor </w:t>
       </w:r>
       <w:r>
         <w:rPr>
@@ -2494,6 +2894,7 @@
         </w:rPr>
         <w:t>%}</w:t>
       </w:r>
+      <w:proofErr w:type="gramEnd"/>
     </w:p>
     <w:p>
       <w:pPr>
@@ -2538,7 +2939,27 @@
           <w:szCs w:val="20"/>
           <w:highlight w:val="cyan"/>
         </w:rPr>
-        <w:t xml:space="preserve"> if children|selectattr(“lives_with”, “equalto”, “petitioner”)|list|count &gt; 0 </w:t>
+        <w:t xml:space="preserve"> if children|</w:t>
+      </w:r>
+      <w:proofErr w:type="gramStart"/>
+      <w:r>
+        <w:rPr>
+          <w:color w:val="000000"/>
+          <w:sz w:val="20"/>
+          <w:szCs w:val="20"/>
+          <w:highlight w:val="cyan"/>
+        </w:rPr>
+        <w:t>selectattr(</w:t>
+      </w:r>
+      <w:proofErr w:type="gramEnd"/>
+      <w:r>
+        <w:rPr>
+          <w:color w:val="000000"/>
+          <w:sz w:val="20"/>
+          <w:szCs w:val="20"/>
+          <w:highlight w:val="cyan"/>
+        </w:rPr>
+        <w:t xml:space="preserve">“lives_with”, “equalto”, “petitioner”)|list|count &gt; 0 </w:t>
       </w:r>
       <w:r>
         <w:rPr>
@@ -3030,7 +3451,17 @@
           <w:szCs w:val="20"/>
           <w:highlight w:val="cyan"/>
         </w:rPr>
-        <w:t xml:space="preserve"> endif </w:t>
+        <w:t xml:space="preserve"> </w:t>
+      </w:r>
+      <w:proofErr w:type="gramStart"/>
+      <w:r>
+        <w:rPr>
+          <w:color w:val="000000"/>
+          <w:sz w:val="20"/>
+          <w:szCs w:val="20"/>
+          <w:highlight w:val="cyan"/>
+        </w:rPr>
+        <w:t xml:space="preserve">endif </w:t>
       </w:r>
       <w:r>
         <w:rPr>
@@ -3040,6 +3471,7 @@
         </w:rPr>
         <w:t>%}</w:t>
       </w:r>
+      <w:proofErr w:type="gramEnd"/>
     </w:p>
     <w:p>
       <w:pPr>
@@ -3074,7 +3506,27 @@
           <w:szCs w:val="20"/>
           <w:highlight w:val="cyan"/>
         </w:rPr>
-        <w:t xml:space="preserve">p if children|selectattr(“lives_with”, “equalto”, “respondent”)|list|count &gt; 0 </w:t>
+        <w:t>p if children|</w:t>
+      </w:r>
+      <w:proofErr w:type="gramStart"/>
+      <w:r>
+        <w:rPr>
+          <w:color w:val="000000"/>
+          <w:sz w:val="20"/>
+          <w:szCs w:val="20"/>
+          <w:highlight w:val="cyan"/>
+        </w:rPr>
+        <w:t>selectattr(</w:t>
+      </w:r>
+      <w:proofErr w:type="gramEnd"/>
+      <w:r>
+        <w:rPr>
+          <w:color w:val="000000"/>
+          <w:sz w:val="20"/>
+          <w:szCs w:val="20"/>
+          <w:highlight w:val="cyan"/>
+        </w:rPr>
+        <w:t xml:space="preserve">“lives_with”, “equalto”, “respondent”)|list|count &gt; 0 </w:t>
       </w:r>
       <w:r>
         <w:rPr>
@@ -3557,7 +4009,17 @@
           <w:szCs w:val="20"/>
           <w:highlight w:val="cyan"/>
         </w:rPr>
-        <w:t xml:space="preserve">p endif </w:t>
+        <w:t xml:space="preserve">p </w:t>
+      </w:r>
+      <w:proofErr w:type="gramStart"/>
+      <w:r>
+        <w:rPr>
+          <w:color w:val="000000"/>
+          <w:sz w:val="20"/>
+          <w:szCs w:val="20"/>
+          <w:highlight w:val="cyan"/>
+        </w:rPr>
+        <w:t xml:space="preserve">endif </w:t>
       </w:r>
       <w:r>
         <w:rPr>
@@ -3567,6 +4029,7 @@
         </w:rPr>
         <w:t>%}</w:t>
       </w:r>
+      <w:proofErr w:type="gramEnd"/>
     </w:p>
     <w:p>
       <w:pPr>
@@ -3601,7 +4064,27 @@
           <w:szCs w:val="20"/>
           <w:highlight w:val="cyan"/>
         </w:rPr>
-        <w:t xml:space="preserve">p if children|selectattr(“lives_with”, “equalto”, “someone_else”)|list|count &gt; 0 </w:t>
+        <w:t>p if children|</w:t>
+      </w:r>
+      <w:proofErr w:type="gramStart"/>
+      <w:r>
+        <w:rPr>
+          <w:color w:val="000000"/>
+          <w:sz w:val="20"/>
+          <w:szCs w:val="20"/>
+          <w:highlight w:val="cyan"/>
+        </w:rPr>
+        <w:t>selectattr(</w:t>
+      </w:r>
+      <w:proofErr w:type="gramEnd"/>
+      <w:r>
+        <w:rPr>
+          <w:color w:val="000000"/>
+          <w:sz w:val="20"/>
+          <w:szCs w:val="20"/>
+          <w:highlight w:val="cyan"/>
+        </w:rPr>
+        <w:t xml:space="preserve">“lives_with”, “equalto”, “someone_else”)|list|count &gt; 0 </w:t>
       </w:r>
       <w:r>
         <w:rPr>
@@ -4084,7 +4567,17 @@
           <w:szCs w:val="20"/>
           <w:highlight w:val="cyan"/>
         </w:rPr>
-        <w:t xml:space="preserve">p endif </w:t>
+        <w:t xml:space="preserve">p </w:t>
+      </w:r>
+      <w:proofErr w:type="gramStart"/>
+      <w:r>
+        <w:rPr>
+          <w:color w:val="000000"/>
+          <w:sz w:val="20"/>
+          <w:szCs w:val="20"/>
+          <w:highlight w:val="cyan"/>
+        </w:rPr>
+        <w:t xml:space="preserve">endif </w:t>
       </w:r>
       <w:r>
         <w:rPr>
@@ -4094,6 +4587,7 @@
         </w:rPr>
         <w:t>%}</w:t>
       </w:r>
+      <w:proofErr w:type="gramEnd"/>
     </w:p>
     <w:p>
       <w:pPr>
@@ -4120,8 +4614,19 @@
           <w:szCs w:val="20"/>
           <w:highlight w:val="magenta"/>
         </w:rPr>
-        <w:t>{%p for child in children %}</w:t>
-      </w:r>
+        <w:t xml:space="preserve">{%p for child in </w:t>
+      </w:r>
+      <w:proofErr w:type="gramStart"/>
+      <w:r>
+        <w:rPr>
+          <w:color w:val="000000"/>
+          <w:sz w:val="20"/>
+          <w:szCs w:val="20"/>
+          <w:highlight w:val="magenta"/>
+        </w:rPr>
+        <w:t>children %}</w:t>
+      </w:r>
+      <w:proofErr w:type="gramEnd"/>
     </w:p>
     <w:p>
       <w:pPr>
@@ -4156,7 +4661,27 @@
           <w:szCs w:val="20"/>
           <w:highlight w:val="cyan"/>
         </w:rPr>
-        <w:t xml:space="preserve"> if child.parties_married_when_born </w:t>
+        <w:t xml:space="preserve"> if </w:t>
+      </w:r>
+      <w:proofErr w:type="gramStart"/>
+      <w:r>
+        <w:rPr>
+          <w:color w:val="000000"/>
+          <w:sz w:val="20"/>
+          <w:szCs w:val="20"/>
+          <w:highlight w:val="cyan"/>
+        </w:rPr>
+        <w:t>child.parties</w:t>
+      </w:r>
+      <w:proofErr w:type="gramEnd"/>
+      <w:r>
+        <w:rPr>
+          <w:color w:val="000000"/>
+          <w:sz w:val="20"/>
+          <w:szCs w:val="20"/>
+          <w:highlight w:val="cyan"/>
+        </w:rPr>
+        <w:t xml:space="preserve">_married_when_born </w:t>
       </w:r>
       <w:r>
         <w:rPr>
@@ -4300,7 +4825,16 @@
           <w:sz w:val="20"/>
           <w:szCs w:val="20"/>
         </w:rPr>
-        <w:t xml:space="preserve"> for {{</w:t>
+        <w:t xml:space="preserve"> for </w:t>
+      </w:r>
+      <w:proofErr w:type="gramStart"/>
+      <w:r>
+        <w:rPr>
+          <w:color w:val="000000"/>
+          <w:sz w:val="20"/>
+          <w:szCs w:val="20"/>
+        </w:rPr>
+        <w:t>{{</w:t>
       </w:r>
       <w:r>
         <w:rPr>
@@ -4318,6 +4852,211 @@
           <w:szCs w:val="20"/>
           <w:highlight w:val="yellow"/>
         </w:rPr>
+        <w:t>.name</w:t>
+      </w:r>
+      <w:proofErr w:type="gramEnd"/>
+      <w:r>
+        <w:rPr>
+          <w:color w:val="000000"/>
+          <w:sz w:val="20"/>
+          <w:szCs w:val="20"/>
+          <w:highlight w:val="yellow"/>
+        </w:rPr>
+        <w:t>_full()</w:t>
+      </w:r>
+      <w:r>
+        <w:rPr>
+          <w:color w:val="000000"/>
+          <w:sz w:val="20"/>
+          <w:szCs w:val="20"/>
+          <w:highlight w:val="yellow"/>
+        </w:rPr>
+        <w:t xml:space="preserve"> </w:t>
+      </w:r>
+      <w:r>
+        <w:rPr>
+          <w:color w:val="000000"/>
+          <w:sz w:val="20"/>
+          <w:szCs w:val="20"/>
+        </w:rPr>
+        <w:t>}} was established by marriage</w:t>
+      </w:r>
+      <w:r>
+        <w:rPr>
+          <w:color w:val="000000"/>
+          <w:sz w:val="20"/>
+          <w:szCs w:val="20"/>
+        </w:rPr>
+        <w:t>.</w:t>
+      </w:r>
+      <w:r>
+        <w:rPr>
+          <w:color w:val="000000"/>
+          <w:sz w:val="20"/>
+          <w:szCs w:val="20"/>
+        </w:rPr>
+        <w:t>{%</w:t>
+      </w:r>
+      <w:r>
+        <w:rPr>
+          <w:color w:val="000000"/>
+          <w:sz w:val="20"/>
+          <w:szCs w:val="20"/>
+          <w:highlight w:val="cyan"/>
+        </w:rPr>
+        <w:t xml:space="preserve"> </w:t>
+      </w:r>
+      <w:r>
+        <w:rPr>
+          <w:color w:val="000000"/>
+          <w:sz w:val="20"/>
+          <w:szCs w:val="20"/>
+          <w:highlight w:val="cyan"/>
+        </w:rPr>
+        <w:t>el</w:t>
+      </w:r>
+      <w:r>
+        <w:rPr>
+          <w:color w:val="000000"/>
+          <w:sz w:val="20"/>
+          <w:szCs w:val="20"/>
+          <w:highlight w:val="cyan"/>
+        </w:rPr>
+        <w:t>se</w:t>
+      </w:r>
+      <w:r>
+        <w:rPr>
+          <w:color w:val="000000"/>
+          <w:sz w:val="20"/>
+          <w:szCs w:val="20"/>
+          <w:highlight w:val="cyan"/>
+        </w:rPr>
+        <w:t xml:space="preserve"> </w:t>
+      </w:r>
+      <w:r>
+        <w:rPr>
+          <w:color w:val="000000"/>
+          <w:sz w:val="20"/>
+          <w:szCs w:val="20"/>
+        </w:rPr>
+        <w:t>%}</w:t>
+      </w:r>
+      <w:r>
+        <w:rPr>
+          <w:color w:val="000000"/>
+          <w:sz w:val="20"/>
+          <w:szCs w:val="20"/>
+        </w:rPr>
+        <w:t>{{</w:t>
+      </w:r>
+      <w:r>
+        <w:rPr>
+          <w:color w:val="000000"/>
+          <w:sz w:val="20"/>
+          <w:szCs w:val="20"/>
+          <w:highlight w:val="yellow"/>
+        </w:rPr>
+        <w:t xml:space="preserve"> </w:t>
+      </w:r>
+      <w:r>
+        <w:rPr>
+          <w:color w:val="000000"/>
+          <w:sz w:val="20"/>
+          <w:szCs w:val="20"/>
+          <w:highlight w:val="yellow"/>
+        </w:rPr>
+        <w:t>users</w:t>
+      </w:r>
+      <w:r>
+        <w:rPr>
+          <w:color w:val="000000"/>
+          <w:sz w:val="20"/>
+          <w:szCs w:val="20"/>
+          <w:highlight w:val="yellow"/>
+        </w:rPr>
+        <w:t xml:space="preserve">[0].name_full() </w:t>
+      </w:r>
+      <w:r>
+        <w:rPr>
+          <w:color w:val="000000"/>
+          <w:sz w:val="20"/>
+          <w:szCs w:val="20"/>
+        </w:rPr>
+        <w:t>}}</w:t>
+      </w:r>
+      <w:r>
+        <w:rPr>
+          <w:color w:val="000000"/>
+          <w:sz w:val="20"/>
+          <w:szCs w:val="20"/>
+        </w:rPr>
+        <w:t xml:space="preserve"> and</w:t>
+      </w:r>
+      <w:r>
+        <w:rPr>
+          <w:color w:val="000000"/>
+          <w:sz w:val="20"/>
+          <w:szCs w:val="20"/>
+        </w:rPr>
+        <w:t xml:space="preserve"> </w:t>
+      </w:r>
+      <w:r>
+        <w:rPr>
+          <w:color w:val="000000"/>
+          <w:sz w:val="20"/>
+          <w:szCs w:val="20"/>
+        </w:rPr>
+        <w:t>{{</w:t>
+      </w:r>
+      <w:r>
+        <w:rPr>
+          <w:color w:val="000000"/>
+          <w:sz w:val="20"/>
+          <w:szCs w:val="20"/>
+          <w:highlight w:val="yellow"/>
+        </w:rPr>
+        <w:t xml:space="preserve"> other_parties[0].name_full() </w:t>
+      </w:r>
+      <w:r>
+        <w:rPr>
+          <w:color w:val="000000"/>
+          <w:sz w:val="20"/>
+          <w:szCs w:val="20"/>
+        </w:rPr>
+        <w:t>}}</w:t>
+      </w:r>
+      <w:r>
+        <w:rPr>
+          <w:color w:val="000000"/>
+          <w:sz w:val="20"/>
+          <w:szCs w:val="20"/>
+        </w:rPr>
+        <w:t xml:space="preserve"> adopted</w:t>
+      </w:r>
+      <w:r>
+        <w:rPr>
+          <w:color w:val="000000"/>
+          <w:sz w:val="20"/>
+          <w:szCs w:val="20"/>
+        </w:rPr>
+        <w:t xml:space="preserve"> {{</w:t>
+      </w:r>
+      <w:r>
+        <w:rPr>
+          <w:color w:val="000000"/>
+          <w:sz w:val="20"/>
+          <w:szCs w:val="20"/>
+          <w:highlight w:val="yellow"/>
+        </w:rPr>
+        <w:t xml:space="preserve"> child</w:t>
+      </w:r>
+      <w:r>
+        <w:rPr>
+          <w:color w:val="000000"/>
+          <w:sz w:val="20"/>
+          <w:szCs w:val="20"/>
+          <w:highlight w:val="yellow"/>
+        </w:rPr>
         <w:t>.name_full()</w:t>
       </w:r>
       <w:r>
@@ -4335,15 +5074,110 @@
           <w:sz w:val="20"/>
           <w:szCs w:val="20"/>
         </w:rPr>
-        <w:t>}} was established by marriage</w:t>
-      </w:r>
-      <w:r>
-        <w:rPr>
-          <w:color w:val="000000"/>
-          <w:sz w:val="20"/>
-          <w:szCs w:val="20"/>
-        </w:rPr>
-        <w:t>.</w:t>
+        <w:t xml:space="preserve">}} </w:t>
+      </w:r>
+      <w:r>
+        <w:rPr>
+          <w:color w:val="000000"/>
+          <w:sz w:val="20"/>
+          <w:szCs w:val="20"/>
+        </w:rPr>
+        <w:t>together.</w:t>
+      </w:r>
+      <w:r>
+        <w:rPr>
+          <w:color w:val="000000"/>
+          <w:sz w:val="20"/>
+          <w:szCs w:val="20"/>
+        </w:rPr>
+        <w:t xml:space="preserve"> Case Number </w:t>
+      </w:r>
+      <w:proofErr w:type="gramStart"/>
+      <w:r>
+        <w:rPr>
+          <w:color w:val="000000"/>
+          <w:sz w:val="20"/>
+          <w:szCs w:val="20"/>
+        </w:rPr>
+        <w:t>{{</w:t>
+      </w:r>
+      <w:r>
+        <w:rPr>
+          <w:color w:val="000000"/>
+          <w:sz w:val="20"/>
+          <w:szCs w:val="20"/>
+          <w:highlight w:val="yellow"/>
+        </w:rPr>
+        <w:t xml:space="preserve"> child</w:t>
+      </w:r>
+      <w:proofErr w:type="gramEnd"/>
+      <w:r>
+        <w:rPr>
+          <w:color w:val="000000"/>
+          <w:sz w:val="20"/>
+          <w:szCs w:val="20"/>
+          <w:highlight w:val="yellow"/>
+        </w:rPr>
+        <w:t xml:space="preserve">.adoption_case_number </w:t>
+      </w:r>
+      <w:r>
+        <w:rPr>
+          <w:color w:val="000000"/>
+          <w:sz w:val="20"/>
+          <w:szCs w:val="20"/>
+        </w:rPr>
+        <w:t>}} in {{</w:t>
+      </w:r>
+      <w:r>
+        <w:rPr>
+          <w:color w:val="000000"/>
+          <w:sz w:val="20"/>
+          <w:szCs w:val="20"/>
+          <w:highlight w:val="yellow"/>
+        </w:rPr>
+        <w:t xml:space="preserve"> child.adoption_case_court </w:t>
+      </w:r>
+      <w:r>
+        <w:rPr>
+          <w:color w:val="000000"/>
+          <w:sz w:val="20"/>
+          <w:szCs w:val="20"/>
+        </w:rPr>
+        <w:t>}}.{%</w:t>
+      </w:r>
+      <w:r>
+        <w:rPr>
+          <w:color w:val="000000"/>
+          <w:sz w:val="20"/>
+          <w:szCs w:val="20"/>
+        </w:rPr>
+        <w:t xml:space="preserve"> </w:t>
+      </w:r>
+      <w:r>
+        <w:rPr>
+          <w:color w:val="000000"/>
+          <w:sz w:val="20"/>
+          <w:szCs w:val="20"/>
+          <w:highlight w:val="cyan"/>
+        </w:rPr>
+        <w:t>endif</w:t>
+      </w:r>
+      <w:r>
+        <w:rPr>
+          <w:color w:val="000000"/>
+          <w:sz w:val="20"/>
+          <w:szCs w:val="20"/>
+          <w:highlight w:val="cyan"/>
+        </w:rPr>
+        <w:t xml:space="preserve"> </w:t>
+      </w:r>
+      <w:r>
+        <w:rPr>
+          <w:color w:val="000000"/>
+          <w:sz w:val="20"/>
+          <w:szCs w:val="20"/>
+        </w:rPr>
+        <w:t>%}</w:t>
       </w:r>
       <w:r>
         <w:rPr>
@@ -4360,6 +5194,40 @@
           <w:szCs w:val="20"/>
           <w:highlight w:val="cyan"/>
         </w:rPr>
+        <w:t xml:space="preserve"> el</w:t>
+      </w:r>
+      <w:r>
+        <w:rPr>
+          <w:color w:val="000000"/>
+          <w:sz w:val="20"/>
+          <w:szCs w:val="20"/>
+          <w:highlight w:val="cyan"/>
+        </w:rPr>
+        <w:t xml:space="preserve">if </w:t>
+      </w:r>
+      <w:r>
+        <w:rPr>
+          <w:color w:val="000000"/>
+          <w:sz w:val="20"/>
+          <w:szCs w:val="20"/>
+        </w:rPr>
+        <w:t>child</w:t>
+      </w:r>
+      <w:r>
+        <w:rPr>
+          <w:color w:val="000000"/>
+          <w:sz w:val="20"/>
+          <w:szCs w:val="20"/>
+        </w:rPr>
+        <w:t>.unmarried_adoption</w:t>
+      </w:r>
+      <w:r>
+        <w:rPr>
+          <w:color w:val="000000"/>
+          <w:sz w:val="20"/>
+          <w:szCs w:val="20"/>
+          <w:highlight w:val="cyan"/>
+        </w:rPr>
         <w:t xml:space="preserve"> </w:t>
       </w:r>
       <w:r>
@@ -4367,25 +5235,15 @@
           <w:color w:val="000000"/>
           <w:sz w:val="20"/>
           <w:szCs w:val="20"/>
-          <w:highlight w:val="cyan"/>
-        </w:rPr>
-        <w:t>el</w:t>
-      </w:r>
-      <w:r>
-        <w:rPr>
-          <w:color w:val="000000"/>
-          <w:sz w:val="20"/>
-          <w:szCs w:val="20"/>
-          <w:highlight w:val="cyan"/>
-        </w:rPr>
-        <w:t>se</w:t>
-      </w:r>
-      <w:r>
-        <w:rPr>
-          <w:color w:val="000000"/>
-          <w:sz w:val="20"/>
-          <w:szCs w:val="20"/>
-          <w:highlight w:val="cyan"/>
+        </w:rPr>
+        <w:t>%}{{</w:t>
+      </w:r>
+      <w:r>
+        <w:rPr>
+          <w:color w:val="000000"/>
+          <w:sz w:val="20"/>
+          <w:szCs w:val="20"/>
+          <w:highlight w:val="yellow"/>
         </w:rPr>
         <w:t xml:space="preserve"> </w:t>
       </w:r>
@@ -4394,8 +5252,34 @@
           <w:color w:val="000000"/>
           <w:sz w:val="20"/>
           <w:szCs w:val="20"/>
-        </w:rPr>
-        <w:t>%}</w:t>
+          <w:highlight w:val="yellow"/>
+        </w:rPr>
+        <w:t>users</w:t>
+      </w:r>
+      <w:r>
+        <w:rPr>
+          <w:color w:val="000000"/>
+          <w:sz w:val="20"/>
+          <w:szCs w:val="20"/>
+          <w:highlight w:val="yellow"/>
+        </w:rPr>
+        <w:t xml:space="preserve">[0].name_full() </w:t>
+      </w:r>
+      <w:r>
+        <w:rPr>
+          <w:color w:val="000000"/>
+          <w:sz w:val="20"/>
+          <w:szCs w:val="20"/>
+        </w:rPr>
+        <w:t>}}</w:t>
+      </w:r>
+      <w:r>
+        <w:rPr>
+          <w:color w:val="000000"/>
+          <w:sz w:val="20"/>
+          <w:szCs w:val="20"/>
+        </w:rPr>
+        <w:t xml:space="preserve"> and </w:t>
       </w:r>
       <w:r>
         <w:rPr>
@@ -4412,25 +5296,7 @@
           <w:szCs w:val="20"/>
           <w:highlight w:val="yellow"/>
         </w:rPr>
-        <w:t xml:space="preserve"> </w:t>
-      </w:r>
-      <w:r>
-        <w:rPr>
-          <w:color w:val="000000"/>
-          <w:sz w:val="20"/>
-          <w:szCs w:val="20"/>
-          <w:highlight w:val="yellow"/>
-        </w:rPr>
-        <w:t>users</w:t>
-      </w:r>
-      <w:r>
-        <w:rPr>
-          <w:color w:val="000000"/>
-          <w:sz w:val="20"/>
-          <w:szCs w:val="20"/>
-          <w:highlight w:val="yellow"/>
-        </w:rPr>
-        <w:t xml:space="preserve">[0].name_full() </w:t>
+        <w:t xml:space="preserve"> other_parties[0].name_full() </w:t>
       </w:r>
       <w:r>
         <w:rPr>
@@ -4446,16 +5312,50 @@
           <w:sz w:val="20"/>
           <w:szCs w:val="20"/>
         </w:rPr>
-        <w:t xml:space="preserve"> and</w:t>
-      </w:r>
-      <w:r>
-        <w:rPr>
-          <w:color w:val="000000"/>
-          <w:sz w:val="20"/>
-          <w:szCs w:val="20"/>
-        </w:rPr>
-        <w:t xml:space="preserve"> </w:t>
-      </w:r>
+        <w:t xml:space="preserve"> adopted</w:t>
+      </w:r>
+      <w:r>
+        <w:rPr>
+          <w:color w:val="000000"/>
+          <w:sz w:val="20"/>
+          <w:szCs w:val="20"/>
+        </w:rPr>
+        <w:t xml:space="preserve"> {{</w:t>
+      </w:r>
+      <w:r>
+        <w:rPr>
+          <w:color w:val="000000"/>
+          <w:sz w:val="20"/>
+          <w:szCs w:val="20"/>
+          <w:highlight w:val="yellow"/>
+        </w:rPr>
+        <w:t xml:space="preserve"> child.name_full() </w:t>
+      </w:r>
+      <w:r>
+        <w:rPr>
+          <w:color w:val="000000"/>
+          <w:sz w:val="20"/>
+          <w:szCs w:val="20"/>
+        </w:rPr>
+        <w:t xml:space="preserve">}} </w:t>
+      </w:r>
+      <w:r>
+        <w:rPr>
+          <w:color w:val="000000"/>
+          <w:sz w:val="20"/>
+          <w:szCs w:val="20"/>
+        </w:rPr>
+        <w:t>together.</w:t>
+      </w:r>
+      <w:r>
+        <w:rPr>
+          <w:color w:val="000000"/>
+          <w:sz w:val="20"/>
+          <w:szCs w:val="20"/>
+        </w:rPr>
+        <w:t xml:space="preserve"> Case Number </w:t>
+      </w:r>
+      <w:proofErr w:type="gramStart"/>
       <w:r>
         <w:rPr>
           <w:color w:val="000000"/>
@@ -4471,335 +5371,17 @@
           <w:szCs w:val="20"/>
           <w:highlight w:val="yellow"/>
         </w:rPr>
-        <w:t xml:space="preserve"> other_parties[0].name_full() </w:t>
-      </w:r>
-      <w:r>
-        <w:rPr>
-          <w:color w:val="000000"/>
-          <w:sz w:val="20"/>
-          <w:szCs w:val="20"/>
-        </w:rPr>
-        <w:t>}}</w:t>
-      </w:r>
-      <w:r>
-        <w:rPr>
-          <w:color w:val="000000"/>
-          <w:sz w:val="20"/>
-          <w:szCs w:val="20"/>
-        </w:rPr>
-        <w:t xml:space="preserve"> adopted</w:t>
-      </w:r>
-      <w:r>
-        <w:rPr>
-          <w:color w:val="000000"/>
-          <w:sz w:val="20"/>
-          <w:szCs w:val="20"/>
-        </w:rPr>
-        <w:t xml:space="preserve"> {{</w:t>
-      </w:r>
-      <w:r>
-        <w:rPr>
-          <w:color w:val="000000"/>
-          <w:sz w:val="20"/>
-          <w:szCs w:val="20"/>
-          <w:highlight w:val="yellow"/>
-        </w:rPr>
         <w:t xml:space="preserve"> child</w:t>
       </w:r>
-      <w:r>
-        <w:rPr>
-          <w:color w:val="000000"/>
-          <w:sz w:val="20"/>
-          <w:szCs w:val="20"/>
-          <w:highlight w:val="yellow"/>
-        </w:rPr>
-        <w:t>.name_full()</w:t>
-      </w:r>
-      <w:r>
-        <w:rPr>
-          <w:color w:val="000000"/>
-          <w:sz w:val="20"/>
-          <w:szCs w:val="20"/>
-          <w:highlight w:val="yellow"/>
-        </w:rPr>
-        <w:t xml:space="preserve"> </w:t>
-      </w:r>
-      <w:r>
-        <w:rPr>
-          <w:color w:val="000000"/>
-          <w:sz w:val="20"/>
-          <w:szCs w:val="20"/>
-        </w:rPr>
-        <w:t xml:space="preserve">}} </w:t>
-      </w:r>
-      <w:r>
-        <w:rPr>
-          <w:color w:val="000000"/>
-          <w:sz w:val="20"/>
-          <w:szCs w:val="20"/>
-        </w:rPr>
-        <w:t>together.</w:t>
-      </w:r>
-      <w:r>
-        <w:rPr>
-          <w:color w:val="000000"/>
-          <w:sz w:val="20"/>
-          <w:szCs w:val="20"/>
-        </w:rPr>
-        <w:t xml:space="preserve"> Case Number {{</w:t>
-      </w:r>
-      <w:r>
-        <w:rPr>
-          <w:color w:val="000000"/>
-          <w:sz w:val="20"/>
-          <w:szCs w:val="20"/>
-          <w:highlight w:val="yellow"/>
-        </w:rPr>
-        <w:t xml:space="preserve"> child.adoption_case_number </w:t>
-      </w:r>
-      <w:r>
-        <w:rPr>
-          <w:color w:val="000000"/>
-          <w:sz w:val="20"/>
-          <w:szCs w:val="20"/>
-        </w:rPr>
-        <w:t>}} in {{</w:t>
-      </w:r>
-      <w:r>
-        <w:rPr>
-          <w:color w:val="000000"/>
-          <w:sz w:val="20"/>
-          <w:szCs w:val="20"/>
-          <w:highlight w:val="yellow"/>
-        </w:rPr>
-        <w:t xml:space="preserve"> child.adoption_case_court </w:t>
-      </w:r>
-      <w:r>
-        <w:rPr>
-          <w:color w:val="000000"/>
-          <w:sz w:val="20"/>
-          <w:szCs w:val="20"/>
-        </w:rPr>
-        <w:t>}}.{%</w:t>
-      </w:r>
-      <w:r>
-        <w:rPr>
-          <w:color w:val="000000"/>
-          <w:sz w:val="20"/>
-          <w:szCs w:val="20"/>
-        </w:rPr>
-        <w:t xml:space="preserve"> </w:t>
-      </w:r>
-      <w:r>
-        <w:rPr>
-          <w:color w:val="000000"/>
-          <w:sz w:val="20"/>
-          <w:szCs w:val="20"/>
-          <w:highlight w:val="cyan"/>
-        </w:rPr>
-        <w:t>endif</w:t>
-      </w:r>
-      <w:r>
-        <w:rPr>
-          <w:color w:val="000000"/>
-          <w:sz w:val="20"/>
-          <w:szCs w:val="20"/>
-          <w:highlight w:val="cyan"/>
-        </w:rPr>
-        <w:t xml:space="preserve"> </w:t>
-      </w:r>
-      <w:r>
-        <w:rPr>
-          <w:color w:val="000000"/>
-          <w:sz w:val="20"/>
-          <w:szCs w:val="20"/>
-        </w:rPr>
-        <w:t>%}</w:t>
-      </w:r>
-      <w:r>
-        <w:rPr>
-          <w:color w:val="000000"/>
-          <w:sz w:val="20"/>
-          <w:szCs w:val="20"/>
-        </w:rPr>
-        <w:t>{%</w:t>
-      </w:r>
-      <w:r>
-        <w:rPr>
-          <w:color w:val="000000"/>
-          <w:sz w:val="20"/>
-          <w:szCs w:val="20"/>
-          <w:highlight w:val="cyan"/>
-        </w:rPr>
-        <w:t xml:space="preserve"> el</w:t>
-      </w:r>
-      <w:r>
-        <w:rPr>
-          <w:color w:val="000000"/>
-          <w:sz w:val="20"/>
-          <w:szCs w:val="20"/>
-          <w:highlight w:val="cyan"/>
-        </w:rPr>
-        <w:t xml:space="preserve">if </w:t>
-      </w:r>
-      <w:r>
-        <w:rPr>
-          <w:color w:val="000000"/>
-          <w:sz w:val="20"/>
-          <w:szCs w:val="20"/>
-        </w:rPr>
-        <w:t>child</w:t>
-      </w:r>
-      <w:r>
-        <w:rPr>
-          <w:color w:val="000000"/>
-          <w:sz w:val="20"/>
-          <w:szCs w:val="20"/>
-        </w:rPr>
-        <w:t>.unmarried_adoption</w:t>
-      </w:r>
-      <w:r>
-        <w:rPr>
-          <w:color w:val="000000"/>
-          <w:sz w:val="20"/>
-          <w:szCs w:val="20"/>
-          <w:highlight w:val="cyan"/>
-        </w:rPr>
-        <w:t xml:space="preserve"> </w:t>
-      </w:r>
-      <w:r>
-        <w:rPr>
-          <w:color w:val="000000"/>
-          <w:sz w:val="20"/>
-          <w:szCs w:val="20"/>
-        </w:rPr>
-        <w:t>%}{{</w:t>
-      </w:r>
-      <w:r>
-        <w:rPr>
-          <w:color w:val="000000"/>
-          <w:sz w:val="20"/>
-          <w:szCs w:val="20"/>
-          <w:highlight w:val="yellow"/>
-        </w:rPr>
-        <w:t xml:space="preserve"> </w:t>
-      </w:r>
-      <w:r>
-        <w:rPr>
-          <w:color w:val="000000"/>
-          <w:sz w:val="20"/>
-          <w:szCs w:val="20"/>
-          <w:highlight w:val="yellow"/>
-        </w:rPr>
-        <w:t>users</w:t>
-      </w:r>
-      <w:r>
-        <w:rPr>
-          <w:color w:val="000000"/>
-          <w:sz w:val="20"/>
-          <w:szCs w:val="20"/>
-          <w:highlight w:val="yellow"/>
-        </w:rPr>
-        <w:t xml:space="preserve">[0].name_full() </w:t>
-      </w:r>
-      <w:r>
-        <w:rPr>
-          <w:color w:val="000000"/>
-          <w:sz w:val="20"/>
-          <w:szCs w:val="20"/>
-        </w:rPr>
-        <w:t>}}</w:t>
-      </w:r>
-      <w:r>
-        <w:rPr>
-          <w:color w:val="000000"/>
-          <w:sz w:val="20"/>
-          <w:szCs w:val="20"/>
-        </w:rPr>
-        <w:t xml:space="preserve"> and </w:t>
-      </w:r>
-      <w:r>
-        <w:rPr>
-          <w:color w:val="000000"/>
-          <w:sz w:val="20"/>
-          <w:szCs w:val="20"/>
-        </w:rPr>
-        <w:t>{{</w:t>
-      </w:r>
-      <w:r>
-        <w:rPr>
-          <w:color w:val="000000"/>
-          <w:sz w:val="20"/>
-          <w:szCs w:val="20"/>
-          <w:highlight w:val="yellow"/>
-        </w:rPr>
-        <w:t xml:space="preserve"> other_parties[0].name_full() </w:t>
-      </w:r>
-      <w:r>
-        <w:rPr>
-          <w:color w:val="000000"/>
-          <w:sz w:val="20"/>
-          <w:szCs w:val="20"/>
-        </w:rPr>
-        <w:t>}}</w:t>
-      </w:r>
-      <w:r>
-        <w:rPr>
-          <w:color w:val="000000"/>
-          <w:sz w:val="20"/>
-          <w:szCs w:val="20"/>
-        </w:rPr>
-        <w:t xml:space="preserve"> adopted</w:t>
-      </w:r>
-      <w:r>
-        <w:rPr>
-          <w:color w:val="000000"/>
-          <w:sz w:val="20"/>
-          <w:szCs w:val="20"/>
-        </w:rPr>
-        <w:t xml:space="preserve"> {{</w:t>
-      </w:r>
-      <w:r>
-        <w:rPr>
-          <w:color w:val="000000"/>
-          <w:sz w:val="20"/>
-          <w:szCs w:val="20"/>
-          <w:highlight w:val="yellow"/>
-        </w:rPr>
-        <w:t xml:space="preserve"> child.name_full() </w:t>
-      </w:r>
-      <w:r>
-        <w:rPr>
-          <w:color w:val="000000"/>
-          <w:sz w:val="20"/>
-          <w:szCs w:val="20"/>
-        </w:rPr>
-        <w:t xml:space="preserve">}} </w:t>
-      </w:r>
-      <w:r>
-        <w:rPr>
-          <w:color w:val="000000"/>
-          <w:sz w:val="20"/>
-          <w:szCs w:val="20"/>
-        </w:rPr>
-        <w:t>together.</w:t>
-      </w:r>
-      <w:r>
-        <w:rPr>
-          <w:color w:val="000000"/>
-          <w:sz w:val="20"/>
-          <w:szCs w:val="20"/>
-        </w:rPr>
-        <w:t xml:space="preserve"> Case Number {{</w:t>
-      </w:r>
-      <w:r>
-        <w:rPr>
-          <w:color w:val="000000"/>
-          <w:sz w:val="20"/>
-          <w:szCs w:val="20"/>
-          <w:highlight w:val="yellow"/>
-        </w:rPr>
-        <w:t xml:space="preserve"> child.adoption_case_number </w:t>
+      <w:proofErr w:type="gramEnd"/>
+      <w:r>
+        <w:rPr>
+          <w:color w:val="000000"/>
+          <w:sz w:val="20"/>
+          <w:szCs w:val="20"/>
+          <w:highlight w:val="yellow"/>
+        </w:rPr>
+        <w:t xml:space="preserve">.adoption_case_number </w:t>
       </w:r>
       <w:r>
         <w:rPr>
@@ -5659,16 +6241,35 @@
           <w:sz w:val="20"/>
           <w:szCs w:val="20"/>
         </w:rPr>
-        <w:t>Case Number {{</w:t>
-      </w:r>
-      <w:r>
-        <w:rPr>
-          <w:color w:val="000000"/>
-          <w:sz w:val="20"/>
-          <w:szCs w:val="20"/>
-          <w:highlight w:val="yellow"/>
-        </w:rPr>
-        <w:t xml:space="preserve"> child.paternity_case_number </w:t>
+        <w:t xml:space="preserve">Case Number </w:t>
+      </w:r>
+      <w:proofErr w:type="gramStart"/>
+      <w:r>
+        <w:rPr>
+          <w:color w:val="000000"/>
+          <w:sz w:val="20"/>
+          <w:szCs w:val="20"/>
+        </w:rPr>
+        <w:t>{{</w:t>
+      </w:r>
+      <w:r>
+        <w:rPr>
+          <w:color w:val="000000"/>
+          <w:sz w:val="20"/>
+          <w:szCs w:val="20"/>
+          <w:highlight w:val="yellow"/>
+        </w:rPr>
+        <w:t xml:space="preserve"> child</w:t>
+      </w:r>
+      <w:proofErr w:type="gramEnd"/>
+      <w:r>
+        <w:rPr>
+          <w:color w:val="000000"/>
+          <w:sz w:val="20"/>
+          <w:szCs w:val="20"/>
+          <w:highlight w:val="yellow"/>
+        </w:rPr>
+        <w:t xml:space="preserve">.paternity_case_number </w:t>
       </w:r>
       <w:r>
         <w:rPr>
@@ -5856,7 +6457,25 @@
           <w:sz w:val="20"/>
           <w:szCs w:val="20"/>
         </w:rPr>
-        <w:t>{{child.state_of_paternity}}.</w:t>
+        <w:t>{{</w:t>
+      </w:r>
+      <w:proofErr w:type="gramStart"/>
+      <w:r>
+        <w:rPr>
+          <w:color w:val="000000"/>
+          <w:sz w:val="20"/>
+          <w:szCs w:val="20"/>
+        </w:rPr>
+        <w:t>child.state</w:t>
+      </w:r>
+      <w:proofErr w:type="gramEnd"/>
+      <w:r>
+        <w:rPr>
+          <w:color w:val="000000"/>
+          <w:sz w:val="20"/>
+          <w:szCs w:val="20"/>
+        </w:rPr>
+        <w:t>_of_paternity}}.</w:t>
       </w:r>
       <w:r>
         <w:rPr>
@@ -5992,6 +6611,7 @@
         </w:rPr>
         <w:t xml:space="preserve">}}’s legal parent. </w:t>
       </w:r>
+      <w:proofErr w:type="gramStart"/>
       <w:r>
         <w:rPr>
           <w:color w:val="000000"/>
@@ -6007,7 +6627,17 @@
           <w:szCs w:val="20"/>
           <w:highlight w:val="yellow"/>
         </w:rPr>
-        <w:t xml:space="preserve"> other_parties[0]</w:t>
+        <w:t xml:space="preserve"> other</w:t>
+      </w:r>
+      <w:proofErr w:type="gramEnd"/>
+      <w:r>
+        <w:rPr>
+          <w:color w:val="000000"/>
+          <w:sz w:val="20"/>
+          <w:szCs w:val="20"/>
+          <w:highlight w:val="yellow"/>
+        </w:rPr>
+        <w:t>_parties[0]</w:t>
       </w:r>
       <w:r>
         <w:rPr>
@@ -6352,7 +6982,27 @@
           <w:szCs w:val="20"/>
           <w:highlight w:val="cyan"/>
         </w:rPr>
-        <w:t xml:space="preserve"> if child.physical_custody_by_order == “sole_petitioner” </w:t>
+        <w:t xml:space="preserve"> if </w:t>
+      </w:r>
+      <w:proofErr w:type="gramStart"/>
+      <w:r>
+        <w:rPr>
+          <w:color w:val="000000"/>
+          <w:sz w:val="20"/>
+          <w:szCs w:val="20"/>
+          <w:highlight w:val="cyan"/>
+        </w:rPr>
+        <w:t>child.physical</w:t>
+      </w:r>
+      <w:proofErr w:type="gramEnd"/>
+      <w:r>
+        <w:rPr>
+          <w:color w:val="000000"/>
+          <w:sz w:val="20"/>
+          <w:szCs w:val="20"/>
+          <w:highlight w:val="cyan"/>
+        </w:rPr>
+        <w:t xml:space="preserve">_custody_by_order == “sole_petitioner” </w:t>
       </w:r>
       <w:r>
         <w:rPr>
@@ -6420,7 +7070,27 @@
           <w:szCs w:val="20"/>
           <w:highlight w:val="cyan"/>
         </w:rPr>
-        <w:t xml:space="preserve"> if child.parenting_time_order == “reasonable_parenting_time” </w:t>
+        <w:t xml:space="preserve"> if </w:t>
+      </w:r>
+      <w:proofErr w:type="gramStart"/>
+      <w:r>
+        <w:rPr>
+          <w:color w:val="000000"/>
+          <w:sz w:val="20"/>
+          <w:szCs w:val="20"/>
+          <w:highlight w:val="cyan"/>
+        </w:rPr>
+        <w:t>child.parenting</w:t>
+      </w:r>
+      <w:proofErr w:type="gramEnd"/>
+      <w:r>
+        <w:rPr>
+          <w:color w:val="000000"/>
+          <w:sz w:val="20"/>
+          <w:szCs w:val="20"/>
+          <w:highlight w:val="cyan"/>
+        </w:rPr>
+        <w:t xml:space="preserve">_time_order == “reasonable_parenting_time” </w:t>
       </w:r>
       <w:r>
         <w:rPr>
@@ -6867,6 +7537,7 @@
         </w:rPr>
         <w:t xml:space="preserve">. The arrangement is as follows: </w:t>
       </w:r>
+      <w:proofErr w:type="gramStart"/>
       <w:r>
         <w:rPr>
           <w:color w:val="000000"/>
@@ -6891,7 +7562,17 @@
           <w:szCs w:val="20"/>
           <w:highlight w:val="yellow"/>
         </w:rPr>
-        <w:t>fix_punctuation(child.informal_PT_exp)</w:t>
+        <w:t>fix</w:t>
+      </w:r>
+      <w:proofErr w:type="gramEnd"/>
+      <w:r>
+        <w:rPr>
+          <w:color w:val="000000"/>
+          <w:sz w:val="20"/>
+          <w:szCs w:val="20"/>
+          <w:highlight w:val="yellow"/>
+        </w:rPr>
+        <w:t>_punctuation(child.informal_PT_exp)</w:t>
       </w:r>
       <w:r>
         <w:rPr>
@@ -7073,8 +7754,9 @@
           <w:szCs w:val="20"/>
           <w:highlight w:val="magenta"/>
         </w:rPr>
-        <w:t>{%p end</w:t>
-      </w:r>
+        <w:t xml:space="preserve">{%p </w:t>
+      </w:r>
+      <w:proofErr w:type="gramStart"/>
       <w:r>
         <w:rPr>
           <w:color w:val="000000"/>
@@ -7082,6 +7764,15 @@
           <w:szCs w:val="20"/>
           <w:highlight w:val="magenta"/>
         </w:rPr>
+        <w:t>end</w:t>
+      </w:r>
+      <w:r>
+        <w:rPr>
+          <w:color w:val="000000"/>
+          <w:sz w:val="20"/>
+          <w:szCs w:val="20"/>
+          <w:highlight w:val="magenta"/>
+        </w:rPr>
         <w:t>for</w:t>
       </w:r>
       <w:r>
@@ -7093,6 +7784,7 @@
         </w:rPr>
         <w:t xml:space="preserve"> %}</w:t>
       </w:r>
+      <w:proofErr w:type="gramEnd"/>
     </w:p>
     <w:p>
       <w:pPr>
@@ -7191,7 +7883,27 @@
           <w:szCs w:val="20"/>
           <w:highlight w:val="cyan"/>
         </w:rPr>
-        <w:t xml:space="preserve"> if children[0].has_order_in_effect </w:t>
+        <w:t xml:space="preserve"> if </w:t>
+      </w:r>
+      <w:proofErr w:type="gramStart"/>
+      <w:r>
+        <w:rPr>
+          <w:color w:val="000000"/>
+          <w:sz w:val="20"/>
+          <w:szCs w:val="20"/>
+          <w:highlight w:val="cyan"/>
+        </w:rPr>
+        <w:t>children[</w:t>
+      </w:r>
+      <w:proofErr w:type="gramEnd"/>
+      <w:r>
+        <w:rPr>
+          <w:color w:val="000000"/>
+          <w:sz w:val="20"/>
+          <w:szCs w:val="20"/>
+          <w:highlight w:val="cyan"/>
+        </w:rPr>
+        <w:t xml:space="preserve">0].has_order_in_effect </w:t>
       </w:r>
       <w:r>
         <w:rPr>
@@ -7244,6 +7956,52 @@
         </w:rPr>
         <w:t xml:space="preserve"> if </w:t>
       </w:r>
+      <w:proofErr w:type="gramStart"/>
+      <w:r>
+        <w:rPr>
+          <w:color w:val="000000"/>
+          <w:sz w:val="20"/>
+          <w:szCs w:val="20"/>
+          <w:highlight w:val="cyan"/>
+        </w:rPr>
+        <w:t>children[</w:t>
+      </w:r>
+      <w:proofErr w:type="gramEnd"/>
+      <w:r>
+        <w:rPr>
+          <w:color w:val="000000"/>
+          <w:sz w:val="20"/>
+          <w:szCs w:val="20"/>
+          <w:highlight w:val="cyan"/>
+        </w:rPr>
+        <w:t>0]</w:t>
+      </w:r>
+      <w:r>
+        <w:rPr>
+          <w:color w:val="000000"/>
+          <w:sz w:val="20"/>
+          <w:szCs w:val="20"/>
+          <w:highlight w:val="cyan"/>
+        </w:rPr>
+        <w:t xml:space="preserve">.physical_custody_by_order == “sole_petitioner” </w:t>
+      </w:r>
+      <w:r>
+        <w:rPr>
+          <w:color w:val="000000"/>
+          <w:sz w:val="20"/>
+          <w:szCs w:val="20"/>
+        </w:rPr>
+        <w:t>%}The Petitioner has sole physical custody{%</w:t>
+      </w:r>
+      <w:r>
+        <w:rPr>
+          <w:color w:val="000000"/>
+          <w:sz w:val="20"/>
+          <w:szCs w:val="20"/>
+          <w:highlight w:val="cyan"/>
+        </w:rPr>
+        <w:t xml:space="preserve"> elif </w:t>
+      </w:r>
       <w:r>
         <w:rPr>
           <w:color w:val="000000"/>
@@ -7260,15 +8018,15 @@
           <w:szCs w:val="20"/>
           <w:highlight w:val="cyan"/>
         </w:rPr>
-        <w:t xml:space="preserve">.physical_custody_by_order == “sole_petitioner” </w:t>
-      </w:r>
-      <w:r>
-        <w:rPr>
-          <w:color w:val="000000"/>
-          <w:sz w:val="20"/>
-          <w:szCs w:val="20"/>
-        </w:rPr>
-        <w:t>%}The Petitioner has sole physical custody{%</w:t>
+        <w:t xml:space="preserve">.physical_custody_by_order == “sole_respondent” </w:t>
+      </w:r>
+      <w:r>
+        <w:rPr>
+          <w:color w:val="000000"/>
+          <w:sz w:val="20"/>
+          <w:szCs w:val="20"/>
+        </w:rPr>
+        <w:t>%}The Respondent has sole physical custody{%</w:t>
       </w:r>
       <w:r>
         <w:rPr>
@@ -7295,15 +8053,78 @@
           <w:szCs w:val="20"/>
           <w:highlight w:val="cyan"/>
         </w:rPr>
-        <w:t xml:space="preserve">.physical_custody_by_order == “sole_respondent” </w:t>
-      </w:r>
-      <w:r>
-        <w:rPr>
-          <w:color w:val="000000"/>
-          <w:sz w:val="20"/>
-          <w:szCs w:val="20"/>
-        </w:rPr>
-        <w:t>%}The Respondent has sole physical custody{%</w:t>
+        <w:t xml:space="preserve">.physical_custody_by_order == “joint_custody” </w:t>
+      </w:r>
+      <w:r>
+        <w:rPr>
+          <w:color w:val="000000"/>
+          <w:sz w:val="20"/>
+          <w:szCs w:val="20"/>
+        </w:rPr>
+        <w:t>%}The parties have joint physical custody{%</w:t>
+      </w:r>
+      <w:r>
+        <w:rPr>
+          <w:color w:val="000000"/>
+          <w:sz w:val="20"/>
+          <w:szCs w:val="20"/>
+          <w:highlight w:val="cyan"/>
+        </w:rPr>
+        <w:t xml:space="preserve"> endif </w:t>
+      </w:r>
+      <w:r>
+        <w:rPr>
+          <w:color w:val="000000"/>
+          <w:sz w:val="20"/>
+          <w:szCs w:val="20"/>
+        </w:rPr>
+        <w:t>%} based on this order. The court order {%</w:t>
+      </w:r>
+      <w:r>
+        <w:rPr>
+          <w:color w:val="000000"/>
+          <w:sz w:val="20"/>
+          <w:szCs w:val="20"/>
+          <w:highlight w:val="cyan"/>
+        </w:rPr>
+        <w:t xml:space="preserve"> if </w:t>
+      </w:r>
+      <w:proofErr w:type="gramStart"/>
+      <w:r>
+        <w:rPr>
+          <w:color w:val="000000"/>
+          <w:sz w:val="20"/>
+          <w:szCs w:val="20"/>
+          <w:highlight w:val="cyan"/>
+        </w:rPr>
+        <w:t>children[</w:t>
+      </w:r>
+      <w:proofErr w:type="gramEnd"/>
+      <w:r>
+        <w:rPr>
+          <w:color w:val="000000"/>
+          <w:sz w:val="20"/>
+          <w:szCs w:val="20"/>
+          <w:highlight w:val="cyan"/>
+        </w:rPr>
+        <w:t>0]</w:t>
+      </w:r>
+      <w:r>
+        <w:rPr>
+          <w:color w:val="000000"/>
+          <w:sz w:val="20"/>
+          <w:szCs w:val="20"/>
+          <w:highlight w:val="cyan"/>
+        </w:rPr>
+        <w:t xml:space="preserve">.parenting_time_order == “reasonable_parenting_time” </w:t>
+      </w:r>
+      <w:r>
+        <w:rPr>
+          <w:color w:val="000000"/>
+          <w:sz w:val="20"/>
+          <w:szCs w:val="20"/>
+        </w:rPr>
+        <w:t>%}does not include a specific schedule with days and times. It says there will be “reasonable parenting time”{%</w:t>
       </w:r>
       <w:r>
         <w:rPr>
@@ -7330,15 +8151,190 @@
           <w:szCs w:val="20"/>
           <w:highlight w:val="cyan"/>
         </w:rPr>
-        <w:t xml:space="preserve">.physical_custody_by_order == “joint_custody” </w:t>
-      </w:r>
-      <w:r>
-        <w:rPr>
-          <w:color w:val="000000"/>
-          <w:sz w:val="20"/>
-          <w:szCs w:val="20"/>
-        </w:rPr>
-        <w:t>%}The parties have joint physical custody{%</w:t>
+        <w:t xml:space="preserve">.parenting_time_order == “specific_times” </w:t>
+      </w:r>
+      <w:r>
+        <w:rPr>
+          <w:color w:val="000000"/>
+          <w:sz w:val="20"/>
+          <w:szCs w:val="20"/>
+        </w:rPr>
+        <w:t>%}lists specific days and times for parenting time{%</w:t>
+      </w:r>
+      <w:r>
+        <w:rPr>
+          <w:color w:val="000000"/>
+          <w:sz w:val="20"/>
+          <w:szCs w:val="20"/>
+          <w:highlight w:val="cyan"/>
+        </w:rPr>
+        <w:t xml:space="preserve"> elif </w:t>
+      </w:r>
+      <w:r>
+        <w:rPr>
+          <w:color w:val="000000"/>
+          <w:sz w:val="20"/>
+          <w:szCs w:val="20"/>
+          <w:highlight w:val="cyan"/>
+        </w:rPr>
+        <w:t>children[0]</w:t>
+      </w:r>
+      <w:r>
+        <w:rPr>
+          <w:color w:val="000000"/>
+          <w:sz w:val="20"/>
+          <w:szCs w:val="20"/>
+          <w:highlight w:val="cyan"/>
+        </w:rPr>
+        <w:t xml:space="preserve">.parenting_time_order == “one_parent_supervised” </w:t>
+      </w:r>
+      <w:r>
+        <w:rPr>
+          <w:color w:val="000000"/>
+          <w:sz w:val="20"/>
+          <w:szCs w:val="20"/>
+        </w:rPr>
+        <w:t>%}provides that {%</w:t>
+      </w:r>
+      <w:r>
+        <w:rPr>
+          <w:color w:val="000000"/>
+          <w:sz w:val="20"/>
+          <w:szCs w:val="20"/>
+          <w:highlight w:val="cyan"/>
+        </w:rPr>
+        <w:t xml:space="preserve"> if </w:t>
+      </w:r>
+      <w:r>
+        <w:rPr>
+          <w:color w:val="000000"/>
+          <w:sz w:val="20"/>
+          <w:szCs w:val="20"/>
+          <w:highlight w:val="cyan"/>
+        </w:rPr>
+        <w:t>children[0]</w:t>
+      </w:r>
+      <w:r>
+        <w:rPr>
+          <w:color w:val="000000"/>
+          <w:sz w:val="20"/>
+          <w:szCs w:val="20"/>
+          <w:highlight w:val="cyan"/>
+        </w:rPr>
+        <w:t xml:space="preserve">.who_has_supervised_time == “petitioner” </w:t>
+      </w:r>
+      <w:r>
+        <w:rPr>
+          <w:color w:val="000000"/>
+          <w:sz w:val="20"/>
+          <w:szCs w:val="20"/>
+        </w:rPr>
+        <w:t>%}{{</w:t>
+      </w:r>
+      <w:r>
+        <w:rPr>
+          <w:color w:val="000000"/>
+          <w:sz w:val="20"/>
+          <w:szCs w:val="20"/>
+          <w:highlight w:val="yellow"/>
+        </w:rPr>
+        <w:t xml:space="preserve"> users[0]</w:t>
+      </w:r>
+      <w:r>
+        <w:rPr>
+          <w:color w:val="000000"/>
+          <w:sz w:val="20"/>
+          <w:szCs w:val="20"/>
+          <w:highlight w:val="yellow"/>
+        </w:rPr>
+        <w:t>.name_full()</w:t>
+      </w:r>
+      <w:r>
+        <w:rPr>
+          <w:color w:val="000000"/>
+          <w:sz w:val="20"/>
+          <w:szCs w:val="20"/>
+          <w:highlight w:val="yellow"/>
+        </w:rPr>
+        <w:t xml:space="preserve"> </w:t>
+      </w:r>
+      <w:r>
+        <w:rPr>
+          <w:color w:val="000000"/>
+          <w:sz w:val="20"/>
+          <w:szCs w:val="20"/>
+        </w:rPr>
+        <w:t>}}{%</w:t>
+      </w:r>
+      <w:r>
+        <w:rPr>
+          <w:color w:val="000000"/>
+          <w:sz w:val="20"/>
+          <w:szCs w:val="20"/>
+          <w:highlight w:val="cyan"/>
+        </w:rPr>
+        <w:t xml:space="preserve"> elif </w:t>
+      </w:r>
+      <w:r>
+        <w:rPr>
+          <w:color w:val="000000"/>
+          <w:sz w:val="20"/>
+          <w:szCs w:val="20"/>
+          <w:highlight w:val="cyan"/>
+        </w:rPr>
+        <w:t>children[0]</w:t>
+      </w:r>
+      <w:r>
+        <w:rPr>
+          <w:color w:val="000000"/>
+          <w:sz w:val="20"/>
+          <w:szCs w:val="20"/>
+          <w:highlight w:val="cyan"/>
+        </w:rPr>
+        <w:t xml:space="preserve">.who_has_supervised_time == “respondent” </w:t>
+      </w:r>
+      <w:r>
+        <w:rPr>
+          <w:color w:val="000000"/>
+          <w:sz w:val="20"/>
+          <w:szCs w:val="20"/>
+        </w:rPr>
+        <w:t>%}{{</w:t>
+      </w:r>
+      <w:r>
+        <w:rPr>
+          <w:color w:val="000000"/>
+          <w:sz w:val="20"/>
+          <w:szCs w:val="20"/>
+          <w:highlight w:val="yellow"/>
+        </w:rPr>
+        <w:t xml:space="preserve"> other_parties[0]</w:t>
+      </w:r>
+      <w:r>
+        <w:rPr>
+          <w:color w:val="000000"/>
+          <w:sz w:val="20"/>
+          <w:szCs w:val="20"/>
+          <w:highlight w:val="yellow"/>
+        </w:rPr>
+        <w:t>.name_full()</w:t>
+      </w:r>
+      <w:r>
+        <w:rPr>
+          <w:color w:val="000000"/>
+          <w:sz w:val="20"/>
+          <w:szCs w:val="20"/>
+          <w:highlight w:val="yellow"/>
+        </w:rPr>
+        <w:t xml:space="preserve"> </w:t>
+      </w:r>
+      <w:r>
+        <w:rPr>
+          <w:color w:val="000000"/>
+          <w:sz w:val="20"/>
+          <w:szCs w:val="20"/>
+        </w:rPr>
+        <w:t>}}{%</w:t>
       </w:r>
       <w:r>
         <w:rPr>
@@ -7355,7 +8351,77 @@
           <w:sz w:val="20"/>
           <w:szCs w:val="20"/>
         </w:rPr>
-        <w:t>%} based on this order. The court order {%</w:t>
+        <w:t>%} is to be supervised by {{</w:t>
+      </w:r>
+      <w:r>
+        <w:rPr>
+          <w:color w:val="000000"/>
+          <w:sz w:val="20"/>
+          <w:szCs w:val="20"/>
+          <w:highlight w:val="yellow"/>
+        </w:rPr>
+        <w:t xml:space="preserve"> </w:t>
+      </w:r>
+      <w:r>
+        <w:rPr>
+          <w:color w:val="000000"/>
+          <w:sz w:val="20"/>
+          <w:szCs w:val="20"/>
+          <w:highlight w:val="yellow"/>
+        </w:rPr>
+        <w:t>children[0]</w:t>
+      </w:r>
+      <w:r>
+        <w:rPr>
+          <w:color w:val="000000"/>
+          <w:sz w:val="20"/>
+          <w:szCs w:val="20"/>
+          <w:highlight w:val="yellow"/>
+        </w:rPr>
+        <w:t xml:space="preserve">.who_supervises_parenting_time </w:t>
+      </w:r>
+      <w:r>
+        <w:rPr>
+          <w:color w:val="000000"/>
+          <w:sz w:val="20"/>
+          <w:szCs w:val="20"/>
+        </w:rPr>
+        <w:t>}}{%</w:t>
+      </w:r>
+      <w:r>
+        <w:rPr>
+          <w:color w:val="000000"/>
+          <w:sz w:val="20"/>
+          <w:szCs w:val="20"/>
+          <w:highlight w:val="cyan"/>
+        </w:rPr>
+        <w:t xml:space="preserve"> elif </w:t>
+      </w:r>
+      <w:r>
+        <w:rPr>
+          <w:color w:val="000000"/>
+          <w:sz w:val="20"/>
+          <w:szCs w:val="20"/>
+          <w:highlight w:val="cyan"/>
+        </w:rPr>
+        <w:t>children[0]</w:t>
+      </w:r>
+      <w:r>
+        <w:rPr>
+          <w:color w:val="000000"/>
+          <w:sz w:val="20"/>
+          <w:szCs w:val="20"/>
+          <w:highlight w:val="cyan"/>
+        </w:rPr>
+        <w:t xml:space="preserve">.parenting_time_order == “one_parent_no_parenting_time” </w:t>
+      </w:r>
+      <w:r>
+        <w:rPr>
+          <w:color w:val="000000"/>
+          <w:sz w:val="20"/>
+          <w:szCs w:val="20"/>
+        </w:rPr>
+        <w:t>%}provides that {%</w:t>
       </w:r>
       <w:r>
         <w:rPr>
@@ -7382,15 +8448,50 @@
           <w:szCs w:val="20"/>
           <w:highlight w:val="cyan"/>
         </w:rPr>
-        <w:t xml:space="preserve">.parenting_time_order == “reasonable_parenting_time” </w:t>
-      </w:r>
-      <w:r>
-        <w:rPr>
-          <w:color w:val="000000"/>
-          <w:sz w:val="20"/>
-          <w:szCs w:val="20"/>
-        </w:rPr>
-        <w:t>%}does not include a specific schedule with days and times. It says there will be “reasonable parenting time”{%</w:t>
+        <w:t xml:space="preserve">.parent_without_parenting_time == “petitioner” </w:t>
+      </w:r>
+      <w:r>
+        <w:rPr>
+          <w:color w:val="000000"/>
+          <w:sz w:val="20"/>
+          <w:szCs w:val="20"/>
+        </w:rPr>
+        <w:t>%}{{</w:t>
+      </w:r>
+      <w:r>
+        <w:rPr>
+          <w:color w:val="000000"/>
+          <w:sz w:val="20"/>
+          <w:szCs w:val="20"/>
+          <w:highlight w:val="yellow"/>
+        </w:rPr>
+        <w:t xml:space="preserve"> users[0]</w:t>
+      </w:r>
+      <w:r>
+        <w:rPr>
+          <w:color w:val="000000"/>
+          <w:sz w:val="20"/>
+          <w:szCs w:val="20"/>
+          <w:highlight w:val="yellow"/>
+        </w:rPr>
+        <w:t>.name_full()</w:t>
+      </w:r>
+      <w:r>
+        <w:rPr>
+          <w:color w:val="000000"/>
+          <w:sz w:val="20"/>
+          <w:szCs w:val="20"/>
+          <w:highlight w:val="yellow"/>
+        </w:rPr>
+        <w:t xml:space="preserve"> </w:t>
+      </w:r>
+      <w:r>
+        <w:rPr>
+          <w:color w:val="000000"/>
+          <w:sz w:val="20"/>
+          <w:szCs w:val="20"/>
+        </w:rPr>
+        <w:t>}}{%</w:t>
       </w:r>
       <w:r>
         <w:rPr>
@@ -7417,77 +8518,7 @@
           <w:szCs w:val="20"/>
           <w:highlight w:val="cyan"/>
         </w:rPr>
-        <w:t xml:space="preserve">.parenting_time_order == “specific_times” </w:t>
-      </w:r>
-      <w:r>
-        <w:rPr>
-          <w:color w:val="000000"/>
-          <w:sz w:val="20"/>
-          <w:szCs w:val="20"/>
-        </w:rPr>
-        <w:t>%}lists specific days and times for parenting time{%</w:t>
-      </w:r>
-      <w:r>
-        <w:rPr>
-          <w:color w:val="000000"/>
-          <w:sz w:val="20"/>
-          <w:szCs w:val="20"/>
-          <w:highlight w:val="cyan"/>
-        </w:rPr>
-        <w:t xml:space="preserve"> elif </w:t>
-      </w:r>
-      <w:r>
-        <w:rPr>
-          <w:color w:val="000000"/>
-          <w:sz w:val="20"/>
-          <w:szCs w:val="20"/>
-          <w:highlight w:val="cyan"/>
-        </w:rPr>
-        <w:t>children[0]</w:t>
-      </w:r>
-      <w:r>
-        <w:rPr>
-          <w:color w:val="000000"/>
-          <w:sz w:val="20"/>
-          <w:szCs w:val="20"/>
-          <w:highlight w:val="cyan"/>
-        </w:rPr>
-        <w:t xml:space="preserve">.parenting_time_order == “one_parent_supervised” </w:t>
-      </w:r>
-      <w:r>
-        <w:rPr>
-          <w:color w:val="000000"/>
-          <w:sz w:val="20"/>
-          <w:szCs w:val="20"/>
-        </w:rPr>
-        <w:t>%}provides that {%</w:t>
-      </w:r>
-      <w:r>
-        <w:rPr>
-          <w:color w:val="000000"/>
-          <w:sz w:val="20"/>
-          <w:szCs w:val="20"/>
-          <w:highlight w:val="cyan"/>
-        </w:rPr>
-        <w:t xml:space="preserve"> if </w:t>
-      </w:r>
-      <w:r>
-        <w:rPr>
-          <w:color w:val="000000"/>
-          <w:sz w:val="20"/>
-          <w:szCs w:val="20"/>
-          <w:highlight w:val="cyan"/>
-        </w:rPr>
-        <w:t>children[0]</w:t>
-      </w:r>
-      <w:r>
-        <w:rPr>
-          <w:color w:val="000000"/>
-          <w:sz w:val="20"/>
-          <w:szCs w:val="20"/>
-          <w:highlight w:val="cyan"/>
-        </w:rPr>
-        <w:t xml:space="preserve">.who_has_supervised_time == “petitioner” </w:t>
+        <w:t xml:space="preserve">.parent_without_parenting_time == “respondent” </w:t>
       </w:r>
       <w:r>
         <w:rPr>
@@ -7504,7 +8535,7 @@
           <w:szCs w:val="20"/>
           <w:highlight w:val="yellow"/>
         </w:rPr>
-        <w:t xml:space="preserve"> users[0]</w:t>
+        <w:t xml:space="preserve"> other_parties[0]</w:t>
       </w:r>
       <w:r>
         <w:rPr>
@@ -7539,58 +8570,71 @@
           <w:szCs w:val="20"/>
           <w:highlight w:val="cyan"/>
         </w:rPr>
-        <w:t xml:space="preserve"> elif </w:t>
-      </w:r>
-      <w:r>
-        <w:rPr>
-          <w:color w:val="000000"/>
-          <w:sz w:val="20"/>
-          <w:szCs w:val="20"/>
-          <w:highlight w:val="cyan"/>
-        </w:rPr>
-        <w:t>children[0]</w:t>
-      </w:r>
-      <w:r>
-        <w:rPr>
-          <w:color w:val="000000"/>
-          <w:sz w:val="20"/>
-          <w:szCs w:val="20"/>
-          <w:highlight w:val="cyan"/>
-        </w:rPr>
-        <w:t xml:space="preserve">.who_has_supervised_time == “respondent” </w:t>
-      </w:r>
-      <w:r>
-        <w:rPr>
-          <w:color w:val="000000"/>
-          <w:sz w:val="20"/>
-          <w:szCs w:val="20"/>
-        </w:rPr>
-        <w:t>%}{{</w:t>
-      </w:r>
-      <w:r>
-        <w:rPr>
-          <w:color w:val="000000"/>
-          <w:sz w:val="20"/>
-          <w:szCs w:val="20"/>
-          <w:highlight w:val="yellow"/>
-        </w:rPr>
-        <w:t xml:space="preserve"> other_parties[0]</w:t>
-      </w:r>
-      <w:r>
-        <w:rPr>
-          <w:color w:val="000000"/>
-          <w:sz w:val="20"/>
-          <w:szCs w:val="20"/>
-          <w:highlight w:val="yellow"/>
-        </w:rPr>
-        <w:t>.name_full()</w:t>
-      </w:r>
-      <w:r>
-        <w:rPr>
-          <w:color w:val="000000"/>
-          <w:sz w:val="20"/>
-          <w:szCs w:val="20"/>
-          <w:highlight w:val="yellow"/>
+        <w:t xml:space="preserve"> endif </w:t>
+      </w:r>
+      <w:r>
+        <w:rPr>
+          <w:color w:val="000000"/>
+          <w:sz w:val="20"/>
+          <w:szCs w:val="20"/>
+        </w:rPr>
+        <w:t>%} is to not have any parenting time with the child</w:t>
+      </w:r>
+      <w:r>
+        <w:rPr>
+          <w:color w:val="000000"/>
+          <w:sz w:val="20"/>
+          <w:szCs w:val="20"/>
+        </w:rPr>
+        <w:t>ren</w:t>
+      </w:r>
+      <w:r>
+        <w:rPr>
+          <w:color w:val="000000"/>
+          <w:sz w:val="20"/>
+          <w:szCs w:val="20"/>
+        </w:rPr>
+        <w:t>{%</w:t>
+      </w:r>
+      <w:r>
+        <w:rPr>
+          <w:color w:val="000000"/>
+          <w:sz w:val="20"/>
+          <w:szCs w:val="20"/>
+          <w:highlight w:val="cyan"/>
+        </w:rPr>
+        <w:t xml:space="preserve"> endif </w:t>
+      </w:r>
+      <w:r>
+        <w:rPr>
+          <w:color w:val="000000"/>
+          <w:sz w:val="20"/>
+          <w:szCs w:val="20"/>
+        </w:rPr>
+        <w:t>%}</w:t>
+      </w:r>
+      <w:r>
+        <w:rPr>
+          <w:color w:val="000000"/>
+          <w:sz w:val="20"/>
+          <w:szCs w:val="20"/>
+        </w:rPr>
+        <w:t>.</w:t>
+      </w:r>
+      <w:r>
+        <w:rPr>
+          <w:color w:val="000000"/>
+          <w:sz w:val="20"/>
+          <w:szCs w:val="20"/>
+        </w:rPr>
+        <w:t>{%</w:t>
+      </w:r>
+      <w:r>
+        <w:rPr>
+          <w:color w:val="000000"/>
+          <w:sz w:val="20"/>
+          <w:szCs w:val="20"/>
+          <w:highlight w:val="cyan"/>
         </w:rPr>
         <w:t xml:space="preserve"> </w:t>
       </w:r>
@@ -7599,32 +8643,34 @@
           <w:color w:val="000000"/>
           <w:sz w:val="20"/>
           <w:szCs w:val="20"/>
-        </w:rPr>
-        <w:t>}}{%</w:t>
-      </w:r>
-      <w:r>
-        <w:rPr>
-          <w:color w:val="000000"/>
-          <w:sz w:val="20"/>
-          <w:szCs w:val="20"/>
-          <w:highlight w:val="cyan"/>
-        </w:rPr>
-        <w:t xml:space="preserve"> endif </w:t>
-      </w:r>
-      <w:r>
-        <w:rPr>
-          <w:color w:val="000000"/>
-          <w:sz w:val="20"/>
-          <w:szCs w:val="20"/>
-        </w:rPr>
-        <w:t>%} is to be supervised by {{</w:t>
-      </w:r>
-      <w:r>
-        <w:rPr>
-          <w:color w:val="000000"/>
-          <w:sz w:val="20"/>
-          <w:szCs w:val="20"/>
-          <w:highlight w:val="yellow"/>
+          <w:highlight w:val="cyan"/>
+        </w:rPr>
+        <w:t>el</w:t>
+      </w:r>
+      <w:r>
+        <w:rPr>
+          <w:color w:val="000000"/>
+          <w:sz w:val="20"/>
+          <w:szCs w:val="20"/>
+          <w:highlight w:val="cyan"/>
+        </w:rPr>
+        <w:t>if children[0].</w:t>
+      </w:r>
+      <w:r>
+        <w:rPr>
+          <w:color w:val="000000"/>
+          <w:sz w:val="20"/>
+          <w:szCs w:val="20"/>
+          <w:highlight w:val="cyan"/>
+        </w:rPr>
+        <w:t>informal_PT</w:t>
+      </w:r>
+      <w:r>
+        <w:rPr>
+          <w:color w:val="000000"/>
+          <w:sz w:val="20"/>
+          <w:szCs w:val="20"/>
+          <w:highlight w:val="cyan"/>
         </w:rPr>
         <w:t xml:space="preserve"> </w:t>
       </w:r>
@@ -7633,114 +8679,25 @@
           <w:color w:val="000000"/>
           <w:sz w:val="20"/>
           <w:szCs w:val="20"/>
-          <w:highlight w:val="yellow"/>
-        </w:rPr>
-        <w:t>children[0]</w:t>
-      </w:r>
-      <w:r>
-        <w:rPr>
-          <w:color w:val="000000"/>
-          <w:sz w:val="20"/>
-          <w:szCs w:val="20"/>
-          <w:highlight w:val="yellow"/>
-        </w:rPr>
-        <w:t xml:space="preserve">.who_supervises_parenting_time </w:t>
-      </w:r>
-      <w:r>
-        <w:rPr>
-          <w:color w:val="000000"/>
-          <w:sz w:val="20"/>
-          <w:szCs w:val="20"/>
-        </w:rPr>
-        <w:t>}}{%</w:t>
-      </w:r>
-      <w:r>
-        <w:rPr>
-          <w:color w:val="000000"/>
-          <w:sz w:val="20"/>
-          <w:szCs w:val="20"/>
-          <w:highlight w:val="cyan"/>
-        </w:rPr>
-        <w:t xml:space="preserve"> elif </w:t>
-      </w:r>
-      <w:r>
-        <w:rPr>
-          <w:color w:val="000000"/>
-          <w:sz w:val="20"/>
-          <w:szCs w:val="20"/>
-          <w:highlight w:val="cyan"/>
-        </w:rPr>
-        <w:t>children[0]</w:t>
-      </w:r>
-      <w:r>
-        <w:rPr>
-          <w:color w:val="000000"/>
-          <w:sz w:val="20"/>
-          <w:szCs w:val="20"/>
-          <w:highlight w:val="cyan"/>
-        </w:rPr>
-        <w:t xml:space="preserve">.parenting_time_order == “one_parent_no_parenting_time” </w:t>
-      </w:r>
-      <w:r>
-        <w:rPr>
-          <w:color w:val="000000"/>
-          <w:sz w:val="20"/>
-          <w:szCs w:val="20"/>
-        </w:rPr>
-        <w:t>%}provides that {%</w:t>
-      </w:r>
-      <w:r>
-        <w:rPr>
-          <w:color w:val="000000"/>
-          <w:sz w:val="20"/>
-          <w:szCs w:val="20"/>
-          <w:highlight w:val="cyan"/>
-        </w:rPr>
-        <w:t xml:space="preserve"> if </w:t>
-      </w:r>
-      <w:r>
-        <w:rPr>
-          <w:color w:val="000000"/>
-          <w:sz w:val="20"/>
-          <w:szCs w:val="20"/>
-          <w:highlight w:val="cyan"/>
-        </w:rPr>
-        <w:t>children[0]</w:t>
-      </w:r>
-      <w:r>
-        <w:rPr>
-          <w:color w:val="000000"/>
-          <w:sz w:val="20"/>
-          <w:szCs w:val="20"/>
-          <w:highlight w:val="cyan"/>
-        </w:rPr>
-        <w:t xml:space="preserve">.parent_without_parenting_time == “petitioner” </w:t>
-      </w:r>
-      <w:r>
-        <w:rPr>
-          <w:color w:val="000000"/>
-          <w:sz w:val="20"/>
-          <w:szCs w:val="20"/>
-        </w:rPr>
-        <w:t>%}{{</w:t>
-      </w:r>
-      <w:r>
-        <w:rPr>
-          <w:color w:val="000000"/>
-          <w:sz w:val="20"/>
-          <w:szCs w:val="20"/>
-          <w:highlight w:val="yellow"/>
-        </w:rPr>
-        <w:t xml:space="preserve"> users[0]</w:t>
-      </w:r>
-      <w:r>
-        <w:rPr>
-          <w:color w:val="000000"/>
-          <w:sz w:val="20"/>
-          <w:szCs w:val="20"/>
-          <w:highlight w:val="yellow"/>
-        </w:rPr>
-        <w:t>.name_full()</w:t>
+        </w:rPr>
+        <w:t>%}</w:t>
+      </w:r>
+      <w:r>
+        <w:rPr>
+          <w:color w:val="000000"/>
+          <w:sz w:val="20"/>
+          <w:szCs w:val="20"/>
+        </w:rPr>
+        <w:t xml:space="preserve">an informal parenting time arrangement for the children. The arrangement is as follows: </w:t>
+      </w:r>
+      <w:proofErr w:type="gramStart"/>
+      <w:r>
+        <w:rPr>
+          <w:color w:val="000000"/>
+          <w:sz w:val="20"/>
+          <w:szCs w:val="20"/>
+        </w:rPr>
+        <w:t>{{</w:t>
       </w:r>
       <w:r>
         <w:rPr>
@@ -7756,61 +8713,19 @@
           <w:color w:val="000000"/>
           <w:sz w:val="20"/>
           <w:szCs w:val="20"/>
-        </w:rPr>
-        <w:t>}}{%</w:t>
-      </w:r>
-      <w:r>
-        <w:rPr>
-          <w:color w:val="000000"/>
-          <w:sz w:val="20"/>
-          <w:szCs w:val="20"/>
-          <w:highlight w:val="cyan"/>
-        </w:rPr>
-        <w:t xml:space="preserve"> elif </w:t>
-      </w:r>
-      <w:r>
-        <w:rPr>
-          <w:color w:val="000000"/>
-          <w:sz w:val="20"/>
-          <w:szCs w:val="20"/>
-          <w:highlight w:val="cyan"/>
-        </w:rPr>
-        <w:t>children[0]</w:t>
-      </w:r>
-      <w:r>
-        <w:rPr>
-          <w:color w:val="000000"/>
-          <w:sz w:val="20"/>
-          <w:szCs w:val="20"/>
-          <w:highlight w:val="cyan"/>
-        </w:rPr>
-        <w:t xml:space="preserve">.parent_without_parenting_time == “respondent” </w:t>
-      </w:r>
-      <w:r>
-        <w:rPr>
-          <w:color w:val="000000"/>
-          <w:sz w:val="20"/>
-          <w:szCs w:val="20"/>
-        </w:rPr>
-        <w:t>%}{{</w:t>
-      </w:r>
-      <w:r>
-        <w:rPr>
-          <w:color w:val="000000"/>
-          <w:sz w:val="20"/>
-          <w:szCs w:val="20"/>
-          <w:highlight w:val="yellow"/>
-        </w:rPr>
-        <w:t xml:space="preserve"> other_parties[0]</w:t>
-      </w:r>
-      <w:r>
-        <w:rPr>
-          <w:color w:val="000000"/>
-          <w:sz w:val="20"/>
-          <w:szCs w:val="20"/>
-          <w:highlight w:val="yellow"/>
-        </w:rPr>
-        <w:t>.name_full()</w:t>
+          <w:highlight w:val="yellow"/>
+        </w:rPr>
+        <w:t>fix</w:t>
+      </w:r>
+      <w:proofErr w:type="gramEnd"/>
+      <w:r>
+        <w:rPr>
+          <w:color w:val="000000"/>
+          <w:sz w:val="20"/>
+          <w:szCs w:val="20"/>
+          <w:highlight w:val="yellow"/>
+        </w:rPr>
+        <w:t>_punctuation(children[0].informal_PT_exp)</w:t>
       </w:r>
       <w:r>
         <w:rPr>
@@ -7827,32 +8742,7 @@
           <w:sz w:val="20"/>
           <w:szCs w:val="20"/>
         </w:rPr>
-        <w:t>}}{%</w:t>
-      </w:r>
-      <w:r>
-        <w:rPr>
-          <w:color w:val="000000"/>
-          <w:sz w:val="20"/>
-          <w:szCs w:val="20"/>
-          <w:highlight w:val="cyan"/>
-        </w:rPr>
-        <w:t xml:space="preserve"> endif </w:t>
-      </w:r>
-      <w:r>
-        <w:rPr>
-          <w:color w:val="000000"/>
-          <w:sz w:val="20"/>
-          <w:szCs w:val="20"/>
-        </w:rPr>
-        <w:t>%} is to not have any parenting time with the child</w:t>
-      </w:r>
-      <w:r>
-        <w:rPr>
-          <w:color w:val="000000"/>
-          <w:sz w:val="20"/>
-          <w:szCs w:val="20"/>
-        </w:rPr>
-        <w:t>ren</w:t>
+        <w:t>}}</w:t>
       </w:r>
       <w:r>
         <w:rPr>
@@ -7869,7 +8759,17 @@
           <w:szCs w:val="20"/>
           <w:highlight w:val="cyan"/>
         </w:rPr>
-        <w:t xml:space="preserve"> endif </w:t>
+        <w:t xml:space="preserve"> </w:t>
+      </w:r>
+      <w:proofErr w:type="gramStart"/>
+      <w:r>
+        <w:rPr>
+          <w:color w:val="000000"/>
+          <w:sz w:val="20"/>
+          <w:szCs w:val="20"/>
+          <w:highlight w:val="cyan"/>
+        </w:rPr>
+        <w:t xml:space="preserve">else </w:t>
       </w:r>
       <w:r>
         <w:rPr>
@@ -7879,150 +8779,14 @@
         </w:rPr>
         <w:t>%}</w:t>
       </w:r>
-      <w:r>
-        <w:rPr>
-          <w:color w:val="000000"/>
-          <w:sz w:val="20"/>
-          <w:szCs w:val="20"/>
-        </w:rPr>
-        <w:t>.</w:t>
-      </w:r>
-      <w:r>
-        <w:rPr>
-          <w:color w:val="000000"/>
-          <w:sz w:val="20"/>
-          <w:szCs w:val="20"/>
-        </w:rPr>
-        <w:t>{%</w:t>
-      </w:r>
-      <w:r>
-        <w:rPr>
-          <w:color w:val="000000"/>
-          <w:sz w:val="20"/>
-          <w:szCs w:val="20"/>
-          <w:highlight w:val="cyan"/>
-        </w:rPr>
-        <w:t xml:space="preserve"> </w:t>
-      </w:r>
-      <w:r>
-        <w:rPr>
-          <w:color w:val="000000"/>
-          <w:sz w:val="20"/>
-          <w:szCs w:val="20"/>
-          <w:highlight w:val="cyan"/>
-        </w:rPr>
-        <w:t>el</w:t>
-      </w:r>
-      <w:r>
-        <w:rPr>
-          <w:color w:val="000000"/>
-          <w:sz w:val="20"/>
-          <w:szCs w:val="20"/>
-          <w:highlight w:val="cyan"/>
-        </w:rPr>
-        <w:t>if children[0].</w:t>
-      </w:r>
-      <w:r>
-        <w:rPr>
-          <w:color w:val="000000"/>
-          <w:sz w:val="20"/>
-          <w:szCs w:val="20"/>
-          <w:highlight w:val="cyan"/>
-        </w:rPr>
-        <w:t>informal_PT</w:t>
-      </w:r>
-      <w:r>
-        <w:rPr>
-          <w:color w:val="000000"/>
-          <w:sz w:val="20"/>
-          <w:szCs w:val="20"/>
-          <w:highlight w:val="cyan"/>
-        </w:rPr>
-        <w:t xml:space="preserve"> </w:t>
-      </w:r>
-      <w:r>
-        <w:rPr>
-          <w:color w:val="000000"/>
-          <w:sz w:val="20"/>
-          <w:szCs w:val="20"/>
-        </w:rPr>
-        <w:t>%}</w:t>
-      </w:r>
-      <w:r>
-        <w:rPr>
-          <w:color w:val="000000"/>
-          <w:sz w:val="20"/>
-          <w:szCs w:val="20"/>
-        </w:rPr>
-        <w:t xml:space="preserve">an informal parenting time arrangement for the children. The arrangement is as follows: </w:t>
-      </w:r>
-      <w:r>
-        <w:rPr>
-          <w:color w:val="000000"/>
-          <w:sz w:val="20"/>
-          <w:szCs w:val="20"/>
-        </w:rPr>
-        <w:t>{{</w:t>
-      </w:r>
-      <w:r>
-        <w:rPr>
-          <w:color w:val="000000"/>
-          <w:sz w:val="20"/>
-          <w:szCs w:val="20"/>
-          <w:highlight w:val="yellow"/>
-        </w:rPr>
-        <w:t xml:space="preserve"> </w:t>
-      </w:r>
-      <w:r>
-        <w:rPr>
-          <w:color w:val="000000"/>
-          <w:sz w:val="20"/>
-          <w:szCs w:val="20"/>
-          <w:highlight w:val="yellow"/>
-        </w:rPr>
-        <w:t>fix_punctuation(children[0].informal_PT_exp)</w:t>
-      </w:r>
-      <w:r>
-        <w:rPr>
-          <w:color w:val="000000"/>
-          <w:sz w:val="20"/>
-          <w:szCs w:val="20"/>
-          <w:highlight w:val="yellow"/>
-        </w:rPr>
-        <w:t xml:space="preserve"> </w:t>
-      </w:r>
-      <w:r>
-        <w:rPr>
-          <w:color w:val="000000"/>
-          <w:sz w:val="20"/>
-          <w:szCs w:val="20"/>
-        </w:rPr>
-        <w:t>}}</w:t>
-      </w:r>
-      <w:r>
-        <w:rPr>
-          <w:color w:val="000000"/>
-          <w:sz w:val="20"/>
-          <w:szCs w:val="20"/>
-        </w:rPr>
-        <w:t>{%</w:t>
-      </w:r>
-      <w:r>
-        <w:rPr>
-          <w:color w:val="000000"/>
-          <w:sz w:val="20"/>
-          <w:szCs w:val="20"/>
-          <w:highlight w:val="cyan"/>
-        </w:rPr>
-        <w:t xml:space="preserve"> else </w:t>
-      </w:r>
-      <w:r>
-        <w:rPr>
-          <w:color w:val="000000"/>
-          <w:sz w:val="20"/>
-          <w:szCs w:val="20"/>
-        </w:rPr>
-        <w:t xml:space="preserve">%}no custody/parenting time order for </w:t>
+      <w:proofErr w:type="gramEnd"/>
+      <w:r>
+        <w:rPr>
+          <w:color w:val="000000"/>
+          <w:sz w:val="20"/>
+          <w:szCs w:val="20"/>
+        </w:rPr>
+        <w:t xml:space="preserve">no custody/parenting time order for </w:t>
       </w:r>
       <w:r>
         <w:rPr>
@@ -8099,7 +8863,17 @@
           <w:szCs w:val="20"/>
           <w:highlight w:val="cyan"/>
         </w:rPr>
-        <w:t xml:space="preserve">p endif </w:t>
+        <w:t xml:space="preserve">p </w:t>
+      </w:r>
+      <w:proofErr w:type="gramStart"/>
+      <w:r>
+        <w:rPr>
+          <w:color w:val="000000"/>
+          <w:sz w:val="20"/>
+          <w:szCs w:val="20"/>
+          <w:highlight w:val="cyan"/>
+        </w:rPr>
+        <w:t xml:space="preserve">endif </w:t>
       </w:r>
       <w:r>
         <w:rPr>
@@ -8109,6 +8883,7 @@
         </w:rPr>
         <w:t>%}</w:t>
       </w:r>
+      <w:proofErr w:type="gramEnd"/>
     </w:p>
     <w:p>
       <w:pPr>
@@ -8152,16 +8927,32 @@
           <w:szCs w:val="20"/>
           <w:highlight w:val="cyan"/>
         </w:rPr>
-        <w:t xml:space="preserve">any_child_has_PT and </w:t>
-      </w:r>
-      <w:r>
-        <w:rPr>
-          <w:color w:val="000000"/>
-          <w:sz w:val="20"/>
-          <w:szCs w:val="20"/>
-          <w:highlight w:val="cyan"/>
-        </w:rPr>
-        <w:t xml:space="preserve">desired_parenting_time_changes == “no_change” </w:t>
+        <w:t xml:space="preserve">any_child_has_PT </w:t>
+      </w:r>
+      <w:r>
+        <w:rPr>
+          <w:color w:val="000000"/>
+          <w:sz w:val="20"/>
+          <w:szCs w:val="20"/>
+        </w:rPr>
+        <w:t>%}</w:t>
+      </w:r>
+      <w:r>
+        <w:rPr>
+          <w:color w:val="000000"/>
+          <w:sz w:val="20"/>
+          <w:szCs w:val="20"/>
+        </w:rPr>
+        <w:t>{%</w:t>
+      </w:r>
+      <w:r>
+        <w:rPr>
+          <w:color w:val="000000"/>
+          <w:sz w:val="20"/>
+          <w:szCs w:val="20"/>
+          <w:highlight w:val="cyan"/>
+        </w:rPr>
+        <w:t xml:space="preserve"> if desired_parenting_time_changes == “no_change” </w:t>
       </w:r>
       <w:r>
         <w:rPr>
@@ -8408,7 +9199,16 @@
           <w:sz w:val="20"/>
           <w:szCs w:val="20"/>
         </w:rPr>
-        <w:t xml:space="preserve"> all parenting time between the Respondent and our minor children</w:t>
+        <w:t xml:space="preserve"> all parenting time between the Respondent and our minor </w:t>
+      </w:r>
+      <w:proofErr w:type="gramStart"/>
+      <w:r>
+        <w:rPr>
+          <w:color w:val="000000"/>
+          <w:sz w:val="20"/>
+          <w:szCs w:val="20"/>
+        </w:rPr>
+        <w:t>children</w:t>
       </w:r>
       <w:r>
         <w:rPr>
@@ -8424,6 +9224,109 @@
           <w:sz w:val="20"/>
           <w:szCs w:val="20"/>
         </w:rPr>
+        <w:t>{</w:t>
+      </w:r>
+      <w:proofErr w:type="gramEnd"/>
+      <w:r>
+        <w:rPr>
+          <w:color w:val="000000"/>
+          <w:sz w:val="20"/>
+          <w:szCs w:val="20"/>
+        </w:rPr>
+        <w:t>%</w:t>
+      </w:r>
+      <w:r>
+        <w:rPr>
+          <w:color w:val="000000"/>
+          <w:sz w:val="20"/>
+          <w:szCs w:val="20"/>
+          <w:highlight w:val="cyan"/>
+        </w:rPr>
+        <w:t xml:space="preserve"> elif desired_parenting_time_changes == “</w:t>
+      </w:r>
+      <w:r>
+        <w:rPr>
+          <w:color w:val="000000"/>
+          <w:sz w:val="20"/>
+          <w:szCs w:val="20"/>
+          <w:highlight w:val="cyan"/>
+        </w:rPr>
+        <w:t>something_else</w:t>
+      </w:r>
+      <w:r>
+        <w:rPr>
+          <w:color w:val="000000"/>
+          <w:sz w:val="20"/>
+          <w:szCs w:val="20"/>
+          <w:highlight w:val="cyan"/>
+        </w:rPr>
+        <w:t xml:space="preserve">” </w:t>
+      </w:r>
+      <w:r>
+        <w:rPr>
+          <w:color w:val="000000"/>
+          <w:sz w:val="20"/>
+          <w:szCs w:val="20"/>
+        </w:rPr>
+        <w:t>%}</w:t>
+      </w:r>
+      <w:r>
+        <w:rPr>
+          <w:color w:val="000000"/>
+          <w:sz w:val="20"/>
+          <w:szCs w:val="20"/>
+        </w:rPr>
+        <w:t xml:space="preserve">Regarding parenting time, I want the following: </w:t>
+      </w:r>
+      <w:r>
+        <w:rPr>
+          <w:color w:val="000000"/>
+          <w:sz w:val="20"/>
+          <w:szCs w:val="20"/>
+        </w:rPr>
+        <w:t>{{</w:t>
+      </w:r>
+      <w:r>
+        <w:rPr>
+          <w:color w:val="000000"/>
+          <w:sz w:val="20"/>
+          <w:szCs w:val="20"/>
+          <w:highlight w:val="yellow"/>
+        </w:rPr>
+        <w:t xml:space="preserve"> </w:t>
+      </w:r>
+      <w:r>
+        <w:rPr>
+          <w:color w:val="000000"/>
+          <w:sz w:val="20"/>
+          <w:szCs w:val="20"/>
+          <w:highlight w:val="yellow"/>
+        </w:rPr>
+        <w:t>fix_punctuation(parenting_time_changes_exp)</w:t>
+      </w:r>
+      <w:r>
+        <w:rPr>
+          <w:color w:val="000000"/>
+          <w:sz w:val="20"/>
+          <w:szCs w:val="20"/>
+          <w:highlight w:val="yellow"/>
+        </w:rPr>
+        <w:t xml:space="preserve"> </w:t>
+      </w:r>
+      <w:r>
+        <w:rPr>
+          <w:color w:val="000000"/>
+          <w:sz w:val="20"/>
+          <w:szCs w:val="20"/>
+        </w:rPr>
+        <w:t>}}</w:t>
+      </w:r>
+      <w:r>
+        <w:rPr>
+          <w:color w:val="000000"/>
+          <w:sz w:val="20"/>
+          <w:szCs w:val="20"/>
+        </w:rPr>
         <w:t>{%</w:t>
       </w:r>
       <w:r>
@@ -8433,25 +9336,7 @@
           <w:szCs w:val="20"/>
           <w:highlight w:val="cyan"/>
         </w:rPr>
-        <w:t xml:space="preserve"> elif desired_parenting_time_changes == “</w:t>
-      </w:r>
-      <w:r>
-        <w:rPr>
-          <w:color w:val="000000"/>
-          <w:sz w:val="20"/>
-          <w:szCs w:val="20"/>
-          <w:highlight w:val="cyan"/>
-        </w:rPr>
-        <w:t>something_else</w:t>
-      </w:r>
-      <w:r>
-        <w:rPr>
-          <w:color w:val="000000"/>
-          <w:sz w:val="20"/>
-          <w:szCs w:val="20"/>
-          <w:highlight w:val="cyan"/>
-        </w:rPr>
-        <w:t xml:space="preserve">” </w:t>
+        <w:t xml:space="preserve"> endif </w:t>
       </w:r>
       <w:r>
         <w:rPr>
@@ -8460,57 +9345,6 @@
           <w:szCs w:val="20"/>
         </w:rPr>
         <w:t>%}</w:t>
-      </w:r>
-      <w:r>
-        <w:rPr>
-          <w:color w:val="000000"/>
-          <w:sz w:val="20"/>
-          <w:szCs w:val="20"/>
-        </w:rPr>
-        <w:t xml:space="preserve">Regarding parenting time, I want the following: </w:t>
-      </w:r>
-      <w:r>
-        <w:rPr>
-          <w:color w:val="000000"/>
-          <w:sz w:val="20"/>
-          <w:szCs w:val="20"/>
-        </w:rPr>
-        <w:t>{{</w:t>
-      </w:r>
-      <w:r>
-        <w:rPr>
-          <w:color w:val="000000"/>
-          <w:sz w:val="20"/>
-          <w:szCs w:val="20"/>
-          <w:highlight w:val="yellow"/>
-        </w:rPr>
-        <w:t xml:space="preserve"> </w:t>
-      </w:r>
-      <w:r>
-        <w:rPr>
-          <w:color w:val="000000"/>
-          <w:sz w:val="20"/>
-          <w:szCs w:val="20"/>
-          <w:highlight w:val="yellow"/>
-        </w:rPr>
-        <w:t>fix_punctuation(parenting_time_changes_exp)</w:t>
-      </w:r>
-      <w:r>
-        <w:rPr>
-          <w:color w:val="000000"/>
-          <w:sz w:val="20"/>
-          <w:szCs w:val="20"/>
-          <w:highlight w:val="yellow"/>
-        </w:rPr>
-        <w:t xml:space="preserve"> </w:t>
-      </w:r>
-      <w:r>
-        <w:rPr>
-          <w:color w:val="000000"/>
-          <w:sz w:val="20"/>
-          <w:szCs w:val="20"/>
-        </w:rPr>
-        <w:t>}}</w:t>
       </w:r>
       <w:r>
         <w:rPr>
@@ -8571,7 +9405,17 @@
           <w:szCs w:val="20"/>
           <w:highlight w:val="cyan"/>
         </w:rPr>
-        <w:t xml:space="preserve">p endif </w:t>
+        <w:t xml:space="preserve">p </w:t>
+      </w:r>
+      <w:proofErr w:type="gramStart"/>
+      <w:r>
+        <w:rPr>
+          <w:color w:val="000000"/>
+          <w:sz w:val="20"/>
+          <w:szCs w:val="20"/>
+          <w:highlight w:val="cyan"/>
+        </w:rPr>
+        <w:t xml:space="preserve">endif </w:t>
       </w:r>
       <w:r>
         <w:rPr>
@@ -8581,6 +9425,7 @@
         </w:rPr>
         <w:t>%}</w:t>
       </w:r>
+      <w:proofErr w:type="gramEnd"/>
     </w:p>
     <w:p>
       <w:pPr>
@@ -9813,7 +10658,25 @@
           <w:sz w:val="20"/>
           <w:szCs w:val="20"/>
         </w:rPr>
-        <w:t>---------------- Incidents -----------------</w:t>
+        <w:t xml:space="preserve">---------------- </w:t>
+      </w:r>
+      <w:proofErr w:type="gramStart"/>
+      <w:r>
+        <w:rPr>
+          <w:color w:val="000000"/>
+          <w:sz w:val="20"/>
+          <w:szCs w:val="20"/>
+        </w:rPr>
+        <w:t>Incidents -</w:t>
+      </w:r>
+      <w:proofErr w:type="gramEnd"/>
+      <w:r>
+        <w:rPr>
+          <w:color w:val="000000"/>
+          <w:sz w:val="20"/>
+          <w:szCs w:val="20"/>
+        </w:rPr>
+        <w:t>----------------</w:t>
       </w:r>
     </w:p>
     <w:p>
@@ -9849,7 +10712,17 @@
           <w:szCs w:val="20"/>
           <w:highlight w:val="cyan"/>
         </w:rPr>
-        <w:t xml:space="preserve">p for incident in incidents </w:t>
+        <w:t xml:space="preserve">p for incident in </w:t>
+      </w:r>
+      <w:proofErr w:type="gramStart"/>
+      <w:r>
+        <w:rPr>
+          <w:color w:val="000000"/>
+          <w:sz w:val="20"/>
+          <w:szCs w:val="20"/>
+          <w:highlight w:val="cyan"/>
+        </w:rPr>
+        <w:t xml:space="preserve">incidents </w:t>
       </w:r>
       <w:r>
         <w:rPr>
@@ -9859,6 +10732,7 @@
         </w:rPr>
         <w:t>%}</w:t>
       </w:r>
+      <w:proofErr w:type="gramEnd"/>
     </w:p>
     <w:p>
       <w:pPr>
@@ -10218,6 +11092,7 @@
         </w:rPr>
         <w:t xml:space="preserve">At that time, </w:t>
       </w:r>
+      <w:proofErr w:type="gramStart"/>
       <w:r>
         <w:rPr>
           <w:color w:val="000000"/>
@@ -10233,7 +11108,17 @@
           <w:szCs w:val="20"/>
           <w:highlight w:val="yellow"/>
         </w:rPr>
-        <w:t xml:space="preserve"> other_parties[0].name</w:t>
+        <w:t xml:space="preserve"> other</w:t>
+      </w:r>
+      <w:proofErr w:type="gramEnd"/>
+      <w:r>
+        <w:rPr>
+          <w:color w:val="000000"/>
+          <w:sz w:val="20"/>
+          <w:szCs w:val="20"/>
+          <w:highlight w:val="yellow"/>
+        </w:rPr>
+        <w:t>_parties[0].name</w:t>
       </w:r>
       <w:r>
         <w:rPr>
@@ -10382,7 +11267,37 @@
           <w:szCs w:val="20"/>
           <w:highlight w:val="cyan"/>
         </w:rPr>
-        <w:t xml:space="preserve"> if incident.emotional_effect </w:t>
+        <w:t xml:space="preserve"> if </w:t>
+      </w:r>
+      <w:proofErr w:type="gramStart"/>
+      <w:r>
+        <w:rPr>
+          <w:color w:val="000000"/>
+          <w:sz w:val="20"/>
+          <w:szCs w:val="20"/>
+          <w:highlight w:val="cyan"/>
+        </w:rPr>
+        <w:t>incident.emotional</w:t>
+      </w:r>
+      <w:proofErr w:type="gramEnd"/>
+      <w:r>
+        <w:rPr>
+          <w:color w:val="000000"/>
+          <w:sz w:val="20"/>
+          <w:szCs w:val="20"/>
+          <w:highlight w:val="cyan"/>
+        </w:rPr>
+        <w:t>_</w:t>
+      </w:r>
+      <w:proofErr w:type="gramStart"/>
+      <w:r>
+        <w:rPr>
+          <w:color w:val="000000"/>
+          <w:sz w:val="20"/>
+          <w:szCs w:val="20"/>
+          <w:highlight w:val="cyan"/>
+        </w:rPr>
+        <w:t xml:space="preserve">effect </w:t>
       </w:r>
       <w:r>
         <w:rPr>
@@ -10392,6 +11307,7 @@
         </w:rPr>
         <w:t>%}</w:t>
       </w:r>
+      <w:proofErr w:type="gramEnd"/>
     </w:p>
     <w:p>
       <w:pPr>
@@ -10417,7 +11333,16 @@
           <w:sz w:val="20"/>
           <w:szCs w:val="20"/>
         </w:rPr>
-        <w:t>Because of this incident I felt {{</w:t>
+        <w:t xml:space="preserve">Because of this incident I felt </w:t>
+      </w:r>
+      <w:proofErr w:type="gramStart"/>
+      <w:r>
+        <w:rPr>
+          <w:color w:val="000000"/>
+          <w:sz w:val="20"/>
+          <w:szCs w:val="20"/>
+        </w:rPr>
+        <w:t>{{</w:t>
       </w:r>
       <w:r>
         <w:rPr>
@@ -10435,7 +11360,17 @@
           <w:szCs w:val="20"/>
           <w:highlight w:val="yellow"/>
         </w:rPr>
-        <w:t>fix_punctuation(</w:t>
+        <w:t>fix</w:t>
+      </w:r>
+      <w:proofErr w:type="gramEnd"/>
+      <w:r>
+        <w:rPr>
+          <w:color w:val="000000"/>
+          <w:sz w:val="20"/>
+          <w:szCs w:val="20"/>
+          <w:highlight w:val="yellow"/>
+        </w:rPr>
+        <w:t>_punctuation(</w:t>
       </w:r>
       <w:r>
         <w:rPr>
@@ -10515,7 +11450,17 @@
           <w:szCs w:val="20"/>
           <w:highlight w:val="cyan"/>
         </w:rPr>
-        <w:t xml:space="preserve"> endif </w:t>
+        <w:t xml:space="preserve"> </w:t>
+      </w:r>
+      <w:proofErr w:type="gramStart"/>
+      <w:r>
+        <w:rPr>
+          <w:color w:val="000000"/>
+          <w:sz w:val="20"/>
+          <w:szCs w:val="20"/>
+          <w:highlight w:val="cyan"/>
+        </w:rPr>
+        <w:t xml:space="preserve">endif </w:t>
       </w:r>
       <w:r>
         <w:rPr>
@@ -10525,6 +11470,7 @@
         </w:rPr>
         <w:t>%}</w:t>
       </w:r>
+      <w:proofErr w:type="gramEnd"/>
     </w:p>
     <w:p>
       <w:pPr>
@@ -10568,7 +11514,37 @@
           <w:szCs w:val="20"/>
           <w:highlight w:val="cyan"/>
         </w:rPr>
-        <w:t xml:space="preserve"> if incident.physical_injury </w:t>
+        <w:t xml:space="preserve"> if </w:t>
+      </w:r>
+      <w:proofErr w:type="gramStart"/>
+      <w:r>
+        <w:rPr>
+          <w:color w:val="000000"/>
+          <w:sz w:val="20"/>
+          <w:szCs w:val="20"/>
+          <w:highlight w:val="cyan"/>
+        </w:rPr>
+        <w:t>incident.physical</w:t>
+      </w:r>
+      <w:proofErr w:type="gramEnd"/>
+      <w:r>
+        <w:rPr>
+          <w:color w:val="000000"/>
+          <w:sz w:val="20"/>
+          <w:szCs w:val="20"/>
+          <w:highlight w:val="cyan"/>
+        </w:rPr>
+        <w:t>_</w:t>
+      </w:r>
+      <w:proofErr w:type="gramStart"/>
+      <w:r>
+        <w:rPr>
+          <w:color w:val="000000"/>
+          <w:sz w:val="20"/>
+          <w:szCs w:val="20"/>
+          <w:highlight w:val="cyan"/>
+        </w:rPr>
+        <w:t xml:space="preserve">injury </w:t>
       </w:r>
       <w:r>
         <w:rPr>
@@ -10578,6 +11554,7 @@
         </w:rPr>
         <w:t>%}</w:t>
       </w:r>
+      <w:proofErr w:type="gramEnd"/>
     </w:p>
     <w:p>
       <w:pPr>
@@ -10603,7 +11580,16 @@
           <w:sz w:val="20"/>
           <w:szCs w:val="20"/>
         </w:rPr>
-        <w:t>As a result, I was physically injured: {{</w:t>
+        <w:t xml:space="preserve">As a result, I was physically injured: </w:t>
+      </w:r>
+      <w:proofErr w:type="gramStart"/>
+      <w:r>
+        <w:rPr>
+          <w:color w:val="000000"/>
+          <w:sz w:val="20"/>
+          <w:szCs w:val="20"/>
+        </w:rPr>
+        <w:t>{{</w:t>
       </w:r>
       <w:r>
         <w:rPr>
@@ -10621,7 +11607,17 @@
           <w:szCs w:val="20"/>
           <w:highlight w:val="yellow"/>
         </w:rPr>
-        <w:t>fix_punctuation(</w:t>
+        <w:t>fix</w:t>
+      </w:r>
+      <w:proofErr w:type="gramEnd"/>
+      <w:r>
+        <w:rPr>
+          <w:color w:val="000000"/>
+          <w:sz w:val="20"/>
+          <w:szCs w:val="20"/>
+          <w:highlight w:val="yellow"/>
+        </w:rPr>
+        <w:t>_punctuation(</w:t>
       </w:r>
       <w:r>
         <w:rPr>
@@ -10701,7 +11697,17 @@
           <w:szCs w:val="20"/>
           <w:highlight w:val="cyan"/>
         </w:rPr>
-        <w:t xml:space="preserve"> endif </w:t>
+        <w:t xml:space="preserve"> </w:t>
+      </w:r>
+      <w:proofErr w:type="gramStart"/>
+      <w:r>
+        <w:rPr>
+          <w:color w:val="000000"/>
+          <w:sz w:val="20"/>
+          <w:szCs w:val="20"/>
+          <w:highlight w:val="cyan"/>
+        </w:rPr>
+        <w:t xml:space="preserve">endif </w:t>
       </w:r>
       <w:r>
         <w:rPr>
@@ -10711,6 +11717,7 @@
         </w:rPr>
         <w:t>%}</w:t>
       </w:r>
+      <w:proofErr w:type="gramEnd"/>
     </w:p>
     <w:p>
       <w:pPr>
@@ -10745,7 +11752,17 @@
           <w:szCs w:val="20"/>
           <w:highlight w:val="cyan"/>
         </w:rPr>
-        <w:t xml:space="preserve">p if incident.had_witnesses </w:t>
+        <w:t>p if incident.had_</w:t>
+      </w:r>
+      <w:proofErr w:type="gramStart"/>
+      <w:r>
+        <w:rPr>
+          <w:color w:val="000000"/>
+          <w:sz w:val="20"/>
+          <w:szCs w:val="20"/>
+          <w:highlight w:val="cyan"/>
+        </w:rPr>
+        <w:t xml:space="preserve">witnesses </w:t>
       </w:r>
       <w:r>
         <w:rPr>
@@ -10755,6 +11772,7 @@
         </w:rPr>
         <w:t>%}</w:t>
       </w:r>
+      <w:proofErr w:type="gramEnd"/>
     </w:p>
     <w:p>
       <w:pPr>
@@ -10832,7 +11850,17 @@
           <w:szCs w:val="20"/>
           <w:highlight w:val="cyan"/>
         </w:rPr>
-        <w:t xml:space="preserve">p endif </w:t>
+        <w:t xml:space="preserve">p </w:t>
+      </w:r>
+      <w:proofErr w:type="gramStart"/>
+      <w:r>
+        <w:rPr>
+          <w:color w:val="000000"/>
+          <w:sz w:val="20"/>
+          <w:szCs w:val="20"/>
+          <w:highlight w:val="cyan"/>
+        </w:rPr>
+        <w:t xml:space="preserve">endif </w:t>
       </w:r>
       <w:r>
         <w:rPr>
@@ -10842,6 +11870,7 @@
         </w:rPr>
         <w:t>%}</w:t>
       </w:r>
+      <w:proofErr w:type="gramEnd"/>
     </w:p>
     <w:p>
       <w:pPr>
@@ -10885,7 +11914,37 @@
           <w:szCs w:val="20"/>
           <w:highlight w:val="cyan"/>
         </w:rPr>
-        <w:t xml:space="preserve"> if incident.police_actions </w:t>
+        <w:t xml:space="preserve"> if </w:t>
+      </w:r>
+      <w:proofErr w:type="gramStart"/>
+      <w:r>
+        <w:rPr>
+          <w:color w:val="000000"/>
+          <w:sz w:val="20"/>
+          <w:szCs w:val="20"/>
+          <w:highlight w:val="cyan"/>
+        </w:rPr>
+        <w:t>incident.police</w:t>
+      </w:r>
+      <w:proofErr w:type="gramEnd"/>
+      <w:r>
+        <w:rPr>
+          <w:color w:val="000000"/>
+          <w:sz w:val="20"/>
+          <w:szCs w:val="20"/>
+          <w:highlight w:val="cyan"/>
+        </w:rPr>
+        <w:t>_</w:t>
+      </w:r>
+      <w:proofErr w:type="gramStart"/>
+      <w:r>
+        <w:rPr>
+          <w:color w:val="000000"/>
+          <w:sz w:val="20"/>
+          <w:szCs w:val="20"/>
+          <w:highlight w:val="cyan"/>
+        </w:rPr>
+        <w:t xml:space="preserve">actions </w:t>
       </w:r>
       <w:r>
         <w:rPr>
@@ -10895,6 +11954,7 @@
         </w:rPr>
         <w:t>%}</w:t>
       </w:r>
+      <w:proofErr w:type="gramEnd"/>
     </w:p>
     <w:p>
       <w:pPr>
@@ -10928,25 +11988,44 @@
           <w:sz w:val="20"/>
           <w:szCs w:val="20"/>
         </w:rPr>
-        <w:t xml:space="preserve"> {{</w:t>
-      </w:r>
-      <w:r>
-        <w:rPr>
-          <w:color w:val="000000"/>
-          <w:sz w:val="20"/>
-          <w:szCs w:val="20"/>
-          <w:highlight w:val="yellow"/>
-        </w:rPr>
         <w:t xml:space="preserve"> </w:t>
       </w:r>
-      <w:r>
-        <w:rPr>
-          <w:color w:val="000000"/>
-          <w:sz w:val="20"/>
-          <w:szCs w:val="20"/>
-          <w:highlight w:val="yellow"/>
-        </w:rPr>
-        <w:t>fix_punctuation(</w:t>
+      <w:proofErr w:type="gramStart"/>
+      <w:r>
+        <w:rPr>
+          <w:color w:val="000000"/>
+          <w:sz w:val="20"/>
+          <w:szCs w:val="20"/>
+        </w:rPr>
+        <w:t>{{</w:t>
+      </w:r>
+      <w:r>
+        <w:rPr>
+          <w:color w:val="000000"/>
+          <w:sz w:val="20"/>
+          <w:szCs w:val="20"/>
+          <w:highlight w:val="yellow"/>
+        </w:rPr>
+        <w:t xml:space="preserve"> </w:t>
+      </w:r>
+      <w:r>
+        <w:rPr>
+          <w:color w:val="000000"/>
+          <w:sz w:val="20"/>
+          <w:szCs w:val="20"/>
+          <w:highlight w:val="yellow"/>
+        </w:rPr>
+        <w:t>fix</w:t>
+      </w:r>
+      <w:proofErr w:type="gramEnd"/>
+      <w:r>
+        <w:rPr>
+          <w:color w:val="000000"/>
+          <w:sz w:val="20"/>
+          <w:szCs w:val="20"/>
+          <w:highlight w:val="yellow"/>
+        </w:rPr>
+        <w:t>_punctuation(</w:t>
       </w:r>
       <w:r>
         <w:rPr>
@@ -11026,7 +12105,17 @@
           <w:szCs w:val="20"/>
           <w:highlight w:val="cyan"/>
         </w:rPr>
-        <w:t xml:space="preserve"> endif </w:t>
+        <w:t xml:space="preserve"> </w:t>
+      </w:r>
+      <w:proofErr w:type="gramStart"/>
+      <w:r>
+        <w:rPr>
+          <w:color w:val="000000"/>
+          <w:sz w:val="20"/>
+          <w:szCs w:val="20"/>
+          <w:highlight w:val="cyan"/>
+        </w:rPr>
+        <w:t xml:space="preserve">endif </w:t>
       </w:r>
       <w:r>
         <w:rPr>
@@ -11036,6 +12125,7 @@
         </w:rPr>
         <w:t>%}</w:t>
       </w:r>
+      <w:proofErr w:type="gramEnd"/>
     </w:p>
     <w:p>
       <w:pPr>
@@ -11097,7 +12187,17 @@
           <w:szCs w:val="20"/>
           <w:highlight w:val="cyan"/>
         </w:rPr>
-        <w:t xml:space="preserve">p endfor </w:t>
+        <w:t xml:space="preserve">p </w:t>
+      </w:r>
+      <w:proofErr w:type="gramStart"/>
+      <w:r>
+        <w:rPr>
+          <w:color w:val="000000"/>
+          <w:sz w:val="20"/>
+          <w:szCs w:val="20"/>
+          <w:highlight w:val="cyan"/>
+        </w:rPr>
+        <w:t xml:space="preserve">endfor </w:t>
       </w:r>
       <w:r>
         <w:rPr>
@@ -11107,6 +12207,7 @@
         </w:rPr>
         <w:t>%}</w:t>
       </w:r>
+      <w:proofErr w:type="gramEnd"/>
     </w:p>
     <w:p>
       <w:pPr>
@@ -11141,7 +12242,17 @@
           <w:szCs w:val="20"/>
           <w:highlight w:val="cyan"/>
         </w:rPr>
-        <w:t xml:space="preserve">p if other_details </w:t>
+        <w:t>p if other_</w:t>
+      </w:r>
+      <w:proofErr w:type="gramStart"/>
+      <w:r>
+        <w:rPr>
+          <w:color w:val="000000"/>
+          <w:sz w:val="20"/>
+          <w:szCs w:val="20"/>
+          <w:highlight w:val="cyan"/>
+        </w:rPr>
+        <w:t xml:space="preserve">details </w:t>
       </w:r>
       <w:r>
         <w:rPr>
@@ -11151,6 +12262,7 @@
         </w:rPr>
         <w:t>%}</w:t>
       </w:r>
+      <w:proofErr w:type="gramEnd"/>
     </w:p>
     <w:p>
       <w:pPr>
@@ -11170,6 +12282,7 @@
           <w:szCs w:val="20"/>
         </w:rPr>
       </w:pPr>
+      <w:proofErr w:type="gramStart"/>
       <w:r>
         <w:rPr>
           <w:color w:val="000000"/>
@@ -11185,15 +12298,34 @@
           <w:szCs w:val="20"/>
           <w:highlight w:val="yellow"/>
         </w:rPr>
-        <w:t xml:space="preserve"> alpha(incidents | length, case=’lower’) </w:t>
-      </w:r>
-      <w:r>
-        <w:rPr>
-          <w:color w:val="000000"/>
-          <w:sz w:val="20"/>
-          <w:szCs w:val="20"/>
-        </w:rPr>
-        <w:t>}}. I would also like the court to know: {{</w:t>
+        <w:t xml:space="preserve"> alpha</w:t>
+      </w:r>
+      <w:proofErr w:type="gramEnd"/>
+      <w:r>
+        <w:rPr>
+          <w:color w:val="000000"/>
+          <w:sz w:val="20"/>
+          <w:szCs w:val="20"/>
+          <w:highlight w:val="yellow"/>
+        </w:rPr>
+        <w:t xml:space="preserve">(incidents | length, case=’lower’) </w:t>
+      </w:r>
+      <w:r>
+        <w:rPr>
+          <w:color w:val="000000"/>
+          <w:sz w:val="20"/>
+          <w:szCs w:val="20"/>
+        </w:rPr>
+        <w:t xml:space="preserve">}}. I would also like the court to know: </w:t>
+      </w:r>
+      <w:proofErr w:type="gramStart"/>
+      <w:r>
+        <w:rPr>
+          <w:color w:val="000000"/>
+          <w:sz w:val="20"/>
+          <w:szCs w:val="20"/>
+        </w:rPr>
+        <w:t>{{</w:t>
       </w:r>
       <w:r>
         <w:rPr>
@@ -11211,7 +12343,17 @@
           <w:szCs w:val="20"/>
           <w:highlight w:val="yellow"/>
         </w:rPr>
-        <w:t>fix_punctuation(</w:t>
+        <w:t>fix</w:t>
+      </w:r>
+      <w:proofErr w:type="gramEnd"/>
+      <w:r>
+        <w:rPr>
+          <w:color w:val="000000"/>
+          <w:sz w:val="20"/>
+          <w:szCs w:val="20"/>
+          <w:highlight w:val="yellow"/>
+        </w:rPr>
+        <w:t>_punctuation(</w:t>
       </w:r>
       <w:r>
         <w:rPr>
@@ -11282,7 +12424,17 @@
           <w:szCs w:val="20"/>
           <w:highlight w:val="cyan"/>
         </w:rPr>
-        <w:t xml:space="preserve">p endif </w:t>
+        <w:t xml:space="preserve">p </w:t>
+      </w:r>
+      <w:proofErr w:type="gramStart"/>
+      <w:r>
+        <w:rPr>
+          <w:color w:val="000000"/>
+          <w:sz w:val="20"/>
+          <w:szCs w:val="20"/>
+          <w:highlight w:val="cyan"/>
+        </w:rPr>
+        <w:t xml:space="preserve">endif </w:t>
       </w:r>
       <w:r>
         <w:rPr>
@@ -11292,6 +12444,7 @@
         </w:rPr>
         <w:t>%}</w:t>
       </w:r>
+      <w:proofErr w:type="gramEnd"/>
     </w:p>
     <w:sectPr>
       <w:footerReference w:type="default" r:id="rId6"/>

</xml_diff>

<commit_message>
Fixed spacing issue in CC 375 Statement of Facts
</commit_message>
<xml_diff>
--- a/docassemble/MLHPPOAndProposedOrder/data/templates/cc_375_statement_of_facts.docx
+++ b/docassemble/MLHPPOAndProposedOrder/data/templates/cc_375_statement_of_facts.docx
@@ -2413,25 +2413,7 @@
           <w:sz w:val="20"/>
           <w:szCs w:val="20"/>
         </w:rPr>
-        <w:t xml:space="preserve">{%p </w:t>
-      </w:r>
-      <w:proofErr w:type="spellStart"/>
-      <w:r>
-        <w:rPr>
-          <w:color w:val="000000"/>
-          <w:sz w:val="20"/>
-          <w:szCs w:val="20"/>
-        </w:rPr>
-        <w:t>endfor</w:t>
-      </w:r>
-      <w:proofErr w:type="spellEnd"/>
-      <w:r>
-        <w:rPr>
-          <w:color w:val="000000"/>
-          <w:sz w:val="20"/>
-          <w:szCs w:val="20"/>
-        </w:rPr>
-        <w:t xml:space="preserve"> %}</w:t>
+        <w:t>{%p endfor %}</w:t>
       </w:r>
     </w:p>
     <w:p>
@@ -2872,25 +2854,7 @@
           <w:sz w:val="20"/>
           <w:szCs w:val="20"/>
         </w:rPr>
-        <w:t xml:space="preserve"> }}{% endif %}{% </w:t>
-      </w:r>
-      <w:proofErr w:type="spellStart"/>
-      <w:r>
-        <w:rPr>
-          <w:color w:val="000000"/>
-          <w:sz w:val="20"/>
-          <w:szCs w:val="20"/>
-        </w:rPr>
-        <w:t>endfor</w:t>
-      </w:r>
-      <w:proofErr w:type="spellEnd"/>
-      <w:r>
-        <w:rPr>
-          <w:color w:val="000000"/>
-          <w:sz w:val="20"/>
-          <w:szCs w:val="20"/>
-        </w:rPr>
-        <w:t xml:space="preserve"> %} </w:t>
+        <w:t xml:space="preserve"> }}{% endif %}{% endfor %} </w:t>
       </w:r>
       <w:r>
         <w:rPr>
@@ -3462,25 +3426,7 @@
           <w:sz w:val="20"/>
           <w:szCs w:val="20"/>
         </w:rPr>
-        <w:t xml:space="preserve"> }}{% endif %}{% </w:t>
-      </w:r>
-      <w:proofErr w:type="spellStart"/>
-      <w:r>
-        <w:rPr>
-          <w:color w:val="000000"/>
-          <w:sz w:val="20"/>
-          <w:szCs w:val="20"/>
-        </w:rPr>
-        <w:t>endfor</w:t>
-      </w:r>
-      <w:proofErr w:type="spellEnd"/>
-      <w:r>
-        <w:rPr>
-          <w:color w:val="000000"/>
-          <w:sz w:val="20"/>
-          <w:szCs w:val="20"/>
-        </w:rPr>
-        <w:t xml:space="preserve"> %} </w:t>
+        <w:t xml:space="preserve"> }}{% endif %}{% endfor %} </w:t>
       </w:r>
       <w:r>
         <w:rPr>
@@ -4072,25 +4018,7 @@
           <w:sz w:val="20"/>
           <w:szCs w:val="20"/>
         </w:rPr>
-        <w:t xml:space="preserve"> }}{% endif %}{% </w:t>
-      </w:r>
-      <w:proofErr w:type="spellStart"/>
-      <w:r>
-        <w:rPr>
-          <w:color w:val="000000"/>
-          <w:sz w:val="20"/>
-          <w:szCs w:val="20"/>
-        </w:rPr>
-        <w:t>endfor</w:t>
-      </w:r>
-      <w:proofErr w:type="spellEnd"/>
-      <w:r>
-        <w:rPr>
-          <w:color w:val="000000"/>
-          <w:sz w:val="20"/>
-          <w:szCs w:val="20"/>
-        </w:rPr>
-        <w:t xml:space="preserve"> %} </w:t>
+        <w:t xml:space="preserve"> }}{% endif %}{% endfor %} </w:t>
       </w:r>
       <w:r>
         <w:rPr>
@@ -7127,16 +7055,7 @@
           <w:sz w:val="20"/>
           <w:szCs w:val="20"/>
         </w:rPr>
-        <w:t xml:space="preserve">{%p </w:t>
-      </w:r>
-      <w:proofErr w:type="spellStart"/>
-      <w:r>
-        <w:rPr>
-          <w:color w:val="000000"/>
-          <w:sz w:val="20"/>
-          <w:szCs w:val="20"/>
-        </w:rPr>
-        <w:t>end</w:t>
+        <w:t>{%p end</w:t>
       </w:r>
       <w:r>
         <w:rPr>
@@ -7146,7 +7065,6 @@
         </w:rPr>
         <w:t>for</w:t>
       </w:r>
-      <w:proofErr w:type="spellEnd"/>
       <w:r>
         <w:rPr>
           <w:color w:val="000000"/>
@@ -8883,6 +8801,25 @@
           <w:szCs w:val="20"/>
         </w:rPr>
       </w:pPr>
+    </w:p>
+    <w:p>
+      <w:pPr>
+        <w:widowControl w:val="0"/>
+        <w:pBdr>
+          <w:top w:val="nil"/>
+          <w:left w:val="nil"/>
+          <w:bottom w:val="nil"/>
+          <w:right w:val="nil"/>
+          <w:between w:val="nil"/>
+        </w:pBdr>
+        <w:spacing w:line="222" w:lineRule="auto"/>
+        <w:ind w:left="478" w:right="644" w:hanging="6"/>
+        <w:rPr>
+          <w:color w:val="000000"/>
+          <w:sz w:val="20"/>
+          <w:szCs w:val="20"/>
+        </w:rPr>
+      </w:pPr>
       <w:r>
         <w:rPr>
           <w:color w:val="000000"/>
@@ -9203,25 +9140,7 @@
           <w:sz w:val="20"/>
           <w:szCs w:val="20"/>
         </w:rPr>
-        <w:t xml:space="preserve"> {% endif %}{% </w:t>
-      </w:r>
-      <w:proofErr w:type="spellStart"/>
-      <w:r>
-        <w:rPr>
-          <w:color w:val="000000"/>
-          <w:sz w:val="20"/>
-          <w:szCs w:val="20"/>
-        </w:rPr>
-        <w:t>endfor</w:t>
-      </w:r>
-      <w:proofErr w:type="spellEnd"/>
-      <w:r>
-        <w:rPr>
-          <w:color w:val="000000"/>
-          <w:sz w:val="20"/>
-          <w:szCs w:val="20"/>
-        </w:rPr>
-        <w:t xml:space="preserve"> %}</w:t>
+        <w:t xml:space="preserve"> {% endif %}{% endfor %}</w:t>
       </w:r>
       <w:r>
         <w:rPr>
@@ -9601,25 +9520,7 @@
           <w:sz w:val="20"/>
           <w:szCs w:val="20"/>
         </w:rPr>
-        <w:t xml:space="preserve"> %}; {% endif %}{% </w:t>
-      </w:r>
-      <w:proofErr w:type="spellStart"/>
-      <w:r>
-        <w:rPr>
-          <w:color w:val="000000"/>
-          <w:sz w:val="20"/>
-          <w:szCs w:val="20"/>
-        </w:rPr>
-        <w:t>endfor</w:t>
-      </w:r>
-      <w:proofErr w:type="spellEnd"/>
-      <w:r>
-        <w:rPr>
-          <w:color w:val="000000"/>
-          <w:sz w:val="20"/>
-          <w:szCs w:val="20"/>
-        </w:rPr>
-        <w:t xml:space="preserve"> %}</w:t>
+        <w:t xml:space="preserve"> %}; {% endif %}{% endfor %}</w:t>
       </w:r>
       <w:r>
         <w:rPr>
@@ -9660,6 +9561,7 @@
           <w:sz w:val="20"/>
           <w:szCs w:val="20"/>
         </w:rPr>
+        <w:lastRenderedPageBreak/>
         <w:t>elif</w:t>
       </w:r>
       <w:proofErr w:type="spellEnd"/>
@@ -10896,25 +10798,7 @@
           <w:sz w:val="20"/>
           <w:szCs w:val="20"/>
         </w:rPr>
-        <w:t xml:space="preserve">{%p </w:t>
-      </w:r>
-      <w:proofErr w:type="spellStart"/>
-      <w:r>
-        <w:rPr>
-          <w:color w:val="000000"/>
-          <w:sz w:val="20"/>
-          <w:szCs w:val="20"/>
-        </w:rPr>
-        <w:t>endfor</w:t>
-      </w:r>
-      <w:proofErr w:type="spellEnd"/>
-      <w:r>
-        <w:rPr>
-          <w:color w:val="000000"/>
-          <w:sz w:val="20"/>
-          <w:szCs w:val="20"/>
-        </w:rPr>
-        <w:t xml:space="preserve"> %}</w:t>
+        <w:t>{%p endfor %}</w:t>
       </w:r>
     </w:p>
     <w:p>

</xml_diff>

<commit_message>
Added additional spacing to incident section in domestic SOF
</commit_message>
<xml_diff>
--- a/docassemble/MLHPPOAndProposedOrder/data/templates/cc_375_statement_of_facts.docx
+++ b/docassemble/MLHPPOAndProposedOrder/data/templates/cc_375_statement_of_facts.docx
@@ -10187,6 +10187,25 @@
           <w:between w:val="nil"/>
         </w:pBdr>
         <w:spacing w:before="3" w:line="222" w:lineRule="auto"/>
+        <w:ind w:left="465" w:right="577"/>
+        <w:rPr>
+          <w:color w:val="000000"/>
+          <w:sz w:val="20"/>
+          <w:szCs w:val="20"/>
+        </w:rPr>
+      </w:pPr>
+    </w:p>
+    <w:p>
+      <w:pPr>
+        <w:widowControl w:val="0"/>
+        <w:pBdr>
+          <w:top w:val="nil"/>
+          <w:left w:val="nil"/>
+          <w:bottom w:val="nil"/>
+          <w:right w:val="nil"/>
+          <w:between w:val="nil"/>
+        </w:pBdr>
+        <w:spacing w:before="3" w:line="222" w:lineRule="auto"/>
         <w:ind w:left="465" w:right="577" w:firstLine="255"/>
         <w:rPr>
           <w:color w:val="000000"/>
@@ -10362,6 +10381,25 @@
           <w:between w:val="nil"/>
         </w:pBdr>
         <w:spacing w:before="3" w:line="222" w:lineRule="auto"/>
+        <w:ind w:left="465" w:right="577"/>
+        <w:rPr>
+          <w:color w:val="000000"/>
+          <w:sz w:val="20"/>
+          <w:szCs w:val="20"/>
+        </w:rPr>
+      </w:pPr>
+    </w:p>
+    <w:p>
+      <w:pPr>
+        <w:widowControl w:val="0"/>
+        <w:pBdr>
+          <w:top w:val="nil"/>
+          <w:left w:val="nil"/>
+          <w:bottom w:val="nil"/>
+          <w:right w:val="nil"/>
+          <w:between w:val="nil"/>
+        </w:pBdr>
+        <w:spacing w:before="3" w:line="222" w:lineRule="auto"/>
         <w:ind w:left="465" w:right="577" w:firstLine="255"/>
         <w:rPr>
           <w:color w:val="000000"/>
@@ -10521,6 +10559,25 @@
           <w:between w:val="nil"/>
         </w:pBdr>
         <w:spacing w:before="3" w:line="222" w:lineRule="auto"/>
+        <w:ind w:left="465" w:right="577"/>
+        <w:rPr>
+          <w:color w:val="000000"/>
+          <w:sz w:val="20"/>
+          <w:szCs w:val="20"/>
+        </w:rPr>
+      </w:pPr>
+    </w:p>
+    <w:p>
+      <w:pPr>
+        <w:widowControl w:val="0"/>
+        <w:pBdr>
+          <w:top w:val="nil"/>
+          <w:left w:val="nil"/>
+          <w:bottom w:val="nil"/>
+          <w:right w:val="nil"/>
+          <w:between w:val="nil"/>
+        </w:pBdr>
+        <w:spacing w:before="3" w:line="222" w:lineRule="auto"/>
         <w:ind w:left="465" w:right="577" w:firstLine="255"/>
         <w:rPr>
           <w:color w:val="000000"/>
@@ -10624,6 +10681,25 @@
         </w:rPr>
         <w:t xml:space="preserve"> %}</w:t>
       </w:r>
+    </w:p>
+    <w:p>
+      <w:pPr>
+        <w:widowControl w:val="0"/>
+        <w:pBdr>
+          <w:top w:val="nil"/>
+          <w:left w:val="nil"/>
+          <w:bottom w:val="nil"/>
+          <w:right w:val="nil"/>
+          <w:between w:val="nil"/>
+        </w:pBdr>
+        <w:spacing w:before="3" w:line="222" w:lineRule="auto"/>
+        <w:ind w:left="465" w:right="577"/>
+        <w:rPr>
+          <w:color w:val="000000"/>
+          <w:sz w:val="20"/>
+          <w:szCs w:val="20"/>
+        </w:rPr>
+      </w:pPr>
     </w:p>
     <w:p>
       <w:pPr>

</xml_diff>

<commit_message>
Replaced court order language in SOF with 'paternity or parentage order'
</commit_message>
<xml_diff>
--- a/docassemble/MLHPPOAndProposedOrder/data/templates/cc_375_statement_of_facts.docx
+++ b/docassemble/MLHPPOAndProposedOrder/data/templates/cc_375_statement_of_facts.docx
@@ -2413,25 +2413,7 @@
           <w:sz w:val="20"/>
           <w:szCs w:val="20"/>
         </w:rPr>
-        <w:t xml:space="preserve">{%p </w:t>
-      </w:r>
-      <w:proofErr w:type="spellStart"/>
-      <w:r>
-        <w:rPr>
-          <w:color w:val="000000"/>
-          <w:sz w:val="20"/>
-          <w:szCs w:val="20"/>
-        </w:rPr>
-        <w:t>endfor</w:t>
-      </w:r>
-      <w:proofErr w:type="spellEnd"/>
-      <w:r>
-        <w:rPr>
-          <w:color w:val="000000"/>
-          <w:sz w:val="20"/>
-          <w:szCs w:val="20"/>
-        </w:rPr>
-        <w:t xml:space="preserve"> %}</w:t>
+        <w:t>{%p endfor %}</w:t>
       </w:r>
     </w:p>
     <w:p>
@@ -2872,25 +2854,7 @@
           <w:sz w:val="20"/>
           <w:szCs w:val="20"/>
         </w:rPr>
-        <w:t xml:space="preserve"> }}{% endif %}{% </w:t>
-      </w:r>
-      <w:proofErr w:type="spellStart"/>
-      <w:r>
-        <w:rPr>
-          <w:color w:val="000000"/>
-          <w:sz w:val="20"/>
-          <w:szCs w:val="20"/>
-        </w:rPr>
-        <w:t>endfor</w:t>
-      </w:r>
-      <w:proofErr w:type="spellEnd"/>
-      <w:r>
-        <w:rPr>
-          <w:color w:val="000000"/>
-          <w:sz w:val="20"/>
-          <w:szCs w:val="20"/>
-        </w:rPr>
-        <w:t xml:space="preserve"> %} </w:t>
+        <w:t xml:space="preserve"> }}{% endif %}{% endfor %} </w:t>
       </w:r>
       <w:r>
         <w:rPr>
@@ -3462,25 +3426,7 @@
           <w:sz w:val="20"/>
           <w:szCs w:val="20"/>
         </w:rPr>
-        <w:t xml:space="preserve"> }}{% endif %}{% </w:t>
-      </w:r>
-      <w:proofErr w:type="spellStart"/>
-      <w:r>
-        <w:rPr>
-          <w:color w:val="000000"/>
-          <w:sz w:val="20"/>
-          <w:szCs w:val="20"/>
-        </w:rPr>
-        <w:t>endfor</w:t>
-      </w:r>
-      <w:proofErr w:type="spellEnd"/>
-      <w:r>
-        <w:rPr>
-          <w:color w:val="000000"/>
-          <w:sz w:val="20"/>
-          <w:szCs w:val="20"/>
-        </w:rPr>
-        <w:t xml:space="preserve"> %} </w:t>
+        <w:t xml:space="preserve"> }}{% endif %}{% endfor %} </w:t>
       </w:r>
       <w:r>
         <w:rPr>
@@ -4072,25 +4018,7 @@
           <w:sz w:val="20"/>
           <w:szCs w:val="20"/>
         </w:rPr>
-        <w:t xml:space="preserve"> }}{% endif %}{% </w:t>
-      </w:r>
-      <w:proofErr w:type="spellStart"/>
-      <w:r>
-        <w:rPr>
-          <w:color w:val="000000"/>
-          <w:sz w:val="20"/>
-          <w:szCs w:val="20"/>
-        </w:rPr>
-        <w:t>endfor</w:t>
-      </w:r>
-      <w:proofErr w:type="spellEnd"/>
-      <w:r>
-        <w:rPr>
-          <w:color w:val="000000"/>
-          <w:sz w:val="20"/>
-          <w:szCs w:val="20"/>
-        </w:rPr>
-        <w:t xml:space="preserve"> %} </w:t>
+        <w:t xml:space="preserve"> }}{% endif %}{% endfor %} </w:t>
       </w:r>
       <w:r>
         <w:rPr>
@@ -5358,7 +5286,23 @@
           <w:sz w:val="20"/>
           <w:szCs w:val="20"/>
         </w:rPr>
-        <w:t xml:space="preserve">" %}court order: Case Number {{ </w:t>
+        <w:t>" %}</w:t>
+      </w:r>
+      <w:r>
+        <w:rPr>
+          <w:color w:val="000000"/>
+          <w:sz w:val="20"/>
+          <w:szCs w:val="20"/>
+        </w:rPr>
+        <w:t>paternity or parentage</w:t>
+      </w:r>
+      <w:r>
+        <w:rPr>
+          <w:color w:val="000000"/>
+          <w:sz w:val="20"/>
+          <w:szCs w:val="20"/>
+        </w:rPr>
+        <w:t xml:space="preserve"> order: Case Number {{ </w:t>
       </w:r>
       <w:proofErr w:type="spellStart"/>
       <w:r>
@@ -6412,7 +6356,32 @@
           <w:sz w:val="20"/>
           <w:szCs w:val="20"/>
         </w:rPr>
-        <w:t xml:space="preserve">” %}The parties have joint physical custody{% endif %} based on this order. The court order {% if </w:t>
+        <w:t xml:space="preserve">” %}The parties have joint physical custody{% endif %} based on this order. The </w:t>
+      </w:r>
+      <w:r>
+        <w:rPr>
+          <w:color w:val="000000"/>
+          <w:sz w:val="20"/>
+          <w:szCs w:val="20"/>
+        </w:rPr>
+        <w:t xml:space="preserve">paternity or </w:t>
+      </w:r>
+      <w:r>
+        <w:rPr>
+          <w:color w:val="000000"/>
+          <w:sz w:val="20"/>
+          <w:szCs w:val="20"/>
+        </w:rPr>
+        <w:lastRenderedPageBreak/>
+        <w:t>parentage</w:t>
+      </w:r>
+      <w:r>
+        <w:rPr>
+          <w:color w:val="000000"/>
+          <w:sz w:val="20"/>
+          <w:szCs w:val="20"/>
+        </w:rPr>
+        <w:t xml:space="preserve"> order {% if </w:t>
       </w:r>
       <w:proofErr w:type="spellStart"/>
       <w:r>
@@ -6430,16 +6399,7 @@
           <w:sz w:val="20"/>
           <w:szCs w:val="20"/>
         </w:rPr>
-        <w:t xml:space="preserve"> == </w:t>
-      </w:r>
-      <w:r>
-        <w:rPr>
-          <w:color w:val="000000"/>
-          <w:sz w:val="20"/>
-          <w:szCs w:val="20"/>
-        </w:rPr>
-        <w:lastRenderedPageBreak/>
-        <w:t>“</w:t>
+        <w:t xml:space="preserve"> == “</w:t>
       </w:r>
       <w:proofErr w:type="spellStart"/>
       <w:r>
@@ -7127,16 +7087,7 @@
           <w:sz w:val="20"/>
           <w:szCs w:val="20"/>
         </w:rPr>
-        <w:t xml:space="preserve">{%p </w:t>
-      </w:r>
-      <w:proofErr w:type="spellStart"/>
-      <w:r>
-        <w:rPr>
-          <w:color w:val="000000"/>
-          <w:sz w:val="20"/>
-          <w:szCs w:val="20"/>
-        </w:rPr>
-        <w:t>end</w:t>
+        <w:t>{%p end</w:t>
       </w:r>
       <w:r>
         <w:rPr>
@@ -7146,7 +7097,6 @@
         </w:rPr>
         <w:t>for</w:t>
       </w:r>
-      <w:proofErr w:type="spellEnd"/>
       <w:r>
         <w:rPr>
           <w:color w:val="000000"/>
@@ -7501,7 +7451,23 @@
           <w:sz w:val="20"/>
           <w:szCs w:val="20"/>
         </w:rPr>
-        <w:t xml:space="preserve">” %}The parties have joint physical custody{% endif %} based on this order. The court order {% if </w:t>
+        <w:t xml:space="preserve">” %}The parties have joint physical custody{% endif %} based on this order. The </w:t>
+      </w:r>
+      <w:r>
+        <w:rPr>
+          <w:color w:val="000000"/>
+          <w:sz w:val="20"/>
+          <w:szCs w:val="20"/>
+        </w:rPr>
+        <w:t>paternity or parentage</w:t>
+      </w:r>
+      <w:r>
+        <w:rPr>
+          <w:color w:val="000000"/>
+          <w:sz w:val="20"/>
+          <w:szCs w:val="20"/>
+        </w:rPr>
+        <w:t xml:space="preserve"> order {% if </w:t>
       </w:r>
       <w:r>
         <w:rPr>
@@ -9203,25 +9169,7 @@
           <w:sz w:val="20"/>
           <w:szCs w:val="20"/>
         </w:rPr>
-        <w:t xml:space="preserve"> {% endif %}{% </w:t>
-      </w:r>
-      <w:proofErr w:type="spellStart"/>
-      <w:r>
-        <w:rPr>
-          <w:color w:val="000000"/>
-          <w:sz w:val="20"/>
-          <w:szCs w:val="20"/>
-        </w:rPr>
-        <w:t>endfor</w:t>
-      </w:r>
-      <w:proofErr w:type="spellEnd"/>
-      <w:r>
-        <w:rPr>
-          <w:color w:val="000000"/>
-          <w:sz w:val="20"/>
-          <w:szCs w:val="20"/>
-        </w:rPr>
-        <w:t xml:space="preserve"> %}</w:t>
+        <w:t xml:space="preserve"> {% endif %}{% endfor %}</w:t>
       </w:r>
       <w:r>
         <w:rPr>
@@ -9601,25 +9549,7 @@
           <w:sz w:val="20"/>
           <w:szCs w:val="20"/>
         </w:rPr>
-        <w:t xml:space="preserve"> %}; {% endif %}{% </w:t>
-      </w:r>
-      <w:proofErr w:type="spellStart"/>
-      <w:r>
-        <w:rPr>
-          <w:color w:val="000000"/>
-          <w:sz w:val="20"/>
-          <w:szCs w:val="20"/>
-        </w:rPr>
-        <w:t>endfor</w:t>
-      </w:r>
-      <w:proofErr w:type="spellEnd"/>
-      <w:r>
-        <w:rPr>
-          <w:color w:val="000000"/>
-          <w:sz w:val="20"/>
-          <w:szCs w:val="20"/>
-        </w:rPr>
-        <w:t xml:space="preserve"> %}</w:t>
+        <w:t xml:space="preserve"> %}; {% endif %}{% endfor %}</w:t>
       </w:r>
       <w:r>
         <w:rPr>
@@ -9660,6 +9590,7 @@
           <w:sz w:val="20"/>
           <w:szCs w:val="20"/>
         </w:rPr>
+        <w:lastRenderedPageBreak/>
         <w:t>elif</w:t>
       </w:r>
       <w:proofErr w:type="spellEnd"/>
@@ -10896,25 +10827,7 @@
           <w:sz w:val="20"/>
           <w:szCs w:val="20"/>
         </w:rPr>
-        <w:t xml:space="preserve">{%p </w:t>
-      </w:r>
-      <w:proofErr w:type="spellStart"/>
-      <w:r>
-        <w:rPr>
-          <w:color w:val="000000"/>
-          <w:sz w:val="20"/>
-          <w:szCs w:val="20"/>
-        </w:rPr>
-        <w:t>endfor</w:t>
-      </w:r>
-      <w:proofErr w:type="spellEnd"/>
-      <w:r>
-        <w:rPr>
-          <w:color w:val="000000"/>
-          <w:sz w:val="20"/>
-          <w:szCs w:val="20"/>
-        </w:rPr>
-        <w:t xml:space="preserve"> %}</w:t>
+        <w:t>{%p endfor %}</w:t>
       </w:r>
     </w:p>
     <w:p>

</xml_diff>